<commit_message>
Añadida la explicacion de como instalar y configurar 2FA en un servidor SSH
</commit_message>
<xml_diff>
--- a/Manual SSH.docx
+++ b/Manual SSH.docx
@@ -14026,6 +14026,11 @@
       </w:hyperlink>
     </w:p>
     <w:p>
+      <w:pPr>
+        <w:rPr>
+          <w:rStyle w:val="Hipervnculo"/>
+        </w:rPr>
+      </w:pPr>
       <w:hyperlink r:id="rId48" w:history="1">
         <w:r>
           <w:rPr>
@@ -14035,6 +14040,16 @@
         </w:r>
       </w:hyperlink>
     </w:p>
+    <w:p>
+      <w:hyperlink r:id="rId49" w:history="1">
+        <w:r>
+          <w:rPr>
+            <w:rStyle w:val="Hipervnculo"/>
+          </w:rPr>
+          <w:t>https://derechodelared.com/segundo-factor-de-autenticacion-ssh/</w:t>
+        </w:r>
+      </w:hyperlink>
+    </w:p>
     <w:p/>
     <w:p>
       <w:r>
@@ -14364,7 +14379,7 @@
       <w:r>
         <w:t xml:space="preserve">Para más información al respecto consultar </w:t>
       </w:r>
-      <w:hyperlink r:id="rId49" w:history="1">
+      <w:hyperlink r:id="rId50" w:history="1">
         <w:r>
           <w:rPr>
             <w:rStyle w:val="Hipervnculo"/>
@@ -14579,7 +14594,7 @@
                     <pic:cNvPicPr/>
                   </pic:nvPicPr>
                   <pic:blipFill>
-                    <a:blip r:embed="rId50"/>
+                    <a:blip r:embed="rId51"/>
                     <a:stretch>
                       <a:fillRect/>
                     </a:stretch>
@@ -14851,7 +14866,7 @@
       <w:r>
         <w:t xml:space="preserve">Podéis encontrar más información en este post de </w:t>
       </w:r>
-      <w:hyperlink r:id="rId51" w:history="1">
+      <w:hyperlink r:id="rId52" w:history="1">
         <w:proofErr w:type="spellStart"/>
         <w:r>
           <w:rPr>
@@ -14881,7 +14896,7 @@
       <w:r>
         <w:t xml:space="preserve">Si queremos utilizar SSH mediante Java podemos hacer uso de la librería </w:t>
       </w:r>
-      <w:hyperlink r:id="rId52" w:history="1">
+      <w:hyperlink r:id="rId53" w:history="1">
         <w:proofErr w:type="spellStart"/>
         <w:r>
           <w:rPr>
@@ -15223,7 +15238,7 @@
                     </pic:cNvPicPr>
                   </pic:nvPicPr>
                   <pic:blipFill>
-                    <a:blip r:embed="rId53">
+                    <a:blip r:embed="rId54">
                       <a:extLst>
                         <a:ext uri="{28A0092B-C50C-407E-A947-70E740481C1C}">
                           <a14:useLocalDpi xmlns:a14="http://schemas.microsoft.com/office/drawing/2010/main" val="0"/>
@@ -15281,7 +15296,7 @@
                     </pic:cNvPicPr>
                   </pic:nvPicPr>
                   <pic:blipFill rotWithShape="1">
-                    <a:blip r:embed="rId54">
+                    <a:blip r:embed="rId55">
                       <a:extLst>
                         <a:ext uri="{28A0092B-C50C-407E-A947-70E740481C1C}">
                           <a14:useLocalDpi xmlns:a14="http://schemas.microsoft.com/office/drawing/2010/main" val="0"/>
@@ -15402,17 +15417,25 @@
         </w:rPr>
         <w:br/>
       </w:r>
+      <w:proofErr w:type="spellStart"/>
       <w:r>
         <w:rPr>
           <w:color w:val="A9B7C6"/>
         </w:rPr>
-        <w:t xml:space="preserve">String </w:t>
-      </w:r>
-      <w:proofErr w:type="spellStart"/>
+        <w:t>String</w:t>
+      </w:r>
+      <w:proofErr w:type="spellEnd"/>
       <w:r>
         <w:rPr>
           <w:color w:val="A9B7C6"/>
         </w:rPr>
+        <w:t xml:space="preserve"> </w:t>
+      </w:r>
+      <w:proofErr w:type="spellStart"/>
+      <w:r>
+        <w:rPr>
+          <w:color w:val="A9B7C6"/>
+        </w:rPr>
         <w:t>username</w:t>
       </w:r>
       <w:proofErr w:type="spellEnd"/>
@@ -15454,11 +15477,19 @@
         </w:rPr>
         <w:br/>
       </w:r>
+      <w:proofErr w:type="spellStart"/>
       <w:r>
         <w:rPr>
           <w:color w:val="A9B7C6"/>
         </w:rPr>
-        <w:t xml:space="preserve">String </w:t>
+        <w:t>String</w:t>
+      </w:r>
+      <w:proofErr w:type="spellEnd"/>
+      <w:r>
+        <w:rPr>
+          <w:color w:val="A9B7C6"/>
+        </w:rPr>
+        <w:t xml:space="preserve"> </w:t>
       </w:r>
       <w:proofErr w:type="spellStart"/>
       <w:r>
@@ -16007,7 +16038,14 @@
           <w:color w:val="A9B7C6"/>
         </w:rPr>
         <w:br/>
-        <w:t xml:space="preserve">    System.</w:t>
+        <w:t xml:space="preserve">    </w:t>
+      </w:r>
+      <w:proofErr w:type="spellStart"/>
+      <w:r>
+        <w:rPr>
+          <w:color w:val="A9B7C6"/>
+        </w:rPr>
+        <w:t>System.</w:t>
       </w:r>
       <w:r>
         <w:rPr>
@@ -16021,7 +16059,14 @@
         <w:rPr>
           <w:color w:val="A9B7C6"/>
         </w:rPr>
-        <w:t>.println(</w:t>
+        <w:t>.println</w:t>
+      </w:r>
+      <w:proofErr w:type="spellEnd"/>
+      <w:r>
+        <w:rPr>
+          <w:color w:val="A9B7C6"/>
+        </w:rPr>
+        <w:t>(</w:t>
       </w:r>
       <w:r>
         <w:rPr>
@@ -16115,7 +16160,7 @@
       <w:r>
         <w:t xml:space="preserve">En el siguiente enlace tenéis disponible una plantilla de un proyecto en java para realizar una conexión mediante SSH: </w:t>
       </w:r>
-      <w:hyperlink r:id="rId55" w:history="1">
+      <w:hyperlink r:id="rId56" w:history="1">
         <w:r>
           <w:rPr>
             <w:rStyle w:val="Hipervnculo"/>
@@ -16141,7 +16186,7 @@
       <w:r>
         <w:t xml:space="preserve">En Java, la transferencia de ficheros mediante SSH se puede realizar utilizando SCP o SFTP. Utilizar SCP a través de java no es tan fácil como desde consola ya que se trabaja a nivel de bytes y el código se vuelve más complejo. Podéis ver como se haría en el siguiente enlace: </w:t>
       </w:r>
-      <w:hyperlink r:id="rId56" w:history="1">
+      <w:hyperlink r:id="rId57" w:history="1">
         <w:r>
           <w:rPr>
             <w:rStyle w:val="Hipervnculo"/>
@@ -16303,21 +16348,31 @@
         </w:rPr>
         <w:br/>
       </w:r>
+      <w:proofErr w:type="spellStart"/>
       <w:r>
         <w:rPr>
           <w:rFonts w:ascii="Courier New" w:eastAsia="Times New Roman" w:hAnsi="Courier New" w:cs="Courier New"/>
           <w:color w:val="A9B7C6"/>
           <w:lang w:eastAsia="es-ES"/>
         </w:rPr>
-        <w:t xml:space="preserve">ChannelSftp </w:t>
-      </w:r>
-      <w:proofErr w:type="spellStart"/>
+        <w:t>ChannelSftp</w:t>
+      </w:r>
+      <w:proofErr w:type="spellEnd"/>
       <w:r>
         <w:rPr>
           <w:rFonts w:ascii="Courier New" w:eastAsia="Times New Roman" w:hAnsi="Courier New" w:cs="Courier New"/>
           <w:color w:val="A9B7C6"/>
           <w:lang w:eastAsia="es-ES"/>
         </w:rPr>
+        <w:t xml:space="preserve"> </w:t>
+      </w:r>
+      <w:proofErr w:type="spellStart"/>
+      <w:r>
+        <w:rPr>
+          <w:rFonts w:ascii="Courier New" w:eastAsia="Times New Roman" w:hAnsi="Courier New" w:cs="Courier New"/>
+          <w:color w:val="A9B7C6"/>
+          <w:lang w:eastAsia="es-ES"/>
+        </w:rPr>
         <w:t>channelSftp</w:t>
       </w:r>
       <w:proofErr w:type="spellEnd"/>
@@ -16327,16 +16382,44 @@
           <w:color w:val="A9B7C6"/>
           <w:lang w:eastAsia="es-ES"/>
         </w:rPr>
-        <w:t xml:space="preserve"> = (ChannelSftp) </w:t>
-      </w:r>
+        <w:t xml:space="preserve"> = (</w:t>
+      </w:r>
+      <w:proofErr w:type="spellStart"/>
       <w:r>
         <w:rPr>
           <w:rFonts w:ascii="Courier New" w:eastAsia="Times New Roman" w:hAnsi="Courier New" w:cs="Courier New"/>
           <w:color w:val="A9B7C6"/>
           <w:lang w:eastAsia="es-ES"/>
         </w:rPr>
+        <w:t>ChannelSftp</w:t>
+      </w:r>
+      <w:proofErr w:type="spellEnd"/>
+      <w:r>
+        <w:rPr>
+          <w:rFonts w:ascii="Courier New" w:eastAsia="Times New Roman" w:hAnsi="Courier New" w:cs="Courier New"/>
+          <w:color w:val="A9B7C6"/>
+          <w:lang w:eastAsia="es-ES"/>
+        </w:rPr>
+        <w:t xml:space="preserve">) </w:t>
+      </w:r>
+      <w:proofErr w:type="spellStart"/>
+      <w:r>
+        <w:rPr>
+          <w:rFonts w:ascii="Courier New" w:eastAsia="Times New Roman" w:hAnsi="Courier New" w:cs="Courier New"/>
+          <w:color w:val="A9B7C6"/>
+          <w:lang w:eastAsia="es-ES"/>
+        </w:rPr>
         <w:lastRenderedPageBreak/>
-        <w:t>jschSession.openChannel(</w:t>
+        <w:t>jschSession.openChannel</w:t>
+      </w:r>
+      <w:proofErr w:type="spellEnd"/>
+      <w:r>
+        <w:rPr>
+          <w:rFonts w:ascii="Courier New" w:eastAsia="Times New Roman" w:hAnsi="Courier New" w:cs="Courier New"/>
+          <w:color w:val="A9B7C6"/>
+          <w:lang w:eastAsia="es-ES"/>
+        </w:rPr>
+        <w:t>(</w:t>
       </w:r>
       <w:r>
         <w:rPr>
@@ -16344,7 +16427,25 @@
           <w:color w:val="6A8759"/>
           <w:lang w:eastAsia="es-ES"/>
         </w:rPr>
-        <w:t>"sftp"</w:t>
+        <w:t>"</w:t>
+      </w:r>
+      <w:proofErr w:type="spellStart"/>
+      <w:r>
+        <w:rPr>
+          <w:rFonts w:ascii="Courier New" w:eastAsia="Times New Roman" w:hAnsi="Courier New" w:cs="Courier New"/>
+          <w:color w:val="6A8759"/>
+          <w:lang w:eastAsia="es-ES"/>
+        </w:rPr>
+        <w:t>sftp</w:t>
+      </w:r>
+      <w:proofErr w:type="spellEnd"/>
+      <w:r>
+        <w:rPr>
+          <w:rFonts w:ascii="Courier New" w:eastAsia="Times New Roman" w:hAnsi="Courier New" w:cs="Courier New"/>
+          <w:color w:val="6A8759"/>
+          <w:lang w:eastAsia="es-ES"/>
+        </w:rPr>
+        <w:t>"</w:t>
       </w:r>
       <w:r>
         <w:rPr>
@@ -16858,7 +16959,1540 @@
         <w:t>Anexo V – Instalación de 2FA para SSH</w:t>
       </w:r>
     </w:p>
+    <w:p>
+      <w:pPr>
+        <w:rPr>
+          <w:b/>
+          <w:bCs/>
+        </w:rPr>
+      </w:pPr>
+      <w:r>
+        <w:t xml:space="preserve">Vamos a instalar el factor de doble autentificación en el servicio de SSH de nuestro equipo remoto. Para ello, primero debemos de acceder a nuestro equipo e instalar el paquete: </w:t>
+      </w:r>
+      <w:proofErr w:type="spellStart"/>
+      <w:r>
+        <w:rPr>
+          <w:b/>
+          <w:bCs/>
+        </w:rPr>
+        <w:t>libpam-google-authenticator</w:t>
+      </w:r>
+      <w:proofErr w:type="spellEnd"/>
+    </w:p>
+    <w:p>
+      <w:r>
+        <w:t>Desde Ubuntu Server se hace con el siguiente comando en la terminal:</w:t>
+      </w:r>
+    </w:p>
+    <w:p>
+      <w:pPr>
+        <w:pStyle w:val="HTMLconformatoprevio"/>
+        <w:shd w:val="clear" w:color="auto" w:fill="F1F1F1"/>
+        <w:spacing w:before="360"/>
+        <w:rPr>
+          <w:color w:val="222222"/>
+          <w:sz w:val="23"/>
+          <w:szCs w:val="23"/>
+        </w:rPr>
+      </w:pPr>
+      <w:r>
+        <w:rPr>
+          <w:rStyle w:val="CdigoHTML"/>
+          <w:color w:val="222222"/>
+          <w:sz w:val="23"/>
+          <w:szCs w:val="23"/>
+          <w:bdr w:val="none" w:sz="0" w:space="0" w:color="auto" w:frame="1"/>
+          <w:shd w:val="clear" w:color="auto" w:fill="F1F1F1"/>
+        </w:rPr>
+        <w:t xml:space="preserve">sudo </w:t>
+      </w:r>
+      <w:proofErr w:type="spellStart"/>
+      <w:r>
+        <w:rPr>
+          <w:rStyle w:val="CdigoHTML"/>
+          <w:color w:val="222222"/>
+          <w:sz w:val="23"/>
+          <w:szCs w:val="23"/>
+          <w:bdr w:val="none" w:sz="0" w:space="0" w:color="auto" w:frame="1"/>
+          <w:shd w:val="clear" w:color="auto" w:fill="F1F1F1"/>
+        </w:rPr>
+        <w:t>apt</w:t>
+      </w:r>
+      <w:proofErr w:type="spellEnd"/>
+      <w:r>
+        <w:rPr>
+          <w:rStyle w:val="CdigoHTML"/>
+          <w:color w:val="222222"/>
+          <w:sz w:val="23"/>
+          <w:szCs w:val="23"/>
+          <w:bdr w:val="none" w:sz="0" w:space="0" w:color="auto" w:frame="1"/>
+          <w:shd w:val="clear" w:color="auto" w:fill="F1F1F1"/>
+        </w:rPr>
+        <w:t xml:space="preserve"> </w:t>
+      </w:r>
+      <w:proofErr w:type="spellStart"/>
+      <w:r>
+        <w:rPr>
+          <w:rStyle w:val="CdigoHTML"/>
+          <w:color w:val="222222"/>
+          <w:sz w:val="23"/>
+          <w:szCs w:val="23"/>
+          <w:bdr w:val="none" w:sz="0" w:space="0" w:color="auto" w:frame="1"/>
+          <w:shd w:val="clear" w:color="auto" w:fill="F1F1F1"/>
+        </w:rPr>
+        <w:t>install</w:t>
+      </w:r>
+      <w:proofErr w:type="spellEnd"/>
+      <w:r>
+        <w:rPr>
+          <w:rStyle w:val="CdigoHTML"/>
+          <w:color w:val="222222"/>
+          <w:sz w:val="23"/>
+          <w:szCs w:val="23"/>
+          <w:bdr w:val="none" w:sz="0" w:space="0" w:color="auto" w:frame="1"/>
+          <w:shd w:val="clear" w:color="auto" w:fill="F1F1F1"/>
+        </w:rPr>
+        <w:t xml:space="preserve"> </w:t>
+      </w:r>
+      <w:proofErr w:type="spellStart"/>
+      <w:r>
+        <w:rPr>
+          <w:rStyle w:val="CdigoHTML"/>
+          <w:color w:val="222222"/>
+          <w:sz w:val="23"/>
+          <w:szCs w:val="23"/>
+          <w:bdr w:val="none" w:sz="0" w:space="0" w:color="auto" w:frame="1"/>
+          <w:shd w:val="clear" w:color="auto" w:fill="F1F1F1"/>
+        </w:rPr>
+        <w:t>libpam-google-authenticator</w:t>
+      </w:r>
+      <w:proofErr w:type="spellEnd"/>
+    </w:p>
     <w:p/>
+    <w:p>
+      <w:r>
+        <w:t xml:space="preserve">Ahora debemos de configurar el módulo de 2FA para SSH. Para hacer esto tenemos que editar el fichero </w:t>
+      </w:r>
+      <w:r>
+        <w:rPr>
+          <w:b/>
+          <w:bCs/>
+        </w:rPr>
+        <w:t>/</w:t>
+      </w:r>
+      <w:proofErr w:type="spellStart"/>
+      <w:r>
+        <w:rPr>
+          <w:b/>
+          <w:bCs/>
+        </w:rPr>
+        <w:t>etc</w:t>
+      </w:r>
+      <w:proofErr w:type="spellEnd"/>
+      <w:r>
+        <w:rPr>
+          <w:b/>
+          <w:bCs/>
+        </w:rPr>
+        <w:t>/</w:t>
+      </w:r>
+      <w:proofErr w:type="spellStart"/>
+      <w:r>
+        <w:rPr>
+          <w:b/>
+          <w:bCs/>
+        </w:rPr>
+        <w:t>pam.d</w:t>
+      </w:r>
+      <w:proofErr w:type="spellEnd"/>
+      <w:r>
+        <w:rPr>
+          <w:b/>
+          <w:bCs/>
+        </w:rPr>
+        <w:t>/</w:t>
+      </w:r>
+      <w:proofErr w:type="spellStart"/>
+      <w:r>
+        <w:rPr>
+          <w:b/>
+          <w:bCs/>
+        </w:rPr>
+        <w:t>sshd</w:t>
+      </w:r>
+      <w:proofErr w:type="spellEnd"/>
+      <w:r>
+        <w:t xml:space="preserve"> que es donde se encuentra la configuración de los módulos PAM (</w:t>
+      </w:r>
+      <w:proofErr w:type="spellStart"/>
+      <w:r>
+        <w:t>Pluggable</w:t>
+      </w:r>
+      <w:proofErr w:type="spellEnd"/>
+      <w:r>
+        <w:t xml:space="preserve"> </w:t>
+      </w:r>
+      <w:proofErr w:type="spellStart"/>
+      <w:r>
+        <w:t>Authentication</w:t>
+      </w:r>
+      <w:proofErr w:type="spellEnd"/>
+      <w:r>
+        <w:t xml:space="preserve"> Module) que afectan al servicio SSH. Un módulo PAM es una infraestructura para dar soporte a diferentes módulos de autentificación, en nuestro caso, para 2FA.</w:t>
+      </w:r>
+    </w:p>
+    <w:p>
+      <w:r>
+        <w:t xml:space="preserve">Podemos editar el fichero utilizando el editor </w:t>
+      </w:r>
+      <w:r>
+        <w:rPr>
+          <w:b/>
+          <w:bCs/>
+        </w:rPr>
+        <w:t>nano</w:t>
+      </w:r>
+      <w:r>
+        <w:t xml:space="preserve"> que se encuentra integrado en el terminal de Ubuntu.</w:t>
+      </w:r>
+    </w:p>
+    <w:p>
+      <w:pPr>
+        <w:shd w:val="clear" w:color="auto" w:fill="F2F2F2" w:themeFill="background1" w:themeFillShade="F2"/>
+        <w:spacing w:after="0" w:line="240" w:lineRule="auto"/>
+        <w:jc w:val="left"/>
+        <w:rPr>
+          <w:rFonts w:ascii="Times New Roman" w:eastAsia="Times New Roman" w:hAnsi="Times New Roman" w:cs="Times New Roman"/>
+          <w:sz w:val="24"/>
+          <w:szCs w:val="24"/>
+          <w:lang w:eastAsia="es-ES"/>
+        </w:rPr>
+      </w:pPr>
+      <w:r>
+        <w:rPr>
+          <w:rFonts w:ascii="Courier New" w:eastAsia="Times New Roman" w:hAnsi="Courier New" w:cs="Courier New"/>
+          <w:color w:val="000000"/>
+          <w:lang w:eastAsia="es-ES"/>
+        </w:rPr>
+        <w:t xml:space="preserve">sudo nano </w:t>
+      </w:r>
+      <w:r>
+        <w:rPr>
+          <w:rFonts w:ascii="Courier New" w:eastAsia="Times New Roman" w:hAnsi="Courier New" w:cs="Courier New"/>
+          <w:b/>
+          <w:bCs/>
+          <w:color w:val="804000"/>
+          <w:lang w:eastAsia="es-ES"/>
+        </w:rPr>
+        <w:t>&lt;</w:t>
+      </w:r>
+      <w:proofErr w:type="spellStart"/>
+      <w:r>
+        <w:rPr>
+          <w:rFonts w:ascii="Courier New" w:eastAsia="Times New Roman" w:hAnsi="Courier New" w:cs="Courier New"/>
+          <w:color w:val="000000"/>
+          <w:lang w:eastAsia="es-ES"/>
+        </w:rPr>
+        <w:t>ruta_fichero</w:t>
+      </w:r>
+      <w:proofErr w:type="spellEnd"/>
+      <w:r>
+        <w:rPr>
+          <w:rFonts w:ascii="Courier New" w:eastAsia="Times New Roman" w:hAnsi="Courier New" w:cs="Courier New"/>
+          <w:b/>
+          <w:bCs/>
+          <w:color w:val="804000"/>
+          <w:lang w:eastAsia="es-ES"/>
+        </w:rPr>
+        <w:t>&gt;</w:t>
+      </w:r>
+    </w:p>
+    <w:p/>
+    <w:p>
+      <w:pPr>
+        <w:jc w:val="center"/>
+      </w:pPr>
+      <w:r>
+        <w:rPr>
+          <w:noProof/>
+        </w:rPr>
+        <w:drawing>
+          <wp:inline distT="0" distB="0" distL="0" distR="0" wp14:anchorId="0BD2B9D4" wp14:editId="2E2FC3AC">
+            <wp:extent cx="3971925" cy="200025"/>
+            <wp:effectExtent l="0" t="0" r="9525" b="9525"/>
+            <wp:docPr id="21" name="Imagen 21"/>
+            <wp:cNvGraphicFramePr>
+              <a:graphicFrameLocks xmlns:a="http://schemas.openxmlformats.org/drawingml/2006/main" noChangeAspect="1"/>
+            </wp:cNvGraphicFramePr>
+            <a:graphic xmlns:a="http://schemas.openxmlformats.org/drawingml/2006/main">
+              <a:graphicData uri="http://schemas.openxmlformats.org/drawingml/2006/picture">
+                <pic:pic xmlns:pic="http://schemas.openxmlformats.org/drawingml/2006/picture">
+                  <pic:nvPicPr>
+                    <pic:cNvPr id="0" name="Picture 1"/>
+                    <pic:cNvPicPr>
+                      <a:picLocks noChangeAspect="1" noChangeArrowheads="1"/>
+                    </pic:cNvPicPr>
+                  </pic:nvPicPr>
+                  <pic:blipFill>
+                    <a:blip r:embed="rId58">
+                      <a:extLst>
+                        <a:ext uri="{28A0092B-C50C-407E-A947-70E740481C1C}">
+                          <a14:useLocalDpi xmlns:a14="http://schemas.microsoft.com/office/drawing/2010/main" val="0"/>
+                        </a:ext>
+                      </a:extLst>
+                    </a:blip>
+                    <a:srcRect/>
+                    <a:stretch>
+                      <a:fillRect/>
+                    </a:stretch>
+                  </pic:blipFill>
+                  <pic:spPr bwMode="auto">
+                    <a:xfrm>
+                      <a:off x="0" y="0"/>
+                      <a:ext cx="3971925" cy="200025"/>
+                    </a:xfrm>
+                    <a:prstGeom prst="rect">
+                      <a:avLst/>
+                    </a:prstGeom>
+                    <a:noFill/>
+                    <a:ln>
+                      <a:noFill/>
+                    </a:ln>
+                  </pic:spPr>
+                </pic:pic>
+              </a:graphicData>
+            </a:graphic>
+          </wp:inline>
+        </w:drawing>
+      </w:r>
+    </w:p>
+    <w:p>
+      <w:r>
+        <w:rPr>
+          <w:i/>
+          <w:iCs/>
+          <w:noProof/>
+        </w:rPr>
+        <w:lastRenderedPageBreak/>
+        <w:drawing>
+          <wp:inline distT="0" distB="0" distL="0" distR="0" wp14:anchorId="79726629" wp14:editId="34C63A71">
+            <wp:extent cx="5400675" cy="2819400"/>
+            <wp:effectExtent l="0" t="0" r="9525" b="0"/>
+            <wp:docPr id="23" name="Imagen 23"/>
+            <wp:cNvGraphicFramePr>
+              <a:graphicFrameLocks xmlns:a="http://schemas.openxmlformats.org/drawingml/2006/main" noChangeAspect="1"/>
+            </wp:cNvGraphicFramePr>
+            <a:graphic xmlns:a="http://schemas.openxmlformats.org/drawingml/2006/main">
+              <a:graphicData uri="http://schemas.openxmlformats.org/drawingml/2006/picture">
+                <pic:pic xmlns:pic="http://schemas.openxmlformats.org/drawingml/2006/picture">
+                  <pic:nvPicPr>
+                    <pic:cNvPr id="0" name="Picture 2"/>
+                    <pic:cNvPicPr>
+                      <a:picLocks noChangeAspect="1" noChangeArrowheads="1"/>
+                    </pic:cNvPicPr>
+                  </pic:nvPicPr>
+                  <pic:blipFill>
+                    <a:blip r:embed="rId59">
+                      <a:extLst>
+                        <a:ext uri="{28A0092B-C50C-407E-A947-70E740481C1C}">
+                          <a14:useLocalDpi xmlns:a14="http://schemas.microsoft.com/office/drawing/2010/main" val="0"/>
+                        </a:ext>
+                      </a:extLst>
+                    </a:blip>
+                    <a:srcRect/>
+                    <a:stretch>
+                      <a:fillRect/>
+                    </a:stretch>
+                  </pic:blipFill>
+                  <pic:spPr bwMode="auto">
+                    <a:xfrm>
+                      <a:off x="0" y="0"/>
+                      <a:ext cx="5400675" cy="2819400"/>
+                    </a:xfrm>
+                    <a:prstGeom prst="rect">
+                      <a:avLst/>
+                    </a:prstGeom>
+                    <a:noFill/>
+                    <a:ln>
+                      <a:noFill/>
+                    </a:ln>
+                  </pic:spPr>
+                </pic:pic>
+              </a:graphicData>
+            </a:graphic>
+          </wp:inline>
+        </w:drawing>
+      </w:r>
+    </w:p>
+    <w:p>
+      <w:r>
+        <w:t>Con el editor nano podemos abrir un fichero en consola y editarlo. Para añadir el módulo de 2FA nos vamos al final del fichero e incluimos la siguiente línea:</w:t>
+      </w:r>
+    </w:p>
+    <w:p>
+      <w:pPr>
+        <w:pStyle w:val="HTMLconformatoprevio"/>
+        <w:shd w:val="clear" w:color="auto" w:fill="F1F1F1"/>
+        <w:spacing w:before="360"/>
+        <w:rPr>
+          <w:color w:val="222222"/>
+          <w:sz w:val="23"/>
+          <w:szCs w:val="23"/>
+        </w:rPr>
+      </w:pPr>
+      <w:proofErr w:type="spellStart"/>
+      <w:r>
+        <w:rPr>
+          <w:rStyle w:val="CdigoHTML"/>
+          <w:color w:val="222222"/>
+          <w:sz w:val="23"/>
+          <w:szCs w:val="23"/>
+          <w:bdr w:val="none" w:sz="0" w:space="0" w:color="auto" w:frame="1"/>
+          <w:shd w:val="clear" w:color="auto" w:fill="F1F1F1"/>
+        </w:rPr>
+        <w:t>auth</w:t>
+      </w:r>
+      <w:proofErr w:type="spellEnd"/>
+      <w:r>
+        <w:rPr>
+          <w:rStyle w:val="CdigoHTML"/>
+          <w:color w:val="222222"/>
+          <w:sz w:val="23"/>
+          <w:szCs w:val="23"/>
+          <w:bdr w:val="none" w:sz="0" w:space="0" w:color="auto" w:frame="1"/>
+          <w:shd w:val="clear" w:color="auto" w:fill="F1F1F1"/>
+        </w:rPr>
+        <w:t xml:space="preserve"> </w:t>
+      </w:r>
+      <w:proofErr w:type="spellStart"/>
+      <w:r>
+        <w:rPr>
+          <w:rStyle w:val="CdigoHTML"/>
+          <w:color w:val="222222"/>
+          <w:sz w:val="23"/>
+          <w:szCs w:val="23"/>
+          <w:bdr w:val="none" w:sz="0" w:space="0" w:color="auto" w:frame="1"/>
+          <w:shd w:val="clear" w:color="auto" w:fill="F1F1F1"/>
+        </w:rPr>
+        <w:t>required</w:t>
+      </w:r>
+      <w:proofErr w:type="spellEnd"/>
+      <w:r>
+        <w:rPr>
+          <w:rStyle w:val="CdigoHTML"/>
+          <w:color w:val="222222"/>
+          <w:sz w:val="23"/>
+          <w:szCs w:val="23"/>
+          <w:bdr w:val="none" w:sz="0" w:space="0" w:color="auto" w:frame="1"/>
+          <w:shd w:val="clear" w:color="auto" w:fill="F1F1F1"/>
+        </w:rPr>
+        <w:t xml:space="preserve"> pam_google_authenticator.so</w:t>
+      </w:r>
+    </w:p>
+    <w:p/>
+    <w:p>
+      <w:pPr>
+        <w:jc w:val="center"/>
+      </w:pPr>
+      <w:r>
+        <w:rPr>
+          <w:noProof/>
+        </w:rPr>
+        <w:drawing>
+          <wp:inline distT="0" distB="0" distL="0" distR="0" wp14:anchorId="33BCCB28" wp14:editId="6CCA89A8">
+            <wp:extent cx="5391150" cy="2714625"/>
+            <wp:effectExtent l="0" t="0" r="0" b="9525"/>
+            <wp:docPr id="24" name="Imagen 24"/>
+            <wp:cNvGraphicFramePr>
+              <a:graphicFrameLocks xmlns:a="http://schemas.openxmlformats.org/drawingml/2006/main" noChangeAspect="1"/>
+            </wp:cNvGraphicFramePr>
+            <a:graphic xmlns:a="http://schemas.openxmlformats.org/drawingml/2006/main">
+              <a:graphicData uri="http://schemas.openxmlformats.org/drawingml/2006/picture">
+                <pic:pic xmlns:pic="http://schemas.openxmlformats.org/drawingml/2006/picture">
+                  <pic:nvPicPr>
+                    <pic:cNvPr id="0" name="Picture 3"/>
+                    <pic:cNvPicPr>
+                      <a:picLocks noChangeAspect="1" noChangeArrowheads="1"/>
+                    </pic:cNvPicPr>
+                  </pic:nvPicPr>
+                  <pic:blipFill>
+                    <a:blip r:embed="rId60">
+                      <a:extLst>
+                        <a:ext uri="{28A0092B-C50C-407E-A947-70E740481C1C}">
+                          <a14:useLocalDpi xmlns:a14="http://schemas.microsoft.com/office/drawing/2010/main" val="0"/>
+                        </a:ext>
+                      </a:extLst>
+                    </a:blip>
+                    <a:srcRect/>
+                    <a:stretch>
+                      <a:fillRect/>
+                    </a:stretch>
+                  </pic:blipFill>
+                  <pic:spPr bwMode="auto">
+                    <a:xfrm>
+                      <a:off x="0" y="0"/>
+                      <a:ext cx="5391150" cy="2714625"/>
+                    </a:xfrm>
+                    <a:prstGeom prst="rect">
+                      <a:avLst/>
+                    </a:prstGeom>
+                    <a:noFill/>
+                    <a:ln>
+                      <a:noFill/>
+                    </a:ln>
+                  </pic:spPr>
+                </pic:pic>
+              </a:graphicData>
+            </a:graphic>
+          </wp:inline>
+        </w:drawing>
+      </w:r>
+    </w:p>
+    <w:p>
+      <w:r>
+        <w:t xml:space="preserve">Para guardar pulsamos </w:t>
+      </w:r>
+      <w:proofErr w:type="spellStart"/>
+      <w:r>
+        <w:rPr>
+          <w:b/>
+          <w:bCs/>
+        </w:rPr>
+        <w:t>Ctrl</w:t>
+      </w:r>
+      <w:proofErr w:type="spellEnd"/>
+      <w:r>
+        <w:rPr>
+          <w:b/>
+          <w:bCs/>
+        </w:rPr>
+        <w:t xml:space="preserve"> + x</w:t>
+      </w:r>
+      <w:r>
+        <w:t xml:space="preserve">. Le decimos que queremos guardar lo que hemos modificado pulsando </w:t>
+      </w:r>
+      <w:r>
+        <w:rPr>
+          <w:b/>
+          <w:bCs/>
+        </w:rPr>
+        <w:t>y</w:t>
+      </w:r>
+      <w:r>
+        <w:t xml:space="preserve">, después le damos </w:t>
+      </w:r>
+      <w:proofErr w:type="spellStart"/>
+      <w:r>
+        <w:rPr>
+          <w:b/>
+          <w:bCs/>
+        </w:rPr>
+        <w:t>Enter</w:t>
+      </w:r>
+      <w:proofErr w:type="spellEnd"/>
+      <w:r>
+        <w:t xml:space="preserve"> para que lo guarde con el mismo nombre.</w:t>
+      </w:r>
+    </w:p>
+    <w:p>
+      <w:r>
+        <w:t xml:space="preserve">Ahora vamos a modificar el fichero de configuración de SSH para que pida el código de 2FA. El fichero de configuración es </w:t>
+      </w:r>
+      <w:r>
+        <w:rPr>
+          <w:b/>
+          <w:bCs/>
+        </w:rPr>
+        <w:t>/</w:t>
+      </w:r>
+      <w:proofErr w:type="spellStart"/>
+      <w:r>
+        <w:rPr>
+          <w:b/>
+          <w:bCs/>
+        </w:rPr>
+        <w:t>etc</w:t>
+      </w:r>
+      <w:proofErr w:type="spellEnd"/>
+      <w:r>
+        <w:rPr>
+          <w:b/>
+          <w:bCs/>
+        </w:rPr>
+        <w:t>/ssh/</w:t>
+      </w:r>
+      <w:proofErr w:type="spellStart"/>
+      <w:r>
+        <w:rPr>
+          <w:b/>
+          <w:bCs/>
+        </w:rPr>
+        <w:t>sshd_config</w:t>
+      </w:r>
+      <w:proofErr w:type="spellEnd"/>
+      <w:r>
+        <w:t xml:space="preserve">. Lo abrimos con el editor nano, buscamos el parámetro que indico a continuación y lo ponemos a </w:t>
+      </w:r>
+      <w:r>
+        <w:rPr>
+          <w:b/>
+          <w:bCs/>
+        </w:rPr>
+        <w:t>yes</w:t>
+      </w:r>
+      <w:r>
+        <w:t xml:space="preserve">. Si el parámetro se encuentra comentado con </w:t>
+      </w:r>
+      <w:r>
+        <w:rPr>
+          <w:b/>
+          <w:bCs/>
+        </w:rPr>
+        <w:t>#,</w:t>
+      </w:r>
+      <w:r>
+        <w:t xml:space="preserve"> lo </w:t>
+      </w:r>
+      <w:proofErr w:type="spellStart"/>
+      <w:r>
+        <w:t>descomentamos</w:t>
+      </w:r>
+      <w:proofErr w:type="spellEnd"/>
+      <w:r>
+        <w:t>:</w:t>
+      </w:r>
+    </w:p>
+    <w:p>
+      <w:pPr>
+        <w:ind w:firstLine="708"/>
+        <w:rPr>
+          <w:rFonts w:ascii="Courier New" w:hAnsi="Courier New" w:cs="Courier New"/>
+          <w:color w:val="222222"/>
+          <w:sz w:val="23"/>
+          <w:szCs w:val="23"/>
+          <w:shd w:val="clear" w:color="auto" w:fill="F1F1F1"/>
+        </w:rPr>
+      </w:pPr>
+      <w:proofErr w:type="spellStart"/>
+      <w:r>
+        <w:rPr>
+          <w:rFonts w:ascii="Courier New" w:hAnsi="Courier New" w:cs="Courier New"/>
+          <w:color w:val="222222"/>
+          <w:sz w:val="23"/>
+          <w:szCs w:val="23"/>
+          <w:shd w:val="clear" w:color="auto" w:fill="F1F1F1"/>
+        </w:rPr>
+        <w:t>ChallengeResponseAuthentication</w:t>
+      </w:r>
+      <w:proofErr w:type="spellEnd"/>
+    </w:p>
+    <w:p>
+      <w:pPr>
+        <w:rPr>
+          <w:rFonts w:ascii="Courier New" w:hAnsi="Courier New" w:cs="Courier New"/>
+          <w:color w:val="222222"/>
+          <w:sz w:val="23"/>
+          <w:szCs w:val="23"/>
+          <w:shd w:val="clear" w:color="auto" w:fill="F1F1F1"/>
+        </w:rPr>
+      </w:pPr>
+      <w:r>
+        <w:rPr>
+          <w:highlight w:val="yellow"/>
+        </w:rPr>
+        <w:t>Importante</w:t>
+      </w:r>
+      <w:r>
+        <w:t>: Dependiendo de la distribución de Linux que estemos utilizando puede que el parámetro anterior no exista, entonces debemos buscar:</w:t>
+      </w:r>
+    </w:p>
+    <w:p>
+      <w:pPr>
+        <w:ind w:firstLine="708"/>
+        <w:rPr>
+          <w:rFonts w:ascii="Courier New" w:hAnsi="Courier New" w:cs="Courier New"/>
+          <w:color w:val="222222"/>
+          <w:sz w:val="23"/>
+          <w:szCs w:val="23"/>
+          <w:shd w:val="clear" w:color="auto" w:fill="F1F1F1"/>
+        </w:rPr>
+      </w:pPr>
+      <w:proofErr w:type="spellStart"/>
+      <w:r>
+        <w:rPr>
+          <w:rFonts w:ascii="Courier New" w:hAnsi="Courier New" w:cs="Courier New"/>
+          <w:color w:val="222222"/>
+          <w:sz w:val="23"/>
+          <w:szCs w:val="23"/>
+          <w:shd w:val="clear" w:color="auto" w:fill="F1F1F1"/>
+        </w:rPr>
+        <w:lastRenderedPageBreak/>
+        <w:t>KbdInteractiveAuthentication</w:t>
+      </w:r>
+      <w:proofErr w:type="spellEnd"/>
+    </w:p>
+    <w:p>
+      <w:pPr>
+        <w:jc w:val="center"/>
+        <w:rPr>
+          <w:shd w:val="clear" w:color="auto" w:fill="F1F1F1"/>
+        </w:rPr>
+      </w:pPr>
+      <w:r>
+        <w:rPr>
+          <w:noProof/>
+          <w:shd w:val="clear" w:color="auto" w:fill="F1F1F1"/>
+        </w:rPr>
+        <w:drawing>
+          <wp:inline distT="0" distB="0" distL="0" distR="0" wp14:anchorId="310FE0DA" wp14:editId="4931D78C">
+            <wp:extent cx="5400675" cy="3743325"/>
+            <wp:effectExtent l="0" t="0" r="9525" b="9525"/>
+            <wp:docPr id="52" name="Imagen 52"/>
+            <wp:cNvGraphicFramePr>
+              <a:graphicFrameLocks xmlns:a="http://schemas.openxmlformats.org/drawingml/2006/main" noChangeAspect="1"/>
+            </wp:cNvGraphicFramePr>
+            <a:graphic xmlns:a="http://schemas.openxmlformats.org/drawingml/2006/main">
+              <a:graphicData uri="http://schemas.openxmlformats.org/drawingml/2006/picture">
+                <pic:pic xmlns:pic="http://schemas.openxmlformats.org/drawingml/2006/picture">
+                  <pic:nvPicPr>
+                    <pic:cNvPr id="0" name="Picture 12"/>
+                    <pic:cNvPicPr>
+                      <a:picLocks noChangeAspect="1" noChangeArrowheads="1"/>
+                    </pic:cNvPicPr>
+                  </pic:nvPicPr>
+                  <pic:blipFill>
+                    <a:blip r:embed="rId61">
+                      <a:extLst>
+                        <a:ext uri="{28A0092B-C50C-407E-A947-70E740481C1C}">
+                          <a14:useLocalDpi xmlns:a14="http://schemas.microsoft.com/office/drawing/2010/main" val="0"/>
+                        </a:ext>
+                      </a:extLst>
+                    </a:blip>
+                    <a:srcRect/>
+                    <a:stretch>
+                      <a:fillRect/>
+                    </a:stretch>
+                  </pic:blipFill>
+                  <pic:spPr bwMode="auto">
+                    <a:xfrm>
+                      <a:off x="0" y="0"/>
+                      <a:ext cx="5400675" cy="3743325"/>
+                    </a:xfrm>
+                    <a:prstGeom prst="rect">
+                      <a:avLst/>
+                    </a:prstGeom>
+                    <a:noFill/>
+                    <a:ln>
+                      <a:noFill/>
+                    </a:ln>
+                  </pic:spPr>
+                </pic:pic>
+              </a:graphicData>
+            </a:graphic>
+          </wp:inline>
+        </w:drawing>
+      </w:r>
+    </w:p>
+    <w:p>
+      <w:pPr>
+        <w:rPr>
+          <w:shd w:val="clear" w:color="auto" w:fill="F1F1F1"/>
+        </w:rPr>
+      </w:pPr>
+      <w:r>
+        <w:rPr>
+          <w:shd w:val="clear" w:color="auto" w:fill="F1F1F1"/>
+        </w:rPr>
+        <w:t>Guardamos los cambios y reiniciamos el servicio de SSH utilizando:</w:t>
+      </w:r>
+    </w:p>
+    <w:p>
+      <w:pPr>
+        <w:pStyle w:val="HTMLconformatoprevio"/>
+        <w:shd w:val="clear" w:color="auto" w:fill="F1F1F1"/>
+        <w:spacing w:before="360"/>
+        <w:rPr>
+          <w:color w:val="222222"/>
+          <w:sz w:val="23"/>
+          <w:szCs w:val="23"/>
+        </w:rPr>
+      </w:pPr>
+      <w:r>
+        <w:rPr>
+          <w:rStyle w:val="CdigoHTML"/>
+          <w:color w:val="222222"/>
+          <w:sz w:val="23"/>
+          <w:szCs w:val="23"/>
+          <w:bdr w:val="none" w:sz="0" w:space="0" w:color="auto" w:frame="1"/>
+          <w:shd w:val="clear" w:color="auto" w:fill="F1F1F1"/>
+        </w:rPr>
+        <w:t xml:space="preserve">sudo </w:t>
+      </w:r>
+      <w:proofErr w:type="spellStart"/>
+      <w:r>
+        <w:rPr>
+          <w:rStyle w:val="CdigoHTML"/>
+          <w:color w:val="222222"/>
+          <w:sz w:val="23"/>
+          <w:szCs w:val="23"/>
+          <w:bdr w:val="none" w:sz="0" w:space="0" w:color="auto" w:frame="1"/>
+          <w:shd w:val="clear" w:color="auto" w:fill="F1F1F1"/>
+        </w:rPr>
+        <w:t>systemctl</w:t>
+      </w:r>
+      <w:proofErr w:type="spellEnd"/>
+      <w:r>
+        <w:rPr>
+          <w:rStyle w:val="CdigoHTML"/>
+          <w:color w:val="222222"/>
+          <w:sz w:val="23"/>
+          <w:szCs w:val="23"/>
+          <w:bdr w:val="none" w:sz="0" w:space="0" w:color="auto" w:frame="1"/>
+          <w:shd w:val="clear" w:color="auto" w:fill="F1F1F1"/>
+        </w:rPr>
+        <w:t xml:space="preserve"> </w:t>
+      </w:r>
+      <w:proofErr w:type="spellStart"/>
+      <w:r>
+        <w:rPr>
+          <w:rStyle w:val="CdigoHTML"/>
+          <w:color w:val="222222"/>
+          <w:sz w:val="23"/>
+          <w:szCs w:val="23"/>
+          <w:bdr w:val="none" w:sz="0" w:space="0" w:color="auto" w:frame="1"/>
+          <w:shd w:val="clear" w:color="auto" w:fill="F1F1F1"/>
+        </w:rPr>
+        <w:t>restart</w:t>
+      </w:r>
+      <w:proofErr w:type="spellEnd"/>
+      <w:r>
+        <w:rPr>
+          <w:rStyle w:val="CdigoHTML"/>
+          <w:color w:val="222222"/>
+          <w:sz w:val="23"/>
+          <w:szCs w:val="23"/>
+          <w:bdr w:val="none" w:sz="0" w:space="0" w:color="auto" w:frame="1"/>
+          <w:shd w:val="clear" w:color="auto" w:fill="F1F1F1"/>
+        </w:rPr>
+        <w:t xml:space="preserve"> ssh</w:t>
+      </w:r>
+    </w:p>
+    <w:p>
+      <w:pPr>
+        <w:rPr>
+          <w:shd w:val="clear" w:color="auto" w:fill="F1F1F1"/>
+        </w:rPr>
+      </w:pPr>
+    </w:p>
+    <w:p>
+      <w:pPr>
+        <w:rPr>
+          <w:shd w:val="clear" w:color="auto" w:fill="F1F1F1"/>
+        </w:rPr>
+      </w:pPr>
+      <w:r>
+        <w:rPr>
+          <w:shd w:val="clear" w:color="auto" w:fill="F1F1F1"/>
+        </w:rPr>
+        <w:t>Podemos ver que todo funciona correctamente ejecutando:</w:t>
+      </w:r>
+    </w:p>
+    <w:p>
+      <w:pPr>
+        <w:pStyle w:val="HTMLconformatoprevio"/>
+        <w:shd w:val="clear" w:color="auto" w:fill="F1F1F1"/>
+        <w:spacing w:before="360"/>
+        <w:rPr>
+          <w:color w:val="222222"/>
+          <w:sz w:val="23"/>
+          <w:szCs w:val="23"/>
+        </w:rPr>
+      </w:pPr>
+      <w:r>
+        <w:rPr>
+          <w:rStyle w:val="CdigoHTML"/>
+          <w:color w:val="222222"/>
+          <w:sz w:val="23"/>
+          <w:szCs w:val="23"/>
+          <w:bdr w:val="none" w:sz="0" w:space="0" w:color="auto" w:frame="1"/>
+          <w:shd w:val="clear" w:color="auto" w:fill="F1F1F1"/>
+        </w:rPr>
+        <w:t xml:space="preserve">sudo </w:t>
+      </w:r>
+      <w:proofErr w:type="spellStart"/>
+      <w:r>
+        <w:rPr>
+          <w:rStyle w:val="CdigoHTML"/>
+          <w:color w:val="222222"/>
+          <w:sz w:val="23"/>
+          <w:szCs w:val="23"/>
+          <w:bdr w:val="none" w:sz="0" w:space="0" w:color="auto" w:frame="1"/>
+          <w:shd w:val="clear" w:color="auto" w:fill="F1F1F1"/>
+        </w:rPr>
+        <w:t>systemctl</w:t>
+      </w:r>
+      <w:proofErr w:type="spellEnd"/>
+      <w:r>
+        <w:rPr>
+          <w:rStyle w:val="CdigoHTML"/>
+          <w:color w:val="222222"/>
+          <w:sz w:val="23"/>
+          <w:szCs w:val="23"/>
+          <w:bdr w:val="none" w:sz="0" w:space="0" w:color="auto" w:frame="1"/>
+          <w:shd w:val="clear" w:color="auto" w:fill="F1F1F1"/>
+        </w:rPr>
+        <w:t xml:space="preserve"> status ssh</w:t>
+      </w:r>
+    </w:p>
+    <w:p>
+      <w:pPr>
+        <w:rPr>
+          <w:shd w:val="clear" w:color="auto" w:fill="F1F1F1"/>
+        </w:rPr>
+      </w:pPr>
+    </w:p>
+    <w:p>
+      <w:pPr>
+        <w:jc w:val="center"/>
+        <w:rPr>
+          <w:shd w:val="clear" w:color="auto" w:fill="F1F1F1"/>
+        </w:rPr>
+      </w:pPr>
+      <w:r>
+        <w:rPr>
+          <w:noProof/>
+          <w:shd w:val="clear" w:color="auto" w:fill="F1F1F1"/>
+        </w:rPr>
+        <w:drawing>
+          <wp:inline distT="0" distB="0" distL="0" distR="0" wp14:anchorId="1826F339" wp14:editId="294D919F">
+            <wp:extent cx="5391150" cy="1952625"/>
+            <wp:effectExtent l="0" t="0" r="0" b="9525"/>
+            <wp:docPr id="45" name="Imagen 45"/>
+            <wp:cNvGraphicFramePr>
+              <a:graphicFrameLocks xmlns:a="http://schemas.openxmlformats.org/drawingml/2006/main" noChangeAspect="1"/>
+            </wp:cNvGraphicFramePr>
+            <a:graphic xmlns:a="http://schemas.openxmlformats.org/drawingml/2006/main">
+              <a:graphicData uri="http://schemas.openxmlformats.org/drawingml/2006/picture">
+                <pic:pic xmlns:pic="http://schemas.openxmlformats.org/drawingml/2006/picture">
+                  <pic:nvPicPr>
+                    <pic:cNvPr id="0" name="Picture 5"/>
+                    <pic:cNvPicPr>
+                      <a:picLocks noChangeAspect="1" noChangeArrowheads="1"/>
+                    </pic:cNvPicPr>
+                  </pic:nvPicPr>
+                  <pic:blipFill>
+                    <a:blip r:embed="rId62">
+                      <a:extLst>
+                        <a:ext uri="{28A0092B-C50C-407E-A947-70E740481C1C}">
+                          <a14:useLocalDpi xmlns:a14="http://schemas.microsoft.com/office/drawing/2010/main" val="0"/>
+                        </a:ext>
+                      </a:extLst>
+                    </a:blip>
+                    <a:srcRect/>
+                    <a:stretch>
+                      <a:fillRect/>
+                    </a:stretch>
+                  </pic:blipFill>
+                  <pic:spPr bwMode="auto">
+                    <a:xfrm>
+                      <a:off x="0" y="0"/>
+                      <a:ext cx="5391150" cy="1952625"/>
+                    </a:xfrm>
+                    <a:prstGeom prst="rect">
+                      <a:avLst/>
+                    </a:prstGeom>
+                    <a:noFill/>
+                    <a:ln>
+                      <a:noFill/>
+                    </a:ln>
+                  </pic:spPr>
+                </pic:pic>
+              </a:graphicData>
+            </a:graphic>
+          </wp:inline>
+        </w:drawing>
+      </w:r>
+    </w:p>
+    <w:p>
+      <w:r>
+        <w:rPr>
+          <w:highlight w:val="yellow"/>
+        </w:rPr>
+        <w:t>IMPORTANTE</w:t>
+      </w:r>
+      <w:r>
+        <w:t>: Ahora debemos de iniciar sesión con el usuario con el cual queremos configurar el 2FA. Si hay varios usuarios los siguientes pasos hay que repetirlos para cada uno de ellos.</w:t>
+      </w:r>
+    </w:p>
+    <w:p>
+      <w:r>
+        <w:t>Una vez hemos iniciado sesión con el usuario deseado abrimos el terminal y ejecutamos:</w:t>
+      </w:r>
+    </w:p>
+    <w:p>
+      <w:pPr>
+        <w:pStyle w:val="HTMLconformatoprevio"/>
+        <w:shd w:val="clear" w:color="auto" w:fill="F1F1F1"/>
+        <w:spacing w:before="360"/>
+        <w:rPr>
+          <w:color w:val="222222"/>
+          <w:sz w:val="23"/>
+          <w:szCs w:val="23"/>
+        </w:rPr>
+      </w:pPr>
+      <w:proofErr w:type="spellStart"/>
+      <w:r>
+        <w:rPr>
+          <w:rStyle w:val="CdigoHTML"/>
+          <w:color w:val="222222"/>
+          <w:sz w:val="23"/>
+          <w:szCs w:val="23"/>
+          <w:bdr w:val="none" w:sz="0" w:space="0" w:color="auto" w:frame="1"/>
+          <w:shd w:val="clear" w:color="auto" w:fill="F1F1F1"/>
+        </w:rPr>
+        <w:lastRenderedPageBreak/>
+        <w:t>google-authenticator</w:t>
+      </w:r>
+      <w:proofErr w:type="spellEnd"/>
+    </w:p>
+    <w:p/>
+    <w:p>
+      <w:pPr>
+        <w:rPr>
+          <w:b/>
+          <w:bCs/>
+        </w:rPr>
+      </w:pPr>
+      <w:r>
+        <w:t xml:space="preserve">Nos va a preguntar si queremos que el token esté basado en el tiempo, es decir, que el token cambie cada cierto tiempo basándose en la fecha y hora actual. Vamos a indicar que sí queremos escribiendo </w:t>
+      </w:r>
+      <w:r>
+        <w:rPr>
+          <w:b/>
+          <w:bCs/>
+        </w:rPr>
+        <w:t>y</w:t>
+      </w:r>
+    </w:p>
+    <w:p>
+      <w:pPr>
+        <w:jc w:val="center"/>
+      </w:pPr>
+      <w:r>
+        <w:rPr>
+          <w:b/>
+          <w:bCs/>
+          <w:noProof/>
+        </w:rPr>
+        <w:drawing>
+          <wp:inline distT="0" distB="0" distL="0" distR="0" wp14:anchorId="1FD85848" wp14:editId="49BF7BA0">
+            <wp:extent cx="5295900" cy="266700"/>
+            <wp:effectExtent l="0" t="0" r="0" b="0"/>
+            <wp:docPr id="46" name="Imagen 46"/>
+            <wp:cNvGraphicFramePr>
+              <a:graphicFrameLocks xmlns:a="http://schemas.openxmlformats.org/drawingml/2006/main" noChangeAspect="1"/>
+            </wp:cNvGraphicFramePr>
+            <a:graphic xmlns:a="http://schemas.openxmlformats.org/drawingml/2006/main">
+              <a:graphicData uri="http://schemas.openxmlformats.org/drawingml/2006/picture">
+                <pic:pic xmlns:pic="http://schemas.openxmlformats.org/drawingml/2006/picture">
+                  <pic:nvPicPr>
+                    <pic:cNvPr id="0" name="Picture 6"/>
+                    <pic:cNvPicPr>
+                      <a:picLocks noChangeAspect="1" noChangeArrowheads="1"/>
+                    </pic:cNvPicPr>
+                  </pic:nvPicPr>
+                  <pic:blipFill>
+                    <a:blip r:embed="rId63">
+                      <a:extLst>
+                        <a:ext uri="{28A0092B-C50C-407E-A947-70E740481C1C}">
+                          <a14:useLocalDpi xmlns:a14="http://schemas.microsoft.com/office/drawing/2010/main" val="0"/>
+                        </a:ext>
+                      </a:extLst>
+                    </a:blip>
+                    <a:srcRect/>
+                    <a:stretch>
+                      <a:fillRect/>
+                    </a:stretch>
+                  </pic:blipFill>
+                  <pic:spPr bwMode="auto">
+                    <a:xfrm>
+                      <a:off x="0" y="0"/>
+                      <a:ext cx="5295900" cy="266700"/>
+                    </a:xfrm>
+                    <a:prstGeom prst="rect">
+                      <a:avLst/>
+                    </a:prstGeom>
+                    <a:noFill/>
+                    <a:ln>
+                      <a:noFill/>
+                    </a:ln>
+                  </pic:spPr>
+                </pic:pic>
+              </a:graphicData>
+            </a:graphic>
+          </wp:inline>
+        </w:drawing>
+      </w:r>
+    </w:p>
+    <w:p>
+      <w:pPr>
+        <w:jc w:val="left"/>
+      </w:pPr>
+      <w:r>
+        <w:t>A continuación, se nos muestra un código QR que deberemos de escanear con nuestra aplicación de 2FA preferida e introducir el código que nos de la app.</w:t>
+      </w:r>
+    </w:p>
+    <w:p>
+      <w:pPr>
+        <w:jc w:val="center"/>
+      </w:pPr>
+      <w:r>
+        <w:rPr>
+          <w:noProof/>
+        </w:rPr>
+        <w:drawing>
+          <wp:inline distT="0" distB="0" distL="0" distR="0" wp14:anchorId="51F68F2D" wp14:editId="7ADF9A52">
+            <wp:extent cx="3162300" cy="3482953"/>
+            <wp:effectExtent l="0" t="0" r="0" b="3810"/>
+            <wp:docPr id="47" name="Imagen 47"/>
+            <wp:cNvGraphicFramePr>
+              <a:graphicFrameLocks xmlns:a="http://schemas.openxmlformats.org/drawingml/2006/main" noChangeAspect="1"/>
+            </wp:cNvGraphicFramePr>
+            <a:graphic xmlns:a="http://schemas.openxmlformats.org/drawingml/2006/main">
+              <a:graphicData uri="http://schemas.openxmlformats.org/drawingml/2006/picture">
+                <pic:pic xmlns:pic="http://schemas.openxmlformats.org/drawingml/2006/picture">
+                  <pic:nvPicPr>
+                    <pic:cNvPr id="0" name="Picture 7"/>
+                    <pic:cNvPicPr>
+                      <a:picLocks noChangeAspect="1" noChangeArrowheads="1"/>
+                    </pic:cNvPicPr>
+                  </pic:nvPicPr>
+                  <pic:blipFill rotWithShape="1">
+                    <a:blip r:embed="rId64" cstate="print">
+                      <a:extLst>
+                        <a:ext uri="{28A0092B-C50C-407E-A947-70E740481C1C}">
+                          <a14:useLocalDpi xmlns:a14="http://schemas.microsoft.com/office/drawing/2010/main" val="0"/>
+                        </a:ext>
+                      </a:extLst>
+                    </a:blip>
+                    <a:srcRect r="49559"/>
+                    <a:stretch/>
+                  </pic:blipFill>
+                  <pic:spPr bwMode="auto">
+                    <a:xfrm>
+                      <a:off x="0" y="0"/>
+                      <a:ext cx="3167022" cy="3488154"/>
+                    </a:xfrm>
+                    <a:prstGeom prst="rect">
+                      <a:avLst/>
+                    </a:prstGeom>
+                    <a:noFill/>
+                    <a:ln>
+                      <a:noFill/>
+                    </a:ln>
+                    <a:extLst>
+                      <a:ext uri="{53640926-AAD7-44D8-BBD7-CCE9431645EC}">
+                        <a14:shadowObscured xmlns:a14="http://schemas.microsoft.com/office/drawing/2010/main"/>
+                      </a:ext>
+                    </a:extLst>
+                  </pic:spPr>
+                </pic:pic>
+              </a:graphicData>
+            </a:graphic>
+          </wp:inline>
+        </w:drawing>
+      </w:r>
+    </w:p>
+    <w:p>
+      <w:pPr>
+        <w:jc w:val="left"/>
+      </w:pPr>
+      <w:r>
+        <w:t>Tras esto se nos van a hacer las siguientes preguntas:</w:t>
+      </w:r>
+    </w:p>
+    <w:p>
+      <w:pPr>
+        <w:pStyle w:val="Prrafodelista"/>
+        <w:numPr>
+          <w:ilvl w:val="0"/>
+          <w:numId w:val="26"/>
+        </w:numPr>
+        <w:jc w:val="left"/>
+      </w:pPr>
+      <w:r>
+        <w:t xml:space="preserve">Si queremos actualizar el fichero de </w:t>
+      </w:r>
+      <w:proofErr w:type="spellStart"/>
+      <w:r>
+        <w:t>google</w:t>
+      </w:r>
+      <w:proofErr w:type="spellEnd"/>
+      <w:r>
+        <w:t xml:space="preserve"> </w:t>
+      </w:r>
+      <w:proofErr w:type="spellStart"/>
+      <w:r>
+        <w:t>authenticator</w:t>
+      </w:r>
+      <w:proofErr w:type="spellEnd"/>
+      <w:r>
+        <w:t xml:space="preserve"> de nuestro usuario. A esta decimos que sí escribiendo </w:t>
+      </w:r>
+      <w:r>
+        <w:rPr>
+          <w:b/>
+          <w:bCs/>
+        </w:rPr>
+        <w:t>y</w:t>
+      </w:r>
+    </w:p>
+    <w:p>
+      <w:pPr>
+        <w:jc w:val="center"/>
+      </w:pPr>
+      <w:r>
+        <w:rPr>
+          <w:noProof/>
+        </w:rPr>
+        <w:drawing>
+          <wp:inline distT="0" distB="0" distL="0" distR="0" wp14:anchorId="6F3027FC" wp14:editId="257AD37A">
+            <wp:extent cx="5400675" cy="209550"/>
+            <wp:effectExtent l="0" t="0" r="9525" b="0"/>
+            <wp:docPr id="48" name="Imagen 48"/>
+            <wp:cNvGraphicFramePr>
+              <a:graphicFrameLocks xmlns:a="http://schemas.openxmlformats.org/drawingml/2006/main" noChangeAspect="1"/>
+            </wp:cNvGraphicFramePr>
+            <a:graphic xmlns:a="http://schemas.openxmlformats.org/drawingml/2006/main">
+              <a:graphicData uri="http://schemas.openxmlformats.org/drawingml/2006/picture">
+                <pic:pic xmlns:pic="http://schemas.openxmlformats.org/drawingml/2006/picture">
+                  <pic:nvPicPr>
+                    <pic:cNvPr id="0" name="Picture 8"/>
+                    <pic:cNvPicPr>
+                      <a:picLocks noChangeAspect="1" noChangeArrowheads="1"/>
+                    </pic:cNvPicPr>
+                  </pic:nvPicPr>
+                  <pic:blipFill>
+                    <a:blip r:embed="rId65">
+                      <a:extLst>
+                        <a:ext uri="{28A0092B-C50C-407E-A947-70E740481C1C}">
+                          <a14:useLocalDpi xmlns:a14="http://schemas.microsoft.com/office/drawing/2010/main" val="0"/>
+                        </a:ext>
+                      </a:extLst>
+                    </a:blip>
+                    <a:srcRect/>
+                    <a:stretch>
+                      <a:fillRect/>
+                    </a:stretch>
+                  </pic:blipFill>
+                  <pic:spPr bwMode="auto">
+                    <a:xfrm>
+                      <a:off x="0" y="0"/>
+                      <a:ext cx="5400675" cy="209550"/>
+                    </a:xfrm>
+                    <a:prstGeom prst="rect">
+                      <a:avLst/>
+                    </a:prstGeom>
+                    <a:noFill/>
+                    <a:ln>
+                      <a:noFill/>
+                    </a:ln>
+                  </pic:spPr>
+                </pic:pic>
+              </a:graphicData>
+            </a:graphic>
+          </wp:inline>
+        </w:drawing>
+      </w:r>
+    </w:p>
+    <w:p>
+      <w:pPr>
+        <w:pStyle w:val="Prrafodelista"/>
+        <w:numPr>
+          <w:ilvl w:val="0"/>
+          <w:numId w:val="26"/>
+        </w:numPr>
+        <w:jc w:val="left"/>
+      </w:pPr>
+      <w:r>
+        <w:t xml:space="preserve">Si queremos que un token solo pueda ser utilizado una vez. Esto restringe el inicio de sesión a un </w:t>
+      </w:r>
+      <w:proofErr w:type="spellStart"/>
+      <w:r>
+        <w:t>login</w:t>
+      </w:r>
+      <w:proofErr w:type="spellEnd"/>
+      <w:r>
+        <w:t xml:space="preserve"> cada 30 segundos aproximadamente que es el tiempo que pasa hasta que se genera un nuevo token. Indicamos que sí.</w:t>
+      </w:r>
+    </w:p>
+    <w:p>
+      <w:pPr>
+        <w:jc w:val="center"/>
+      </w:pPr>
+      <w:r>
+        <w:rPr>
+          <w:noProof/>
+        </w:rPr>
+        <w:drawing>
+          <wp:inline distT="0" distB="0" distL="0" distR="0" wp14:anchorId="740FBC92" wp14:editId="1AC2114C">
+            <wp:extent cx="5391150" cy="542925"/>
+            <wp:effectExtent l="0" t="0" r="0" b="9525"/>
+            <wp:docPr id="49" name="Imagen 49"/>
+            <wp:cNvGraphicFramePr>
+              <a:graphicFrameLocks xmlns:a="http://schemas.openxmlformats.org/drawingml/2006/main" noChangeAspect="1"/>
+            </wp:cNvGraphicFramePr>
+            <a:graphic xmlns:a="http://schemas.openxmlformats.org/drawingml/2006/main">
+              <a:graphicData uri="http://schemas.openxmlformats.org/drawingml/2006/picture">
+                <pic:pic xmlns:pic="http://schemas.openxmlformats.org/drawingml/2006/picture">
+                  <pic:nvPicPr>
+                    <pic:cNvPr id="0" name="Picture 9"/>
+                    <pic:cNvPicPr>
+                      <a:picLocks noChangeAspect="1" noChangeArrowheads="1"/>
+                    </pic:cNvPicPr>
+                  </pic:nvPicPr>
+                  <pic:blipFill>
+                    <a:blip r:embed="rId66">
+                      <a:extLst>
+                        <a:ext uri="{28A0092B-C50C-407E-A947-70E740481C1C}">
+                          <a14:useLocalDpi xmlns:a14="http://schemas.microsoft.com/office/drawing/2010/main" val="0"/>
+                        </a:ext>
+                      </a:extLst>
+                    </a:blip>
+                    <a:srcRect/>
+                    <a:stretch>
+                      <a:fillRect/>
+                    </a:stretch>
+                  </pic:blipFill>
+                  <pic:spPr bwMode="auto">
+                    <a:xfrm>
+                      <a:off x="0" y="0"/>
+                      <a:ext cx="5391150" cy="542925"/>
+                    </a:xfrm>
+                    <a:prstGeom prst="rect">
+                      <a:avLst/>
+                    </a:prstGeom>
+                    <a:noFill/>
+                    <a:ln>
+                      <a:noFill/>
+                    </a:ln>
+                  </pic:spPr>
+                </pic:pic>
+              </a:graphicData>
+            </a:graphic>
+          </wp:inline>
+        </w:drawing>
+      </w:r>
+    </w:p>
+    <w:p>
+      <w:pPr>
+        <w:pStyle w:val="Prrafodelista"/>
+        <w:numPr>
+          <w:ilvl w:val="0"/>
+          <w:numId w:val="26"/>
+        </w:numPr>
+      </w:pPr>
+      <w:r>
+        <w:t>Si queremos introducir varios tokens. El token anterior al que se ha generado y el token siguiente. Esto se hace para poder compensar la posible desincronización que haya entre el cliente y el servidor. Nosotros vamos a indicar que no, solo queremos iniciar sesión introduciendo un único token.</w:t>
+      </w:r>
+    </w:p>
+    <w:p>
+      <w:pPr>
+        <w:jc w:val="center"/>
+      </w:pPr>
+      <w:r>
+        <w:rPr>
+          <w:noProof/>
+        </w:rPr>
+        <w:lastRenderedPageBreak/>
+        <w:drawing>
+          <wp:inline distT="0" distB="0" distL="0" distR="0" wp14:anchorId="221E4596" wp14:editId="7E604F13">
+            <wp:extent cx="5400675" cy="1419225"/>
+            <wp:effectExtent l="0" t="0" r="9525" b="9525"/>
+            <wp:docPr id="50" name="Imagen 50"/>
+            <wp:cNvGraphicFramePr>
+              <a:graphicFrameLocks xmlns:a="http://schemas.openxmlformats.org/drawingml/2006/main" noChangeAspect="1"/>
+            </wp:cNvGraphicFramePr>
+            <a:graphic xmlns:a="http://schemas.openxmlformats.org/drawingml/2006/main">
+              <a:graphicData uri="http://schemas.openxmlformats.org/drawingml/2006/picture">
+                <pic:pic xmlns:pic="http://schemas.openxmlformats.org/drawingml/2006/picture">
+                  <pic:nvPicPr>
+                    <pic:cNvPr id="0" name="Picture 10"/>
+                    <pic:cNvPicPr>
+                      <a:picLocks noChangeAspect="1" noChangeArrowheads="1"/>
+                    </pic:cNvPicPr>
+                  </pic:nvPicPr>
+                  <pic:blipFill>
+                    <a:blip r:embed="rId67">
+                      <a:extLst>
+                        <a:ext uri="{28A0092B-C50C-407E-A947-70E740481C1C}">
+                          <a14:useLocalDpi xmlns:a14="http://schemas.microsoft.com/office/drawing/2010/main" val="0"/>
+                        </a:ext>
+                      </a:extLst>
+                    </a:blip>
+                    <a:srcRect/>
+                    <a:stretch>
+                      <a:fillRect/>
+                    </a:stretch>
+                  </pic:blipFill>
+                  <pic:spPr bwMode="auto">
+                    <a:xfrm>
+                      <a:off x="0" y="0"/>
+                      <a:ext cx="5400675" cy="1419225"/>
+                    </a:xfrm>
+                    <a:prstGeom prst="rect">
+                      <a:avLst/>
+                    </a:prstGeom>
+                    <a:noFill/>
+                    <a:ln>
+                      <a:noFill/>
+                    </a:ln>
+                  </pic:spPr>
+                </pic:pic>
+              </a:graphicData>
+            </a:graphic>
+          </wp:inline>
+        </w:drawing>
+      </w:r>
+    </w:p>
+    <w:p>
+      <w:pPr>
+        <w:pStyle w:val="Prrafodelista"/>
+        <w:numPr>
+          <w:ilvl w:val="0"/>
+          <w:numId w:val="26"/>
+        </w:numPr>
+      </w:pPr>
+      <w:r>
+        <w:t xml:space="preserve">Por último, nos pregunta si queremos establecer un límite de intentos para así protegernos contra ataques de fuerza bruta. Activando esta opción limitamos los intentos de </w:t>
+      </w:r>
+      <w:proofErr w:type="spellStart"/>
+      <w:r>
+        <w:t>login</w:t>
+      </w:r>
+      <w:proofErr w:type="spellEnd"/>
+      <w:r>
+        <w:t xml:space="preserve"> a 3 cada 30 segundos. Vamos a indicar que sí.</w:t>
+      </w:r>
+    </w:p>
+    <w:p>
+      <w:pPr>
+        <w:jc w:val="center"/>
+      </w:pPr>
+      <w:r>
+        <w:rPr>
+          <w:noProof/>
+        </w:rPr>
+        <w:drawing>
+          <wp:inline distT="0" distB="0" distL="0" distR="0" wp14:anchorId="4FC685F6" wp14:editId="0E0E042A">
+            <wp:extent cx="5391150" cy="666750"/>
+            <wp:effectExtent l="0" t="0" r="0" b="0"/>
+            <wp:docPr id="51" name="Imagen 51"/>
+            <wp:cNvGraphicFramePr>
+              <a:graphicFrameLocks xmlns:a="http://schemas.openxmlformats.org/drawingml/2006/main" noChangeAspect="1"/>
+            </wp:cNvGraphicFramePr>
+            <a:graphic xmlns:a="http://schemas.openxmlformats.org/drawingml/2006/main">
+              <a:graphicData uri="http://schemas.openxmlformats.org/drawingml/2006/picture">
+                <pic:pic xmlns:pic="http://schemas.openxmlformats.org/drawingml/2006/picture">
+                  <pic:nvPicPr>
+                    <pic:cNvPr id="0" name="Picture 11"/>
+                    <pic:cNvPicPr>
+                      <a:picLocks noChangeAspect="1" noChangeArrowheads="1"/>
+                    </pic:cNvPicPr>
+                  </pic:nvPicPr>
+                  <pic:blipFill>
+                    <a:blip r:embed="rId68">
+                      <a:extLst>
+                        <a:ext uri="{28A0092B-C50C-407E-A947-70E740481C1C}">
+                          <a14:useLocalDpi xmlns:a14="http://schemas.microsoft.com/office/drawing/2010/main" val="0"/>
+                        </a:ext>
+                      </a:extLst>
+                    </a:blip>
+                    <a:srcRect/>
+                    <a:stretch>
+                      <a:fillRect/>
+                    </a:stretch>
+                  </pic:blipFill>
+                  <pic:spPr bwMode="auto">
+                    <a:xfrm>
+                      <a:off x="0" y="0"/>
+                      <a:ext cx="5391150" cy="666750"/>
+                    </a:xfrm>
+                    <a:prstGeom prst="rect">
+                      <a:avLst/>
+                    </a:prstGeom>
+                    <a:noFill/>
+                    <a:ln>
+                      <a:noFill/>
+                    </a:ln>
+                  </pic:spPr>
+                </pic:pic>
+              </a:graphicData>
+            </a:graphic>
+          </wp:inline>
+        </w:drawing>
+      </w:r>
+    </w:p>
+    <w:p>
+      <w:r>
+        <w:t>Y listo, ya tendríamos configurado SSH con 2FA para el usuario deseado. Ahora cuando queramos conectarnos nos va a pedir el código de doble autentificación.</w:t>
+      </w:r>
+    </w:p>
+    <w:p>
+      <w:r>
+        <w:rPr>
+          <w:noProof/>
+        </w:rPr>
+        <w:drawing>
+          <wp:inline distT="0" distB="0" distL="0" distR="0" wp14:anchorId="4EAA176B" wp14:editId="6E5155E9">
+            <wp:extent cx="5391150" cy="3971925"/>
+            <wp:effectExtent l="0" t="0" r="0" b="9525"/>
+            <wp:docPr id="54" name="Imagen 54"/>
+            <wp:cNvGraphicFramePr>
+              <a:graphicFrameLocks xmlns:a="http://schemas.openxmlformats.org/drawingml/2006/main" noChangeAspect="1"/>
+            </wp:cNvGraphicFramePr>
+            <a:graphic xmlns:a="http://schemas.openxmlformats.org/drawingml/2006/main">
+              <a:graphicData uri="http://schemas.openxmlformats.org/drawingml/2006/picture">
+                <pic:pic xmlns:pic="http://schemas.openxmlformats.org/drawingml/2006/picture">
+                  <pic:nvPicPr>
+                    <pic:cNvPr id="0" name="Picture 14"/>
+                    <pic:cNvPicPr>
+                      <a:picLocks noChangeAspect="1" noChangeArrowheads="1"/>
+                    </pic:cNvPicPr>
+                  </pic:nvPicPr>
+                  <pic:blipFill>
+                    <a:blip r:embed="rId69">
+                      <a:extLst>
+                        <a:ext uri="{28A0092B-C50C-407E-A947-70E740481C1C}">
+                          <a14:useLocalDpi xmlns:a14="http://schemas.microsoft.com/office/drawing/2010/main" val="0"/>
+                        </a:ext>
+                      </a:extLst>
+                    </a:blip>
+                    <a:srcRect/>
+                    <a:stretch>
+                      <a:fillRect/>
+                    </a:stretch>
+                  </pic:blipFill>
+                  <pic:spPr bwMode="auto">
+                    <a:xfrm>
+                      <a:off x="0" y="0"/>
+                      <a:ext cx="5391150" cy="3971925"/>
+                    </a:xfrm>
+                    <a:prstGeom prst="rect">
+                      <a:avLst/>
+                    </a:prstGeom>
+                    <a:noFill/>
+                    <a:ln>
+                      <a:noFill/>
+                    </a:ln>
+                  </pic:spPr>
+                </pic:pic>
+              </a:graphicData>
+            </a:graphic>
+          </wp:inline>
+        </w:drawing>
+      </w:r>
+    </w:p>
     <w:p/>
     <w:sectPr>
       <w:pgSz w:w="11906" w:h="16838"/>
@@ -17035,10 +18669,7 @@
         <w:t xml:space="preserve"> </w:t>
       </w:r>
       <w:r>
-        <w:t xml:space="preserve">En Windows, </w:t>
-      </w:r>
-      <w:r>
-        <w:t xml:space="preserve">sshd lee los datos de configuración de </w:t>
+        <w:t xml:space="preserve">En Windows, sshd lee los datos de configuración de </w:t>
       </w:r>
       <w:r>
         <w:rPr>
@@ -17274,6 +18905,119 @@
     </w:lvl>
   </w:abstractNum>
   <w:abstractNum w:abstractNumId="2" w15:restartNumberingAfterBreak="0">
+    <w:nsid w:val="1B3D1E18"/>
+    <w:multiLevelType w:val="hybridMultilevel"/>
+    <w:tmpl w:val="FD705DD0"/>
+    <w:lvl w:ilvl="0" w:tplc="0C0A0001">
+      <w:start w:val="1"/>
+      <w:numFmt w:val="bullet"/>
+      <w:lvlText w:val=""/>
+      <w:lvlJc w:val="left"/>
+      <w:pPr>
+        <w:ind w:left="720" w:hanging="360"/>
+      </w:pPr>
+      <w:rPr>
+        <w:rFonts w:ascii="Symbol" w:hAnsi="Symbol" w:hint="default"/>
+      </w:rPr>
+    </w:lvl>
+    <w:lvl w:ilvl="1" w:tplc="0C0A0003" w:tentative="1">
+      <w:start w:val="1"/>
+      <w:numFmt w:val="bullet"/>
+      <w:lvlText w:val="o"/>
+      <w:lvlJc w:val="left"/>
+      <w:pPr>
+        <w:ind w:left="1440" w:hanging="360"/>
+      </w:pPr>
+      <w:rPr>
+        <w:rFonts w:ascii="Courier New" w:hAnsi="Courier New" w:cs="Courier New" w:hint="default"/>
+      </w:rPr>
+    </w:lvl>
+    <w:lvl w:ilvl="2" w:tplc="0C0A0005" w:tentative="1">
+      <w:start w:val="1"/>
+      <w:numFmt w:val="bullet"/>
+      <w:lvlText w:val=""/>
+      <w:lvlJc w:val="left"/>
+      <w:pPr>
+        <w:ind w:left="2160" w:hanging="360"/>
+      </w:pPr>
+      <w:rPr>
+        <w:rFonts w:ascii="Wingdings" w:hAnsi="Wingdings" w:hint="default"/>
+      </w:rPr>
+    </w:lvl>
+    <w:lvl w:ilvl="3" w:tplc="0C0A0001" w:tentative="1">
+      <w:start w:val="1"/>
+      <w:numFmt w:val="bullet"/>
+      <w:lvlText w:val=""/>
+      <w:lvlJc w:val="left"/>
+      <w:pPr>
+        <w:ind w:left="2880" w:hanging="360"/>
+      </w:pPr>
+      <w:rPr>
+        <w:rFonts w:ascii="Symbol" w:hAnsi="Symbol" w:hint="default"/>
+      </w:rPr>
+    </w:lvl>
+    <w:lvl w:ilvl="4" w:tplc="0C0A0003" w:tentative="1">
+      <w:start w:val="1"/>
+      <w:numFmt w:val="bullet"/>
+      <w:lvlText w:val="o"/>
+      <w:lvlJc w:val="left"/>
+      <w:pPr>
+        <w:ind w:left="3600" w:hanging="360"/>
+      </w:pPr>
+      <w:rPr>
+        <w:rFonts w:ascii="Courier New" w:hAnsi="Courier New" w:cs="Courier New" w:hint="default"/>
+      </w:rPr>
+    </w:lvl>
+    <w:lvl w:ilvl="5" w:tplc="0C0A0005" w:tentative="1">
+      <w:start w:val="1"/>
+      <w:numFmt w:val="bullet"/>
+      <w:lvlText w:val=""/>
+      <w:lvlJc w:val="left"/>
+      <w:pPr>
+        <w:ind w:left="4320" w:hanging="360"/>
+      </w:pPr>
+      <w:rPr>
+        <w:rFonts w:ascii="Wingdings" w:hAnsi="Wingdings" w:hint="default"/>
+      </w:rPr>
+    </w:lvl>
+    <w:lvl w:ilvl="6" w:tplc="0C0A0001" w:tentative="1">
+      <w:start w:val="1"/>
+      <w:numFmt w:val="bullet"/>
+      <w:lvlText w:val=""/>
+      <w:lvlJc w:val="left"/>
+      <w:pPr>
+        <w:ind w:left="5040" w:hanging="360"/>
+      </w:pPr>
+      <w:rPr>
+        <w:rFonts w:ascii="Symbol" w:hAnsi="Symbol" w:hint="default"/>
+      </w:rPr>
+    </w:lvl>
+    <w:lvl w:ilvl="7" w:tplc="0C0A0003" w:tentative="1">
+      <w:start w:val="1"/>
+      <w:numFmt w:val="bullet"/>
+      <w:lvlText w:val="o"/>
+      <w:lvlJc w:val="left"/>
+      <w:pPr>
+        <w:ind w:left="5760" w:hanging="360"/>
+      </w:pPr>
+      <w:rPr>
+        <w:rFonts w:ascii="Courier New" w:hAnsi="Courier New" w:cs="Courier New" w:hint="default"/>
+      </w:rPr>
+    </w:lvl>
+    <w:lvl w:ilvl="8" w:tplc="0C0A0005" w:tentative="1">
+      <w:start w:val="1"/>
+      <w:numFmt w:val="bullet"/>
+      <w:lvlText w:val=""/>
+      <w:lvlJc w:val="left"/>
+      <w:pPr>
+        <w:ind w:left="6480" w:hanging="360"/>
+      </w:pPr>
+      <w:rPr>
+        <w:rFonts w:ascii="Wingdings" w:hAnsi="Wingdings" w:hint="default"/>
+      </w:rPr>
+    </w:lvl>
+  </w:abstractNum>
+  <w:abstractNum w:abstractNumId="3" w15:restartNumberingAfterBreak="0">
     <w:nsid w:val="206F0CBB"/>
     <w:multiLevelType w:val="hybridMultilevel"/>
     <w:tmpl w:val="39C8FB9E"/>
@@ -17386,7 +19130,7 @@
       </w:rPr>
     </w:lvl>
   </w:abstractNum>
-  <w:abstractNum w:abstractNumId="3" w15:restartNumberingAfterBreak="0">
+  <w:abstractNum w:abstractNumId="4" w15:restartNumberingAfterBreak="0">
     <w:nsid w:val="2F7A04CC"/>
     <w:multiLevelType w:val="hybridMultilevel"/>
     <w:tmpl w:val="6082DAD2"/>
@@ -17499,7 +19243,7 @@
       </w:rPr>
     </w:lvl>
   </w:abstractNum>
-  <w:abstractNum w:abstractNumId="4" w15:restartNumberingAfterBreak="0">
+  <w:abstractNum w:abstractNumId="5" w15:restartNumberingAfterBreak="0">
     <w:nsid w:val="327F0012"/>
     <w:multiLevelType w:val="hybridMultilevel"/>
     <w:tmpl w:val="4ECC3F84"/>
@@ -17588,7 +19332,7 @@
       </w:pPr>
     </w:lvl>
   </w:abstractNum>
-  <w:abstractNum w:abstractNumId="5" w15:restartNumberingAfterBreak="0">
+  <w:abstractNum w:abstractNumId="6" w15:restartNumberingAfterBreak="0">
     <w:nsid w:val="35FA7F79"/>
     <w:multiLevelType w:val="hybridMultilevel"/>
     <w:tmpl w:val="3D7ACDDA"/>
@@ -17677,7 +19421,7 @@
       </w:pPr>
     </w:lvl>
   </w:abstractNum>
-  <w:abstractNum w:abstractNumId="6" w15:restartNumberingAfterBreak="0">
+  <w:abstractNum w:abstractNumId="7" w15:restartNumberingAfterBreak="0">
     <w:nsid w:val="36495B22"/>
     <w:multiLevelType w:val="hybridMultilevel"/>
     <w:tmpl w:val="E730C362"/>
@@ -17790,7 +19534,7 @@
       </w:rPr>
     </w:lvl>
   </w:abstractNum>
-  <w:abstractNum w:abstractNumId="7" w15:restartNumberingAfterBreak="0">
+  <w:abstractNum w:abstractNumId="8" w15:restartNumberingAfterBreak="0">
     <w:nsid w:val="3B9A34DA"/>
     <w:multiLevelType w:val="hybridMultilevel"/>
     <w:tmpl w:val="C556FE1C"/>
@@ -17903,7 +19647,7 @@
       </w:rPr>
     </w:lvl>
   </w:abstractNum>
-  <w:abstractNum w:abstractNumId="8" w15:restartNumberingAfterBreak="0">
+  <w:abstractNum w:abstractNumId="9" w15:restartNumberingAfterBreak="0">
     <w:nsid w:val="3CC057B3"/>
     <w:multiLevelType w:val="hybridMultilevel"/>
     <w:tmpl w:val="16F62C06"/>
@@ -18015,7 +19759,7 @@
       </w:rPr>
     </w:lvl>
   </w:abstractNum>
-  <w:abstractNum w:abstractNumId="9" w15:restartNumberingAfterBreak="0">
+  <w:abstractNum w:abstractNumId="10" w15:restartNumberingAfterBreak="0">
     <w:nsid w:val="3FB700F9"/>
     <w:multiLevelType w:val="hybridMultilevel"/>
     <w:tmpl w:val="FB48AC08"/>
@@ -18101,7 +19845,7 @@
       </w:pPr>
     </w:lvl>
   </w:abstractNum>
-  <w:abstractNum w:abstractNumId="10" w15:restartNumberingAfterBreak="0">
+  <w:abstractNum w:abstractNumId="11" w15:restartNumberingAfterBreak="0">
     <w:nsid w:val="41FF0B72"/>
     <w:multiLevelType w:val="hybridMultilevel"/>
     <w:tmpl w:val="E0D4D374"/>
@@ -18214,7 +19958,7 @@
       </w:rPr>
     </w:lvl>
   </w:abstractNum>
-  <w:abstractNum w:abstractNumId="11" w15:restartNumberingAfterBreak="0">
+  <w:abstractNum w:abstractNumId="12" w15:restartNumberingAfterBreak="0">
     <w:nsid w:val="48EA7BBF"/>
     <w:multiLevelType w:val="hybridMultilevel"/>
     <w:tmpl w:val="60260700"/>
@@ -18327,7 +20071,7 @@
       </w:rPr>
     </w:lvl>
   </w:abstractNum>
-  <w:abstractNum w:abstractNumId="12" w15:restartNumberingAfterBreak="0">
+  <w:abstractNum w:abstractNumId="13" w15:restartNumberingAfterBreak="0">
     <w:nsid w:val="497C55C1"/>
     <w:multiLevelType w:val="hybridMultilevel"/>
     <w:tmpl w:val="15885DBA"/>
@@ -18440,7 +20184,7 @@
       </w:rPr>
     </w:lvl>
   </w:abstractNum>
-  <w:abstractNum w:abstractNumId="13" w15:restartNumberingAfterBreak="0">
+  <w:abstractNum w:abstractNumId="14" w15:restartNumberingAfterBreak="0">
     <w:nsid w:val="4E2D5B07"/>
     <w:multiLevelType w:val="hybridMultilevel"/>
     <w:tmpl w:val="EC7872A2"/>
@@ -18553,7 +20297,7 @@
       </w:rPr>
     </w:lvl>
   </w:abstractNum>
-  <w:abstractNum w:abstractNumId="14" w15:restartNumberingAfterBreak="0">
+  <w:abstractNum w:abstractNumId="15" w15:restartNumberingAfterBreak="0">
     <w:nsid w:val="5937613A"/>
     <w:multiLevelType w:val="hybridMultilevel"/>
     <w:tmpl w:val="503A498C"/>
@@ -18666,7 +20410,7 @@
       </w:rPr>
     </w:lvl>
   </w:abstractNum>
-  <w:abstractNum w:abstractNumId="15" w15:restartNumberingAfterBreak="0">
+  <w:abstractNum w:abstractNumId="16" w15:restartNumberingAfterBreak="0">
     <w:nsid w:val="59DF1817"/>
     <w:multiLevelType w:val="hybridMultilevel"/>
     <w:tmpl w:val="D0D0433C"/>
@@ -18779,7 +20523,7 @@
       </w:rPr>
     </w:lvl>
   </w:abstractNum>
-  <w:abstractNum w:abstractNumId="16" w15:restartNumberingAfterBreak="0">
+  <w:abstractNum w:abstractNumId="17" w15:restartNumberingAfterBreak="0">
     <w:nsid w:val="5BEB0D26"/>
     <w:multiLevelType w:val="hybridMultilevel"/>
     <w:tmpl w:val="412E1734"/>
@@ -18892,7 +20636,7 @@
       </w:rPr>
     </w:lvl>
   </w:abstractNum>
-  <w:abstractNum w:abstractNumId="17" w15:restartNumberingAfterBreak="0">
+  <w:abstractNum w:abstractNumId="18" w15:restartNumberingAfterBreak="0">
     <w:nsid w:val="60B41BD4"/>
     <w:multiLevelType w:val="hybridMultilevel"/>
     <w:tmpl w:val="88F6B04A"/>
@@ -19005,7 +20749,7 @@
       </w:rPr>
     </w:lvl>
   </w:abstractNum>
-  <w:abstractNum w:abstractNumId="18" w15:restartNumberingAfterBreak="0">
+  <w:abstractNum w:abstractNumId="19" w15:restartNumberingAfterBreak="0">
     <w:nsid w:val="6E8650A4"/>
     <w:multiLevelType w:val="hybridMultilevel"/>
     <w:tmpl w:val="BB46EC9C"/>
@@ -19118,7 +20862,7 @@
       </w:rPr>
     </w:lvl>
   </w:abstractNum>
-  <w:abstractNum w:abstractNumId="19" w15:restartNumberingAfterBreak="0">
+  <w:abstractNum w:abstractNumId="20" w15:restartNumberingAfterBreak="0">
     <w:nsid w:val="6EDD7498"/>
     <w:multiLevelType w:val="hybridMultilevel"/>
     <w:tmpl w:val="23469FFE"/>
@@ -19230,7 +20974,7 @@
       </w:rPr>
     </w:lvl>
   </w:abstractNum>
-  <w:abstractNum w:abstractNumId="20" w15:restartNumberingAfterBreak="0">
+  <w:abstractNum w:abstractNumId="21" w15:restartNumberingAfterBreak="0">
     <w:nsid w:val="72742D3E"/>
     <w:multiLevelType w:val="multilevel"/>
     <w:tmpl w:val="0C0A0025"/>
@@ -19325,7 +21069,7 @@
       </w:pPr>
     </w:lvl>
   </w:abstractNum>
-  <w:abstractNum w:abstractNumId="21" w15:restartNumberingAfterBreak="0">
+  <w:abstractNum w:abstractNumId="22" w15:restartNumberingAfterBreak="0">
     <w:nsid w:val="741C240A"/>
     <w:multiLevelType w:val="hybridMultilevel"/>
     <w:tmpl w:val="81F048FE"/>
@@ -19438,7 +21182,7 @@
       </w:rPr>
     </w:lvl>
   </w:abstractNum>
-  <w:abstractNum w:abstractNumId="22" w15:restartNumberingAfterBreak="0">
+  <w:abstractNum w:abstractNumId="23" w15:restartNumberingAfterBreak="0">
     <w:nsid w:val="74D84D32"/>
     <w:multiLevelType w:val="hybridMultilevel"/>
     <w:tmpl w:val="5EC083EA"/>
@@ -19551,7 +21295,7 @@
       </w:rPr>
     </w:lvl>
   </w:abstractNum>
-  <w:abstractNum w:abstractNumId="23" w15:restartNumberingAfterBreak="0">
+  <w:abstractNum w:abstractNumId="24" w15:restartNumberingAfterBreak="0">
     <w:nsid w:val="7CE40A3E"/>
     <w:multiLevelType w:val="hybridMultilevel"/>
     <w:tmpl w:val="398C2142"/>
@@ -19664,7 +21408,7 @@
       </w:rPr>
     </w:lvl>
   </w:abstractNum>
-  <w:abstractNum w:abstractNumId="24" w15:restartNumberingAfterBreak="0">
+  <w:abstractNum w:abstractNumId="25" w15:restartNumberingAfterBreak="0">
     <w:nsid w:val="7DE46E66"/>
     <w:multiLevelType w:val="hybridMultilevel"/>
     <w:tmpl w:val="3E48B414"/>
@@ -19778,79 +21522,82 @@
     </w:lvl>
   </w:abstractNum>
   <w:num w:numId="1" w16cid:durableId="1393164360">
-    <w:abstractNumId w:val="18"/>
+    <w:abstractNumId w:val="19"/>
   </w:num>
   <w:num w:numId="2" w16cid:durableId="490294135">
+    <w:abstractNumId w:val="17"/>
+  </w:num>
+  <w:num w:numId="3" w16cid:durableId="2137484468">
+    <w:abstractNumId w:val="25"/>
+  </w:num>
+  <w:num w:numId="4" w16cid:durableId="508526465">
     <w:abstractNumId w:val="16"/>
   </w:num>
-  <w:num w:numId="3" w16cid:durableId="2137484468">
+  <w:num w:numId="5" w16cid:durableId="1270358886">
+    <w:abstractNumId w:val="7"/>
+  </w:num>
+  <w:num w:numId="6" w16cid:durableId="2087220935">
     <w:abstractNumId w:val="24"/>
   </w:num>
-  <w:num w:numId="4" w16cid:durableId="508526465">
-    <w:abstractNumId w:val="15"/>
+  <w:num w:numId="7" w16cid:durableId="1051081314">
+    <w:abstractNumId w:val="21"/>
   </w:num>
-  <w:num w:numId="5" w16cid:durableId="1270358886">
-    <w:abstractNumId w:val="6"/>
+  <w:num w:numId="8" w16cid:durableId="2062243566">
+    <w:abstractNumId w:val="20"/>
   </w:num>
-  <w:num w:numId="6" w16cid:durableId="2087220935">
+  <w:num w:numId="9" w16cid:durableId="2068334120">
+    <w:abstractNumId w:val="8"/>
+  </w:num>
+  <w:num w:numId="10" w16cid:durableId="848106359">
     <w:abstractNumId w:val="23"/>
   </w:num>
-  <w:num w:numId="7" w16cid:durableId="1051081314">
-    <w:abstractNumId w:val="20"/>
+  <w:num w:numId="11" w16cid:durableId="1514225402">
+    <w:abstractNumId w:val="13"/>
   </w:num>
-  <w:num w:numId="8" w16cid:durableId="2062243566">
-    <w:abstractNumId w:val="19"/>
-  </w:num>
-  <w:num w:numId="9" w16cid:durableId="2068334120">
-    <w:abstractNumId w:val="7"/>
-  </w:num>
-  <w:num w:numId="10" w16cid:durableId="848106359">
-    <w:abstractNumId w:val="22"/>
-  </w:num>
-  <w:num w:numId="11" w16cid:durableId="1514225402">
+  <w:num w:numId="12" w16cid:durableId="1500149165">
     <w:abstractNumId w:val="12"/>
   </w:num>
-  <w:num w:numId="12" w16cid:durableId="1500149165">
-    <w:abstractNumId w:val="11"/>
-  </w:num>
   <w:num w:numId="13" w16cid:durableId="82920260">
-    <w:abstractNumId w:val="9"/>
+    <w:abstractNumId w:val="10"/>
   </w:num>
   <w:num w:numId="14" w16cid:durableId="878471310">
-    <w:abstractNumId w:val="8"/>
+    <w:abstractNumId w:val="9"/>
   </w:num>
   <w:num w:numId="15" w16cid:durableId="2056267725">
     <w:abstractNumId w:val="0"/>
   </w:num>
   <w:num w:numId="16" w16cid:durableId="934051513">
-    <w:abstractNumId w:val="5"/>
+    <w:abstractNumId w:val="6"/>
   </w:num>
   <w:num w:numId="17" w16cid:durableId="1808236234">
-    <w:abstractNumId w:val="21"/>
+    <w:abstractNumId w:val="22"/>
   </w:num>
   <w:num w:numId="18" w16cid:durableId="884219747">
-    <w:abstractNumId w:val="13"/>
+    <w:abstractNumId w:val="14"/>
   </w:num>
   <w:num w:numId="19" w16cid:durableId="328145778">
-    <w:abstractNumId w:val="2"/>
+    <w:abstractNumId w:val="3"/>
   </w:num>
   <w:num w:numId="20" w16cid:durableId="418453436">
-    <w:abstractNumId w:val="3"/>
+    <w:abstractNumId w:val="4"/>
   </w:num>
   <w:num w:numId="21" w16cid:durableId="2078165630">
     <w:abstractNumId w:val="1"/>
   </w:num>
   <w:num w:numId="22" w16cid:durableId="650519893">
-    <w:abstractNumId w:val="17"/>
+    <w:abstractNumId w:val="18"/>
   </w:num>
   <w:num w:numId="23" w16cid:durableId="1689721888">
-    <w:abstractNumId w:val="4"/>
+    <w:abstractNumId w:val="5"/>
   </w:num>
   <w:num w:numId="24" w16cid:durableId="884298492">
-    <w:abstractNumId w:val="10"/>
+    <w:abstractNumId w:val="11"/>
   </w:num>
   <w:num w:numId="25" w16cid:durableId="1710569300">
-    <w:abstractNumId w:val="14"/>
+    <w:abstractNumId w:val="15"/>
+  </w:num>
+  <w:num w:numId="26" w16cid:durableId="448546602">
+    <w:abstractNumId w:val="2"/>
   </w:num>
 </w:numbering>
 </file>
@@ -21169,6 +22916,19 @@
       <w:lang w:eastAsia="es-ES"/>
     </w:rPr>
   </w:style>
+  <w:style w:type="character" w:styleId="CdigoHTML">
+    <w:name w:val="HTML Code"/>
+    <w:basedOn w:val="Fuentedeprrafopredeter"/>
+    <w:uiPriority w:val="99"/>
+    <w:semiHidden/>
+    <w:unhideWhenUsed/>
+    <w:rsid w:val="006B64E5"/>
+    <w:rPr>
+      <w:rFonts w:ascii="Courier New" w:eastAsia="Times New Roman" w:hAnsi="Courier New" w:cs="Courier New"/>
+      <w:sz w:val="20"/>
+      <w:szCs w:val="20"/>
+    </w:rPr>
+  </w:style>
 </w:styles>
 </file>
 

</xml_diff>

<commit_message>
Añadida la explicacion de Nmap y una plantilla para el guion de los alumnos
</commit_message>
<xml_diff>
--- a/Manual SSH.docx
+++ b/Manual SSH.docx
@@ -3510,15 +3510,7 @@
         <w:t xml:space="preserve"> Security (ssh.com). </w:t>
       </w:r>
       <w:r>
-        <w:t xml:space="preserve">Sin </w:t>
-      </w:r>
-      <w:proofErr w:type="gramStart"/>
-      <w:r>
-        <w:t>embargo</w:t>
-      </w:r>
-      <w:proofErr w:type="gramEnd"/>
-      <w:r>
-        <w:t xml:space="preserve"> cuando realmente tiene éxito SSH es cuando se desarrolla en 1999 la versión open </w:t>
+        <w:t xml:space="preserve">Sin embargo cuando realmente tiene éxito SSH es cuando se desarrolla en 1999 la versión open </w:t>
       </w:r>
       <w:proofErr w:type="spellStart"/>
       <w:r>
@@ -4005,15 +3997,7 @@
         <w:t xml:space="preserve"> </w:t>
       </w:r>
       <w:r>
-        <w:t xml:space="preserve">ya que si la mandamos por la red cualquier atacante que tenga acceso a la conexión entre ambas máquinas podría interceptar la clave.  Esto sin embargo no sería problema si lo que queremos es cifrar algo en un </w:t>
-      </w:r>
-      <w:proofErr w:type="gramStart"/>
-      <w:r>
-        <w:t>equipo</w:t>
-      </w:r>
-      <w:proofErr w:type="gramEnd"/>
-      <w:r>
-        <w:t xml:space="preserve"> pero no deseamos comunicarlo a otro ordenador, sino que nosotros mismos nos encargaríamos posteriormente de descifrarlo (por ejemplo para guardar de forma segura documentos mientras no estamos presentes).</w:t>
+        <w:t>ya que si la mandamos por la red cualquier atacante que tenga acceso a la conexión entre ambas máquinas podría interceptar la clave.  Esto sin embargo no sería problema si lo que queremos es cifrar algo en un equipo pero no deseamos comunicarlo a otro ordenador, sino que nosotros mismos nos encargaríamos posteriormente de descifrarlo (por ejemplo para guardar de forma segura documentos mientras no estamos presentes).</w:t>
       </w:r>
     </w:p>
     <w:p>
@@ -4124,15 +4108,7 @@
         <w:t>La criptografía de clave asimétrica o de clave pública</w:t>
       </w:r>
       <w:r>
-        <w:t xml:space="preserve"> utiliza un par de claves (pública/privada) que cuyo su nombre indica una de ellas se puede distribuir de forma pública para que cualquiera la pueda utilizar mientras que la denominada clave privada se mantendrá en secreto por el usuario que origina el mensaje. De esta forma si un usuario (emisor) envía un mensaje cifrado a otro (receptor) con su clave privada, cualquiera que disponga de su clave pública podrá descifrar el mensaje, </w:t>
-      </w:r>
-      <w:proofErr w:type="gramStart"/>
-      <w:r>
-        <w:t>y</w:t>
-      </w:r>
-      <w:proofErr w:type="gramEnd"/>
-      <w:r>
-        <w:t xml:space="preserve"> al contrario. Si se cifra un mensaje con una clave pública sólo el usuario que disponga la clave privada asociada a dicha clave pública podrá descifrar el contenido del mensaje. Estos dos usos permiten la utilización de técnicas de criptografía asimétrica en múltiples tecnologías en Internet hoy en día para, fundamentalmente, cifrar las comunicaciones y garantizar que un usuario fue el creador de un mensaje (lo que se suele denominar en seguridad informática como “no-repudio”). </w:t>
+        <w:t xml:space="preserve"> utiliza un par de claves (pública/privada) que cuyo su nombre indica una de ellas se puede distribuir de forma pública para que cualquiera la pueda utilizar mientras que la denominada clave privada se mantendrá en secreto por el usuario que origina el mensaje. De esta forma si un usuario (emisor) envía un mensaje cifrado a otro (receptor) con su clave privada, cualquiera que disponga de su clave pública podrá descifrar el mensaje, y al contrario. Si se cifra un mensaje con una clave pública sólo el usuario que disponga la clave privada asociada a dicha clave pública podrá descifrar el contenido del mensaje. Estos dos usos permiten la utilización de técnicas de criptografía asimétrica en múltiples tecnologías en Internet hoy en día para, fundamentalmente, cifrar las comunicaciones y garantizar que un usuario fue el creador de un mensaje (lo que se suele denominar en seguridad informática como “no-repudio”). </w:t>
       </w:r>
     </w:p>
     <w:p>
@@ -4912,15 +4888,7 @@
         <w:t xml:space="preserve"> Para el objetivo de este documento </w:t>
       </w:r>
       <w:r>
-        <w:t xml:space="preserve">se recomienda instalar una máquina virtual con cualquier distribución de Linux, por </w:t>
-      </w:r>
-      <w:proofErr w:type="gramStart"/>
-      <w:r>
-        <w:t>ejemplo</w:t>
-      </w:r>
-      <w:proofErr w:type="gramEnd"/>
-      <w:r>
-        <w:t xml:space="preserve"> Ubuntu</w:t>
+        <w:t>se recomienda instalar una máquina virtual con cualquier distribución de Linux, por ejemplo Ubuntu</w:t>
       </w:r>
       <w:r>
         <w:t xml:space="preserve">, donde en nuestro caso y para los ejemplos expuestos a partir de aquí se instalará </w:t>
@@ -4960,15 +4928,7 @@
     </w:p>
     <w:p>
       <w:r>
-        <w:t xml:space="preserve">A </w:t>
-      </w:r>
-      <w:proofErr w:type="gramStart"/>
-      <w:r>
-        <w:t>continuación</w:t>
-      </w:r>
-      <w:proofErr w:type="gramEnd"/>
-      <w:r>
-        <w:t xml:space="preserve"> se va a explicar cómo proceder a la instalación del servidor SSH en una máquina </w:t>
+        <w:t xml:space="preserve">A continuación se va a explicar cómo proceder a la instalación del servidor SSH en una máquina </w:t>
       </w:r>
       <w:r>
         <w:t>Ubuntu</w:t>
@@ -5444,15 +5404,7 @@
     <w:p/>
     <w:p>
       <w:r>
-        <w:t xml:space="preserve">En los siguientes apartados veremos las distintas formas de utilizar </w:t>
-      </w:r>
-      <w:proofErr w:type="gramStart"/>
-      <w:r>
-        <w:t>SSH</w:t>
-      </w:r>
-      <w:proofErr w:type="gramEnd"/>
-      <w:r>
-        <w:t xml:space="preserve"> así como las posibles configuraciones que podremos implementar</w:t>
+        <w:t>En los siguientes apartados veremos las distintas formas de utilizar SSH así como las posibles configuraciones que podremos implementar</w:t>
       </w:r>
       <w:r>
         <w:t>.</w:t>
@@ -5476,7 +5428,6 @@
         <w:t xml:space="preserve">TODO: Aquí solo explicar que antes había que usar </w:t>
       </w:r>
       <w:proofErr w:type="spellStart"/>
-      <w:proofErr w:type="gramStart"/>
       <w:r>
         <w:rPr>
           <w:highlight w:val="yellow"/>
@@ -5484,7 +5435,6 @@
         <w:t>Putty</w:t>
       </w:r>
       <w:proofErr w:type="spellEnd"/>
-      <w:proofErr w:type="gramEnd"/>
       <w:r>
         <w:rPr>
           <w:highlight w:val="yellow"/>
@@ -5546,15 +5496,7 @@
     </w:p>
     <w:p>
       <w:r>
-        <w:t xml:space="preserve">Una vez preparado nuestro entorno de pruebas comenzamos con los métodos de autenticación disponibles en SSH. </w:t>
-      </w:r>
-      <w:proofErr w:type="gramStart"/>
-      <w:r>
-        <w:t>Y</w:t>
-      </w:r>
-      <w:proofErr w:type="gramEnd"/>
-      <w:r>
-        <w:t xml:space="preserve"> en primer lugar, como no, comenzamos con el método que todo el mundo suele conocer, el de iniciar sesión con un usuario y una contraseña.</w:t>
+        <w:t>Una vez preparado nuestro entorno de pruebas comenzamos con los métodos de autenticación disponibles en SSH. Y en primer lugar, como no, comenzamos con el método que todo el mundo suele conocer, el de iniciar sesión con un usuario y una contraseña.</w:t>
       </w:r>
       <w:r>
         <w:t xml:space="preserve"> Es decir, deseamos abrir una Shell remota en un equipo y para conectarnos necesitamos conocer un nombre de usuario y una contraseña. </w:t>
@@ -5756,15 +5698,7 @@
     </w:p>
     <w:p>
       <w:r>
-        <w:t xml:space="preserve">A </w:t>
-      </w:r>
-      <w:proofErr w:type="gramStart"/>
-      <w:r>
-        <w:t>continuación</w:t>
-      </w:r>
-      <w:proofErr w:type="gramEnd"/>
-      <w:r>
-        <w:t xml:space="preserve"> se muestra un ejemplo de conexión SSH mediante el método de autenticación por usuario y contraseña</w:t>
+        <w:t>A continuación se muestra un ejemplo de conexión SSH mediante el método de autenticación por usuario y contraseña</w:t>
       </w:r>
       <w:r>
         <w:t>:</w:t>
@@ -6227,15 +6161,7 @@
       </w:r>
       <w:proofErr w:type="spellEnd"/>
       <w:r>
-        <w:t xml:space="preserve"> pudiera acceder de forma sencilla a un usuario con privilegios de administrador. Por </w:t>
-      </w:r>
-      <w:proofErr w:type="gramStart"/>
-      <w:r>
-        <w:t>tanto</w:t>
-      </w:r>
-      <w:proofErr w:type="gramEnd"/>
-      <w:r>
-        <w:t xml:space="preserve"> si se intenta acceder con el método que acabamos de ver con el usuario </w:t>
+        <w:t xml:space="preserve"> pudiera acceder de forma sencilla a un usuario con privilegios de administrador. Por tanto si se intenta acceder con el método que acabamos de ver con el usuario </w:t>
       </w:r>
       <w:proofErr w:type="spellStart"/>
       <w:r>
@@ -7040,15 +6966,7 @@
         <w:t xml:space="preserve">. </w:t>
       </w:r>
       <w:r>
-        <w:t xml:space="preserve">Por </w:t>
-      </w:r>
-      <w:proofErr w:type="gramStart"/>
-      <w:r>
-        <w:t>tanto</w:t>
-      </w:r>
-      <w:proofErr w:type="gramEnd"/>
-      <w:r>
-        <w:t xml:space="preserve"> si no introducimos nada se nos guardarán con estos nombres.</w:t>
+        <w:t>Por tanto si no introducimos nada se nos guardarán con estos nombres.</w:t>
       </w:r>
       <w:r>
         <w:t xml:space="preserve"> Después de esto nos pide que introduzcamos una clave de paso </w:t>
@@ -7065,15 +6983,7 @@
         <w:t xml:space="preserve"> las dos veces que nos solicita la clave de paso y finalmente nos indicará que ha creado los archivos </w:t>
       </w:r>
       <w:r>
-        <w:t xml:space="preserve">de claves, en concreto nos muestra por la pantalla el fichero id_ecdsa.pub que es la clave pública. </w:t>
-      </w:r>
-      <w:proofErr w:type="gramStart"/>
-      <w:r>
-        <w:t>Además</w:t>
-      </w:r>
-      <w:proofErr w:type="gramEnd"/>
-      <w:r>
-        <w:t xml:space="preserve"> también nos muestra el hash asociado a dicha clave pública y un</w:t>
+        <w:t>de claves, en concreto nos muestra por la pantalla el fichero id_ecdsa.pub que es la clave pública. Además también nos muestra el hash asociado a dicha clave pública y un</w:t>
       </w:r>
       <w:r>
         <w:t xml:space="preserve"> </w:t>
@@ -8360,15 +8270,7 @@
         <w:t xml:space="preserve">nuestra clave pública? Como hemos comentado anteriormente la clave pública se genera a partir de la clave privada, por esto es de vital importancia custodiar </w:t>
       </w:r>
       <w:r>
-        <w:t xml:space="preserve">muy bien la clave privada (entre </w:t>
-      </w:r>
-      <w:proofErr w:type="gramStart"/>
-      <w:r>
-        <w:t>otro motivos</w:t>
-      </w:r>
-      <w:proofErr w:type="gramEnd"/>
-      <w:r>
-        <w:t>). Si en algún momento perdiéramos el acceso a todos los archivos de clave pública que tuviéramos (recordar que la clave pública se puede distribuir libremente y por lo tanto copiar cuantas veces sea necesario)</w:t>
+        <w:t>muy bien la clave privada (entre otro motivos). Si en algún momento perdiéramos el acceso a todos los archivos de clave pública que tuviéramos (recordar que la clave pública se puede distribuir libremente y por lo tanto copiar cuantas veces sea necesario)</w:t>
       </w:r>
       <w:r>
         <w:t xml:space="preserve"> </w:t>
@@ -8791,13 +8693,8 @@
         <w:t xml:space="preserve">usuario. </w:t>
       </w:r>
       <w:r>
-        <w:t xml:space="preserve">Sin </w:t>
-      </w:r>
-      <w:proofErr w:type="gramStart"/>
-      <w:r>
-        <w:t>embargo</w:t>
-      </w:r>
-      <w:proofErr w:type="gramEnd"/>
+        <w:t>Sin embargo</w:t>
+      </w:r>
       <w:r>
         <w:t xml:space="preserve"> lo normal es que nos pida esta frase de paso siempre que solicitamos la autenticación con el equipo remoto. </w:t>
       </w:r>
@@ -9198,15 +9095,7 @@
     </w:p>
     <w:p>
       <w:r>
-        <w:t xml:space="preserve">En primer </w:t>
-      </w:r>
-      <w:proofErr w:type="gramStart"/>
-      <w:r>
-        <w:t>lugar</w:t>
-      </w:r>
-      <w:proofErr w:type="gramEnd"/>
-      <w:r>
-        <w:t xml:space="preserve"> generamos un nuevo par de claves con </w:t>
+        <w:t xml:space="preserve">En primer lugar generamos un nuevo par de claves con </w:t>
       </w:r>
       <w:r>
         <w:rPr>
@@ -9223,15 +9112,7 @@
       </w:r>
       <w:proofErr w:type="spellEnd"/>
       <w:r>
-        <w:t xml:space="preserve">. Esta vez utilizamos otro algoritmo, por </w:t>
-      </w:r>
-      <w:proofErr w:type="gramStart"/>
-      <w:r>
-        <w:t>ejemplo</w:t>
-      </w:r>
-      <w:proofErr w:type="gramEnd"/>
-      <w:r>
-        <w:t xml:space="preserve"> RSA:</w:t>
+        <w:t>. Esta vez utilizamos otro algoritmo, por ejemplo RSA:</w:t>
       </w:r>
     </w:p>
     <w:p>
@@ -9285,15 +9166,7 @@
     </w:p>
     <w:p>
       <w:r>
-        <w:t xml:space="preserve">A </w:t>
-      </w:r>
-      <w:proofErr w:type="gramStart"/>
-      <w:r>
-        <w:t>continuación</w:t>
-      </w:r>
-      <w:proofErr w:type="gramEnd"/>
-      <w:r>
-        <w:t xml:space="preserve"> utilizamos el comando ssh-</w:t>
+        <w:t>A continuación utilizamos el comando ssh-</w:t>
       </w:r>
       <w:proofErr w:type="spellStart"/>
       <w:r>
@@ -9732,15 +9605,7 @@
         <w:t xml:space="preserve"> almacena las claves públicas que tienen permiso para autenticarse como el usuario al que pertenece.</w:t>
       </w:r>
       <w:r>
-        <w:t xml:space="preserve"> Por </w:t>
-      </w:r>
-      <w:proofErr w:type="gramStart"/>
-      <w:r>
-        <w:t>tanto</w:t>
-      </w:r>
-      <w:proofErr w:type="gramEnd"/>
-      <w:r>
-        <w:t xml:space="preserve"> visualizando el contenido de este fichero podremos saber </w:t>
+        <w:t xml:space="preserve"> Por tanto visualizando el contenido de este fichero podremos saber </w:t>
       </w:r>
       <w:proofErr w:type="spellStart"/>
       <w:r>
@@ -10518,15 +10383,7 @@
         <w:t xml:space="preserve"> de la maquina local a otras máquinas remotas para poder acceder a otros hosts que sean inaccesibles</w:t>
       </w:r>
       <w:r>
-        <w:t xml:space="preserve"> desde la máquina </w:t>
-      </w:r>
-      <w:proofErr w:type="gramStart"/>
-      <w:r>
-        <w:t>origen</w:t>
-      </w:r>
-      <w:proofErr w:type="gramEnd"/>
-      <w:r>
-        <w:t xml:space="preserve"> pero </w:t>
+        <w:t xml:space="preserve"> desde la máquina origen pero </w:t>
       </w:r>
       <w:r>
         <w:rPr>
@@ -10704,23 +10561,7 @@
         <w:t xml:space="preserve">. Para ello nuevamente tenemos que configurarlo en el cliente ssh, concretamente habilitando la propiedad ForwardX11 en el mismo fichero de configuración de antes. </w:t>
       </w:r>
       <w:r>
-        <w:t xml:space="preserve"> A partir de entonces podemos abrir una Shell remota e invocar a la aplicación gráfica que deseemos. La aplicación se ejecutará en la máquina </w:t>
-      </w:r>
-      <w:proofErr w:type="gramStart"/>
-      <w:r>
-        <w:t>remota</w:t>
-      </w:r>
-      <w:proofErr w:type="gramEnd"/>
-      <w:r>
-        <w:t xml:space="preserve"> pero se visualizará en la máquina local con la que estamos conectados. Por </w:t>
-      </w:r>
-      <w:proofErr w:type="gramStart"/>
-      <w:r>
-        <w:t>ejemplo</w:t>
-      </w:r>
-      <w:proofErr w:type="gramEnd"/>
-      <w:r>
-        <w:t xml:space="preserve"> si ejecutamos Firefox podremos reconocer en el título de la barra superior que la aplicación se está ejecutando en la máquina remota (en nuestro caso llamada “</w:t>
+        <w:t xml:space="preserve"> A partir de entonces podemos abrir una Shell remota e invocar a la aplicación gráfica que deseemos. La aplicación se ejecutará en la máquina remota pero se visualizará en la máquina local con la que estamos conectados. Por ejemplo si ejecutamos Firefox podremos reconocer en el título de la barra superior que la aplicación se está ejecutando en la máquina remota (en nuestro caso llamada “</w:t>
       </w:r>
       <w:proofErr w:type="spellStart"/>
       <w:r>
@@ -11036,15 +10877,7 @@
         <w:t>nos permite elegir que se almacene el código hash de esa dirección o directamente la dirección en texto claro</w:t>
       </w:r>
       <w:r>
-        <w:t xml:space="preserve">, lo cual resulta menos </w:t>
-      </w:r>
-      <w:proofErr w:type="gramStart"/>
-      <w:r>
-        <w:t>seguro</w:t>
-      </w:r>
-      <w:proofErr w:type="gramEnd"/>
-      <w:r>
-        <w:t xml:space="preserve"> pero más legible para el administrador.</w:t>
+        <w:t>, lo cual resulta menos seguro pero más legible para el administrador.</w:t>
       </w:r>
     </w:p>
     <w:p>
@@ -11309,15 +11142,7 @@
         <w:t>.</w:t>
       </w:r>
       <w:r>
-        <w:t xml:space="preserve"> Por </w:t>
-      </w:r>
-      <w:proofErr w:type="gramStart"/>
-      <w:r>
-        <w:t>ejemplo</w:t>
-      </w:r>
-      <w:proofErr w:type="gramEnd"/>
-      <w:r>
-        <w:t xml:space="preserve"> en este fichero podríamos configurar </w:t>
+        <w:t xml:space="preserve"> Por ejemplo en este fichero podríamos configurar </w:t>
       </w:r>
       <w:r>
         <w:t>qué claves de las que dispone el usuario debe usarse con su respectivo host remoto</w:t>
@@ -11326,15 +11151,7 @@
         <w:t>, así como el usuario al que nos queremos conectar, de forma que esta información no tendríamos que indicarla explícitamente en el comando SSH cada vez que queramos conectarnos a nuestras máquinas remotas</w:t>
       </w:r>
       <w:r>
-        <w:t xml:space="preserve">. Por </w:t>
-      </w:r>
-      <w:proofErr w:type="gramStart"/>
-      <w:r>
-        <w:t>ejemplo</w:t>
-      </w:r>
-      <w:proofErr w:type="gramEnd"/>
-      <w:r>
-        <w:t xml:space="preserve"> para hacer esto podríamos </w:t>
+        <w:t xml:space="preserve">. Por ejemplo para hacer esto podríamos </w:t>
       </w:r>
       <w:r>
         <w:t>escribir nuestro fichero de configuración del usuario de la siguiente forma:</w:t>
@@ -11596,15 +11413,7 @@
         <w:t xml:space="preserve">configuraciones sigue el orden contrario </w:t>
       </w:r>
       <w:r>
-        <w:t xml:space="preserve">a la explicación que hemos realizado. Es </w:t>
-      </w:r>
-      <w:proofErr w:type="gramStart"/>
-      <w:r>
-        <w:t>decir</w:t>
-      </w:r>
-      <w:proofErr w:type="gramEnd"/>
-      <w:r>
-        <w:t xml:space="preserve"> siempre que indiquemos cualquier configuración en el comando SSH siempre tendrá preferencia sobre las configuraciones del </w:t>
+        <w:t xml:space="preserve">a la explicación que hemos realizado. Es decir siempre que indiquemos cualquier configuración en el comando SSH siempre tendrá preferencia sobre las configuraciones del </w:t>
       </w:r>
       <w:r>
         <w:t>usuario</w:t>
@@ -11762,15 +11571,7 @@
         <w:t>#</w:t>
       </w:r>
       <w:r>
-        <w:t xml:space="preserve">”. Sin </w:t>
-      </w:r>
-      <w:proofErr w:type="gramStart"/>
-      <w:r>
-        <w:t>embargo</w:t>
-      </w:r>
-      <w:proofErr w:type="gramEnd"/>
-      <w:r>
-        <w:t xml:space="preserve"> es necesario recalcar que existen una serie de directivas que tienen un valor por defecto y que no aparecen en el fichero de configuración del servicio. </w:t>
+        <w:t xml:space="preserve">”. Sin embargo es necesario recalcar que existen una serie de directivas que tienen un valor por defecto y que no aparecen en el fichero de configuración del servicio. </w:t>
       </w:r>
       <w:r>
         <w:t xml:space="preserve">Es decir, que los parámetros de configuración que se aplican al servidor SSH están compuestos por aquellos parámetros que están </w:t>
@@ -11822,15 +11623,7 @@
         <w:t xml:space="preserve"> obtener por la salida del terminal todos aquellos parámetros que se están aplicando al servicio</w:t>
       </w:r>
       <w:r>
-        <w:t xml:space="preserve">. Por </w:t>
-      </w:r>
-      <w:proofErr w:type="gramStart"/>
-      <w:r>
-        <w:t>ejemplo</w:t>
-      </w:r>
-      <w:proofErr w:type="gramEnd"/>
-      <w:r>
-        <w:t xml:space="preserve"> en la siguiente captura podemos ver los primeros parámetros de configuración que nos devuelve el comando </w:t>
+        <w:t xml:space="preserve">. Por ejemplo en la siguiente captura podemos ver los primeros parámetros de configuración que nos devuelve el comando </w:t>
       </w:r>
       <w:proofErr w:type="spellStart"/>
       <w:r>
@@ -12737,15 +12530,7 @@
         <w:t xml:space="preserve"> mediante</w:t>
       </w:r>
       <w:r>
-        <w:t xml:space="preserve"> la opción -r. Por </w:t>
-      </w:r>
-      <w:proofErr w:type="gramStart"/>
-      <w:r>
-        <w:t>ejemplo</w:t>
-      </w:r>
-      <w:proofErr w:type="gramEnd"/>
-      <w:r>
-        <w:t xml:space="preserve"> con el siguiente comando podríamos descargar a nuestra máquina local todos los archivos contenidos en la carpeta “Apuntes” </w:t>
+        <w:t xml:space="preserve"> la opción -r. Por ejemplo con el siguiente comando podríamos descargar a nuestra máquina local todos los archivos contenidos en la carpeta “Apuntes” </w:t>
       </w:r>
       <w:r>
         <w:t xml:space="preserve">que se encuentra </w:t>
@@ -13039,13 +12824,8 @@
         <w:t>Como se puede imaginar, podríamos incluso realizar transferencias de ficheros entre distintas máquinas remotas, siempre y cuando dispongamos del método de acceso correspon</w:t>
       </w:r>
       <w:r>
-        <w:t xml:space="preserve">diente en ambas máquinas que participen en la transacción. Por </w:t>
-      </w:r>
-      <w:proofErr w:type="gramStart"/>
-      <w:r>
-        <w:t>ejemplo</w:t>
-      </w:r>
-      <w:proofErr w:type="gramEnd"/>
+        <w:t>diente en ambas máquinas que participen en la transacción. Por ejemplo</w:t>
+      </w:r>
       <w:r>
         <w:t xml:space="preserve"> el siguiente comando nos </w:t>
       </w:r>
@@ -13239,15 +13019,7 @@
         <w:t>Este comando no debe confundirse con el protocolo ftp</w:t>
       </w:r>
       <w:r>
-        <w:t xml:space="preserve"> ya que no tiene nada que ver, solamente utiliza el nombre porque realiza la transferencia de los datos al estilo de </w:t>
-      </w:r>
-      <w:proofErr w:type="gramStart"/>
-      <w:r>
-        <w:t>ftp</w:t>
-      </w:r>
-      <w:proofErr w:type="gramEnd"/>
-      <w:r>
-        <w:t xml:space="preserve"> pero todo se realiza sobre el protocolo ssh que estamos revisando. </w:t>
+        <w:t xml:space="preserve"> ya que no tiene nada que ver, solamente utiliza el nombre porque realiza la transferencia de los datos al estilo de ftp pero todo se realiza sobre el protocolo ssh que estamos revisando. </w:t>
       </w:r>
       <w:r>
         <w:t xml:space="preserve">El comando </w:t>
@@ -13371,15 +13143,7 @@
         <w:t xml:space="preserve"> </w:t>
       </w:r>
       <w:r>
-        <w:t xml:space="preserve">que nos permita habilitar sftp (por </w:t>
-      </w:r>
-      <w:proofErr w:type="gramStart"/>
-      <w:r>
-        <w:t>ejemplo</w:t>
-      </w:r>
-      <w:proofErr w:type="gramEnd"/>
-      <w:r>
-        <w:t xml:space="preserve"> FileZilla)</w:t>
+        <w:t>que nos permita habilitar sftp (por ejemplo FileZilla)</w:t>
       </w:r>
       <w:r>
         <w:t>, lo que nos permitirá utilizar el equivalente a ftp pero por un canal muy seguro como es SSH</w:t>
@@ -14632,15 +14396,7 @@
         <w:t xml:space="preserve"> el tipo de inicio de Desactivado a cualquiera de las otras 3 opciones. </w:t>
       </w:r>
       <w:r>
-        <w:t xml:space="preserve">Por </w:t>
-      </w:r>
-      <w:proofErr w:type="gramStart"/>
-      <w:r>
-        <w:t>ejemplo</w:t>
-      </w:r>
-      <w:proofErr w:type="gramEnd"/>
-      <w:r>
-        <w:t xml:space="preserve"> en</w:t>
+        <w:t>Por ejemplo en</w:t>
       </w:r>
       <w:r>
         <w:t xml:space="preserve"> </w:t>
@@ -14710,15 +14466,7 @@
         <w:t xml:space="preserve"> está en System32. </w:t>
       </w:r>
       <w:r>
-        <w:t xml:space="preserve">Por </w:t>
-      </w:r>
-      <w:proofErr w:type="gramStart"/>
-      <w:r>
-        <w:t>ejemplo</w:t>
-      </w:r>
-      <w:proofErr w:type="gramEnd"/>
-      <w:r>
-        <w:t xml:space="preserve"> os debería mostrar algo parecido a la siguiente ruta</w:t>
+        <w:t>Por ejemplo os debería mostrar algo parecido a la siguiente ruta</w:t>
       </w:r>
       <w:r>
         <w:t xml:space="preserve"> C:\Windows\System32\OpenSSH\ssh.exe. </w:t>
@@ -14764,15 +14512,7 @@
         <w:jc w:val="left"/>
       </w:pPr>
       <w:r>
-        <w:t xml:space="preserve">Por </w:t>
-      </w:r>
-      <w:proofErr w:type="gramStart"/>
-      <w:r>
-        <w:t>último</w:t>
-      </w:r>
-      <w:proofErr w:type="gramEnd"/>
-      <w:r>
-        <w:t xml:space="preserve"> ejecutad el comando </w:t>
+        <w:t xml:space="preserve">Por último ejecutad el comando </w:t>
       </w:r>
       <w:r>
         <w:rPr>
@@ -15393,11 +15133,19 @@
           <w:color w:val="A9B7C6"/>
         </w:rPr>
       </w:pPr>
+      <w:proofErr w:type="spellStart"/>
       <w:r>
         <w:rPr>
           <w:color w:val="A9B7C6"/>
         </w:rPr>
-        <w:t xml:space="preserve">String host = </w:t>
+        <w:t>String</w:t>
+      </w:r>
+      <w:proofErr w:type="spellEnd"/>
+      <w:r>
+        <w:rPr>
+          <w:color w:val="A9B7C6"/>
+        </w:rPr>
+        <w:t xml:space="preserve"> host = </w:t>
       </w:r>
       <w:r>
         <w:rPr>
@@ -16197,15 +15945,7 @@
     </w:p>
     <w:p>
       <w:r>
-        <w:t xml:space="preserve">Es por esto por lo que nosotros vamos a utilizar SFTP, un protocolo que, al igual que SCP, permite realizar operaciones sobre archivos remotos a través de una conexión </w:t>
-      </w:r>
-      <w:proofErr w:type="gramStart"/>
-      <w:r>
-        <w:t>SSH</w:t>
-      </w:r>
-      <w:proofErr w:type="gramEnd"/>
-      <w:r>
-        <w:t xml:space="preserve"> pero de una forma mucho más fácil desde Java. Este protocolo viene integrado en la librería de </w:t>
+        <w:t xml:space="preserve">Es por esto por lo que nosotros vamos a utilizar SFTP, un protocolo que, al igual que SCP, permite realizar operaciones sobre archivos remotos a través de una conexión SSH pero de una forma mucho más fácil desde Java. Este protocolo viene integrado en la librería de </w:t>
       </w:r>
       <w:proofErr w:type="spellStart"/>
       <w:r>
@@ -16258,13 +15998,23 @@
           <w:lang w:eastAsia="es-ES"/>
         </w:rPr>
       </w:pPr>
+      <w:proofErr w:type="spellStart"/>
       <w:r>
         <w:rPr>
           <w:rFonts w:ascii="Courier New" w:eastAsia="Times New Roman" w:hAnsi="Courier New" w:cs="Courier New"/>
           <w:color w:val="A9B7C6"/>
           <w:lang w:eastAsia="es-ES"/>
         </w:rPr>
-        <w:t>jschSession.connect()</w:t>
+        <w:t>jschSession.connect</w:t>
+      </w:r>
+      <w:proofErr w:type="spellEnd"/>
+      <w:r>
+        <w:rPr>
+          <w:rFonts w:ascii="Courier New" w:eastAsia="Times New Roman" w:hAnsi="Courier New" w:cs="Courier New"/>
+          <w:color w:val="A9B7C6"/>
+          <w:lang w:eastAsia="es-ES"/>
+        </w:rPr>
+        <w:t>()</w:t>
       </w:r>
       <w:r>
         <w:rPr>
@@ -16282,6 +16032,7 @@
         </w:rPr>
         <w:br/>
       </w:r>
+      <w:proofErr w:type="spellStart"/>
       <w:r>
         <w:rPr>
           <w:rFonts w:ascii="Courier New" w:eastAsia="Times New Roman" w:hAnsi="Courier New" w:cs="Courier New"/>
@@ -16306,7 +16057,16 @@
           <w:color w:val="A9B7C6"/>
           <w:lang w:eastAsia="es-ES"/>
         </w:rPr>
-        <w:t>.println(</w:t>
+        <w:t>.println</w:t>
+      </w:r>
+      <w:proofErr w:type="spellEnd"/>
+      <w:r>
+        <w:rPr>
+          <w:rFonts w:ascii="Courier New" w:eastAsia="Times New Roman" w:hAnsi="Courier New" w:cs="Courier New"/>
+          <w:color w:val="A9B7C6"/>
+          <w:lang w:eastAsia="es-ES"/>
+        </w:rPr>
+        <w:t>(</w:t>
       </w:r>
       <w:r>
         <w:rPr>
@@ -16471,13 +16231,23 @@
         </w:rPr>
         <w:br/>
       </w:r>
+      <w:proofErr w:type="spellStart"/>
       <w:r>
         <w:rPr>
           <w:rFonts w:ascii="Courier New" w:eastAsia="Times New Roman" w:hAnsi="Courier New" w:cs="Courier New"/>
           <w:color w:val="A9B7C6"/>
           <w:lang w:eastAsia="es-ES"/>
         </w:rPr>
-        <w:t>channelSftp.connect()</w:t>
+        <w:t>channelSftp.connect</w:t>
+      </w:r>
+      <w:proofErr w:type="spellEnd"/>
+      <w:r>
+        <w:rPr>
+          <w:rFonts w:ascii="Courier New" w:eastAsia="Times New Roman" w:hAnsi="Courier New" w:cs="Courier New"/>
+          <w:color w:val="A9B7C6"/>
+          <w:lang w:eastAsia="es-ES"/>
+        </w:rPr>
+        <w:t>()</w:t>
       </w:r>
       <w:r>
         <w:rPr>
@@ -18493,7 +18263,886 @@
         </w:drawing>
       </w:r>
     </w:p>
+    <w:p>
+      <w:pPr>
+        <w:pStyle w:val="Ttulo1"/>
+        <w:numPr>
+          <w:ilvl w:val="0"/>
+          <w:numId w:val="0"/>
+        </w:numPr>
+        <w:ind w:left="432" w:hanging="432"/>
+      </w:pPr>
+      <w:r>
+        <w:t>Anexo V</w:t>
+      </w:r>
+      <w:r>
+        <w:t>I</w:t>
+      </w:r>
+      <w:r>
+        <w:t xml:space="preserve"> – Instalación </w:t>
+      </w:r>
+      <w:r>
+        <w:t xml:space="preserve">y uso de </w:t>
+      </w:r>
+      <w:proofErr w:type="spellStart"/>
+      <w:r>
+        <w:t>Nmap</w:t>
+      </w:r>
+      <w:proofErr w:type="spellEnd"/>
+    </w:p>
+    <w:p>
+      <w:proofErr w:type="spellStart"/>
+      <w:r>
+        <w:t>Nmap</w:t>
+      </w:r>
+      <w:proofErr w:type="spellEnd"/>
+      <w:r>
+        <w:t xml:space="preserve"> es un programa de código abierto que sirve para realizar rastreos de puertos en equipos. Es muy útil cuando queremos saber que puertos tiene abiertos un dispositivo </w:t>
+      </w:r>
+      <w:r>
+        <w:t xml:space="preserve">o </w:t>
+      </w:r>
+      <w:r>
+        <w:t>en qué puerto está ejecutándose un determinado servicio.</w:t>
+      </w:r>
+    </w:p>
+    <w:p>
+      <w:r>
+        <w:lastRenderedPageBreak/>
+        <w:t>Para utilizar N</w:t>
+      </w:r>
+      <w:proofErr w:type="spellStart"/>
+      <w:r>
+        <w:t>map</w:t>
+      </w:r>
+      <w:proofErr w:type="spellEnd"/>
+      <w:r>
+        <w:t xml:space="preserve"> en Windows basta con bajarnos el instalador desde su página web e instalarlo en nuestro equipo: </w:t>
+      </w:r>
+      <w:hyperlink r:id="rId70" w:anchor="windows" w:history="1">
+        <w:proofErr w:type="spellStart"/>
+        <w:r>
+          <w:rPr>
+            <w:rStyle w:val="Hipervnculo"/>
+          </w:rPr>
+          <w:t>Nmap</w:t>
+        </w:r>
+        <w:proofErr w:type="spellEnd"/>
+      </w:hyperlink>
+    </w:p>
+    <w:p>
+      <w:r>
+        <w:t xml:space="preserve">En el caso de Linux podemos instalarlo ejecutando en consola: </w:t>
+      </w:r>
+    </w:p>
+    <w:p>
+      <w:pPr>
+        <w:pBdr>
+          <w:top w:val="single" w:sz="6" w:space="7" w:color="CCCCCC"/>
+          <w:left w:val="single" w:sz="6" w:space="7" w:color="CCCCCC"/>
+          <w:bottom w:val="single" w:sz="6" w:space="7" w:color="CCCCCC"/>
+          <w:right w:val="single" w:sz="6" w:space="7" w:color="CCCCCC"/>
+        </w:pBdr>
+        <w:shd w:val="clear" w:color="auto" w:fill="F5F5F5"/>
+        <w:tabs>
+          <w:tab w:val="left" w:pos="916"/>
+          <w:tab w:val="left" w:pos="1832"/>
+          <w:tab w:val="left" w:pos="2748"/>
+          <w:tab w:val="left" w:pos="3664"/>
+          <w:tab w:val="left" w:pos="4580"/>
+          <w:tab w:val="left" w:pos="5496"/>
+          <w:tab w:val="left" w:pos="6412"/>
+          <w:tab w:val="left" w:pos="7328"/>
+          <w:tab w:val="left" w:pos="8244"/>
+          <w:tab w:val="left" w:pos="9160"/>
+          <w:tab w:val="left" w:pos="10076"/>
+          <w:tab w:val="left" w:pos="10992"/>
+          <w:tab w:val="left" w:pos="11908"/>
+          <w:tab w:val="left" w:pos="12824"/>
+          <w:tab w:val="left" w:pos="13740"/>
+          <w:tab w:val="left" w:pos="14656"/>
+        </w:tabs>
+        <w:wordWrap w:val="0"/>
+        <w:spacing w:after="150" w:line="240" w:lineRule="auto"/>
+        <w:jc w:val="left"/>
+        <w:rPr>
+          <w:rFonts w:ascii="Consolas" w:eastAsia="Times New Roman" w:hAnsi="Consolas" w:cs="Courier New"/>
+          <w:color w:val="333333"/>
+          <w:lang w:eastAsia="es-ES"/>
+        </w:rPr>
+      </w:pPr>
+      <w:r>
+        <w:rPr>
+          <w:rFonts w:ascii="Consolas" w:eastAsia="Times New Roman" w:hAnsi="Consolas" w:cs="Courier New"/>
+          <w:color w:val="333333"/>
+          <w:lang w:eastAsia="es-ES"/>
+        </w:rPr>
+        <w:t>s</w:t>
+      </w:r>
+      <w:r>
+        <w:rPr>
+          <w:rFonts w:ascii="Consolas" w:eastAsia="Times New Roman" w:hAnsi="Consolas" w:cs="Courier New"/>
+          <w:color w:val="333333"/>
+          <w:lang w:eastAsia="es-ES"/>
+        </w:rPr>
+        <w:t xml:space="preserve">udo </w:t>
+      </w:r>
+      <w:proofErr w:type="spellStart"/>
+      <w:r>
+        <w:rPr>
+          <w:rFonts w:ascii="Consolas" w:eastAsia="Times New Roman" w:hAnsi="Consolas" w:cs="Courier New"/>
+          <w:color w:val="333333"/>
+          <w:lang w:eastAsia="es-ES"/>
+        </w:rPr>
+        <w:t>apt-get</w:t>
+      </w:r>
+      <w:proofErr w:type="spellEnd"/>
+      <w:r>
+        <w:rPr>
+          <w:rFonts w:ascii="Consolas" w:eastAsia="Times New Roman" w:hAnsi="Consolas" w:cs="Courier New"/>
+          <w:color w:val="333333"/>
+          <w:lang w:eastAsia="es-ES"/>
+        </w:rPr>
+        <w:t xml:space="preserve"> </w:t>
+      </w:r>
+      <w:proofErr w:type="spellStart"/>
+      <w:r>
+        <w:rPr>
+          <w:rFonts w:ascii="Consolas" w:eastAsia="Times New Roman" w:hAnsi="Consolas" w:cs="Courier New"/>
+          <w:color w:val="333333"/>
+          <w:lang w:eastAsia="es-ES"/>
+        </w:rPr>
+        <w:t>install</w:t>
+      </w:r>
+      <w:proofErr w:type="spellEnd"/>
+      <w:r>
+        <w:rPr>
+          <w:rFonts w:ascii="Consolas" w:eastAsia="Times New Roman" w:hAnsi="Consolas" w:cs="Courier New"/>
+          <w:color w:val="333333"/>
+          <w:lang w:eastAsia="es-ES"/>
+        </w:rPr>
+        <w:t xml:space="preserve"> </w:t>
+      </w:r>
+      <w:proofErr w:type="spellStart"/>
+      <w:r>
+        <w:rPr>
+          <w:rFonts w:ascii="Consolas" w:eastAsia="Times New Roman" w:hAnsi="Consolas" w:cs="Courier New"/>
+          <w:color w:val="333333"/>
+          <w:lang w:eastAsia="es-ES"/>
+        </w:rPr>
+        <w:t>nmap</w:t>
+      </w:r>
+      <w:proofErr w:type="spellEnd"/>
+    </w:p>
+    <w:p>
+      <w:r>
+        <w:t>Para utilizarlo debemos de abrir un terminal y escribir:</w:t>
+      </w:r>
+    </w:p>
+    <w:p>
+      <w:pPr>
+        <w:shd w:val="clear" w:color="auto" w:fill="F2F2F2" w:themeFill="background1" w:themeFillShade="F2"/>
+        <w:spacing w:after="0" w:line="240" w:lineRule="auto"/>
+        <w:jc w:val="left"/>
+        <w:rPr>
+          <w:rFonts w:ascii="Times New Roman" w:eastAsia="Times New Roman" w:hAnsi="Times New Roman" w:cs="Times New Roman"/>
+          <w:sz w:val="24"/>
+          <w:szCs w:val="24"/>
+          <w:lang w:eastAsia="es-ES"/>
+        </w:rPr>
+      </w:pPr>
+      <w:proofErr w:type="spellStart"/>
+      <w:r>
+        <w:rPr>
+          <w:rFonts w:ascii="Courier New" w:eastAsia="Times New Roman" w:hAnsi="Courier New" w:cs="Courier New"/>
+          <w:color w:val="000000"/>
+          <w:lang w:eastAsia="es-ES"/>
+        </w:rPr>
+        <w:t>namp</w:t>
+      </w:r>
+      <w:proofErr w:type="spellEnd"/>
+      <w:r>
+        <w:rPr>
+          <w:rFonts w:ascii="Courier New" w:eastAsia="Times New Roman" w:hAnsi="Courier New" w:cs="Courier New"/>
+          <w:color w:val="000000"/>
+          <w:lang w:eastAsia="es-ES"/>
+        </w:rPr>
+        <w:t xml:space="preserve"> </w:t>
+      </w:r>
+      <w:r>
+        <w:rPr>
+          <w:rFonts w:ascii="Courier New" w:eastAsia="Times New Roman" w:hAnsi="Courier New" w:cs="Courier New"/>
+          <w:b/>
+          <w:bCs/>
+          <w:color w:val="804000"/>
+          <w:lang w:eastAsia="es-ES"/>
+        </w:rPr>
+        <w:t>&lt;</w:t>
+      </w:r>
+      <w:r>
+        <w:rPr>
+          <w:rFonts w:ascii="Courier New" w:eastAsia="Times New Roman" w:hAnsi="Courier New" w:cs="Courier New"/>
+          <w:color w:val="000000"/>
+          <w:lang w:eastAsia="es-ES"/>
+        </w:rPr>
+        <w:t>dirección-</w:t>
+      </w:r>
+      <w:proofErr w:type="spellStart"/>
+      <w:r>
+        <w:rPr>
+          <w:rFonts w:ascii="Courier New" w:eastAsia="Times New Roman" w:hAnsi="Courier New" w:cs="Courier New"/>
+          <w:color w:val="000000"/>
+          <w:lang w:eastAsia="es-ES"/>
+        </w:rPr>
+        <w:t>ip</w:t>
+      </w:r>
+      <w:proofErr w:type="spellEnd"/>
+      <w:r>
+        <w:rPr>
+          <w:rFonts w:ascii="Courier New" w:eastAsia="Times New Roman" w:hAnsi="Courier New" w:cs="Courier New"/>
+          <w:b/>
+          <w:bCs/>
+          <w:color w:val="804000"/>
+          <w:lang w:eastAsia="es-ES"/>
+        </w:rPr>
+        <w:t>&gt;</w:t>
+      </w:r>
+    </w:p>
     <w:p/>
+    <w:p>
+      <w:r>
+        <w:t xml:space="preserve">Esto analizará los </w:t>
+      </w:r>
+      <w:r>
+        <w:rPr>
+          <w:b/>
+          <w:bCs/>
+        </w:rPr>
+        <w:t>puertos más comunes</w:t>
+      </w:r>
+      <w:r>
+        <w:t xml:space="preserve"> de la dirección </w:t>
+      </w:r>
+      <w:proofErr w:type="spellStart"/>
+      <w:r>
+        <w:t>ip</w:t>
+      </w:r>
+      <w:proofErr w:type="spellEnd"/>
+      <w:r>
+        <w:t xml:space="preserve"> introducida y nos dirá cuales tiene abiertos. Además, nos indicará el servicio que </w:t>
+      </w:r>
+      <w:r>
+        <w:rPr>
+          <w:b/>
+          <w:bCs/>
+        </w:rPr>
+        <w:t>considera</w:t>
+      </w:r>
+      <w:r>
+        <w:t xml:space="preserve"> que se está ejecutando en dicho puerto. </w:t>
+      </w:r>
+    </w:p>
+    <w:p>
+      <w:r>
+        <w:rPr>
+          <w:highlight w:val="yellow"/>
+        </w:rPr>
+        <w:t>Importante</w:t>
+      </w:r>
+      <w:r>
+        <w:t xml:space="preserve">: </w:t>
+      </w:r>
+      <w:r>
+        <w:t xml:space="preserve">La lista de los puertos </w:t>
+      </w:r>
+      <w:r>
+        <w:t xml:space="preserve">más comunes que analiza la podéis encontrar en el siguiente enlace: </w:t>
+      </w:r>
+      <w:hyperlink r:id="rId71" w:history="1">
+        <w:r>
+          <w:rPr>
+            <w:rStyle w:val="Hipervnculo"/>
+          </w:rPr>
+          <w:t>https://unix.stackexchange.com/questions/238640/nmap-doesnt-appear-to-list-all-open-ports</w:t>
+        </w:r>
+      </w:hyperlink>
+      <w:r>
+        <w:t xml:space="preserve">. </w:t>
+      </w:r>
+    </w:p>
+    <w:p>
+      <w:r>
+        <w:t xml:space="preserve">En cuanto al servicio, por defecto </w:t>
+      </w:r>
+      <w:proofErr w:type="spellStart"/>
+      <w:r>
+        <w:t>Nmap</w:t>
+      </w:r>
+      <w:proofErr w:type="spellEnd"/>
+      <w:r>
+        <w:t xml:space="preserve"> le asigna un nombre de servicio a cada puerto teniendo en cuenta la siguiente lista: </w:t>
+      </w:r>
+      <w:hyperlink r:id="rId72" w:history="1">
+        <w:r>
+          <w:rPr>
+            <w:rStyle w:val="Hipervnculo"/>
+          </w:rPr>
+          <w:t>https://www.iana.org/assignments/service-names-port-numbers/service-names-port-numbers.xhtml</w:t>
+        </w:r>
+      </w:hyperlink>
+    </w:p>
+    <w:p>
+      <w:r>
+        <w:rPr>
+          <w:noProof/>
+        </w:rPr>
+        <w:drawing>
+          <wp:inline distT="0" distB="0" distL="0" distR="0" wp14:anchorId="03EEBF50" wp14:editId="57F48C51">
+            <wp:extent cx="5391150" cy="1809750"/>
+            <wp:effectExtent l="0" t="0" r="0" b="0"/>
+            <wp:docPr id="43" name="Imagen 43"/>
+            <wp:cNvGraphicFramePr>
+              <a:graphicFrameLocks xmlns:a="http://schemas.openxmlformats.org/drawingml/2006/main" noChangeAspect="1"/>
+            </wp:cNvGraphicFramePr>
+            <a:graphic xmlns:a="http://schemas.openxmlformats.org/drawingml/2006/main">
+              <a:graphicData uri="http://schemas.openxmlformats.org/drawingml/2006/picture">
+                <pic:pic xmlns:pic="http://schemas.openxmlformats.org/drawingml/2006/picture">
+                  <pic:nvPicPr>
+                    <pic:cNvPr id="0" name="Picture 1"/>
+                    <pic:cNvPicPr>
+                      <a:picLocks noChangeAspect="1" noChangeArrowheads="1"/>
+                    </pic:cNvPicPr>
+                  </pic:nvPicPr>
+                  <pic:blipFill>
+                    <a:blip r:embed="rId73">
+                      <a:extLst>
+                        <a:ext uri="{28A0092B-C50C-407E-A947-70E740481C1C}">
+                          <a14:useLocalDpi xmlns:a14="http://schemas.microsoft.com/office/drawing/2010/main" val="0"/>
+                        </a:ext>
+                      </a:extLst>
+                    </a:blip>
+                    <a:srcRect/>
+                    <a:stretch>
+                      <a:fillRect/>
+                    </a:stretch>
+                  </pic:blipFill>
+                  <pic:spPr bwMode="auto">
+                    <a:xfrm>
+                      <a:off x="0" y="0"/>
+                      <a:ext cx="5391150" cy="1809750"/>
+                    </a:xfrm>
+                    <a:prstGeom prst="rect">
+                      <a:avLst/>
+                    </a:prstGeom>
+                    <a:noFill/>
+                    <a:ln>
+                      <a:noFill/>
+                    </a:ln>
+                  </pic:spPr>
+                </pic:pic>
+              </a:graphicData>
+            </a:graphic>
+          </wp:inline>
+        </w:drawing>
+      </w:r>
+    </w:p>
+    <w:p>
+      <w:r>
+        <w:t xml:space="preserve">Si queremos forzar que </w:t>
+      </w:r>
+      <w:proofErr w:type="spellStart"/>
+      <w:r>
+        <w:t>Nmap</w:t>
+      </w:r>
+      <w:proofErr w:type="spellEnd"/>
+      <w:r>
+        <w:t xml:space="preserve"> busque en todos los puertos de un rango dado, podemos hacerlo con el siguiente comando:</w:t>
+      </w:r>
+      <w:r>
+        <w:t xml:space="preserve"> </w:t>
+      </w:r>
+    </w:p>
+    <w:p>
+      <w:pPr>
+        <w:shd w:val="clear" w:color="auto" w:fill="F2F2F2" w:themeFill="background1" w:themeFillShade="F2"/>
+        <w:spacing w:after="0" w:line="240" w:lineRule="auto"/>
+        <w:jc w:val="left"/>
+        <w:rPr>
+          <w:rFonts w:ascii="Times New Roman" w:eastAsia="Times New Roman" w:hAnsi="Times New Roman" w:cs="Times New Roman"/>
+          <w:sz w:val="24"/>
+          <w:szCs w:val="24"/>
+          <w:lang w:eastAsia="es-ES"/>
+        </w:rPr>
+      </w:pPr>
+      <w:proofErr w:type="spellStart"/>
+      <w:r>
+        <w:rPr>
+          <w:rFonts w:ascii="Courier New" w:eastAsia="Times New Roman" w:hAnsi="Courier New" w:cs="Courier New"/>
+          <w:color w:val="000000"/>
+          <w:lang w:eastAsia="es-ES"/>
+        </w:rPr>
+        <w:t>namp</w:t>
+      </w:r>
+      <w:proofErr w:type="spellEnd"/>
+      <w:r>
+        <w:rPr>
+          <w:rFonts w:ascii="Courier New" w:eastAsia="Times New Roman" w:hAnsi="Courier New" w:cs="Courier New"/>
+          <w:color w:val="000000"/>
+          <w:lang w:eastAsia="es-ES"/>
+        </w:rPr>
+        <w:t xml:space="preserve"> </w:t>
+      </w:r>
+      <w:r>
+        <w:rPr>
+          <w:rFonts w:ascii="Courier New" w:eastAsia="Times New Roman" w:hAnsi="Courier New" w:cs="Courier New"/>
+          <w:color w:val="000000"/>
+          <w:lang w:eastAsia="es-ES"/>
+        </w:rPr>
+        <w:t xml:space="preserve">-p </w:t>
+      </w:r>
+      <w:r>
+        <w:rPr>
+          <w:rFonts w:ascii="Courier New" w:eastAsia="Times New Roman" w:hAnsi="Courier New" w:cs="Courier New"/>
+          <w:b/>
+          <w:bCs/>
+          <w:color w:val="804000"/>
+          <w:lang w:eastAsia="es-ES"/>
+        </w:rPr>
+        <w:t>&lt;</w:t>
+      </w:r>
+      <w:r>
+        <w:rPr>
+          <w:rFonts w:ascii="Courier New" w:eastAsia="Times New Roman" w:hAnsi="Courier New" w:cs="Courier New"/>
+          <w:color w:val="000000"/>
+          <w:lang w:eastAsia="es-ES"/>
+        </w:rPr>
+        <w:t>puerto-inicio</w:t>
+      </w:r>
+      <w:r>
+        <w:rPr>
+          <w:rFonts w:ascii="Courier New" w:eastAsia="Times New Roman" w:hAnsi="Courier New" w:cs="Courier New"/>
+          <w:b/>
+          <w:bCs/>
+          <w:color w:val="804000"/>
+          <w:lang w:eastAsia="es-ES"/>
+        </w:rPr>
+        <w:t>&gt;</w:t>
+      </w:r>
+      <w:r>
+        <w:rPr>
+          <w:rFonts w:ascii="Courier New" w:eastAsia="Times New Roman" w:hAnsi="Courier New" w:cs="Courier New"/>
+          <w:b/>
+          <w:bCs/>
+          <w:color w:val="804000"/>
+          <w:lang w:eastAsia="es-ES"/>
+        </w:rPr>
+        <w:t>-</w:t>
+      </w:r>
+      <w:r>
+        <w:rPr>
+          <w:rFonts w:ascii="Courier New" w:eastAsia="Times New Roman" w:hAnsi="Courier New" w:cs="Courier New"/>
+          <w:b/>
+          <w:bCs/>
+          <w:color w:val="804000"/>
+          <w:lang w:eastAsia="es-ES"/>
+        </w:rPr>
+        <w:t>&lt;</w:t>
+      </w:r>
+      <w:proofErr w:type="spellStart"/>
+      <w:r>
+        <w:rPr>
+          <w:rFonts w:ascii="Courier New" w:eastAsia="Times New Roman" w:hAnsi="Courier New" w:cs="Courier New"/>
+          <w:color w:val="000000"/>
+          <w:lang w:eastAsia="es-ES"/>
+        </w:rPr>
+        <w:t>puerto_fin</w:t>
+      </w:r>
+      <w:proofErr w:type="spellEnd"/>
+      <w:r>
+        <w:rPr>
+          <w:rFonts w:ascii="Courier New" w:eastAsia="Times New Roman" w:hAnsi="Courier New" w:cs="Courier New"/>
+          <w:b/>
+          <w:bCs/>
+          <w:color w:val="804000"/>
+          <w:lang w:eastAsia="es-ES"/>
+        </w:rPr>
+        <w:t>&gt;</w:t>
+      </w:r>
+      <w:r>
+        <w:rPr>
+          <w:rFonts w:ascii="Courier New" w:eastAsia="Times New Roman" w:hAnsi="Courier New" w:cs="Courier New"/>
+          <w:b/>
+          <w:bCs/>
+          <w:color w:val="804000"/>
+          <w:lang w:eastAsia="es-ES"/>
+        </w:rPr>
+        <w:t xml:space="preserve"> </w:t>
+      </w:r>
+      <w:r>
+        <w:rPr>
+          <w:rFonts w:ascii="Courier New" w:eastAsia="Times New Roman" w:hAnsi="Courier New" w:cs="Courier New"/>
+          <w:b/>
+          <w:bCs/>
+          <w:color w:val="804000"/>
+          <w:lang w:eastAsia="es-ES"/>
+        </w:rPr>
+        <w:t>&lt;</w:t>
+      </w:r>
+      <w:r>
+        <w:rPr>
+          <w:rFonts w:ascii="Courier New" w:eastAsia="Times New Roman" w:hAnsi="Courier New" w:cs="Courier New"/>
+          <w:color w:val="000000"/>
+          <w:lang w:eastAsia="es-ES"/>
+        </w:rPr>
+        <w:t>dirección-</w:t>
+      </w:r>
+      <w:proofErr w:type="spellStart"/>
+      <w:r>
+        <w:rPr>
+          <w:rFonts w:ascii="Courier New" w:eastAsia="Times New Roman" w:hAnsi="Courier New" w:cs="Courier New"/>
+          <w:color w:val="000000"/>
+          <w:lang w:eastAsia="es-ES"/>
+        </w:rPr>
+        <w:t>ip</w:t>
+      </w:r>
+      <w:proofErr w:type="spellEnd"/>
+      <w:r>
+        <w:rPr>
+          <w:rFonts w:ascii="Courier New" w:eastAsia="Times New Roman" w:hAnsi="Courier New" w:cs="Courier New"/>
+          <w:b/>
+          <w:bCs/>
+          <w:color w:val="804000"/>
+          <w:lang w:eastAsia="es-ES"/>
+        </w:rPr>
+        <w:t>&gt;</w:t>
+      </w:r>
+    </w:p>
+    <w:p/>
+    <w:p>
+      <w:r>
+        <w:t>También podemos limitar el escaneo a un único puerto con:</w:t>
+      </w:r>
+    </w:p>
+    <w:p>
+      <w:pPr>
+        <w:shd w:val="clear" w:color="auto" w:fill="F2F2F2" w:themeFill="background1" w:themeFillShade="F2"/>
+        <w:spacing w:after="0" w:line="240" w:lineRule="auto"/>
+        <w:jc w:val="left"/>
+        <w:rPr>
+          <w:rFonts w:ascii="Times New Roman" w:eastAsia="Times New Roman" w:hAnsi="Times New Roman" w:cs="Times New Roman"/>
+          <w:sz w:val="24"/>
+          <w:szCs w:val="24"/>
+          <w:lang w:eastAsia="es-ES"/>
+        </w:rPr>
+      </w:pPr>
+      <w:proofErr w:type="spellStart"/>
+      <w:r>
+        <w:rPr>
+          <w:rFonts w:ascii="Courier New" w:eastAsia="Times New Roman" w:hAnsi="Courier New" w:cs="Courier New"/>
+          <w:color w:val="000000"/>
+          <w:lang w:eastAsia="es-ES"/>
+        </w:rPr>
+        <w:t>namp</w:t>
+      </w:r>
+      <w:proofErr w:type="spellEnd"/>
+      <w:r>
+        <w:rPr>
+          <w:rFonts w:ascii="Courier New" w:eastAsia="Times New Roman" w:hAnsi="Courier New" w:cs="Courier New"/>
+          <w:color w:val="000000"/>
+          <w:lang w:eastAsia="es-ES"/>
+        </w:rPr>
+        <w:t xml:space="preserve"> </w:t>
+      </w:r>
+      <w:r>
+        <w:rPr>
+          <w:rFonts w:ascii="Courier New" w:eastAsia="Times New Roman" w:hAnsi="Courier New" w:cs="Courier New"/>
+          <w:color w:val="000000"/>
+          <w:lang w:eastAsia="es-ES"/>
+        </w:rPr>
+        <w:t xml:space="preserve">-p </w:t>
+      </w:r>
+      <w:r>
+        <w:rPr>
+          <w:rFonts w:ascii="Courier New" w:eastAsia="Times New Roman" w:hAnsi="Courier New" w:cs="Courier New"/>
+          <w:b/>
+          <w:bCs/>
+          <w:color w:val="804000"/>
+          <w:lang w:eastAsia="es-ES"/>
+        </w:rPr>
+        <w:t>&lt;</w:t>
+      </w:r>
+      <w:r>
+        <w:rPr>
+          <w:rFonts w:ascii="Courier New" w:eastAsia="Times New Roman" w:hAnsi="Courier New" w:cs="Courier New"/>
+          <w:color w:val="000000"/>
+          <w:lang w:eastAsia="es-ES"/>
+        </w:rPr>
+        <w:t>puerto</w:t>
+      </w:r>
+      <w:r>
+        <w:rPr>
+          <w:rFonts w:ascii="Courier New" w:eastAsia="Times New Roman" w:hAnsi="Courier New" w:cs="Courier New"/>
+          <w:b/>
+          <w:bCs/>
+          <w:color w:val="804000"/>
+          <w:lang w:eastAsia="es-ES"/>
+        </w:rPr>
+        <w:t>&gt;</w:t>
+      </w:r>
+      <w:r>
+        <w:rPr>
+          <w:rFonts w:ascii="Courier New" w:eastAsia="Times New Roman" w:hAnsi="Courier New" w:cs="Courier New"/>
+          <w:b/>
+          <w:bCs/>
+          <w:color w:val="804000"/>
+          <w:lang w:eastAsia="es-ES"/>
+        </w:rPr>
+        <w:t xml:space="preserve"> </w:t>
+      </w:r>
+      <w:r>
+        <w:rPr>
+          <w:rFonts w:ascii="Courier New" w:eastAsia="Times New Roman" w:hAnsi="Courier New" w:cs="Courier New"/>
+          <w:b/>
+          <w:bCs/>
+          <w:color w:val="804000"/>
+          <w:lang w:eastAsia="es-ES"/>
+        </w:rPr>
+        <w:t>&lt;</w:t>
+      </w:r>
+      <w:r>
+        <w:rPr>
+          <w:rFonts w:ascii="Courier New" w:eastAsia="Times New Roman" w:hAnsi="Courier New" w:cs="Courier New"/>
+          <w:color w:val="000000"/>
+          <w:lang w:eastAsia="es-ES"/>
+        </w:rPr>
+        <w:t>dirección-</w:t>
+      </w:r>
+      <w:proofErr w:type="spellStart"/>
+      <w:r>
+        <w:rPr>
+          <w:rFonts w:ascii="Courier New" w:eastAsia="Times New Roman" w:hAnsi="Courier New" w:cs="Courier New"/>
+          <w:color w:val="000000"/>
+          <w:lang w:eastAsia="es-ES"/>
+        </w:rPr>
+        <w:t>ip</w:t>
+      </w:r>
+      <w:proofErr w:type="spellEnd"/>
+      <w:r>
+        <w:rPr>
+          <w:rFonts w:ascii="Courier New" w:eastAsia="Times New Roman" w:hAnsi="Courier New" w:cs="Courier New"/>
+          <w:b/>
+          <w:bCs/>
+          <w:color w:val="804000"/>
+          <w:lang w:eastAsia="es-ES"/>
+        </w:rPr>
+        <w:t>&gt;</w:t>
+      </w:r>
+    </w:p>
+    <w:p/>
+    <w:p>
+      <w:r>
+        <w:rPr>
+          <w:noProof/>
+        </w:rPr>
+        <w:drawing>
+          <wp:inline distT="0" distB="0" distL="0" distR="0" wp14:anchorId="11DB3FC5" wp14:editId="137B9B88">
+            <wp:extent cx="5391150" cy="1495425"/>
+            <wp:effectExtent l="0" t="0" r="0" b="9525"/>
+            <wp:docPr id="53" name="Imagen 53"/>
+            <wp:cNvGraphicFramePr>
+              <a:graphicFrameLocks xmlns:a="http://schemas.openxmlformats.org/drawingml/2006/main" noChangeAspect="1"/>
+            </wp:cNvGraphicFramePr>
+            <a:graphic xmlns:a="http://schemas.openxmlformats.org/drawingml/2006/main">
+              <a:graphicData uri="http://schemas.openxmlformats.org/drawingml/2006/picture">
+                <pic:pic xmlns:pic="http://schemas.openxmlformats.org/drawingml/2006/picture">
+                  <pic:nvPicPr>
+                    <pic:cNvPr id="0" name="Picture 2"/>
+                    <pic:cNvPicPr>
+                      <a:picLocks noChangeAspect="1" noChangeArrowheads="1"/>
+                    </pic:cNvPicPr>
+                  </pic:nvPicPr>
+                  <pic:blipFill>
+                    <a:blip r:embed="rId74">
+                      <a:extLst>
+                        <a:ext uri="{28A0092B-C50C-407E-A947-70E740481C1C}">
+                          <a14:useLocalDpi xmlns:a14="http://schemas.microsoft.com/office/drawing/2010/main" val="0"/>
+                        </a:ext>
+                      </a:extLst>
+                    </a:blip>
+                    <a:srcRect/>
+                    <a:stretch>
+                      <a:fillRect/>
+                    </a:stretch>
+                  </pic:blipFill>
+                  <pic:spPr bwMode="auto">
+                    <a:xfrm>
+                      <a:off x="0" y="0"/>
+                      <a:ext cx="5391150" cy="1495425"/>
+                    </a:xfrm>
+                    <a:prstGeom prst="rect">
+                      <a:avLst/>
+                    </a:prstGeom>
+                    <a:noFill/>
+                    <a:ln>
+                      <a:noFill/>
+                    </a:ln>
+                  </pic:spPr>
+                </pic:pic>
+              </a:graphicData>
+            </a:graphic>
+          </wp:inline>
+        </w:drawing>
+      </w:r>
+    </w:p>
+    <w:p>
+      <w:r>
+        <w:lastRenderedPageBreak/>
+        <w:t>Por último,</w:t>
+      </w:r>
+      <w:r>
+        <w:t xml:space="preserve"> podemos forzar a </w:t>
+      </w:r>
+      <w:proofErr w:type="spellStart"/>
+      <w:r>
+        <w:t>Nmap</w:t>
+      </w:r>
+      <w:proofErr w:type="spellEnd"/>
+      <w:r>
+        <w:t xml:space="preserve"> a que nos diga exactamente qué servicio se está ejecutando en cada puerto. Este comando tarda más en ejecutarse, pero nos puede ser útil si necesitamos encontrar un servicio en concreto</w:t>
+      </w:r>
+      <w:r>
+        <w:t xml:space="preserve"> que sabemos que no se está ejecutando en su puerto habitual</w:t>
+      </w:r>
+      <w:r>
+        <w:t>.</w:t>
+      </w:r>
+    </w:p>
+    <w:p>
+      <w:proofErr w:type="spellStart"/>
+      <w:r>
+        <w:rPr>
+          <w:rFonts w:ascii="Courier New" w:eastAsia="Times New Roman" w:hAnsi="Courier New" w:cs="Courier New"/>
+          <w:color w:val="000000"/>
+          <w:lang w:eastAsia="es-ES"/>
+        </w:rPr>
+        <w:t>namp</w:t>
+      </w:r>
+      <w:proofErr w:type="spellEnd"/>
+      <w:r>
+        <w:rPr>
+          <w:rFonts w:ascii="Courier New" w:eastAsia="Times New Roman" w:hAnsi="Courier New" w:cs="Courier New"/>
+          <w:color w:val="000000"/>
+          <w:lang w:eastAsia="es-ES"/>
+        </w:rPr>
+        <w:t xml:space="preserve"> </w:t>
+      </w:r>
+      <w:r>
+        <w:rPr>
+          <w:rFonts w:ascii="Courier New" w:eastAsia="Times New Roman" w:hAnsi="Courier New" w:cs="Courier New"/>
+          <w:color w:val="000000"/>
+          <w:lang w:eastAsia="es-ES"/>
+        </w:rPr>
+        <w:t>-</w:t>
+      </w:r>
+      <w:proofErr w:type="spellStart"/>
+      <w:r>
+        <w:rPr>
+          <w:rFonts w:ascii="Courier New" w:eastAsia="Times New Roman" w:hAnsi="Courier New" w:cs="Courier New"/>
+          <w:color w:val="000000"/>
+          <w:lang w:eastAsia="es-ES"/>
+        </w:rPr>
+        <w:t>sV</w:t>
+      </w:r>
+      <w:proofErr w:type="spellEnd"/>
+      <w:r>
+        <w:rPr>
+          <w:rFonts w:ascii="Courier New" w:eastAsia="Times New Roman" w:hAnsi="Courier New" w:cs="Courier New"/>
+          <w:color w:val="000000"/>
+          <w:lang w:eastAsia="es-ES"/>
+        </w:rPr>
+        <w:t xml:space="preserve"> </w:t>
+      </w:r>
+      <w:r>
+        <w:rPr>
+          <w:rFonts w:ascii="Courier New" w:eastAsia="Times New Roman" w:hAnsi="Courier New" w:cs="Courier New"/>
+          <w:b/>
+          <w:bCs/>
+          <w:color w:val="804000"/>
+          <w:lang w:eastAsia="es-ES"/>
+        </w:rPr>
+        <w:t>&lt;</w:t>
+      </w:r>
+      <w:r>
+        <w:rPr>
+          <w:rFonts w:ascii="Courier New" w:eastAsia="Times New Roman" w:hAnsi="Courier New" w:cs="Courier New"/>
+          <w:color w:val="000000"/>
+          <w:lang w:eastAsia="es-ES"/>
+        </w:rPr>
+        <w:t>dirección-</w:t>
+      </w:r>
+      <w:proofErr w:type="spellStart"/>
+      <w:r>
+        <w:rPr>
+          <w:rFonts w:ascii="Courier New" w:eastAsia="Times New Roman" w:hAnsi="Courier New" w:cs="Courier New"/>
+          <w:color w:val="000000"/>
+          <w:lang w:eastAsia="es-ES"/>
+        </w:rPr>
+        <w:t>ip</w:t>
+      </w:r>
+      <w:proofErr w:type="spellEnd"/>
+      <w:r>
+        <w:rPr>
+          <w:rFonts w:ascii="Courier New" w:eastAsia="Times New Roman" w:hAnsi="Courier New" w:cs="Courier New"/>
+          <w:b/>
+          <w:bCs/>
+          <w:color w:val="804000"/>
+          <w:lang w:eastAsia="es-ES"/>
+        </w:rPr>
+        <w:t>&gt;</w:t>
+      </w:r>
+    </w:p>
+    <w:p>
+      <w:pPr>
+        <w:jc w:val="center"/>
+      </w:pPr>
+      <w:r>
+        <w:drawing>
+          <wp:inline distT="0" distB="0" distL="0" distR="0" wp14:anchorId="34693651" wp14:editId="73E659CC">
+            <wp:extent cx="5400040" cy="1814195"/>
+            <wp:effectExtent l="0" t="0" r="0" b="0"/>
+            <wp:docPr id="55" name="Imagen 55"/>
+            <wp:cNvGraphicFramePr>
+              <a:graphicFrameLocks xmlns:a="http://schemas.openxmlformats.org/drawingml/2006/main" noChangeAspect="1"/>
+            </wp:cNvGraphicFramePr>
+            <a:graphic xmlns:a="http://schemas.openxmlformats.org/drawingml/2006/main">
+              <a:graphicData uri="http://schemas.openxmlformats.org/drawingml/2006/picture">
+                <pic:pic xmlns:pic="http://schemas.openxmlformats.org/drawingml/2006/picture">
+                  <pic:nvPicPr>
+                    <pic:cNvPr id="1" name=""/>
+                    <pic:cNvPicPr/>
+                  </pic:nvPicPr>
+                  <pic:blipFill>
+                    <a:blip r:embed="rId75"/>
+                    <a:stretch>
+                      <a:fillRect/>
+                    </a:stretch>
+                  </pic:blipFill>
+                  <pic:spPr>
+                    <a:xfrm>
+                      <a:off x="0" y="0"/>
+                      <a:ext cx="5400040" cy="1814195"/>
+                    </a:xfrm>
+                    <a:prstGeom prst="rect">
+                      <a:avLst/>
+                    </a:prstGeom>
+                  </pic:spPr>
+                </pic:pic>
+              </a:graphicData>
+            </a:graphic>
+          </wp:inline>
+        </w:drawing>
+      </w:r>
+    </w:p>
     <w:sectPr>
       <w:pgSz w:w="11906" w:h="16838"/>
       <w:pgMar w:top="1417" w:right="1701" w:bottom="1417" w:left="1701" w:header="708" w:footer="708" w:gutter="0"/>
@@ -21999,7 +22648,7 @@
   <w:style w:type="paragraph" w:default="1" w:styleId="Normal">
     <w:name w:val="Normal"/>
     <w:qFormat/>
-    <w:rsid w:val="001F750D"/>
+    <w:rsid w:val="00AE09C3"/>
   </w:style>
   <w:style w:type="paragraph" w:styleId="Ttulo1">
     <w:name w:val="heading 1"/>

</xml_diff>

<commit_message>
Modificaciones sobre el documento Reto SSH 2022
</commit_message>
<xml_diff>
--- a/Manual SSH.docx
+++ b/Manual SSH.docx
@@ -1,6 +1,6 @@
 
 <file path=word/document.xml><?xml version="1.0" encoding="utf-8"?>
-<w:document xmlns:wpc="http://schemas.microsoft.com/office/word/2010/wordprocessingCanvas" xmlns:cx="http://schemas.microsoft.com/office/drawing/2014/chartex" xmlns:cx1="http://schemas.microsoft.com/office/drawing/2015/9/8/chartex" xmlns:cx2="http://schemas.microsoft.com/office/drawing/2015/10/21/chartex" xmlns:cx3="http://schemas.microsoft.com/office/drawing/2016/5/9/chartex" xmlns:cx4="http://schemas.microsoft.com/office/drawing/2016/5/10/chartex" xmlns:cx5="http://schemas.microsoft.com/office/drawing/2016/5/11/chartex" xmlns:cx6="http://schemas.microsoft.com/office/drawing/2016/5/12/chartex" xmlns:cx7="http://schemas.microsoft.com/office/drawing/2016/5/13/chartex" xmlns:cx8="http://schemas.microsoft.com/office/drawing/2016/5/14/chartex" xmlns:mc="http://schemas.openxmlformats.org/markup-compatibility/2006" xmlns:aink="http://schemas.microsoft.com/office/drawing/2016/ink" xmlns:am3d="http://schemas.microsoft.com/office/drawing/2017/model3d" xmlns:o="urn:schemas-microsoft-com:office:office" xmlns:oel="http://schemas.microsoft.com/office/2019/extlst" xmlns:r="http://schemas.openxmlformats.org/officeDocument/2006/relationships" xmlns:m="http://schemas.openxmlformats.org/officeDocument/2006/math" xmlns:v="urn:schemas-microsoft-com:vml" xmlns:wp14="http://schemas.microsoft.com/office/word/2010/wordprocessingDrawing" xmlns:wp="http://schemas.openxmlformats.org/drawingml/2006/wordprocessingDrawing" xmlns:w10="urn:schemas-microsoft-com:office:word" xmlns:w="http://schemas.openxmlformats.org/wordprocessingml/2006/main" xmlns:w14="http://schemas.microsoft.com/office/word/2010/wordml" xmlns:w15="http://schemas.microsoft.com/office/word/2012/wordml" xmlns:w16cex="http://schemas.microsoft.com/office/word/2018/wordml/cex" xmlns:w16cid="http://schemas.microsoft.com/office/word/2016/wordml/cid" xmlns:w16="http://schemas.microsoft.com/office/word/2018/wordml" xmlns:w16sdtdh="http://schemas.microsoft.com/office/word/2020/wordml/sdtdatahash" xmlns:w16se="http://schemas.microsoft.com/office/word/2015/wordml/symex" xmlns:wpg="http://schemas.microsoft.com/office/word/2010/wordprocessingGroup" xmlns:wpi="http://schemas.microsoft.com/office/word/2010/wordprocessingInk" xmlns:wne="http://schemas.microsoft.com/office/word/2006/wordml" xmlns:wps="http://schemas.microsoft.com/office/word/2010/wordprocessingShape" mc:Ignorable="w14 w15 w16se w16cid w16 w16cex w16sdtdh wp14">
+<w:document xmlns:wpc="http://schemas.microsoft.com/office/word/2010/wordprocessingCanvas" xmlns:cx="http://schemas.microsoft.com/office/drawing/2014/chartex" xmlns:cx1="http://schemas.microsoft.com/office/drawing/2015/9/8/chartex" xmlns:cx2="http://schemas.microsoft.com/office/drawing/2015/10/21/chartex" xmlns:cx3="http://schemas.microsoft.com/office/drawing/2016/5/9/chartex" xmlns:cx4="http://schemas.microsoft.com/office/drawing/2016/5/10/chartex" xmlns:cx5="http://schemas.microsoft.com/office/drawing/2016/5/11/chartex" xmlns:cx6="http://schemas.microsoft.com/office/drawing/2016/5/12/chartex" xmlns:cx7="http://schemas.microsoft.com/office/drawing/2016/5/13/chartex" xmlns:cx8="http://schemas.microsoft.com/office/drawing/2016/5/14/chartex" xmlns:mc="http://schemas.openxmlformats.org/markup-compatibility/2006" xmlns:aink="http://schemas.microsoft.com/office/drawing/2016/ink" xmlns:am3d="http://schemas.microsoft.com/office/drawing/2017/model3d" xmlns:o="urn:schemas-microsoft-com:office:office" xmlns:r="http://schemas.openxmlformats.org/officeDocument/2006/relationships" xmlns:m="http://schemas.openxmlformats.org/officeDocument/2006/math" xmlns:v="urn:schemas-microsoft-com:vml" xmlns:wp14="http://schemas.microsoft.com/office/word/2010/wordprocessingDrawing" xmlns:wp="http://schemas.openxmlformats.org/drawingml/2006/wordprocessingDrawing" xmlns:w10="urn:schemas-microsoft-com:office:word" xmlns:w="http://schemas.openxmlformats.org/wordprocessingml/2006/main" xmlns:w14="http://schemas.microsoft.com/office/word/2010/wordml" xmlns:w15="http://schemas.microsoft.com/office/word/2012/wordml" xmlns:w16cex="http://schemas.microsoft.com/office/word/2018/wordml/cex" xmlns:w16cid="http://schemas.microsoft.com/office/word/2016/wordml/cid" xmlns:w16="http://schemas.microsoft.com/office/word/2018/wordml" xmlns:w16sdtdh="http://schemas.microsoft.com/office/word/2020/wordml/sdtdatahash" xmlns:w16se="http://schemas.microsoft.com/office/word/2015/wordml/symex" xmlns:wpg="http://schemas.microsoft.com/office/word/2010/wordprocessingGroup" xmlns:wpi="http://schemas.microsoft.com/office/word/2010/wordprocessingInk" xmlns:wne="http://schemas.microsoft.com/office/word/2006/wordml" xmlns:wps="http://schemas.microsoft.com/office/word/2010/wordprocessingShape" mc:Ignorable="w14 w15 w16se w16cid w16 w16cex w16sdtdh wp14">
   <w:body>
     <w:p>
       <w:pPr>
@@ -3935,7 +3935,15 @@
         <w:t xml:space="preserve"> Security (ssh.com). </w:t>
       </w:r>
       <w:r>
-        <w:t xml:space="preserve">Sin embargo cuando realmente tiene éxito SSH es cuando se desarrolla en 1999 la versión open </w:t>
+        <w:t xml:space="preserve">Sin </w:t>
+      </w:r>
+      <w:proofErr w:type="gramStart"/>
+      <w:r>
+        <w:t>embargo</w:t>
+      </w:r>
+      <w:proofErr w:type="gramEnd"/>
+      <w:r>
+        <w:t xml:space="preserve"> cuando realmente tiene éxito SSH es cuando se desarrolla en 1999 la versión open </w:t>
       </w:r>
       <w:proofErr w:type="spellStart"/>
       <w:r>
@@ -4101,7 +4109,6 @@
           <w:numId w:val="5"/>
         </w:numPr>
       </w:pPr>
-      <w:proofErr w:type="spellStart"/>
       <w:r>
         <w:rPr>
           <w:i/>
@@ -4112,6 +4119,7 @@
       <w:r>
         <w:t>-</w:t>
       </w:r>
+      <w:proofErr w:type="spellStart"/>
       <w:r>
         <w:rPr>
           <w:i/>
@@ -4129,7 +4137,6 @@
           <w:numId w:val="5"/>
         </w:numPr>
       </w:pPr>
-      <w:proofErr w:type="spellStart"/>
       <w:r>
         <w:rPr>
           <w:i/>
@@ -4140,6 +4147,7 @@
       <w:r>
         <w:t>-</w:t>
       </w:r>
+      <w:proofErr w:type="spellStart"/>
       <w:r>
         <w:rPr>
           <w:i/>
@@ -4175,7 +4183,6 @@
           <w:numId w:val="5"/>
         </w:numPr>
       </w:pPr>
-      <w:proofErr w:type="spellStart"/>
       <w:r>
         <w:rPr>
           <w:i/>
@@ -4186,6 +4193,7 @@
       <w:r>
         <w:t>-</w:t>
       </w:r>
+      <w:proofErr w:type="spellStart"/>
       <w:r>
         <w:t>keyscan</w:t>
       </w:r>
@@ -4551,7 +4559,15 @@
         <w:t>equipo,</w:t>
       </w:r>
       <w:r>
-        <w:t xml:space="preserve"> pero no deseamos comunicarlo a otro ordenador, sino que nosotros mismos nos encargaríamos posteriormente de descifrarlo (por ejemplo para guardar de forma segura documentos mientras no estamos presentes)</w:t>
+        <w:t xml:space="preserve"> pero no deseamos comunicarlo a otro ordenador, sino que nosotros mismos nos encargaríamos posteriormente de descifrarlo (por </w:t>
+      </w:r>
+      <w:proofErr w:type="gramStart"/>
+      <w:r>
+        <w:t>ejemplo</w:t>
+      </w:r>
+      <w:proofErr w:type="gramEnd"/>
+      <w:r>
+        <w:t xml:space="preserve"> para guardar de forma segura documentos mientras no estamos presentes)</w:t>
       </w:r>
       <w:r>
         <w:t xml:space="preserve">, o siempre y cuando </w:t>
@@ -4701,7 +4717,15 @@
         <w:t>se mantendrá en secreto</w:t>
       </w:r>
       <w:r>
-        <w:t xml:space="preserve"> por el usuario que origina el mensaje. De esta forma si un usuario (emisor) envía un mensaje cifrado a otro (receptor) con su clave privada, cualquiera que disponga de su clave pública podrá descifrar el mensaje, y al contrario. Si se cifra un mensaje con una clave pública sólo el usuario que disponga la clave privada asociada a dicha clave pública podrá descifrar el contenido del mensaje. Estos dos usos permiten la utilización de técnicas de criptografía asimétrica en múltiples tecnologías en Internet hoy en día para, fundamentalmente, cifrar las comunicaciones y garantizar que un usuario fue el creador de un mensaje (lo que se suele denominar en seguridad informática como “no-repudio”). </w:t>
+        <w:t xml:space="preserve"> por el usuario que origina el mensaje. De esta forma si un usuario (emisor) envía un mensaje cifrado a otro (receptor) con su clave privada, cualquiera que disponga de su clave pública podrá descifrar el mensaje, </w:t>
+      </w:r>
+      <w:proofErr w:type="gramStart"/>
+      <w:r>
+        <w:t>y</w:t>
+      </w:r>
+      <w:proofErr w:type="gramEnd"/>
+      <w:r>
+        <w:t xml:space="preserve"> al contrario. Si se cifra un mensaje con una clave pública sólo el usuario que disponga la clave privada asociada a dicha clave pública podrá descifrar el contenido del mensaje. Estos dos usos permiten la utilización de técnicas de criptografía asimétrica en múltiples tecnologías en Internet hoy en día para, fundamentalmente, cifrar las comunicaciones y garantizar que un usuario fue el creador de un mensaje (lo que se suele denominar en seguridad informática como “no-repudio”). </w:t>
       </w:r>
     </w:p>
     <w:p>
@@ -5625,7 +5649,15 @@
         <w:t xml:space="preserve"> Para el objetivo de este documento </w:t>
       </w:r>
       <w:r>
-        <w:t>se recomienda instalar una máquina virtual con cualquier distribución de Linux, por ejemplo Ubuntu</w:t>
+        <w:t xml:space="preserve">se recomienda instalar una máquina virtual con cualquier distribución de Linux, por </w:t>
+      </w:r>
+      <w:proofErr w:type="gramStart"/>
+      <w:r>
+        <w:t>ejemplo</w:t>
+      </w:r>
+      <w:proofErr w:type="gramEnd"/>
+      <w:r>
+        <w:t xml:space="preserve"> Ubuntu</w:t>
       </w:r>
       <w:r>
         <w:t xml:space="preserve">, donde en nuestro caso y para los ejemplos expuestos a partir de aquí se instalará </w:t>
@@ -5665,7 +5697,15 @@
     </w:p>
     <w:p>
       <w:r>
-        <w:t xml:space="preserve">A continuación se va a explicar cómo proceder a la instalación del servidor SSH en una máquina </w:t>
+        <w:t xml:space="preserve">A </w:t>
+      </w:r>
+      <w:proofErr w:type="gramStart"/>
+      <w:r>
+        <w:t>continuación</w:t>
+      </w:r>
+      <w:proofErr w:type="gramEnd"/>
+      <w:r>
+        <w:t xml:space="preserve"> se va a explicar cómo proceder a la instalación del servidor SSH en una máquina </w:t>
       </w:r>
       <w:r>
         <w:t>Ubuntu</w:t>
@@ -5880,18 +5920,8 @@
           <w:color w:val="000000"/>
           <w:lang w:eastAsia="es-ES"/>
         </w:rPr>
-        <w:t xml:space="preserve"> status </w:t>
-      </w:r>
-      <w:proofErr w:type="spellStart"/>
-      <w:r>
-        <w:rPr>
-          <w:rFonts w:ascii="Courier New" w:eastAsia="Times New Roman" w:hAnsi="Courier New" w:cs="Courier New"/>
-          <w:color w:val="000000"/>
-          <w:lang w:eastAsia="es-ES"/>
-        </w:rPr>
-        <w:t>ssh</w:t>
-      </w:r>
-      <w:proofErr w:type="spellEnd"/>
+        <w:t xml:space="preserve"> status ssh</w:t>
+      </w:r>
     </w:p>
     <w:p>
       <w:r>
@@ -6070,18 +6100,8 @@
           <w:color w:val="000000"/>
           <w:lang w:eastAsia="es-ES"/>
         </w:rPr>
-        <w:t xml:space="preserve"> </w:t>
-      </w:r>
-      <w:proofErr w:type="spellStart"/>
-      <w:r>
-        <w:rPr>
-          <w:rFonts w:ascii="Courier New" w:eastAsia="Times New Roman" w:hAnsi="Courier New" w:cs="Courier New"/>
-          <w:color w:val="000000"/>
-          <w:lang w:eastAsia="es-ES"/>
-        </w:rPr>
-        <w:t>ssh</w:t>
-      </w:r>
-      <w:proofErr w:type="spellEnd"/>
+        <w:t xml:space="preserve"> ssh</w:t>
+      </w:r>
     </w:p>
     <w:p>
       <w:r>
@@ -6215,7 +6235,15 @@
     <w:p/>
     <w:p>
       <w:r>
-        <w:t>En los siguientes apartados veremos las distintas formas de utilizar SSH así como las posibles configuraciones que podremos implementar</w:t>
+        <w:t xml:space="preserve">En los siguientes apartados veremos las distintas formas de utilizar </w:t>
+      </w:r>
+      <w:proofErr w:type="gramStart"/>
+      <w:r>
+        <w:t>SSH</w:t>
+      </w:r>
+      <w:proofErr w:type="gramEnd"/>
+      <w:r>
+        <w:t xml:space="preserve"> así como las posibles configuraciones que podremos implementar</w:t>
       </w:r>
       <w:r>
         <w:t>.</w:t>
@@ -6378,7 +6406,15 @@
     </w:p>
     <w:p>
       <w:r>
-        <w:t>Una vez preparado nuestro entorno de pruebas comenzamos con los métodos de autenticación disponibles en SSH. Y en primer lugar, como no, comenzamos con el método que todo el mundo suele conocer, el de iniciar sesión con un usuario y una contraseña.</w:t>
+        <w:t xml:space="preserve">Una vez preparado nuestro entorno de pruebas comenzamos con los métodos de autenticación disponibles en SSH. </w:t>
+      </w:r>
+      <w:proofErr w:type="gramStart"/>
+      <w:r>
+        <w:t>Y</w:t>
+      </w:r>
+      <w:proofErr w:type="gramEnd"/>
+      <w:r>
+        <w:t xml:space="preserve"> en primer lugar, como no, comenzamos con el método que todo el mundo suele conocer, el de iniciar sesión con un usuario y una contraseña.</w:t>
       </w:r>
       <w:r>
         <w:t xml:space="preserve"> Es decir, deseamos </w:t>
@@ -6581,7 +6617,15 @@
     </w:p>
     <w:p>
       <w:r>
-        <w:t>A continuación se muestra un ejemplo de conexión SSH mediante el método de autenticación por usuario y contraseña</w:t>
+        <w:t xml:space="preserve">A </w:t>
+      </w:r>
+      <w:proofErr w:type="gramStart"/>
+      <w:r>
+        <w:t>continuación</w:t>
+      </w:r>
+      <w:proofErr w:type="gramEnd"/>
+      <w:r>
+        <w:t xml:space="preserve"> se muestra un ejemplo de conexión SSH mediante el método de autenticación por usuario y contraseña</w:t>
       </w:r>
       <w:r>
         <w:t>:</w:t>
@@ -7194,21 +7238,7 @@
         <w:rPr>
           <w:rStyle w:val="codeCar"/>
         </w:rPr>
-        <w:t>/</w:t>
-      </w:r>
-      <w:proofErr w:type="spellStart"/>
-      <w:r>
-        <w:rPr>
-          <w:rStyle w:val="codeCar"/>
-        </w:rPr>
-        <w:t>ssh</w:t>
-      </w:r>
-      <w:proofErr w:type="spellEnd"/>
-      <w:r>
-        <w:rPr>
-          <w:rStyle w:val="codeCar"/>
-        </w:rPr>
-        <w:t>/</w:t>
+        <w:t>/ssh/</w:t>
       </w:r>
       <w:proofErr w:type="spellStart"/>
       <w:r>
@@ -7695,9 +7725,12 @@
       <w:r>
         <w:t xml:space="preserve">Para generar el par de claves pública/privada en nuestro cliente utilizaremos el comando </w:t>
       </w:r>
-      <w:proofErr w:type="spellStart"/>
-      <w:r>
-        <w:t>ssh-keygen</w:t>
+      <w:r>
+        <w:t>ssh-</w:t>
+      </w:r>
+      <w:proofErr w:type="spellStart"/>
+      <w:r>
+        <w:t>keygen</w:t>
       </w:r>
       <w:proofErr w:type="spellEnd"/>
       <w:r>
@@ -7716,14 +7749,22 @@
           <w:lang w:eastAsia="es-ES"/>
         </w:rPr>
       </w:pPr>
-      <w:proofErr w:type="spellStart"/>
       <w:r>
         <w:rPr>
           <w:rFonts w:ascii="Courier New" w:eastAsia="Times New Roman" w:hAnsi="Courier New" w:cs="Courier New"/>
           <w:color w:val="000000"/>
           <w:lang w:eastAsia="es-ES"/>
         </w:rPr>
-        <w:t>ssh-keygen</w:t>
+        <w:t>ssh-</w:t>
+      </w:r>
+      <w:proofErr w:type="spellStart"/>
+      <w:r>
+        <w:rPr>
+          <w:rFonts w:ascii="Courier New" w:eastAsia="Times New Roman" w:hAnsi="Courier New" w:cs="Courier New"/>
+          <w:color w:val="000000"/>
+          <w:lang w:eastAsia="es-ES"/>
+        </w:rPr>
+        <w:t>keygen</w:t>
       </w:r>
       <w:proofErr w:type="spellEnd"/>
       <w:r>
@@ -7798,12 +7839,18 @@
       <w:r>
         <w:t xml:space="preserve">al ejecutar el comando </w:t>
       </w:r>
-      <w:proofErr w:type="spellStart"/>
       <w:r>
         <w:rPr>
           <w:rStyle w:val="codeCar"/>
         </w:rPr>
-        <w:t>ssh-keygen</w:t>
+        <w:t>ssh-</w:t>
+      </w:r>
+      <w:proofErr w:type="spellStart"/>
+      <w:r>
+        <w:rPr>
+          <w:rStyle w:val="codeCar"/>
+        </w:rPr>
+        <w:t>keygen</w:t>
       </w:r>
       <w:proofErr w:type="spellEnd"/>
       <w:r>
@@ -7868,7 +7915,15 @@
         <w:t xml:space="preserve">. </w:t>
       </w:r>
       <w:r>
-        <w:t>Por tanto si no introducimos nada se nos guardarán con estos nombres.</w:t>
+        <w:t xml:space="preserve">Por </w:t>
+      </w:r>
+      <w:proofErr w:type="gramStart"/>
+      <w:r>
+        <w:t>tanto</w:t>
+      </w:r>
+      <w:proofErr w:type="gramEnd"/>
+      <w:r>
+        <w:t xml:space="preserve"> si no introducimos nada se nos guardarán con estos nombres.</w:t>
       </w:r>
       <w:r>
         <w:t xml:space="preserve"> Después de esto nos pide que introduzcamos una clave de paso </w:t>
@@ -7885,7 +7940,15 @@
         <w:t xml:space="preserve"> las dos veces que nos solicita la clave de paso y finalmente nos indicará que ha creado los archivos </w:t>
       </w:r>
       <w:r>
-        <w:t>de claves, en concreto nos muestra por la pantalla el fichero id_ecdsa.pub que es la clave pública. Además también nos muestra el hash asociado a dicha clave pública y un</w:t>
+        <w:t xml:space="preserve">de claves, en concreto nos muestra por la pantalla el fichero id_ecdsa.pub que es la clave pública. </w:t>
+      </w:r>
+      <w:proofErr w:type="gramStart"/>
+      <w:r>
+        <w:t>Además</w:t>
+      </w:r>
+      <w:proofErr w:type="gramEnd"/>
+      <w:r>
+        <w:t xml:space="preserve"> también nos muestra el hash asociado a dicha clave pública y un</w:t>
       </w:r>
       <w:r>
         <w:t xml:space="preserve"> </w:t>
@@ -7976,11 +8039,11 @@
     </w:p>
     <w:p>
       <w:r>
-        <w:t xml:space="preserve">El siguiente paso, como hemos comentado es el de copiar la clave pública que nos ha generado el comando </w:t>
-      </w:r>
-      <w:proofErr w:type="spellStart"/>
-      <w:r>
-        <w:t>ssh-keygen</w:t>
+        <w:t>El siguiente paso, como hemos comentado es el de copiar la clave pública que nos ha generado el comando ssh-</w:t>
+      </w:r>
+      <w:proofErr w:type="spellStart"/>
+      <w:r>
+        <w:t>keygen</w:t>
       </w:r>
       <w:proofErr w:type="spellEnd"/>
       <w:r>
@@ -8051,23 +8114,13 @@
           <w:lang w:eastAsia="es-ES"/>
         </w:rPr>
       </w:pPr>
-      <w:proofErr w:type="spellStart"/>
       <w:r>
         <w:rPr>
           <w:rFonts w:ascii="Courier New" w:eastAsia="Times New Roman" w:hAnsi="Courier New" w:cs="Courier New"/>
           <w:color w:val="000000"/>
           <w:lang w:eastAsia="es-ES"/>
         </w:rPr>
-        <w:t>ssh</w:t>
-      </w:r>
-      <w:proofErr w:type="spellEnd"/>
-      <w:r>
-        <w:rPr>
-          <w:rFonts w:ascii="Courier New" w:eastAsia="Times New Roman" w:hAnsi="Courier New" w:cs="Courier New"/>
-          <w:color w:val="000000"/>
-          <w:lang w:eastAsia="es-ES"/>
-        </w:rPr>
-        <w:t>-</w:t>
+        <w:t>ssh-</w:t>
       </w:r>
       <w:proofErr w:type="spellStart"/>
       <w:r>
@@ -8331,9 +8384,96 @@
           <w:szCs w:val="18"/>
           <w:lang w:eastAsia="es-ES"/>
         </w:rPr>
-        <w:t xml:space="preserve"> </w:t>
-      </w:r>
-      <w:proofErr w:type="spellStart"/>
+        <w:t xml:space="preserve"> ssh mnavas</w:t>
+      </w:r>
+      <w:r>
+        <w:rPr>
+          <w:rFonts w:ascii="Courier New" w:eastAsia="Times New Roman" w:hAnsi="Courier New" w:cs="Courier New"/>
+          <w:b/>
+          <w:bCs/>
+          <w:color w:val="804000"/>
+          <w:sz w:val="18"/>
+          <w:szCs w:val="18"/>
+          <w:lang w:eastAsia="es-ES"/>
+        </w:rPr>
+        <w:t>@</w:t>
+      </w:r>
+      <w:r>
+        <w:rPr>
+          <w:rFonts w:ascii="Courier New" w:eastAsia="Times New Roman" w:hAnsi="Courier New" w:cs="Courier New"/>
+          <w:color w:val="FF0000"/>
+          <w:sz w:val="18"/>
+          <w:szCs w:val="18"/>
+          <w:lang w:eastAsia="es-ES"/>
+        </w:rPr>
+        <w:t>192</w:t>
+      </w:r>
+      <w:r>
+        <w:rPr>
+          <w:rFonts w:ascii="Courier New" w:eastAsia="Times New Roman" w:hAnsi="Courier New" w:cs="Courier New"/>
+          <w:b/>
+          <w:bCs/>
+          <w:color w:val="804000"/>
+          <w:sz w:val="18"/>
+          <w:szCs w:val="18"/>
+          <w:lang w:eastAsia="es-ES"/>
+        </w:rPr>
+        <w:t>.</w:t>
+      </w:r>
+      <w:r>
+        <w:rPr>
+          <w:rFonts w:ascii="Courier New" w:eastAsia="Times New Roman" w:hAnsi="Courier New" w:cs="Courier New"/>
+          <w:color w:val="FF0000"/>
+          <w:sz w:val="18"/>
+          <w:szCs w:val="18"/>
+          <w:lang w:eastAsia="es-ES"/>
+        </w:rPr>
+        <w:t>168</w:t>
+      </w:r>
+      <w:r>
+        <w:rPr>
+          <w:rFonts w:ascii="Courier New" w:eastAsia="Times New Roman" w:hAnsi="Courier New" w:cs="Courier New"/>
+          <w:b/>
+          <w:bCs/>
+          <w:color w:val="804000"/>
+          <w:sz w:val="18"/>
+          <w:szCs w:val="18"/>
+          <w:lang w:eastAsia="es-ES"/>
+        </w:rPr>
+        <w:t>.</w:t>
+      </w:r>
+      <w:r>
+        <w:rPr>
+          <w:rFonts w:ascii="Courier New" w:eastAsia="Times New Roman" w:hAnsi="Courier New" w:cs="Courier New"/>
+          <w:color w:val="FF0000"/>
+          <w:sz w:val="18"/>
+          <w:szCs w:val="18"/>
+          <w:lang w:eastAsia="es-ES"/>
+        </w:rPr>
+        <w:t>0</w:t>
+      </w:r>
+      <w:r>
+        <w:rPr>
+          <w:rFonts w:ascii="Courier New" w:eastAsia="Times New Roman" w:hAnsi="Courier New" w:cs="Courier New"/>
+          <w:b/>
+          <w:bCs/>
+          <w:color w:val="804000"/>
+          <w:sz w:val="18"/>
+          <w:szCs w:val="18"/>
+          <w:lang w:eastAsia="es-ES"/>
+        </w:rPr>
+        <w:t>.</w:t>
+      </w:r>
+      <w:r>
+        <w:rPr>
+          <w:rFonts w:ascii="Courier New" w:eastAsia="Times New Roman" w:hAnsi="Courier New" w:cs="Courier New"/>
+          <w:color w:val="FF0000"/>
+          <w:sz w:val="18"/>
+          <w:szCs w:val="18"/>
+          <w:lang w:eastAsia="es-ES"/>
+        </w:rPr>
+        <w:t>26</w:t>
+      </w:r>
       <w:r>
         <w:rPr>
           <w:rFonts w:ascii="Courier New" w:eastAsia="Times New Roman" w:hAnsi="Courier New" w:cs="Courier New"/>
@@ -8342,115 +8482,6 @@
           <w:szCs w:val="18"/>
           <w:lang w:eastAsia="es-ES"/>
         </w:rPr>
-        <w:t>ssh</w:t>
-      </w:r>
-      <w:proofErr w:type="spellEnd"/>
-      <w:r>
-        <w:rPr>
-          <w:rFonts w:ascii="Courier New" w:eastAsia="Times New Roman" w:hAnsi="Courier New" w:cs="Courier New"/>
-          <w:color w:val="000000"/>
-          <w:sz w:val="18"/>
-          <w:szCs w:val="18"/>
-          <w:lang w:eastAsia="es-ES"/>
-        </w:rPr>
-        <w:t xml:space="preserve"> mnavas</w:t>
-      </w:r>
-      <w:r>
-        <w:rPr>
-          <w:rFonts w:ascii="Courier New" w:eastAsia="Times New Roman" w:hAnsi="Courier New" w:cs="Courier New"/>
-          <w:b/>
-          <w:bCs/>
-          <w:color w:val="804000"/>
-          <w:sz w:val="18"/>
-          <w:szCs w:val="18"/>
-          <w:lang w:eastAsia="es-ES"/>
-        </w:rPr>
-        <w:t>@</w:t>
-      </w:r>
-      <w:r>
-        <w:rPr>
-          <w:rFonts w:ascii="Courier New" w:eastAsia="Times New Roman" w:hAnsi="Courier New" w:cs="Courier New"/>
-          <w:color w:val="FF0000"/>
-          <w:sz w:val="18"/>
-          <w:szCs w:val="18"/>
-          <w:lang w:eastAsia="es-ES"/>
-        </w:rPr>
-        <w:t>192</w:t>
-      </w:r>
-      <w:r>
-        <w:rPr>
-          <w:rFonts w:ascii="Courier New" w:eastAsia="Times New Roman" w:hAnsi="Courier New" w:cs="Courier New"/>
-          <w:b/>
-          <w:bCs/>
-          <w:color w:val="804000"/>
-          <w:sz w:val="18"/>
-          <w:szCs w:val="18"/>
-          <w:lang w:eastAsia="es-ES"/>
-        </w:rPr>
-        <w:t>.</w:t>
-      </w:r>
-      <w:r>
-        <w:rPr>
-          <w:rFonts w:ascii="Courier New" w:eastAsia="Times New Roman" w:hAnsi="Courier New" w:cs="Courier New"/>
-          <w:color w:val="FF0000"/>
-          <w:sz w:val="18"/>
-          <w:szCs w:val="18"/>
-          <w:lang w:eastAsia="es-ES"/>
-        </w:rPr>
-        <w:t>168</w:t>
-      </w:r>
-      <w:r>
-        <w:rPr>
-          <w:rFonts w:ascii="Courier New" w:eastAsia="Times New Roman" w:hAnsi="Courier New" w:cs="Courier New"/>
-          <w:b/>
-          <w:bCs/>
-          <w:color w:val="804000"/>
-          <w:sz w:val="18"/>
-          <w:szCs w:val="18"/>
-          <w:lang w:eastAsia="es-ES"/>
-        </w:rPr>
-        <w:t>.</w:t>
-      </w:r>
-      <w:r>
-        <w:rPr>
-          <w:rFonts w:ascii="Courier New" w:eastAsia="Times New Roman" w:hAnsi="Courier New" w:cs="Courier New"/>
-          <w:color w:val="FF0000"/>
-          <w:sz w:val="18"/>
-          <w:szCs w:val="18"/>
-          <w:lang w:eastAsia="es-ES"/>
-        </w:rPr>
-        <w:t>0</w:t>
-      </w:r>
-      <w:r>
-        <w:rPr>
-          <w:rFonts w:ascii="Courier New" w:eastAsia="Times New Roman" w:hAnsi="Courier New" w:cs="Courier New"/>
-          <w:b/>
-          <w:bCs/>
-          <w:color w:val="804000"/>
-          <w:sz w:val="18"/>
-          <w:szCs w:val="18"/>
-          <w:lang w:eastAsia="es-ES"/>
-        </w:rPr>
-        <w:t>.</w:t>
-      </w:r>
-      <w:r>
-        <w:rPr>
-          <w:rFonts w:ascii="Courier New" w:eastAsia="Times New Roman" w:hAnsi="Courier New" w:cs="Courier New"/>
-          <w:color w:val="FF0000"/>
-          <w:sz w:val="18"/>
-          <w:szCs w:val="18"/>
-          <w:lang w:eastAsia="es-ES"/>
-        </w:rPr>
-        <w:t>26</w:t>
-      </w:r>
-      <w:r>
-        <w:rPr>
-          <w:rFonts w:ascii="Courier New" w:eastAsia="Times New Roman" w:hAnsi="Courier New" w:cs="Courier New"/>
-          <w:color w:val="000000"/>
-          <w:sz w:val="18"/>
-          <w:szCs w:val="18"/>
-          <w:lang w:eastAsia="es-ES"/>
-        </w:rPr>
         <w:t xml:space="preserve"> </w:t>
       </w:r>
       <w:r>
@@ -8483,29 +8514,7 @@
           <w:szCs w:val="18"/>
           <w:lang w:eastAsia="es-ES"/>
         </w:rPr>
-        <w:t xml:space="preserve"> &gt;&gt; .</w:t>
-      </w:r>
-      <w:proofErr w:type="spellStart"/>
-      <w:r>
-        <w:rPr>
-          <w:rFonts w:ascii="Courier New" w:eastAsia="Times New Roman" w:hAnsi="Courier New" w:cs="Courier New"/>
-          <w:color w:val="808080"/>
-          <w:sz w:val="18"/>
-          <w:szCs w:val="18"/>
-          <w:lang w:eastAsia="es-ES"/>
-        </w:rPr>
-        <w:t>ssh</w:t>
-      </w:r>
-      <w:proofErr w:type="spellEnd"/>
-      <w:r>
-        <w:rPr>
-          <w:rFonts w:ascii="Courier New" w:eastAsia="Times New Roman" w:hAnsi="Courier New" w:cs="Courier New"/>
-          <w:color w:val="808080"/>
-          <w:sz w:val="18"/>
-          <w:szCs w:val="18"/>
-          <w:lang w:eastAsia="es-ES"/>
-        </w:rPr>
-        <w:t>/</w:t>
+        <w:t xml:space="preserve"> &gt;&gt; .ssh/</w:t>
       </w:r>
       <w:proofErr w:type="spellStart"/>
       <w:r>
@@ -8595,47 +8604,31 @@
       <w:r>
         <w:t xml:space="preserve">, invitándonos a iniciar sesión de forma remota con el comando </w:t>
       </w:r>
-      <w:proofErr w:type="spellStart"/>
       <w:r>
         <w:rPr>
           <w:rStyle w:val="codeCar"/>
         </w:rPr>
-        <w:t>ssh</w:t>
-      </w:r>
-      <w:proofErr w:type="spellEnd"/>
+        <w:t xml:space="preserve">ssh </w:t>
+      </w:r>
+      <w:proofErr w:type="spellStart"/>
       <w:r>
         <w:rPr>
           <w:rStyle w:val="codeCar"/>
         </w:rPr>
+        <w:t>usuario@ip</w:t>
+      </w:r>
+      <w:proofErr w:type="spellEnd"/>
+      <w:r>
+        <w:rPr>
+          <w:rStyle w:val="codeCar"/>
+        </w:rPr>
         <w:t xml:space="preserve"> </w:t>
       </w:r>
-      <w:proofErr w:type="spellStart"/>
-      <w:r>
-        <w:rPr>
-          <w:rStyle w:val="codeCar"/>
-        </w:rPr>
-        <w:t>usuario@ip</w:t>
-      </w:r>
-      <w:proofErr w:type="spellEnd"/>
-      <w:r>
-        <w:rPr>
-          <w:rStyle w:val="codeCar"/>
-        </w:rPr>
-        <w:t xml:space="preserve"> </w:t>
-      </w:r>
       <w:r>
         <w:t>(esto</w:t>
       </w:r>
       <w:r>
-        <w:t xml:space="preserve"> sólo si hacemos uso de </w:t>
-      </w:r>
-      <w:proofErr w:type="spellStart"/>
-      <w:r>
-        <w:t>ssh</w:t>
-      </w:r>
-      <w:proofErr w:type="spellEnd"/>
-      <w:r>
-        <w:t>-</w:t>
+        <w:t xml:space="preserve"> sólo si hacemos uso de ssh-</w:t>
       </w:r>
       <w:proofErr w:type="spellStart"/>
       <w:r>
@@ -8740,19 +8733,11 @@
       <w:r>
         <w:t xml:space="preserve"> La clave que nos ha copiado anteriormente el comando </w:t>
       </w:r>
-      <w:proofErr w:type="spellStart"/>
       <w:r>
         <w:rPr>
           <w:rStyle w:val="codeCar"/>
         </w:rPr>
-        <w:t>ssh</w:t>
-      </w:r>
-      <w:proofErr w:type="spellEnd"/>
-      <w:r>
-        <w:rPr>
-          <w:rStyle w:val="codeCar"/>
-        </w:rPr>
-        <w:t>-</w:t>
+        <w:t>ssh-</w:t>
       </w:r>
       <w:proofErr w:type="spellStart"/>
       <w:r>
@@ -8845,15 +8830,7 @@
         <w:t xml:space="preserve">Si tuviéramos más de un par de claves pública/privada </w:t>
       </w:r>
       <w:r>
-        <w:t xml:space="preserve">podríamos indicarle al comando </w:t>
-      </w:r>
-      <w:proofErr w:type="spellStart"/>
-      <w:r>
-        <w:t>ssh</w:t>
-      </w:r>
-      <w:proofErr w:type="spellEnd"/>
-      <w:r>
-        <w:t xml:space="preserve"> </w:t>
+        <w:t xml:space="preserve">podríamos indicarle al comando ssh </w:t>
       </w:r>
       <w:proofErr w:type="spellStart"/>
       <w:r>
@@ -8893,62 +8870,50 @@
           <w:lang w:eastAsia="es-ES"/>
         </w:rPr>
       </w:pPr>
-      <w:proofErr w:type="spellStart"/>
       <w:r>
         <w:rPr>
           <w:rFonts w:ascii="Courier New" w:eastAsia="Times New Roman" w:hAnsi="Courier New" w:cs="Courier New"/>
           <w:color w:val="000000"/>
           <w:lang w:eastAsia="es-ES"/>
         </w:rPr>
+        <w:t xml:space="preserve">ssh </w:t>
+      </w:r>
+      <w:r>
+        <w:rPr>
+          <w:rFonts w:ascii="Courier New" w:eastAsia="Times New Roman" w:hAnsi="Courier New" w:cs="Courier New"/>
+          <w:b/>
+          <w:bCs/>
+          <w:color w:val="804000"/>
+          <w:lang w:eastAsia="es-ES"/>
+        </w:rPr>
+        <w:t>-</w:t>
+      </w:r>
+      <w:r>
+        <w:rPr>
+          <w:rFonts w:ascii="Courier New" w:eastAsia="Times New Roman" w:hAnsi="Courier New" w:cs="Courier New"/>
+          <w:color w:val="000000"/>
+          <w:lang w:eastAsia="es-ES"/>
+        </w:rPr>
+        <w:t xml:space="preserve">i </w:t>
+      </w:r>
+      <w:r>
+        <w:rPr>
+          <w:rFonts w:ascii="Courier New" w:eastAsia="Times New Roman" w:hAnsi="Courier New" w:cs="Courier New"/>
+          <w:b/>
+          <w:bCs/>
+          <w:color w:val="804000"/>
+          <w:lang w:eastAsia="es-ES"/>
+        </w:rPr>
+        <w:t>~/.</w:t>
+      </w:r>
+      <w:r>
+        <w:rPr>
+          <w:rFonts w:ascii="Courier New" w:eastAsia="Times New Roman" w:hAnsi="Courier New" w:cs="Courier New"/>
+          <w:color w:val="000000"/>
+          <w:lang w:eastAsia="es-ES"/>
+        </w:rPr>
         <w:t>ssh</w:t>
       </w:r>
-      <w:proofErr w:type="spellEnd"/>
-      <w:r>
-        <w:rPr>
-          <w:rFonts w:ascii="Courier New" w:eastAsia="Times New Roman" w:hAnsi="Courier New" w:cs="Courier New"/>
-          <w:color w:val="000000"/>
-          <w:lang w:eastAsia="es-ES"/>
-        </w:rPr>
-        <w:t xml:space="preserve"> </w:t>
-      </w:r>
-      <w:r>
-        <w:rPr>
-          <w:rFonts w:ascii="Courier New" w:eastAsia="Times New Roman" w:hAnsi="Courier New" w:cs="Courier New"/>
-          <w:b/>
-          <w:bCs/>
-          <w:color w:val="804000"/>
-          <w:lang w:eastAsia="es-ES"/>
-        </w:rPr>
-        <w:t>-</w:t>
-      </w:r>
-      <w:r>
-        <w:rPr>
-          <w:rFonts w:ascii="Courier New" w:eastAsia="Times New Roman" w:hAnsi="Courier New" w:cs="Courier New"/>
-          <w:color w:val="000000"/>
-          <w:lang w:eastAsia="es-ES"/>
-        </w:rPr>
-        <w:t xml:space="preserve">i </w:t>
-      </w:r>
-      <w:r>
-        <w:rPr>
-          <w:rFonts w:ascii="Courier New" w:eastAsia="Times New Roman" w:hAnsi="Courier New" w:cs="Courier New"/>
-          <w:b/>
-          <w:bCs/>
-          <w:color w:val="804000"/>
-          <w:lang w:eastAsia="es-ES"/>
-        </w:rPr>
-        <w:t>~/.</w:t>
-      </w:r>
-      <w:proofErr w:type="spellStart"/>
-      <w:r>
-        <w:rPr>
-          <w:rFonts w:ascii="Courier New" w:eastAsia="Times New Roman" w:hAnsi="Courier New" w:cs="Courier New"/>
-          <w:color w:val="000000"/>
-          <w:lang w:eastAsia="es-ES"/>
-        </w:rPr>
-        <w:t>ssh</w:t>
-      </w:r>
-      <w:proofErr w:type="spellEnd"/>
       <w:r>
         <w:rPr>
           <w:rFonts w:ascii="Courier New" w:eastAsia="Times New Roman" w:hAnsi="Courier New" w:cs="Courier New"/>
@@ -9270,7 +9235,15 @@
         <w:t xml:space="preserve">nuestra clave pública? Como hemos comentado anteriormente la clave pública se genera a partir de la clave privada, por esto es de vital importancia custodiar </w:t>
       </w:r>
       <w:r>
-        <w:t>muy bien la clave privada (entre otro motivos). Si en algún momento perdiéramos el acceso a todos los archivos de clave pública que tuviéramos (recordar que la clave pública se puede distribuir libremente y por lo tanto copiar cuantas veces sea necesario)</w:t>
+        <w:t xml:space="preserve">muy bien la clave privada (entre </w:t>
+      </w:r>
+      <w:proofErr w:type="gramStart"/>
+      <w:r>
+        <w:t>otro motivos</w:t>
+      </w:r>
+      <w:proofErr w:type="gramEnd"/>
+      <w:r>
+        <w:t>). Si en algún momento perdiéramos el acceso a todos los archivos de clave pública que tuviéramos (recordar que la clave pública se puede distribuir libremente y por lo tanto copiar cuantas veces sea necesario)</w:t>
       </w:r>
       <w:r>
         <w:t xml:space="preserve"> </w:t>
@@ -9285,12 +9258,18 @@
       <w:r>
         <w:t xml:space="preserve"> y el comando </w:t>
       </w:r>
-      <w:proofErr w:type="spellStart"/>
       <w:r>
         <w:rPr>
           <w:rStyle w:val="codeCar"/>
         </w:rPr>
-        <w:t>ssh-keygen</w:t>
+        <w:t>ssh-</w:t>
+      </w:r>
+      <w:proofErr w:type="spellStart"/>
+      <w:r>
+        <w:rPr>
+          <w:rStyle w:val="codeCar"/>
+        </w:rPr>
+        <w:t>keygen</w:t>
       </w:r>
       <w:proofErr w:type="spellEnd"/>
       <w:r>
@@ -9301,9 +9280,12 @@
       <w:pPr>
         <w:shd w:val="clear" w:color="auto" w:fill="F2F2F2" w:themeFill="background1" w:themeFillShade="F2"/>
       </w:pPr>
-      <w:proofErr w:type="spellStart"/>
-      <w:r>
-        <w:t>ssh-keygen</w:t>
+      <w:r>
+        <w:t>ssh-</w:t>
+      </w:r>
+      <w:proofErr w:type="spellStart"/>
+      <w:r>
+        <w:t>keygen</w:t>
       </w:r>
       <w:proofErr w:type="spellEnd"/>
       <w:r>
@@ -9482,11 +9464,11 @@
         <w:t>” mediante el comando</w:t>
       </w:r>
       <w:r>
-        <w:t xml:space="preserve"> </w:t>
-      </w:r>
-      <w:proofErr w:type="spellStart"/>
-      <w:r>
-        <w:t>ssh-keygen</w:t>
+        <w:t xml:space="preserve"> ssh-</w:t>
+      </w:r>
+      <w:proofErr w:type="spellStart"/>
+      <w:r>
+        <w:t>keygen</w:t>
       </w:r>
       <w:proofErr w:type="spellEnd"/>
       <w:r>
@@ -9554,21 +9536,7 @@
         <w:rPr>
           <w:rStyle w:val="codeCar"/>
         </w:rPr>
-        <w:t xml:space="preserve">comando </w:t>
-      </w:r>
-      <w:proofErr w:type="spellStart"/>
-      <w:r>
-        <w:rPr>
-          <w:rStyle w:val="codeCar"/>
-        </w:rPr>
-        <w:t>ssh</w:t>
-      </w:r>
-      <w:proofErr w:type="spellEnd"/>
-      <w:r>
-        <w:rPr>
-          <w:rStyle w:val="codeCar"/>
-        </w:rPr>
-        <w:t>-</w:t>
+        <w:t>comando ssh-</w:t>
       </w:r>
       <w:proofErr w:type="spellStart"/>
       <w:r>
@@ -9698,8 +9666,13 @@
         <w:t xml:space="preserve">usuario. </w:t>
       </w:r>
       <w:r>
-        <w:t>Sin embargo</w:t>
-      </w:r>
+        <w:t xml:space="preserve">Sin </w:t>
+      </w:r>
+      <w:proofErr w:type="gramStart"/>
+      <w:r>
+        <w:t>embargo</w:t>
+      </w:r>
+      <w:proofErr w:type="gramEnd"/>
       <w:r>
         <w:t xml:space="preserve"> lo normal es que nos pida esta frase de paso siempre que solicitamos la autenticación con el equipo remoto. </w:t>
       </w:r>
@@ -9992,7 +9965,7 @@
           <w:color w:val="000000"/>
           <w:lang w:eastAsia="es-ES"/>
         </w:rPr>
-        <w:t xml:space="preserve"> </w:t>
+        <w:t xml:space="preserve"> ssh-</w:t>
       </w:r>
       <w:proofErr w:type="spellStart"/>
       <w:r>
@@ -10001,7 +9974,7 @@
           <w:color w:val="000000"/>
           <w:lang w:eastAsia="es-ES"/>
         </w:rPr>
-        <w:t>ssh-agent</w:t>
+        <w:t>agent</w:t>
       </w:r>
       <w:proofErr w:type="spellEnd"/>
     </w:p>
@@ -10100,18 +10073,40 @@
     </w:p>
     <w:p>
       <w:r>
-        <w:t xml:space="preserve">En primer lugar generamos un nuevo par de claves con </w:t>
-      </w:r>
-      <w:proofErr w:type="spellStart"/>
+        <w:t xml:space="preserve">En primer </w:t>
+      </w:r>
+      <w:proofErr w:type="gramStart"/>
+      <w:r>
+        <w:t>lugar</w:t>
+      </w:r>
+      <w:proofErr w:type="gramEnd"/>
+      <w:r>
+        <w:t xml:space="preserve"> generamos un nuevo par de claves con </w:t>
+      </w:r>
       <w:r>
         <w:rPr>
           <w:rStyle w:val="codeCar"/>
         </w:rPr>
-        <w:t>ssh-keygen</w:t>
-      </w:r>
-      <w:proofErr w:type="spellEnd"/>
-      <w:r>
-        <w:t>. Esta vez utilizamos otro algoritmo, por ejemplo RSA:</w:t>
+        <w:t>ssh-</w:t>
+      </w:r>
+      <w:proofErr w:type="spellStart"/>
+      <w:r>
+        <w:rPr>
+          <w:rStyle w:val="codeCar"/>
+        </w:rPr>
+        <w:t>keygen</w:t>
+      </w:r>
+      <w:proofErr w:type="spellEnd"/>
+      <w:r>
+        <w:t xml:space="preserve">. Esta vez utilizamos otro algoritmo, por </w:t>
+      </w:r>
+      <w:proofErr w:type="gramStart"/>
+      <w:r>
+        <w:t>ejemplo</w:t>
+      </w:r>
+      <w:proofErr w:type="gramEnd"/>
+      <w:r>
+        <w:t xml:space="preserve"> RSA:</w:t>
       </w:r>
     </w:p>
     <w:p>
@@ -10126,22 +10121,30 @@
           <w:lang w:eastAsia="es-ES"/>
         </w:rPr>
       </w:pPr>
-      <w:proofErr w:type="spellStart"/>
       <w:r>
         <w:rPr>
           <w:rFonts w:ascii="Courier New" w:eastAsia="Times New Roman" w:hAnsi="Courier New" w:cs="Courier New"/>
           <w:color w:val="000000"/>
           <w:lang w:eastAsia="es-ES"/>
         </w:rPr>
-        <w:t>ssh-keygen</w:t>
-      </w:r>
-      <w:proofErr w:type="spellEnd"/>
+        <w:t>ssh-</w:t>
+      </w:r>
+      <w:proofErr w:type="spellStart"/>
       <w:r>
         <w:rPr>
           <w:rFonts w:ascii="Courier New" w:eastAsia="Times New Roman" w:hAnsi="Courier New" w:cs="Courier New"/>
           <w:color w:val="000000"/>
           <w:lang w:eastAsia="es-ES"/>
         </w:rPr>
+        <w:t>keygen</w:t>
+      </w:r>
+      <w:proofErr w:type="spellEnd"/>
+      <w:r>
+        <w:rPr>
+          <w:rFonts w:ascii="Courier New" w:eastAsia="Times New Roman" w:hAnsi="Courier New" w:cs="Courier New"/>
+          <w:color w:val="000000"/>
+          <w:lang w:eastAsia="es-ES"/>
+        </w:rPr>
         <w:t xml:space="preserve"> -t </w:t>
       </w:r>
       <w:proofErr w:type="spellStart"/>
@@ -10157,11 +10160,19 @@
     </w:p>
     <w:p>
       <w:r>
-        <w:t xml:space="preserve">A continuación utilizamos el comando </w:t>
-      </w:r>
-      <w:proofErr w:type="spellStart"/>
-      <w:r>
-        <w:t>ssh-add</w:t>
+        <w:t xml:space="preserve">A </w:t>
+      </w:r>
+      <w:proofErr w:type="gramStart"/>
+      <w:r>
+        <w:t>continuación</w:t>
+      </w:r>
+      <w:proofErr w:type="gramEnd"/>
+      <w:r>
+        <w:t xml:space="preserve"> utilizamos el comando ssh-</w:t>
+      </w:r>
+      <w:proofErr w:type="spellStart"/>
+      <w:r>
+        <w:t>add</w:t>
       </w:r>
       <w:proofErr w:type="spellEnd"/>
       <w:r>
@@ -10188,22 +10199,30 @@
           <w:lang w:eastAsia="es-ES"/>
         </w:rPr>
       </w:pPr>
-      <w:proofErr w:type="spellStart"/>
       <w:r>
         <w:rPr>
           <w:rFonts w:ascii="Courier New" w:eastAsia="Times New Roman" w:hAnsi="Courier New" w:cs="Courier New"/>
           <w:color w:val="000000"/>
           <w:lang w:eastAsia="es-ES"/>
         </w:rPr>
-        <w:t>ssh-add</w:t>
-      </w:r>
-      <w:proofErr w:type="spellEnd"/>
+        <w:t>ssh-</w:t>
+      </w:r>
+      <w:proofErr w:type="spellStart"/>
       <w:r>
         <w:rPr>
           <w:rFonts w:ascii="Courier New" w:eastAsia="Times New Roman" w:hAnsi="Courier New" w:cs="Courier New"/>
           <w:color w:val="000000"/>
           <w:lang w:eastAsia="es-ES"/>
         </w:rPr>
+        <w:t>add</w:t>
+      </w:r>
+      <w:proofErr w:type="spellEnd"/>
+      <w:r>
+        <w:rPr>
+          <w:rFonts w:ascii="Courier New" w:eastAsia="Times New Roman" w:hAnsi="Courier New" w:cs="Courier New"/>
+          <w:color w:val="000000"/>
+          <w:lang w:eastAsia="es-ES"/>
+        </w:rPr>
         <w:t xml:space="preserve"> </w:t>
       </w:r>
       <w:r>
@@ -10216,7 +10235,6 @@
         </w:rPr>
         <w:t>~/.</w:t>
       </w:r>
-      <w:proofErr w:type="spellStart"/>
       <w:r>
         <w:rPr>
           <w:rFonts w:ascii="Courier New" w:eastAsia="Times New Roman" w:hAnsi="Courier New" w:cs="Courier New"/>
@@ -10225,7 +10243,6 @@
         </w:rPr>
         <w:t>ssh</w:t>
       </w:r>
-      <w:proofErr w:type="spellEnd"/>
       <w:r>
         <w:rPr>
           <w:rFonts w:ascii="Courier New" w:eastAsia="Times New Roman" w:hAnsi="Courier New" w:cs="Courier New"/>
@@ -10309,18 +10326,24 @@
       <w:r>
         <w:t xml:space="preserve">Otras acciones interesantes que podemos realizar con el comando </w:t>
       </w:r>
-      <w:proofErr w:type="spellStart"/>
       <w:r>
         <w:rPr>
           <w:rStyle w:val="codeCar"/>
         </w:rPr>
-        <w:t>ssh-add</w:t>
-      </w:r>
-      <w:proofErr w:type="spellEnd"/>
+        <w:t>ssh-</w:t>
+      </w:r>
+      <w:proofErr w:type="spellStart"/>
       <w:r>
         <w:rPr>
           <w:rStyle w:val="codeCar"/>
         </w:rPr>
+        <w:t>add</w:t>
+      </w:r>
+      <w:proofErr w:type="spellEnd"/>
+      <w:r>
+        <w:rPr>
+          <w:rStyle w:val="codeCar"/>
+        </w:rPr>
         <w:t xml:space="preserve"> </w:t>
       </w:r>
       <w:r>
@@ -10343,18 +10366,24 @@
       <w:r>
         <w:t xml:space="preserve"> (</w:t>
       </w:r>
-      <w:proofErr w:type="spellStart"/>
       <w:r>
         <w:rPr>
           <w:rStyle w:val="codeCar"/>
         </w:rPr>
-        <w:t>ssh-add</w:t>
-      </w:r>
-      <w:proofErr w:type="spellEnd"/>
+        <w:t>ssh-</w:t>
+      </w:r>
+      <w:proofErr w:type="spellStart"/>
       <w:r>
         <w:rPr>
           <w:rStyle w:val="codeCar"/>
         </w:rPr>
+        <w:t>add</w:t>
+      </w:r>
+      <w:proofErr w:type="spellEnd"/>
+      <w:r>
+        <w:rPr>
+          <w:rStyle w:val="codeCar"/>
+        </w:rPr>
         <w:t xml:space="preserve"> -l</w:t>
       </w:r>
       <w:r>
@@ -10369,18 +10398,24 @@
       <w:r>
         <w:t xml:space="preserve"> (</w:t>
       </w:r>
-      <w:proofErr w:type="spellStart"/>
       <w:r>
         <w:rPr>
           <w:rStyle w:val="codeCar"/>
         </w:rPr>
-        <w:t>ssh-add</w:t>
-      </w:r>
-      <w:proofErr w:type="spellEnd"/>
+        <w:t>ssh-</w:t>
+      </w:r>
+      <w:proofErr w:type="spellStart"/>
       <w:r>
         <w:rPr>
           <w:rStyle w:val="codeCar"/>
         </w:rPr>
+        <w:t>add</w:t>
+      </w:r>
+      <w:proofErr w:type="spellEnd"/>
+      <w:r>
+        <w:rPr>
+          <w:rStyle w:val="codeCar"/>
+        </w:rPr>
         <w:t xml:space="preserve"> -D</w:t>
       </w:r>
       <w:r>
@@ -10399,40 +10434,32 @@
         <w:rPr>
           <w:rStyle w:val="codeCar"/>
         </w:rPr>
-        <w:t>~/.</w:t>
-      </w:r>
-      <w:proofErr w:type="spellStart"/>
+        <w:t>~/.ssh/</w:t>
+      </w:r>
+      <w:r>
+        <w:t>)</w:t>
+      </w:r>
       <w:r>
         <w:rPr>
           <w:rStyle w:val="codeCar"/>
         </w:rPr>
-        <w:t>ssh</w:t>
-      </w:r>
-      <w:proofErr w:type="spellEnd"/>
+        <w:t xml:space="preserve"> </w:t>
+      </w:r>
+      <w:r>
+        <w:t xml:space="preserve">el comando </w:t>
+      </w:r>
       <w:r>
         <w:rPr>
           <w:rStyle w:val="codeCar"/>
         </w:rPr>
-        <w:t>/</w:t>
-      </w:r>
-      <w:r>
-        <w:t>)</w:t>
-      </w:r>
+        <w:t>ssh-</w:t>
+      </w:r>
+      <w:proofErr w:type="spellStart"/>
       <w:r>
         <w:rPr>
           <w:rStyle w:val="codeCar"/>
         </w:rPr>
-        <w:t xml:space="preserve"> </w:t>
-      </w:r>
-      <w:r>
-        <w:t xml:space="preserve">el comando </w:t>
-      </w:r>
-      <w:proofErr w:type="spellStart"/>
-      <w:r>
-        <w:rPr>
-          <w:rStyle w:val="codeCar"/>
-        </w:rPr>
-        <w:t>ssh-add</w:t>
+        <w:t>add</w:t>
       </w:r>
       <w:proofErr w:type="spellEnd"/>
       <w:r>
@@ -10518,30 +10545,58 @@
       </w:r>
       <w:proofErr w:type="spellEnd"/>
       <w:r>
+        <w:t xml:space="preserve"> y known_hosts</w:t>
+      </w:r>
+      <w:bookmarkEnd w:id="24"/>
+    </w:p>
+    <w:p>
+      <w:r>
+        <w:t xml:space="preserve">Pasamos a continuación a explicar de forma un poco más detallada dos ficheros de uso muy importantes en ssh: </w:t>
+      </w:r>
+      <w:proofErr w:type="spellStart"/>
+      <w:r>
+        <w:rPr>
+          <w:b/>
+          <w:bCs/>
+        </w:rPr>
+        <w:t>authorized_keys</w:t>
+      </w:r>
+      <w:proofErr w:type="spellEnd"/>
+      <w:r>
         <w:t xml:space="preserve"> y </w:t>
       </w:r>
-      <w:proofErr w:type="spellStart"/>
-      <w:r>
+      <w:r>
+        <w:rPr>
+          <w:b/>
+          <w:bCs/>
+        </w:rPr>
         <w:t>known_hosts</w:t>
       </w:r>
-      <w:bookmarkEnd w:id="24"/>
-      <w:proofErr w:type="spellEnd"/>
-    </w:p>
-    <w:p>
-      <w:r>
-        <w:t xml:space="preserve">Pasamos a continuación a explicar de forma un poco más detallada dos ficheros de uso muy importantes en </w:t>
-      </w:r>
-      <w:proofErr w:type="spellStart"/>
-      <w:r>
-        <w:t>ssh</w:t>
-      </w:r>
-      <w:proofErr w:type="spellEnd"/>
-      <w:r>
-        <w:t xml:space="preserve">: </w:t>
-      </w:r>
-      <w:proofErr w:type="spellStart"/>
-      <w:r>
-        <w:rPr>
+      <w:r>
+        <w:t>. Estos ficheros se localizan en el directorio oculto .ssh que se encuentra dentro del directorio personal del usuario (/home/&lt;usuario&gt;</w:t>
+      </w:r>
+      <w:r>
+        <w:t xml:space="preserve"> o C:\Users\&lt;usuario&gt; en Windows</w:t>
+      </w:r>
+      <w:r>
+        <w:t>).</w:t>
+      </w:r>
+    </w:p>
+    <w:p>
+      <w:r>
+        <w:t xml:space="preserve">El </w:t>
+      </w:r>
+      <w:r>
+        <w:rPr>
+          <w:b/>
+          <w:bCs/>
+        </w:rPr>
+        <w:t xml:space="preserve">fichero </w:t>
+      </w:r>
+      <w:proofErr w:type="spellStart"/>
+      <w:r>
+        <w:rPr>
+          <w:rStyle w:val="codeCar"/>
           <w:b/>
           <w:bCs/>
         </w:rPr>
@@ -10549,53 +10604,18 @@
       </w:r>
       <w:proofErr w:type="spellEnd"/>
       <w:r>
-        <w:t xml:space="preserve"> y </w:t>
-      </w:r>
-      <w:proofErr w:type="spellStart"/>
-      <w:r>
-        <w:rPr>
-          <w:b/>
-          <w:bCs/>
-        </w:rPr>
-        <w:t>known_hosts</w:t>
-      </w:r>
-      <w:proofErr w:type="spellEnd"/>
-      <w:r>
-        <w:t>. Estos ficheros se localizan en el directorio oculto .ssh que se encuentra dentro del directorio personal del usuario (/home/&lt;usuario&gt;</w:t>
-      </w:r>
-      <w:r>
-        <w:t xml:space="preserve"> o C:\Users\&lt;usuario&gt; en Windows</w:t>
-      </w:r>
-      <w:r>
-        <w:t>).</w:t>
-      </w:r>
-    </w:p>
-    <w:p>
-      <w:r>
-        <w:t xml:space="preserve">El </w:t>
-      </w:r>
-      <w:r>
-        <w:rPr>
-          <w:b/>
-          <w:bCs/>
-        </w:rPr>
-        <w:t xml:space="preserve">fichero </w:t>
-      </w:r>
-      <w:proofErr w:type="spellStart"/>
-      <w:r>
-        <w:rPr>
-          <w:rStyle w:val="codeCar"/>
-          <w:b/>
-          <w:bCs/>
-        </w:rPr>
-        <w:t>authorized_keys</w:t>
-      </w:r>
-      <w:proofErr w:type="spellEnd"/>
-      <w:r>
         <w:t xml:space="preserve"> almacena las claves públicas que tienen permiso para autenticarse como el usuario al que pertenece.</w:t>
       </w:r>
       <w:r>
-        <w:t xml:space="preserve"> Por tanto visualizando el contenido de este fichero podremos saber </w:t>
+        <w:t xml:space="preserve"> Por </w:t>
+      </w:r>
+      <w:proofErr w:type="gramStart"/>
+      <w:r>
+        <w:t>tanto</w:t>
+      </w:r>
+      <w:proofErr w:type="gramEnd"/>
+      <w:r>
+        <w:t xml:space="preserve"> visualizando el contenido de este fichero podremos saber </w:t>
       </w:r>
       <w:proofErr w:type="spellStart"/>
       <w:r>
@@ -10773,19 +10793,11 @@
       <w:r>
         <w:t xml:space="preserve">manualmente o mediante algún mecanismo como </w:t>
       </w:r>
-      <w:proofErr w:type="spellStart"/>
       <w:r>
         <w:rPr>
           <w:rStyle w:val="codeCar"/>
         </w:rPr>
-        <w:t>ssh</w:t>
-      </w:r>
-      <w:proofErr w:type="spellEnd"/>
-      <w:r>
-        <w:rPr>
-          <w:rStyle w:val="codeCar"/>
-        </w:rPr>
-        <w:t>-</w:t>
+        <w:t>ssh-</w:t>
       </w:r>
       <w:proofErr w:type="spellStart"/>
       <w:r>
@@ -11006,12 +11018,18 @@
       <w:r>
         <w:t xml:space="preserve">El comando </w:t>
       </w:r>
-      <w:proofErr w:type="spellStart"/>
       <w:r>
         <w:rPr>
           <w:rStyle w:val="codeCar"/>
         </w:rPr>
-        <w:t>ssh-keygen</w:t>
+        <w:t>ssh-</w:t>
+      </w:r>
+      <w:proofErr w:type="spellStart"/>
+      <w:r>
+        <w:rPr>
+          <w:rStyle w:val="codeCar"/>
+        </w:rPr>
+        <w:t>keygen</w:t>
       </w:r>
       <w:proofErr w:type="spellEnd"/>
       <w:r>
@@ -11050,14 +11068,22 @@
           <w:lang w:eastAsia="es-ES"/>
         </w:rPr>
       </w:pPr>
-      <w:proofErr w:type="spellStart"/>
       <w:r>
         <w:rPr>
           <w:rFonts w:ascii="Courier New" w:eastAsia="Times New Roman" w:hAnsi="Courier New" w:cs="Courier New"/>
           <w:color w:val="000000"/>
           <w:lang w:eastAsia="es-ES"/>
         </w:rPr>
-        <w:t>ssh-keygen</w:t>
+        <w:t>ssh-</w:t>
+      </w:r>
+      <w:proofErr w:type="spellStart"/>
+      <w:r>
+        <w:rPr>
+          <w:rFonts w:ascii="Courier New" w:eastAsia="Times New Roman" w:hAnsi="Courier New" w:cs="Courier New"/>
+          <w:color w:val="000000"/>
+          <w:lang w:eastAsia="es-ES"/>
+        </w:rPr>
+        <w:t>keygen</w:t>
       </w:r>
       <w:proofErr w:type="spellEnd"/>
       <w:r>
@@ -11348,15 +11374,15 @@
           <w:b/>
           <w:bCs/>
         </w:rPr>
-        <w:t xml:space="preserve">redireccionar el </w:t>
-      </w:r>
-      <w:proofErr w:type="spellStart"/>
-      <w:r>
-        <w:rPr>
-          <w:b/>
-          <w:bCs/>
-        </w:rPr>
-        <w:t>ssh-agent</w:t>
+        <w:t>redireccionar el ssh-</w:t>
+      </w:r>
+      <w:proofErr w:type="spellStart"/>
+      <w:r>
+        <w:rPr>
+          <w:b/>
+          <w:bCs/>
+        </w:rPr>
+        <w:t>agent</w:t>
       </w:r>
       <w:proofErr w:type="spellEnd"/>
       <w:r>
@@ -11367,7 +11393,15 @@
         <w:t xml:space="preserve"> de la maquina local a otras máquinas remotas para poder acceder a otros hosts que sean inaccesibles</w:t>
       </w:r>
       <w:r>
-        <w:t xml:space="preserve"> desde la máquina origen pero </w:t>
+        <w:t xml:space="preserve"> desde la máquina </w:t>
+      </w:r>
+      <w:proofErr w:type="gramStart"/>
+      <w:r>
+        <w:t>origen</w:t>
+      </w:r>
+      <w:proofErr w:type="gramEnd"/>
+      <w:r>
+        <w:t xml:space="preserve"> pero </w:t>
       </w:r>
       <w:r>
         <w:rPr>
@@ -11448,21 +11482,7 @@
         <w:rPr>
           <w:rStyle w:val="codeCar"/>
         </w:rPr>
-        <w:t>/</w:t>
-      </w:r>
-      <w:proofErr w:type="spellStart"/>
-      <w:r>
-        <w:rPr>
-          <w:rStyle w:val="codeCar"/>
-        </w:rPr>
-        <w:t>ssh</w:t>
-      </w:r>
-      <w:proofErr w:type="spellEnd"/>
-      <w:r>
-        <w:rPr>
-          <w:rStyle w:val="codeCar"/>
-        </w:rPr>
-        <w:t>/</w:t>
+        <w:t>/ssh/</w:t>
       </w:r>
       <w:proofErr w:type="spellStart"/>
       <w:r>
@@ -11559,7 +11579,23 @@
         <w:t xml:space="preserve">. Para ello nuevamente tenemos que configurarlo en el cliente ssh, concretamente habilitando la propiedad ForwardX11 en el mismo fichero de configuración de antes. </w:t>
       </w:r>
       <w:r>
-        <w:t xml:space="preserve"> A partir de entonces podemos abrir una Shell remota e invocar a la aplicación gráfica que deseemos. La aplicación se ejecutará en la máquina remota pero se visualizará en la máquina local con la que estamos conectados. Por ejemplo si ejecutamos Firefox podremos reconocer en el título de la barra superior que la aplicación se está ejecutando en la máquina remota (en nuestro caso llamada “</w:t>
+        <w:t xml:space="preserve"> A partir de entonces podemos abrir una Shell remota e invocar a la aplicación gráfica que deseemos. La aplicación se ejecutará en la máquina </w:t>
+      </w:r>
+      <w:proofErr w:type="gramStart"/>
+      <w:r>
+        <w:t>remota</w:t>
+      </w:r>
+      <w:proofErr w:type="gramEnd"/>
+      <w:r>
+        <w:t xml:space="preserve"> pero se visualizará en la máquina local con la que estamos conectados. Por </w:t>
+      </w:r>
+      <w:proofErr w:type="gramStart"/>
+      <w:r>
+        <w:t>ejemplo</w:t>
+      </w:r>
+      <w:proofErr w:type="gramEnd"/>
+      <w:r>
+        <w:t xml:space="preserve"> si ejecutamos Firefox podremos reconocer en el título de la barra superior que la aplicación se está ejecutando en la máquina remota (en nuestro caso llamada “</w:t>
       </w:r>
       <w:proofErr w:type="spellStart"/>
       <w:r>
@@ -11685,21 +11721,7 @@
         <w:rPr>
           <w:rStyle w:val="codeCar"/>
         </w:rPr>
-        <w:t>/</w:t>
-      </w:r>
-      <w:proofErr w:type="spellStart"/>
-      <w:r>
-        <w:rPr>
-          <w:rStyle w:val="codeCar"/>
-        </w:rPr>
-        <w:t>ssh</w:t>
-      </w:r>
-      <w:proofErr w:type="spellEnd"/>
-      <w:r>
-        <w:rPr>
-          <w:rStyle w:val="codeCar"/>
-        </w:rPr>
-        <w:t>/</w:t>
+        <w:t>/ssh/</w:t>
       </w:r>
       <w:proofErr w:type="spellStart"/>
       <w:r>
@@ -11859,15 +11881,7 @@
     </w:p>
     <w:p>
       <w:r>
-        <w:t xml:space="preserve">Otro de los parámetros que encontramos activados por defecto en el cliente </w:t>
-      </w:r>
-      <w:proofErr w:type="spellStart"/>
-      <w:r>
-        <w:t>ssh</w:t>
-      </w:r>
-      <w:proofErr w:type="spellEnd"/>
-      <w:r>
-        <w:t xml:space="preserve"> es </w:t>
+        <w:t xml:space="preserve">Otro de los parámetros que encontramos activados por defecto en el cliente ssh es </w:t>
       </w:r>
       <w:proofErr w:type="spellStart"/>
       <w:r>
@@ -11897,7 +11911,15 @@
         <w:t>nos permite elegir que se almacene el código hash de esa dirección o directamente la dirección en texto claro</w:t>
       </w:r>
       <w:r>
-        <w:t>, lo cual resulta menos seguro pero más legible para el administrador.</w:t>
+        <w:t xml:space="preserve">, lo cual resulta menos </w:t>
+      </w:r>
+      <w:proofErr w:type="gramStart"/>
+      <w:r>
+        <w:t>seguro</w:t>
+      </w:r>
+      <w:proofErr w:type="gramEnd"/>
+      <w:r>
+        <w:t xml:space="preserve"> pero más legible para el administrador.</w:t>
       </w:r>
     </w:p>
     <w:p>
@@ -12117,40 +12139,26 @@
         <w:rPr>
           <w:rStyle w:val="codeCar"/>
         </w:rPr>
-        <w:t>/</w:t>
+        <w:t>/ssh/</w:t>
       </w:r>
       <w:proofErr w:type="spellStart"/>
       <w:r>
         <w:rPr>
           <w:rStyle w:val="codeCar"/>
         </w:rPr>
-        <w:t>ssh</w:t>
-      </w:r>
-      <w:proofErr w:type="spellEnd"/>
+        <w:t>ssh_config</w:t>
+      </w:r>
+      <w:proofErr w:type="spellEnd"/>
+      <w:r>
+        <w:t xml:space="preserve"> también se pueden establecer a nivel de usuarios</w:t>
+      </w:r>
+      <w:r>
+        <w:t xml:space="preserve"> dentro del directorio </w:t>
+      </w:r>
       <w:r>
         <w:rPr>
           <w:rStyle w:val="codeCar"/>
         </w:rPr>
-        <w:t>/</w:t>
-      </w:r>
-      <w:proofErr w:type="spellStart"/>
-      <w:r>
-        <w:rPr>
-          <w:rStyle w:val="codeCar"/>
-        </w:rPr>
-        <w:t>ssh_config</w:t>
-      </w:r>
-      <w:proofErr w:type="spellEnd"/>
-      <w:r>
-        <w:t xml:space="preserve"> también se pueden establecer a nivel de usuarios</w:t>
-      </w:r>
-      <w:r>
-        <w:t xml:space="preserve"> dentro del directorio </w:t>
-      </w:r>
-      <w:r>
-        <w:rPr>
-          <w:rStyle w:val="codeCar"/>
-        </w:rPr>
         <w:t>.ssh</w:t>
       </w:r>
       <w:r>
@@ -12176,7 +12184,15 @@
         <w:t>.</w:t>
       </w:r>
       <w:r>
-        <w:t xml:space="preserve"> Por ejemplo en este fichero podríamos configurar </w:t>
+        <w:t xml:space="preserve"> Por </w:t>
+      </w:r>
+      <w:proofErr w:type="gramStart"/>
+      <w:r>
+        <w:t>ejemplo</w:t>
+      </w:r>
+      <w:proofErr w:type="gramEnd"/>
+      <w:r>
+        <w:t xml:space="preserve"> en este fichero podríamos configurar </w:t>
       </w:r>
       <w:r>
         <w:t>qué claves de las que dispone el usuario debe usarse con su respectivo host remoto</w:t>
@@ -12185,7 +12201,15 @@
         <w:t>, así como el usuario al que nos queremos conectar, de forma que esta información no tendríamos que indicarla explícitamente en el comando SSH cada vez que queramos conectarnos a nuestras máquinas remotas</w:t>
       </w:r>
       <w:r>
-        <w:t xml:space="preserve">. Por ejemplo para hacer esto podríamos </w:t>
+        <w:t xml:space="preserve">. Por </w:t>
+      </w:r>
+      <w:proofErr w:type="gramStart"/>
+      <w:r>
+        <w:t>ejemplo</w:t>
+      </w:r>
+      <w:proofErr w:type="gramEnd"/>
+      <w:r>
+        <w:t xml:space="preserve"> para hacer esto podríamos </w:t>
       </w:r>
       <w:r>
         <w:t>escribir nuestro fichero de configuración del usuario de la siguiente forma:</w:t>
@@ -12321,56 +12345,46 @@
           <w:lang w:eastAsia="es-ES"/>
         </w:rPr>
       </w:pPr>
-      <w:proofErr w:type="spellStart"/>
       <w:r>
         <w:rPr>
           <w:rFonts w:ascii="Courier New" w:eastAsia="Times New Roman" w:hAnsi="Courier New" w:cs="Courier New"/>
           <w:color w:val="000000"/>
           <w:lang w:eastAsia="es-ES"/>
         </w:rPr>
-        <w:t>ssh</w:t>
-      </w:r>
-      <w:proofErr w:type="spellEnd"/>
+        <w:t xml:space="preserve">ssh -o </w:t>
+      </w:r>
+      <w:r>
+        <w:rPr>
+          <w:rFonts w:ascii="Courier New" w:eastAsia="Times New Roman" w:hAnsi="Courier New" w:cs="Courier New"/>
+          <w:color w:val="808080"/>
+          <w:lang w:eastAsia="es-ES"/>
+        </w:rPr>
+        <w:t>"</w:t>
+      </w:r>
+      <w:proofErr w:type="spellStart"/>
+      <w:r>
+        <w:rPr>
+          <w:rFonts w:ascii="Courier New" w:eastAsia="Times New Roman" w:hAnsi="Courier New" w:cs="Courier New"/>
+          <w:color w:val="808080"/>
+          <w:lang w:eastAsia="es-ES"/>
+        </w:rPr>
+        <w:t>ForwardAgent</w:t>
+      </w:r>
+      <w:proofErr w:type="spellEnd"/>
+      <w:r>
+        <w:rPr>
+          <w:rFonts w:ascii="Courier New" w:eastAsia="Times New Roman" w:hAnsi="Courier New" w:cs="Courier New"/>
+          <w:color w:val="808080"/>
+          <w:lang w:eastAsia="es-ES"/>
+        </w:rPr>
+        <w:t xml:space="preserve"> yes"</w:t>
+      </w:r>
       <w:r>
         <w:rPr>
           <w:rFonts w:ascii="Courier New" w:eastAsia="Times New Roman" w:hAnsi="Courier New" w:cs="Courier New"/>
           <w:color w:val="000000"/>
           <w:lang w:eastAsia="es-ES"/>
         </w:rPr>
-        <w:t xml:space="preserve"> -o </w:t>
-      </w:r>
-      <w:r>
-        <w:rPr>
-          <w:rFonts w:ascii="Courier New" w:eastAsia="Times New Roman" w:hAnsi="Courier New" w:cs="Courier New"/>
-          <w:color w:val="808080"/>
-          <w:lang w:eastAsia="es-ES"/>
-        </w:rPr>
-        <w:t>"</w:t>
-      </w:r>
-      <w:proofErr w:type="spellStart"/>
-      <w:r>
-        <w:rPr>
-          <w:rFonts w:ascii="Courier New" w:eastAsia="Times New Roman" w:hAnsi="Courier New" w:cs="Courier New"/>
-          <w:color w:val="808080"/>
-          <w:lang w:eastAsia="es-ES"/>
-        </w:rPr>
-        <w:t>ForwardAgent</w:t>
-      </w:r>
-      <w:proofErr w:type="spellEnd"/>
-      <w:r>
-        <w:rPr>
-          <w:rFonts w:ascii="Courier New" w:eastAsia="Times New Roman" w:hAnsi="Courier New" w:cs="Courier New"/>
-          <w:color w:val="808080"/>
-          <w:lang w:eastAsia="es-ES"/>
-        </w:rPr>
-        <w:t xml:space="preserve"> yes"</w:t>
-      </w:r>
-      <w:r>
-        <w:rPr>
-          <w:rFonts w:ascii="Courier New" w:eastAsia="Times New Roman" w:hAnsi="Courier New" w:cs="Courier New"/>
-          <w:color w:val="000000"/>
-          <w:lang w:eastAsia="es-ES"/>
-        </w:rPr>
         <w:t xml:space="preserve"> mnavas</w:t>
       </w:r>
       <w:r>
@@ -12457,7 +12471,15 @@
         <w:t xml:space="preserve">configuraciones sigue el orden contrario </w:t>
       </w:r>
       <w:r>
-        <w:t xml:space="preserve">a la explicación que hemos realizado. Es decir siempre que indiquemos cualquier configuración en el comando SSH siempre tendrá preferencia sobre las configuraciones del </w:t>
+        <w:t xml:space="preserve">a la explicación que hemos realizado. Es </w:t>
+      </w:r>
+      <w:proofErr w:type="gramStart"/>
+      <w:r>
+        <w:t>decir</w:t>
+      </w:r>
+      <w:proofErr w:type="gramEnd"/>
+      <w:r>
+        <w:t xml:space="preserve"> siempre que indiquemos cualquier configuración en el comando SSH siempre tendrá preferencia sobre las configuraciones del </w:t>
       </w:r>
       <w:r>
         <w:t>usuario</w:t>
@@ -12497,21 +12519,7 @@
         <w:rPr>
           <w:rStyle w:val="codeCar"/>
         </w:rPr>
-        <w:t>/</w:t>
-      </w:r>
-      <w:proofErr w:type="spellStart"/>
-      <w:r>
-        <w:rPr>
-          <w:rStyle w:val="codeCar"/>
-        </w:rPr>
-        <w:t>ssh</w:t>
-      </w:r>
-      <w:proofErr w:type="spellEnd"/>
-      <w:r>
-        <w:rPr>
-          <w:rStyle w:val="codeCar"/>
-        </w:rPr>
-        <w:t>/</w:t>
+        <w:t>/ssh/</w:t>
       </w:r>
       <w:proofErr w:type="spellStart"/>
       <w:r>
@@ -12586,21 +12594,7 @@
         <w:rPr>
           <w:rStyle w:val="codeCar"/>
         </w:rPr>
-        <w:t>/</w:t>
-      </w:r>
-      <w:proofErr w:type="spellStart"/>
-      <w:r>
-        <w:rPr>
-          <w:rStyle w:val="codeCar"/>
-        </w:rPr>
-        <w:t>ssh</w:t>
-      </w:r>
-      <w:proofErr w:type="spellEnd"/>
-      <w:r>
-        <w:rPr>
-          <w:rStyle w:val="codeCar"/>
-        </w:rPr>
-        <w:t>/</w:t>
+        <w:t>/ssh/</w:t>
       </w:r>
       <w:proofErr w:type="spellStart"/>
       <w:r>
@@ -12643,7 +12637,15 @@
         <w:t>#</w:t>
       </w:r>
       <w:r>
-        <w:t xml:space="preserve">”. Sin embargo es necesario recalcar que existen una serie de directivas que tienen un valor por defecto y que no aparecen en el fichero de configuración del servicio. </w:t>
+        <w:t xml:space="preserve">”. Sin </w:t>
+      </w:r>
+      <w:proofErr w:type="gramStart"/>
+      <w:r>
+        <w:t>embargo</w:t>
+      </w:r>
+      <w:proofErr w:type="gramEnd"/>
+      <w:r>
+        <w:t xml:space="preserve"> es necesario recalcar que existen una serie de directivas que tienen un valor por defecto y que no aparecen en el fichero de configuración del servicio. </w:t>
       </w:r>
       <w:r>
         <w:t xml:space="preserve">Es decir, que los parámetros de configuración que se aplican al servidor SSH están compuestos por aquellos parámetros que están </w:t>
@@ -12695,7 +12697,15 @@
         <w:t xml:space="preserve"> obtener por la salida del terminal todos aquellos parámetros que se están aplicando al servicio</w:t>
       </w:r>
       <w:r>
-        <w:t xml:space="preserve">. Por ejemplo en la siguiente captura podemos ver los primeros parámetros de configuración que nos devuelve el comando </w:t>
+        <w:t xml:space="preserve">. Por </w:t>
+      </w:r>
+      <w:proofErr w:type="gramStart"/>
+      <w:r>
+        <w:t>ejemplo</w:t>
+      </w:r>
+      <w:proofErr w:type="gramEnd"/>
+      <w:r>
+        <w:t xml:space="preserve"> en la siguiente captura podemos ver los primeros parámetros de configuración que nos devuelve el comando </w:t>
       </w:r>
       <w:proofErr w:type="spellStart"/>
       <w:r>
@@ -13039,6 +13049,7 @@
       </w:r>
     </w:p>
     <w:p>
+      <w:bookmarkStart w:id="30" w:name="_Hlk102387914"/>
       <w:r>
         <w:t xml:space="preserve">El comando </w:t>
       </w:r>
@@ -13329,6 +13340,7 @@
         </w:drawing>
       </w:r>
     </w:p>
+    <w:bookmarkEnd w:id="30"/>
     <w:p>
       <w:r>
         <w:t>Si quisiéramos hacerlo al revés,</w:t>
@@ -13602,7 +13614,15 @@
         <w:t xml:space="preserve"> mediante</w:t>
       </w:r>
       <w:r>
-        <w:t xml:space="preserve"> la opción -r. Por ejemplo con el siguiente comando podríamos descargar a nuestra máquina local todos los archivos contenidos en la carpeta “Apuntes” </w:t>
+        <w:t xml:space="preserve"> la opción -r. Por </w:t>
+      </w:r>
+      <w:proofErr w:type="gramStart"/>
+      <w:r>
+        <w:t>ejemplo</w:t>
+      </w:r>
+      <w:proofErr w:type="gramEnd"/>
+      <w:r>
+        <w:t xml:space="preserve"> con el siguiente comando podríamos descargar a nuestra máquina local todos los archivos contenidos en la carpeta “Apuntes” </w:t>
       </w:r>
       <w:r>
         <w:t xml:space="preserve">que se encuentra </w:t>
@@ -13896,8 +13916,13 @@
         <w:t>Como se puede imaginar, podríamos incluso realizar transferencias de ficheros entre distintas máquinas remotas, siempre y cuando dispongamos del método de acceso correspon</w:t>
       </w:r>
       <w:r>
-        <w:t>diente en ambas máquinas que participen en la transacción. Por ejemplo</w:t>
-      </w:r>
+        <w:t xml:space="preserve">diente en ambas máquinas que participen en la transacción. Por </w:t>
+      </w:r>
+      <w:proofErr w:type="gramStart"/>
+      <w:r>
+        <w:t>ejemplo</w:t>
+      </w:r>
+      <w:proofErr w:type="gramEnd"/>
       <w:r>
         <w:t xml:space="preserve"> el siguiente comando nos </w:t>
       </w:r>
@@ -14091,7 +14116,15 @@
         <w:t>Este comando no debe confundirse con el protocolo ftp</w:t>
       </w:r>
       <w:r>
-        <w:t xml:space="preserve"> ya que no tiene nada que ver, solamente utiliza el nombre porque realiza la transferencia de los datos al estilo de ftp pero todo se realiza sobre el protocolo ssh que estamos revisando. </w:t>
+        <w:t xml:space="preserve"> ya que no tiene nada que ver, solamente utiliza el nombre porque realiza la transferencia de los datos al estilo de </w:t>
+      </w:r>
+      <w:proofErr w:type="gramStart"/>
+      <w:r>
+        <w:t>ftp</w:t>
+      </w:r>
+      <w:proofErr w:type="gramEnd"/>
+      <w:r>
+        <w:t xml:space="preserve"> pero todo se realiza sobre el protocolo ssh que estamos revisando. </w:t>
       </w:r>
       <w:r>
         <w:t xml:space="preserve">El comando </w:t>
@@ -14215,7 +14248,15 @@
         <w:t xml:space="preserve"> </w:t>
       </w:r>
       <w:r>
-        <w:t>que nos permita habilitar sftp (por ejemplo FileZilla)</w:t>
+        <w:t xml:space="preserve">que nos permita habilitar sftp (por </w:t>
+      </w:r>
+      <w:proofErr w:type="gramStart"/>
+      <w:r>
+        <w:t>ejemplo</w:t>
+      </w:r>
+      <w:proofErr w:type="gramEnd"/>
+      <w:r>
+        <w:t xml:space="preserve"> FileZilla)</w:t>
       </w:r>
       <w:r>
         <w:t>, lo que nos permitirá utilizar el equivalente a ftp pero por un canal muy seguro como es SSH</w:t>
@@ -14276,11 +14317,11 @@
       <w:pPr>
         <w:pStyle w:val="Ttulo1"/>
       </w:pPr>
-      <w:bookmarkStart w:id="30" w:name="_Toc102237374"/>
+      <w:bookmarkStart w:id="31" w:name="_Toc102237374"/>
       <w:r>
         <w:t>Túneles SSH</w:t>
       </w:r>
-      <w:bookmarkEnd w:id="30"/>
+      <w:bookmarkEnd w:id="31"/>
     </w:p>
     <w:p>
       <w:r>
@@ -14544,7 +14585,6 @@
           <w:lang w:eastAsia="es-ES"/>
         </w:rPr>
       </w:pPr>
-      <w:proofErr w:type="spellStart"/>
       <w:r>
         <w:rPr>
           <w:rFonts w:ascii="Courier New" w:eastAsia="Times New Roman" w:hAnsi="Courier New" w:cs="Courier New"/>
@@ -14553,18 +14593,7 @@
           <w:szCs w:val="16"/>
           <w:lang w:eastAsia="es-ES"/>
         </w:rPr>
-        <w:t>ssh</w:t>
-      </w:r>
-      <w:proofErr w:type="spellEnd"/>
-      <w:r>
-        <w:rPr>
-          <w:rFonts w:ascii="Courier New" w:eastAsia="Times New Roman" w:hAnsi="Courier New" w:cs="Courier New"/>
-          <w:color w:val="000000"/>
-          <w:sz w:val="16"/>
-          <w:szCs w:val="16"/>
-          <w:lang w:eastAsia="es-ES"/>
-        </w:rPr>
-        <w:t xml:space="preserve"> -L </w:t>
+        <w:t xml:space="preserve">ssh -L </w:t>
       </w:r>
       <w:r>
         <w:rPr>
@@ -14846,12 +14875,12 @@
       <w:pPr>
         <w:pStyle w:val="Ttulo1"/>
       </w:pPr>
-      <w:bookmarkStart w:id="31" w:name="_Toc102237375"/>
+      <w:bookmarkStart w:id="32" w:name="_Toc102237375"/>
       <w:r>
         <w:lastRenderedPageBreak/>
         <w:t>Referencias</w:t>
       </w:r>
-      <w:bookmarkEnd w:id="31"/>
+      <w:bookmarkEnd w:id="32"/>
     </w:p>
     <w:p>
       <w:hyperlink r:id="rId47" w:history="1">
@@ -14912,7 +14941,7 @@
           <w:numId w:val="0"/>
         </w:numPr>
       </w:pPr>
-      <w:bookmarkStart w:id="32" w:name="_Toc102237376"/>
+      <w:bookmarkStart w:id="33" w:name="_Toc102237376"/>
       <w:r>
         <w:lastRenderedPageBreak/>
         <w:t xml:space="preserve">Anexo I – Activar el cliente </w:t>
@@ -14925,9 +14954,10 @@
       <w:r>
         <w:t xml:space="preserve"> nativo en Windows 10</w:t>
       </w:r>
-      <w:bookmarkEnd w:id="32"/>
-    </w:p>
-    <w:p>
+      <w:bookmarkEnd w:id="33"/>
+    </w:p>
+    <w:p>
+      <w:bookmarkStart w:id="34" w:name="_Hlk102388233"/>
       <w:r>
         <w:t xml:space="preserve">Para instalar los componentes de </w:t>
       </w:r>
@@ -15266,6 +15296,7 @@
       <w:r>
         <w:t>.</w:t>
       </w:r>
+      <w:bookmarkEnd w:id="34"/>
       <w:r>
         <w:br w:type="page"/>
       </w:r>
@@ -15278,7 +15309,7 @@
           <w:numId w:val="0"/>
         </w:numPr>
       </w:pPr>
-      <w:bookmarkStart w:id="33" w:name="_Toc102237377"/>
+      <w:bookmarkStart w:id="35" w:name="_Toc102237377"/>
       <w:r>
         <w:lastRenderedPageBreak/>
         <w:t>Anexo II – Habilitar SSH-</w:t>
@@ -15291,7 +15322,7 @@
       <w:r>
         <w:t xml:space="preserve"> en Windows 10</w:t>
       </w:r>
-      <w:bookmarkEnd w:id="33"/>
+      <w:bookmarkEnd w:id="35"/>
     </w:p>
     <w:p>
       <w:r>
@@ -15480,7 +15511,15 @@
         <w:t xml:space="preserve"> el tipo de inicio de Desactivado a cualquiera de las otras 3 opciones. </w:t>
       </w:r>
       <w:r>
-        <w:t>Por ejemplo en</w:t>
+        <w:t xml:space="preserve">Por </w:t>
+      </w:r>
+      <w:proofErr w:type="gramStart"/>
+      <w:r>
+        <w:t>ejemplo</w:t>
+      </w:r>
+      <w:proofErr w:type="gramEnd"/>
+      <w:r>
+        <w:t xml:space="preserve"> en</w:t>
       </w:r>
       <w:r>
         <w:t xml:space="preserve"> </w:t>
@@ -15550,7 +15589,15 @@
         <w:t xml:space="preserve"> está en System32. </w:t>
       </w:r>
       <w:r>
-        <w:t>Por ejemplo os debería mostrar algo parecido a la siguiente ruta</w:t>
+        <w:t xml:space="preserve">Por </w:t>
+      </w:r>
+      <w:proofErr w:type="gramStart"/>
+      <w:r>
+        <w:t>ejemplo</w:t>
+      </w:r>
+      <w:proofErr w:type="gramEnd"/>
+      <w:r>
+        <w:t xml:space="preserve"> os debería mostrar algo parecido a la siguiente ruta</w:t>
       </w:r>
       <w:r>
         <w:t xml:space="preserve"> C:\Windows\System32\OpenSSH\ssh.exe. </w:t>
@@ -15596,33 +15643,53 @@
         <w:jc w:val="left"/>
       </w:pPr>
       <w:r>
-        <w:t xml:space="preserve">Por último ejecutad el comando </w:t>
-      </w:r>
-      <w:proofErr w:type="spellStart"/>
+        <w:t xml:space="preserve">Por </w:t>
+      </w:r>
+      <w:proofErr w:type="gramStart"/>
+      <w:r>
+        <w:t>último</w:t>
+      </w:r>
+      <w:proofErr w:type="gramEnd"/>
+      <w:r>
+        <w:t xml:space="preserve"> ejecutad el comando </w:t>
+      </w:r>
       <w:r>
         <w:rPr>
           <w:rStyle w:val="codeCar"/>
         </w:rPr>
-        <w:t>ssh-agent</w:t>
+        <w:t>ssh-</w:t>
+      </w:r>
+      <w:proofErr w:type="spellStart"/>
+      <w:r>
+        <w:rPr>
+          <w:rStyle w:val="codeCar"/>
+        </w:rPr>
+        <w:t>agent</w:t>
       </w:r>
       <w:proofErr w:type="spellEnd"/>
       <w:r>
         <w:t xml:space="preserve"> para que comience a ejecutarse esta herramienta. Ahora podréis utilizar </w:t>
       </w:r>
-      <w:proofErr w:type="spellStart"/>
       <w:r>
         <w:rPr>
           <w:rStyle w:val="codeCar"/>
         </w:rPr>
-        <w:t>ssh-add</w:t>
-      </w:r>
-      <w:proofErr w:type="spellEnd"/>
-      <w:r>
-        <w:t xml:space="preserve"> para añadir la identidad que deseéis gestionar con </w:t>
-      </w:r>
-      <w:proofErr w:type="spellStart"/>
-      <w:r>
-        <w:t>ssh-agent</w:t>
+        <w:t>ssh-</w:t>
+      </w:r>
+      <w:proofErr w:type="spellStart"/>
+      <w:r>
+        <w:rPr>
+          <w:rStyle w:val="codeCar"/>
+        </w:rPr>
+        <w:t>add</w:t>
+      </w:r>
+      <w:proofErr w:type="spellEnd"/>
+      <w:r>
+        <w:t xml:space="preserve"> para añadir la identidad que deseéis gestionar con ssh-</w:t>
+      </w:r>
+      <w:proofErr w:type="spellStart"/>
+      <w:r>
+        <w:t>agent</w:t>
       </w:r>
       <w:proofErr w:type="spellEnd"/>
       <w:r>
@@ -15700,13 +15767,14 @@
           <w:numId w:val="0"/>
         </w:numPr>
       </w:pPr>
-      <w:bookmarkStart w:id="34" w:name="_Toc102237378"/>
+      <w:bookmarkStart w:id="36" w:name="_Toc102237378"/>
       <w:r>
         <w:t>Anexo III – SSH utilizando Java</w:t>
       </w:r>
-      <w:bookmarkEnd w:id="34"/>
-    </w:p>
-    <w:p>
+      <w:bookmarkEnd w:id="36"/>
+    </w:p>
+    <w:p>
+      <w:bookmarkStart w:id="37" w:name="_Hlk102387965"/>
       <w:r>
         <w:t xml:space="preserve">Si queremos utilizar SSH mediante Java podemos hacer uso de la librería </w:t>
       </w:r>
@@ -16978,6 +17046,7 @@
       </w:r>
     </w:p>
     <w:p/>
+    <w:bookmarkEnd w:id="37"/>
     <w:p>
       <w:r>
         <w:t xml:space="preserve">En el siguiente enlace tenéis disponible una plantilla de un proyecto en java para realizar una conexión mediante SSH: </w:t>
@@ -17000,13 +17069,14 @@
         </w:numPr>
         <w:ind w:left="432" w:hanging="432"/>
       </w:pPr>
-      <w:bookmarkStart w:id="35" w:name="_Toc102237379"/>
+      <w:bookmarkStart w:id="38" w:name="_Toc102237379"/>
       <w:r>
         <w:t>Anexo IV – Transferencia de ficheros mediante SFTP en Java</w:t>
       </w:r>
-      <w:bookmarkEnd w:id="35"/>
-    </w:p>
-    <w:p>
+      <w:bookmarkEnd w:id="38"/>
+    </w:p>
+    <w:p>
+      <w:bookmarkStart w:id="39" w:name="_Hlk102388024"/>
       <w:r>
         <w:t xml:space="preserve">En Java, la transferencia de ficheros mediante SSH se puede realizar utilizando SCP o SFTP. Utilizar SCP a través de java no es tan fácil como desde consola ya que se trabaja a nivel de bytes y el código se vuelve más complejo. Podéis ver como se haría en el siguiente enlace: </w:t>
       </w:r>
@@ -17021,7 +17091,15 @@
     </w:p>
     <w:p>
       <w:r>
-        <w:t xml:space="preserve">Es por esto por lo que nosotros vamos a utilizar SFTP, un protocolo que, al igual que SCP, permite realizar operaciones sobre archivos remotos a través de una conexión SSH pero de una forma mucho más fácil desde Java. Este protocolo viene integrado en la librería de </w:t>
+        <w:t xml:space="preserve">Es por esto por lo que nosotros vamos a utilizar SFTP, un protocolo que, al igual que SCP, permite realizar operaciones sobre archivos remotos a través de una conexión </w:t>
+      </w:r>
+      <w:proofErr w:type="gramStart"/>
+      <w:r>
+        <w:t>SSH</w:t>
+      </w:r>
+      <w:proofErr w:type="gramEnd"/>
+      <w:r>
+        <w:t xml:space="preserve"> pero de una forma mucho más fácil desde Java. Este protocolo viene integrado en la librería de </w:t>
       </w:r>
       <w:proofErr w:type="spellStart"/>
       <w:r>
@@ -17801,11 +17879,12 @@
         </w:numPr>
         <w:ind w:left="432" w:hanging="432"/>
       </w:pPr>
-      <w:bookmarkStart w:id="36" w:name="_Toc102237380"/>
+      <w:bookmarkStart w:id="40" w:name="_Toc102237380"/>
+      <w:bookmarkEnd w:id="39"/>
       <w:r>
         <w:t>Anexo V – Instalación de 2FA para SSH</w:t>
       </w:r>
-      <w:bookmarkEnd w:id="36"/>
+      <w:bookmarkEnd w:id="40"/>
     </w:p>
     <w:p>
       <w:pPr>
@@ -18367,23 +18446,7 @@
           <w:b/>
           <w:bCs/>
         </w:rPr>
-        <w:t>/</w:t>
-      </w:r>
-      <w:proofErr w:type="spellStart"/>
-      <w:r>
-        <w:rPr>
-          <w:b/>
-          <w:bCs/>
-        </w:rPr>
-        <w:t>ssh</w:t>
-      </w:r>
-      <w:proofErr w:type="spellEnd"/>
-      <w:r>
-        <w:rPr>
-          <w:b/>
-          <w:bCs/>
-        </w:rPr>
-        <w:t>/</w:t>
+        <w:t>/ssh/</w:t>
       </w:r>
       <w:proofErr w:type="spellStart"/>
       <w:r>
@@ -18464,7 +18527,7 @@
         <w:rPr>
           <w:highlight w:val="yellow"/>
         </w:rPr>
-        <w:t>Importante</w:t>
+        <w:t>IMPORTANTE</w:t>
       </w:r>
       <w:r>
         <w:t>: Dependiendo de la distribución de Linux que estemos utilizando puede que el parámetro anterior no exista, entonces debemos buscar:</w:t>
@@ -18638,9 +18701,40 @@
           <w:bdr w:val="none" w:sz="0" w:space="0" w:color="auto" w:frame="1"/>
           <w:shd w:val="clear" w:color="auto" w:fill="F1F1F1"/>
         </w:rPr>
-        <w:t xml:space="preserve"> </w:t>
-      </w:r>
-      <w:proofErr w:type="spellStart"/>
+        <w:t xml:space="preserve"> ssh</w:t>
+      </w:r>
+    </w:p>
+    <w:p>
+      <w:pPr>
+        <w:rPr>
+          <w:shd w:val="clear" w:color="auto" w:fill="F1F1F1"/>
+        </w:rPr>
+      </w:pPr>
+    </w:p>
+    <w:p>
+      <w:pPr>
+        <w:rPr>
+          <w:shd w:val="clear" w:color="auto" w:fill="F1F1F1"/>
+        </w:rPr>
+      </w:pPr>
+      <w:r>
+        <w:rPr>
+          <w:shd w:val="clear" w:color="auto" w:fill="F1F1F1"/>
+        </w:rPr>
+        <w:t>Podemos ver que todo funciona correctamente ejecutando:</w:t>
+      </w:r>
+    </w:p>
+    <w:p>
+      <w:pPr>
+        <w:pStyle w:val="HTMLconformatoprevio"/>
+        <w:shd w:val="clear" w:color="auto" w:fill="F1F1F1"/>
+        <w:spacing w:before="360"/>
+        <w:rPr>
+          <w:color w:val="222222"/>
+          <w:sz w:val="23"/>
+          <w:szCs w:val="23"/>
+        </w:rPr>
+      </w:pPr>
       <w:r>
         <w:rPr>
           <w:rStyle w:val="CdigoHTML"/>
@@ -18650,41 +18744,9 @@
           <w:bdr w:val="none" w:sz="0" w:space="0" w:color="auto" w:frame="1"/>
           <w:shd w:val="clear" w:color="auto" w:fill="F1F1F1"/>
         </w:rPr>
-        <w:t>ssh</w:t>
-      </w:r>
-      <w:proofErr w:type="spellEnd"/>
-    </w:p>
-    <w:p>
-      <w:pPr>
-        <w:rPr>
-          <w:shd w:val="clear" w:color="auto" w:fill="F1F1F1"/>
-        </w:rPr>
-      </w:pPr>
-    </w:p>
-    <w:p>
-      <w:pPr>
-        <w:rPr>
-          <w:shd w:val="clear" w:color="auto" w:fill="F1F1F1"/>
-        </w:rPr>
-      </w:pPr>
-      <w:r>
-        <w:rPr>
-          <w:shd w:val="clear" w:color="auto" w:fill="F1F1F1"/>
-        </w:rPr>
-        <w:t>Podemos ver que todo funciona correctamente ejecutando:</w:t>
-      </w:r>
-    </w:p>
-    <w:p>
-      <w:pPr>
-        <w:pStyle w:val="HTMLconformatoprevio"/>
-        <w:shd w:val="clear" w:color="auto" w:fill="F1F1F1"/>
-        <w:spacing w:before="360"/>
-        <w:rPr>
-          <w:color w:val="222222"/>
-          <w:sz w:val="23"/>
-          <w:szCs w:val="23"/>
-        </w:rPr>
-      </w:pPr>
+        <w:t xml:space="preserve">sudo </w:t>
+      </w:r>
+      <w:proofErr w:type="spellStart"/>
       <w:r>
         <w:rPr>
           <w:rStyle w:val="CdigoHTML"/>
@@ -18694,9 +18756,9 @@
           <w:bdr w:val="none" w:sz="0" w:space="0" w:color="auto" w:frame="1"/>
           <w:shd w:val="clear" w:color="auto" w:fill="F1F1F1"/>
         </w:rPr>
-        <w:t xml:space="preserve">sudo </w:t>
-      </w:r>
-      <w:proofErr w:type="spellStart"/>
+        <w:t>systemctl</w:t>
+      </w:r>
+      <w:proofErr w:type="spellEnd"/>
       <w:r>
         <w:rPr>
           <w:rStyle w:val="CdigoHTML"/>
@@ -18706,33 +18768,8 @@
           <w:bdr w:val="none" w:sz="0" w:space="0" w:color="auto" w:frame="1"/>
           <w:shd w:val="clear" w:color="auto" w:fill="F1F1F1"/>
         </w:rPr>
-        <w:t>systemctl</w:t>
-      </w:r>
-      <w:proofErr w:type="spellEnd"/>
-      <w:r>
-        <w:rPr>
-          <w:rStyle w:val="CdigoHTML"/>
-          <w:color w:val="222222"/>
-          <w:sz w:val="23"/>
-          <w:szCs w:val="23"/>
-          <w:bdr w:val="none" w:sz="0" w:space="0" w:color="auto" w:frame="1"/>
-          <w:shd w:val="clear" w:color="auto" w:fill="F1F1F1"/>
-        </w:rPr>
-        <w:t xml:space="preserve"> status </w:t>
-      </w:r>
-      <w:proofErr w:type="spellStart"/>
-      <w:r>
-        <w:rPr>
-          <w:rStyle w:val="CdigoHTML"/>
-          <w:color w:val="222222"/>
-          <w:sz w:val="23"/>
-          <w:szCs w:val="23"/>
-          <w:bdr w:val="none" w:sz="0" w:space="0" w:color="auto" w:frame="1"/>
-          <w:shd w:val="clear" w:color="auto" w:fill="F1F1F1"/>
-        </w:rPr>
-        <w:t>ssh</w:t>
-      </w:r>
-      <w:proofErr w:type="spellEnd"/>
+        <w:t xml:space="preserve"> status ssh</w:t>
+      </w:r>
     </w:p>
     <w:p>
       <w:pPr>
@@ -19392,7 +19429,7 @@
         </w:numPr>
         <w:ind w:left="432" w:hanging="432"/>
       </w:pPr>
-      <w:bookmarkStart w:id="37" w:name="_Toc102237381"/>
+      <w:bookmarkStart w:id="41" w:name="_Toc102237381"/>
       <w:r>
         <w:t xml:space="preserve">Anexo VI – Instalación y uso de </w:t>
       </w:r>
@@ -19400,7 +19437,7 @@
       <w:r>
         <w:t>Nmap</w:t>
       </w:r>
-      <w:bookmarkEnd w:id="37"/>
+      <w:bookmarkEnd w:id="41"/>
       <w:proofErr w:type="spellEnd"/>
     </w:p>
     <w:p>
@@ -19660,7 +19697,7 @@
         <w:rPr>
           <w:highlight w:val="yellow"/>
         </w:rPr>
-        <w:t>Importante</w:t>
+        <w:t>IMPORTANTE</w:t>
       </w:r>
       <w:r>
         <w:t xml:space="preserve">: </w:t>
@@ -19705,6 +19742,9 @@
       </w:hyperlink>
     </w:p>
     <w:p>
+      <w:pPr>
+        <w:jc w:val="center"/>
+      </w:pPr>
       <w:r>
         <w:rPr>
           <w:noProof/>
@@ -20053,6 +20093,9 @@
     </w:p>
     <w:p/>
     <w:p>
+      <w:pPr>
+        <w:jc w:val="center"/>
+      </w:pPr>
       <w:r>
         <w:rPr>
           <w:noProof/>
@@ -20270,7 +20313,7 @@
 </file>
 
 <file path=word/endnotes.xml><?xml version="1.0" encoding="utf-8"?>
-<w:endnotes xmlns:wpc="http://schemas.microsoft.com/office/word/2010/wordprocessingCanvas" xmlns:cx="http://schemas.microsoft.com/office/drawing/2014/chartex" xmlns:cx1="http://schemas.microsoft.com/office/drawing/2015/9/8/chartex" xmlns:cx2="http://schemas.microsoft.com/office/drawing/2015/10/21/chartex" xmlns:cx3="http://schemas.microsoft.com/office/drawing/2016/5/9/chartex" xmlns:cx4="http://schemas.microsoft.com/office/drawing/2016/5/10/chartex" xmlns:cx5="http://schemas.microsoft.com/office/drawing/2016/5/11/chartex" xmlns:cx6="http://schemas.microsoft.com/office/drawing/2016/5/12/chartex" xmlns:cx7="http://schemas.microsoft.com/office/drawing/2016/5/13/chartex" xmlns:cx8="http://schemas.microsoft.com/office/drawing/2016/5/14/chartex" xmlns:mc="http://schemas.openxmlformats.org/markup-compatibility/2006" xmlns:aink="http://schemas.microsoft.com/office/drawing/2016/ink" xmlns:am3d="http://schemas.microsoft.com/office/drawing/2017/model3d" xmlns:o="urn:schemas-microsoft-com:office:office" xmlns:oel="http://schemas.microsoft.com/office/2019/extlst" xmlns:r="http://schemas.openxmlformats.org/officeDocument/2006/relationships" xmlns:m="http://schemas.openxmlformats.org/officeDocument/2006/math" xmlns:v="urn:schemas-microsoft-com:vml" xmlns:wp14="http://schemas.microsoft.com/office/word/2010/wordprocessingDrawing" xmlns:wp="http://schemas.openxmlformats.org/drawingml/2006/wordprocessingDrawing" xmlns:w10="urn:schemas-microsoft-com:office:word" xmlns:w="http://schemas.openxmlformats.org/wordprocessingml/2006/main" xmlns:w14="http://schemas.microsoft.com/office/word/2010/wordml" xmlns:w15="http://schemas.microsoft.com/office/word/2012/wordml" xmlns:w16cex="http://schemas.microsoft.com/office/word/2018/wordml/cex" xmlns:w16cid="http://schemas.microsoft.com/office/word/2016/wordml/cid" xmlns:w16="http://schemas.microsoft.com/office/word/2018/wordml" xmlns:w16sdtdh="http://schemas.microsoft.com/office/word/2020/wordml/sdtdatahash" xmlns:w16se="http://schemas.microsoft.com/office/word/2015/wordml/symex" xmlns:wpg="http://schemas.microsoft.com/office/word/2010/wordprocessingGroup" xmlns:wpi="http://schemas.microsoft.com/office/word/2010/wordprocessingInk" xmlns:wne="http://schemas.microsoft.com/office/word/2006/wordml" xmlns:wps="http://schemas.microsoft.com/office/word/2010/wordprocessingShape" mc:Ignorable="w14 w15 w16se w16cid w16 w16cex w16sdtdh wp14">
+<w:endnotes xmlns:wpc="http://schemas.microsoft.com/office/word/2010/wordprocessingCanvas" xmlns:cx="http://schemas.microsoft.com/office/drawing/2014/chartex" xmlns:cx1="http://schemas.microsoft.com/office/drawing/2015/9/8/chartex" xmlns:cx2="http://schemas.microsoft.com/office/drawing/2015/10/21/chartex" xmlns:cx3="http://schemas.microsoft.com/office/drawing/2016/5/9/chartex" xmlns:cx4="http://schemas.microsoft.com/office/drawing/2016/5/10/chartex" xmlns:cx5="http://schemas.microsoft.com/office/drawing/2016/5/11/chartex" xmlns:cx6="http://schemas.microsoft.com/office/drawing/2016/5/12/chartex" xmlns:cx7="http://schemas.microsoft.com/office/drawing/2016/5/13/chartex" xmlns:cx8="http://schemas.microsoft.com/office/drawing/2016/5/14/chartex" xmlns:mc="http://schemas.openxmlformats.org/markup-compatibility/2006" xmlns:aink="http://schemas.microsoft.com/office/drawing/2016/ink" xmlns:am3d="http://schemas.microsoft.com/office/drawing/2017/model3d" xmlns:o="urn:schemas-microsoft-com:office:office" xmlns:r="http://schemas.openxmlformats.org/officeDocument/2006/relationships" xmlns:m="http://schemas.openxmlformats.org/officeDocument/2006/math" xmlns:v="urn:schemas-microsoft-com:vml" xmlns:wp14="http://schemas.microsoft.com/office/word/2010/wordprocessingDrawing" xmlns:wp="http://schemas.openxmlformats.org/drawingml/2006/wordprocessingDrawing" xmlns:w10="urn:schemas-microsoft-com:office:word" xmlns:w="http://schemas.openxmlformats.org/wordprocessingml/2006/main" xmlns:w14="http://schemas.microsoft.com/office/word/2010/wordml" xmlns:w15="http://schemas.microsoft.com/office/word/2012/wordml" xmlns:w16cex="http://schemas.microsoft.com/office/word/2018/wordml/cex" xmlns:w16cid="http://schemas.microsoft.com/office/word/2016/wordml/cid" xmlns:w16="http://schemas.microsoft.com/office/word/2018/wordml" xmlns:w16sdtdh="http://schemas.microsoft.com/office/word/2020/wordml/sdtdatahash" xmlns:w16se="http://schemas.microsoft.com/office/word/2015/wordml/symex" xmlns:wpg="http://schemas.microsoft.com/office/word/2010/wordprocessingGroup" xmlns:wpi="http://schemas.microsoft.com/office/word/2010/wordprocessingInk" xmlns:wne="http://schemas.microsoft.com/office/word/2006/wordml" xmlns:wps="http://schemas.microsoft.com/office/word/2010/wordprocessingShape" mc:Ignorable="w14 w15 w16se w16cid w16 w16cex w16sdtdh wp14">
   <w:endnote w:type="separator" w:id="-1">
     <w:p>
       <w:pPr>
@@ -20295,7 +20338,7 @@
 </file>
 
 <file path=word/footnotes.xml><?xml version="1.0" encoding="utf-8"?>
-<w:footnotes xmlns:wpc="http://schemas.microsoft.com/office/word/2010/wordprocessingCanvas" xmlns:cx="http://schemas.microsoft.com/office/drawing/2014/chartex" xmlns:cx1="http://schemas.microsoft.com/office/drawing/2015/9/8/chartex" xmlns:cx2="http://schemas.microsoft.com/office/drawing/2015/10/21/chartex" xmlns:cx3="http://schemas.microsoft.com/office/drawing/2016/5/9/chartex" xmlns:cx4="http://schemas.microsoft.com/office/drawing/2016/5/10/chartex" xmlns:cx5="http://schemas.microsoft.com/office/drawing/2016/5/11/chartex" xmlns:cx6="http://schemas.microsoft.com/office/drawing/2016/5/12/chartex" xmlns:cx7="http://schemas.microsoft.com/office/drawing/2016/5/13/chartex" xmlns:cx8="http://schemas.microsoft.com/office/drawing/2016/5/14/chartex" xmlns:mc="http://schemas.openxmlformats.org/markup-compatibility/2006" xmlns:aink="http://schemas.microsoft.com/office/drawing/2016/ink" xmlns:am3d="http://schemas.microsoft.com/office/drawing/2017/model3d" xmlns:o="urn:schemas-microsoft-com:office:office" xmlns:oel="http://schemas.microsoft.com/office/2019/extlst" xmlns:r="http://schemas.openxmlformats.org/officeDocument/2006/relationships" xmlns:m="http://schemas.openxmlformats.org/officeDocument/2006/math" xmlns:v="urn:schemas-microsoft-com:vml" xmlns:wp14="http://schemas.microsoft.com/office/word/2010/wordprocessingDrawing" xmlns:wp="http://schemas.openxmlformats.org/drawingml/2006/wordprocessingDrawing" xmlns:w10="urn:schemas-microsoft-com:office:word" xmlns:w="http://schemas.openxmlformats.org/wordprocessingml/2006/main" xmlns:w14="http://schemas.microsoft.com/office/word/2010/wordml" xmlns:w15="http://schemas.microsoft.com/office/word/2012/wordml" xmlns:w16cex="http://schemas.microsoft.com/office/word/2018/wordml/cex" xmlns:w16cid="http://schemas.microsoft.com/office/word/2016/wordml/cid" xmlns:w16="http://schemas.microsoft.com/office/word/2018/wordml" xmlns:w16sdtdh="http://schemas.microsoft.com/office/word/2020/wordml/sdtdatahash" xmlns:w16se="http://schemas.microsoft.com/office/word/2015/wordml/symex" xmlns:wpg="http://schemas.microsoft.com/office/word/2010/wordprocessingGroup" xmlns:wpi="http://schemas.microsoft.com/office/word/2010/wordprocessingInk" xmlns:wne="http://schemas.microsoft.com/office/word/2006/wordml" xmlns:wps="http://schemas.microsoft.com/office/word/2010/wordprocessingShape" mc:Ignorable="w14 w15 w16se w16cid w16 w16cex w16sdtdh wp14">
+<w:footnotes xmlns:wpc="http://schemas.microsoft.com/office/word/2010/wordprocessingCanvas" xmlns:cx="http://schemas.microsoft.com/office/drawing/2014/chartex" xmlns:cx1="http://schemas.microsoft.com/office/drawing/2015/9/8/chartex" xmlns:cx2="http://schemas.microsoft.com/office/drawing/2015/10/21/chartex" xmlns:cx3="http://schemas.microsoft.com/office/drawing/2016/5/9/chartex" xmlns:cx4="http://schemas.microsoft.com/office/drawing/2016/5/10/chartex" xmlns:cx5="http://schemas.microsoft.com/office/drawing/2016/5/11/chartex" xmlns:cx6="http://schemas.microsoft.com/office/drawing/2016/5/12/chartex" xmlns:cx7="http://schemas.microsoft.com/office/drawing/2016/5/13/chartex" xmlns:cx8="http://schemas.microsoft.com/office/drawing/2016/5/14/chartex" xmlns:mc="http://schemas.openxmlformats.org/markup-compatibility/2006" xmlns:aink="http://schemas.microsoft.com/office/drawing/2016/ink" xmlns:am3d="http://schemas.microsoft.com/office/drawing/2017/model3d" xmlns:o="urn:schemas-microsoft-com:office:office" xmlns:r="http://schemas.openxmlformats.org/officeDocument/2006/relationships" xmlns:m="http://schemas.openxmlformats.org/officeDocument/2006/math" xmlns:v="urn:schemas-microsoft-com:vml" xmlns:wp14="http://schemas.microsoft.com/office/word/2010/wordprocessingDrawing" xmlns:wp="http://schemas.openxmlformats.org/drawingml/2006/wordprocessingDrawing" xmlns:w10="urn:schemas-microsoft-com:office:word" xmlns:w="http://schemas.openxmlformats.org/wordprocessingml/2006/main" xmlns:w14="http://schemas.microsoft.com/office/word/2010/wordml" xmlns:w15="http://schemas.microsoft.com/office/word/2012/wordml" xmlns:w16cex="http://schemas.microsoft.com/office/word/2018/wordml/cex" xmlns:w16cid="http://schemas.microsoft.com/office/word/2016/wordml/cid" xmlns:w16="http://schemas.microsoft.com/office/word/2018/wordml" xmlns:w16sdtdh="http://schemas.microsoft.com/office/word/2020/wordml/sdtdatahash" xmlns:w16se="http://schemas.microsoft.com/office/word/2015/wordml/symex" xmlns:wpg="http://schemas.microsoft.com/office/word/2010/wordprocessingGroup" xmlns:wpi="http://schemas.microsoft.com/office/word/2010/wordprocessingInk" xmlns:wne="http://schemas.microsoft.com/office/word/2006/wordml" xmlns:wps="http://schemas.microsoft.com/office/word/2010/wordprocessingShape" mc:Ignorable="w14 w15 w16se w16cid w16 w16cex w16sdtdh wp14">
   <w:footnote w:type="separator" w:id="-1">
     <w:p>
       <w:pPr>
@@ -20377,7 +20420,6 @@
       <w:r>
         <w:t xml:space="preserve">, el comentario en nuestro caso es el nombre de usuario y máquina que lo ha generado, pero dependiendo de la versión del </w:t>
       </w:r>
-      <w:proofErr w:type="spellStart"/>
       <w:r>
         <w:rPr>
           <w:rStyle w:val="codeCar"/>
@@ -20390,7 +20432,6 @@
         </w:rPr>
         <w:t>-keygen</w:t>
       </w:r>
-      <w:proofErr w:type="spellEnd"/>
       <w:r>
         <w:t xml:space="preserve"> que utilicemos podría variar. Esto no es problema puesto que el comentario siempre se ignora y no afectaría en el proceso de autenticación en ningún caso.</w:t>
       </w:r>
@@ -20471,7 +20512,7 @@
 </file>
 
 <file path=word/numbering.xml><?xml version="1.0" encoding="utf-8"?>
-<w:numbering xmlns:wpc="http://schemas.microsoft.com/office/word/2010/wordprocessingCanvas" xmlns:cx="http://schemas.microsoft.com/office/drawing/2014/chartex" xmlns:cx1="http://schemas.microsoft.com/office/drawing/2015/9/8/chartex" xmlns:cx2="http://schemas.microsoft.com/office/drawing/2015/10/21/chartex" xmlns:cx3="http://schemas.microsoft.com/office/drawing/2016/5/9/chartex" xmlns:cx4="http://schemas.microsoft.com/office/drawing/2016/5/10/chartex" xmlns:cx5="http://schemas.microsoft.com/office/drawing/2016/5/11/chartex" xmlns:cx6="http://schemas.microsoft.com/office/drawing/2016/5/12/chartex" xmlns:cx7="http://schemas.microsoft.com/office/drawing/2016/5/13/chartex" xmlns:cx8="http://schemas.microsoft.com/office/drawing/2016/5/14/chartex" xmlns:mc="http://schemas.openxmlformats.org/markup-compatibility/2006" xmlns:aink="http://schemas.microsoft.com/office/drawing/2016/ink" xmlns:am3d="http://schemas.microsoft.com/office/drawing/2017/model3d" xmlns:o="urn:schemas-microsoft-com:office:office" xmlns:oel="http://schemas.microsoft.com/office/2019/extlst" xmlns:r="http://schemas.openxmlformats.org/officeDocument/2006/relationships" xmlns:m="http://schemas.openxmlformats.org/officeDocument/2006/math" xmlns:v="urn:schemas-microsoft-com:vml" xmlns:wp14="http://schemas.microsoft.com/office/word/2010/wordprocessingDrawing" xmlns:wp="http://schemas.openxmlformats.org/drawingml/2006/wordprocessingDrawing" xmlns:w10="urn:schemas-microsoft-com:office:word" xmlns:w="http://schemas.openxmlformats.org/wordprocessingml/2006/main" xmlns:w14="http://schemas.microsoft.com/office/word/2010/wordml" xmlns:w15="http://schemas.microsoft.com/office/word/2012/wordml" xmlns:w16cex="http://schemas.microsoft.com/office/word/2018/wordml/cex" xmlns:w16cid="http://schemas.microsoft.com/office/word/2016/wordml/cid" xmlns:w16="http://schemas.microsoft.com/office/word/2018/wordml" xmlns:w16sdtdh="http://schemas.microsoft.com/office/word/2020/wordml/sdtdatahash" xmlns:w16se="http://schemas.microsoft.com/office/word/2015/wordml/symex" xmlns:wpg="http://schemas.microsoft.com/office/word/2010/wordprocessingGroup" xmlns:wpi="http://schemas.microsoft.com/office/word/2010/wordprocessingInk" xmlns:wne="http://schemas.microsoft.com/office/word/2006/wordml" xmlns:wps="http://schemas.microsoft.com/office/word/2010/wordprocessingShape" mc:Ignorable="w14 w15 w16se w16cid w16 w16cex w16sdtdh wp14">
+<w:numbering xmlns:wpc="http://schemas.microsoft.com/office/word/2010/wordprocessingCanvas" xmlns:cx="http://schemas.microsoft.com/office/drawing/2014/chartex" xmlns:cx1="http://schemas.microsoft.com/office/drawing/2015/9/8/chartex" xmlns:cx2="http://schemas.microsoft.com/office/drawing/2015/10/21/chartex" xmlns:cx3="http://schemas.microsoft.com/office/drawing/2016/5/9/chartex" xmlns:cx4="http://schemas.microsoft.com/office/drawing/2016/5/10/chartex" xmlns:cx5="http://schemas.microsoft.com/office/drawing/2016/5/11/chartex" xmlns:cx6="http://schemas.microsoft.com/office/drawing/2016/5/12/chartex" xmlns:cx7="http://schemas.microsoft.com/office/drawing/2016/5/13/chartex" xmlns:cx8="http://schemas.microsoft.com/office/drawing/2016/5/14/chartex" xmlns:mc="http://schemas.openxmlformats.org/markup-compatibility/2006" xmlns:aink="http://schemas.microsoft.com/office/drawing/2016/ink" xmlns:am3d="http://schemas.microsoft.com/office/drawing/2017/model3d" xmlns:o="urn:schemas-microsoft-com:office:office" xmlns:r="http://schemas.openxmlformats.org/officeDocument/2006/relationships" xmlns:m="http://schemas.openxmlformats.org/officeDocument/2006/math" xmlns:v="urn:schemas-microsoft-com:vml" xmlns:wp14="http://schemas.microsoft.com/office/word/2010/wordprocessingDrawing" xmlns:wp="http://schemas.openxmlformats.org/drawingml/2006/wordprocessingDrawing" xmlns:w10="urn:schemas-microsoft-com:office:word" xmlns:w="http://schemas.openxmlformats.org/wordprocessingml/2006/main" xmlns:w14="http://schemas.microsoft.com/office/word/2010/wordml" xmlns:w15="http://schemas.microsoft.com/office/word/2012/wordml" xmlns:w16cex="http://schemas.microsoft.com/office/word/2018/wordml/cex" xmlns:w16cid="http://schemas.microsoft.com/office/word/2016/wordml/cid" xmlns:w16="http://schemas.microsoft.com/office/word/2018/wordml" xmlns:w16sdtdh="http://schemas.microsoft.com/office/word/2020/wordml/sdtdatahash" xmlns:w16se="http://schemas.microsoft.com/office/word/2015/wordml/symex" xmlns:wpg="http://schemas.microsoft.com/office/word/2010/wordprocessingGroup" xmlns:wpi="http://schemas.microsoft.com/office/word/2010/wordprocessingInk" xmlns:wne="http://schemas.microsoft.com/office/word/2006/wordml" xmlns:wps="http://schemas.microsoft.com/office/word/2010/wordprocessingShape" mc:Ignorable="w14 w15 w16se w16cid w16 w16cex w16sdtdh wp14">
   <w:abstractNum w:abstractNumId="0" w15:restartNumberingAfterBreak="0">
     <w:nsid w:val="0BA14358"/>
     <w:multiLevelType w:val="hybridMultilevel"/>
@@ -24029,6 +24070,7 @@
   <w:style w:type="character" w:default="1" w:styleId="Fuentedeprrafopredeter">
     <w:name w:val="Default Paragraph Font"/>
     <w:uiPriority w:val="1"/>
+    <w:semiHidden/>
     <w:unhideWhenUsed/>
   </w:style>
   <w:style w:type="table" w:default="1" w:styleId="Tablanormal">

</xml_diff>

<commit_message>
Actualizado el guión con más ayudas, añadido un anexo nuevo en el manual sobre peticiones GET y añadido un proyecto de ejemplo en Java para peticiones GET
</commit_message>
<xml_diff>
--- a/Manual SSH.docx
+++ b/Manual SSH.docx
@@ -1,6 +1,6 @@
 
 <file path=word/document.xml><?xml version="1.0" encoding="utf-8"?>
-<w:document xmlns:wpc="http://schemas.microsoft.com/office/word/2010/wordprocessingCanvas" xmlns:cx="http://schemas.microsoft.com/office/drawing/2014/chartex" xmlns:cx1="http://schemas.microsoft.com/office/drawing/2015/9/8/chartex" xmlns:cx2="http://schemas.microsoft.com/office/drawing/2015/10/21/chartex" xmlns:cx3="http://schemas.microsoft.com/office/drawing/2016/5/9/chartex" xmlns:cx4="http://schemas.microsoft.com/office/drawing/2016/5/10/chartex" xmlns:cx5="http://schemas.microsoft.com/office/drawing/2016/5/11/chartex" xmlns:cx6="http://schemas.microsoft.com/office/drawing/2016/5/12/chartex" xmlns:cx7="http://schemas.microsoft.com/office/drawing/2016/5/13/chartex" xmlns:cx8="http://schemas.microsoft.com/office/drawing/2016/5/14/chartex" xmlns:mc="http://schemas.openxmlformats.org/markup-compatibility/2006" xmlns:aink="http://schemas.microsoft.com/office/drawing/2016/ink" xmlns:am3d="http://schemas.microsoft.com/office/drawing/2017/model3d" xmlns:o="urn:schemas-microsoft-com:office:office" xmlns:r="http://schemas.openxmlformats.org/officeDocument/2006/relationships" xmlns:m="http://schemas.openxmlformats.org/officeDocument/2006/math" xmlns:v="urn:schemas-microsoft-com:vml" xmlns:wp14="http://schemas.microsoft.com/office/word/2010/wordprocessingDrawing" xmlns:wp="http://schemas.openxmlformats.org/drawingml/2006/wordprocessingDrawing" xmlns:w10="urn:schemas-microsoft-com:office:word" xmlns:w="http://schemas.openxmlformats.org/wordprocessingml/2006/main" xmlns:w14="http://schemas.microsoft.com/office/word/2010/wordml" xmlns:w15="http://schemas.microsoft.com/office/word/2012/wordml" xmlns:w16cex="http://schemas.microsoft.com/office/word/2018/wordml/cex" xmlns:w16cid="http://schemas.microsoft.com/office/word/2016/wordml/cid" xmlns:w16="http://schemas.microsoft.com/office/word/2018/wordml" xmlns:w16sdtdh="http://schemas.microsoft.com/office/word/2020/wordml/sdtdatahash" xmlns:w16se="http://schemas.microsoft.com/office/word/2015/wordml/symex" xmlns:wpg="http://schemas.microsoft.com/office/word/2010/wordprocessingGroup" xmlns:wpi="http://schemas.microsoft.com/office/word/2010/wordprocessingInk" xmlns:wne="http://schemas.microsoft.com/office/word/2006/wordml" xmlns:wps="http://schemas.microsoft.com/office/word/2010/wordprocessingShape" mc:Ignorable="w14 w15 w16se w16cid w16 w16cex w16sdtdh wp14">
+<w:document xmlns:wpc="http://schemas.microsoft.com/office/word/2010/wordprocessingCanvas" xmlns:cx="http://schemas.microsoft.com/office/drawing/2014/chartex" xmlns:cx1="http://schemas.microsoft.com/office/drawing/2015/9/8/chartex" xmlns:cx2="http://schemas.microsoft.com/office/drawing/2015/10/21/chartex" xmlns:cx3="http://schemas.microsoft.com/office/drawing/2016/5/9/chartex" xmlns:cx4="http://schemas.microsoft.com/office/drawing/2016/5/10/chartex" xmlns:cx5="http://schemas.microsoft.com/office/drawing/2016/5/11/chartex" xmlns:cx6="http://schemas.microsoft.com/office/drawing/2016/5/12/chartex" xmlns:cx7="http://schemas.microsoft.com/office/drawing/2016/5/13/chartex" xmlns:cx8="http://schemas.microsoft.com/office/drawing/2016/5/14/chartex" xmlns:mc="http://schemas.openxmlformats.org/markup-compatibility/2006" xmlns:aink="http://schemas.microsoft.com/office/drawing/2016/ink" xmlns:am3d="http://schemas.microsoft.com/office/drawing/2017/model3d" xmlns:o="urn:schemas-microsoft-com:office:office" xmlns:oel="http://schemas.microsoft.com/office/2019/extlst" xmlns:r="http://schemas.openxmlformats.org/officeDocument/2006/relationships" xmlns:m="http://schemas.openxmlformats.org/officeDocument/2006/math" xmlns:v="urn:schemas-microsoft-com:vml" xmlns:wp14="http://schemas.microsoft.com/office/word/2010/wordprocessingDrawing" xmlns:wp="http://schemas.openxmlformats.org/drawingml/2006/wordprocessingDrawing" xmlns:w10="urn:schemas-microsoft-com:office:word" xmlns:w="http://schemas.openxmlformats.org/wordprocessingml/2006/main" xmlns:w14="http://schemas.microsoft.com/office/word/2010/wordml" xmlns:w15="http://schemas.microsoft.com/office/word/2012/wordml" xmlns:w16cex="http://schemas.microsoft.com/office/word/2018/wordml/cex" xmlns:w16cid="http://schemas.microsoft.com/office/word/2016/wordml/cid" xmlns:w16="http://schemas.microsoft.com/office/word/2018/wordml" xmlns:w16sdtdh="http://schemas.microsoft.com/office/word/2020/wordml/sdtdatahash" xmlns:w16se="http://schemas.microsoft.com/office/word/2015/wordml/symex" xmlns:wpg="http://schemas.microsoft.com/office/word/2010/wordprocessingGroup" xmlns:wpi="http://schemas.microsoft.com/office/word/2010/wordprocessingInk" xmlns:wne="http://schemas.microsoft.com/office/word/2006/wordml" xmlns:wps="http://schemas.microsoft.com/office/word/2010/wordprocessingShape" mc:Ignorable="w14 w15 w16se w16cid w16 w16cex w16sdtdh wp14">
   <w:body>
     <w:p>
       <w:pPr>
@@ -3935,15 +3935,7 @@
         <w:t xml:space="preserve"> Security (ssh.com). </w:t>
       </w:r>
       <w:r>
-        <w:t xml:space="preserve">Sin </w:t>
-      </w:r>
-      <w:proofErr w:type="gramStart"/>
-      <w:r>
-        <w:t>embargo</w:t>
-      </w:r>
-      <w:proofErr w:type="gramEnd"/>
-      <w:r>
-        <w:t xml:space="preserve"> cuando realmente tiene éxito SSH es cuando se desarrolla en 1999 la versión open </w:t>
+        <w:t xml:space="preserve">Sin embargo cuando realmente tiene éxito SSH es cuando se desarrolla en 1999 la versión open </w:t>
       </w:r>
       <w:proofErr w:type="spellStart"/>
       <w:r>
@@ -4559,15 +4551,7 @@
         <w:t>equipo,</w:t>
       </w:r>
       <w:r>
-        <w:t xml:space="preserve"> pero no deseamos comunicarlo a otro ordenador, sino que nosotros mismos nos encargaríamos posteriormente de descifrarlo (por </w:t>
-      </w:r>
-      <w:proofErr w:type="gramStart"/>
-      <w:r>
-        <w:t>ejemplo</w:t>
-      </w:r>
-      <w:proofErr w:type="gramEnd"/>
-      <w:r>
-        <w:t xml:space="preserve"> para guardar de forma segura documentos mientras no estamos presentes)</w:t>
+        <w:t xml:space="preserve"> pero no deseamos comunicarlo a otro ordenador, sino que nosotros mismos nos encargaríamos posteriormente de descifrarlo (por ejemplo para guardar de forma segura documentos mientras no estamos presentes)</w:t>
       </w:r>
       <w:r>
         <w:t xml:space="preserve">, o siempre y cuando </w:t>
@@ -4717,15 +4701,7 @@
         <w:t>se mantendrá en secreto</w:t>
       </w:r>
       <w:r>
-        <w:t xml:space="preserve"> por el usuario que origina el mensaje. De esta forma si un usuario (emisor) envía un mensaje cifrado a otro (receptor) con su clave privada, cualquiera que disponga de su clave pública podrá descifrar el mensaje, </w:t>
-      </w:r>
-      <w:proofErr w:type="gramStart"/>
-      <w:r>
-        <w:t>y</w:t>
-      </w:r>
-      <w:proofErr w:type="gramEnd"/>
-      <w:r>
-        <w:t xml:space="preserve"> al contrario. Si se cifra un mensaje con una clave pública sólo el usuario que disponga la clave privada asociada a dicha clave pública podrá descifrar el contenido del mensaje. Estos dos usos permiten la utilización de técnicas de criptografía asimétrica en múltiples tecnologías en Internet hoy en día para, fundamentalmente, cifrar las comunicaciones y garantizar que un usuario fue el creador de un mensaje (lo que se suele denominar en seguridad informática como “no-repudio”). </w:t>
+        <w:t xml:space="preserve"> por el usuario que origina el mensaje. De esta forma si un usuario (emisor) envía un mensaje cifrado a otro (receptor) con su clave privada, cualquiera que disponga de su clave pública podrá descifrar el mensaje, y al contrario. Si se cifra un mensaje con una clave pública sólo el usuario que disponga la clave privada asociada a dicha clave pública podrá descifrar el contenido del mensaje. Estos dos usos permiten la utilización de técnicas de criptografía asimétrica en múltiples tecnologías en Internet hoy en día para, fundamentalmente, cifrar las comunicaciones y garantizar que un usuario fue el creador de un mensaje (lo que se suele denominar en seguridad informática como “no-repudio”). </w:t>
       </w:r>
     </w:p>
     <w:p>
@@ -5649,15 +5625,7 @@
         <w:t xml:space="preserve"> Para el objetivo de este documento </w:t>
       </w:r>
       <w:r>
-        <w:t xml:space="preserve">se recomienda instalar una máquina virtual con cualquier distribución de Linux, por </w:t>
-      </w:r>
-      <w:proofErr w:type="gramStart"/>
-      <w:r>
-        <w:t>ejemplo</w:t>
-      </w:r>
-      <w:proofErr w:type="gramEnd"/>
-      <w:r>
-        <w:t xml:space="preserve"> Ubuntu</w:t>
+        <w:t>se recomienda instalar una máquina virtual con cualquier distribución de Linux, por ejemplo Ubuntu</w:t>
       </w:r>
       <w:r>
         <w:t xml:space="preserve">, donde en nuestro caso y para los ejemplos expuestos a partir de aquí se instalará </w:t>
@@ -5697,15 +5665,7 @@
     </w:p>
     <w:p>
       <w:r>
-        <w:t xml:space="preserve">A </w:t>
-      </w:r>
-      <w:proofErr w:type="gramStart"/>
-      <w:r>
-        <w:t>continuación</w:t>
-      </w:r>
-      <w:proofErr w:type="gramEnd"/>
-      <w:r>
-        <w:t xml:space="preserve"> se va a explicar cómo proceder a la instalación del servidor SSH en una máquina </w:t>
+        <w:t xml:space="preserve">A continuación se va a explicar cómo proceder a la instalación del servidor SSH en una máquina </w:t>
       </w:r>
       <w:r>
         <w:t>Ubuntu</w:t>
@@ -6235,15 +6195,7 @@
     <w:p/>
     <w:p>
       <w:r>
-        <w:t xml:space="preserve">En los siguientes apartados veremos las distintas formas de utilizar </w:t>
-      </w:r>
-      <w:proofErr w:type="gramStart"/>
-      <w:r>
-        <w:t>SSH</w:t>
-      </w:r>
-      <w:proofErr w:type="gramEnd"/>
-      <w:r>
-        <w:t xml:space="preserve"> así como las posibles configuraciones que podremos implementar</w:t>
+        <w:t>En los siguientes apartados veremos las distintas formas de utilizar SSH así como las posibles configuraciones que podremos implementar</w:t>
       </w:r>
       <w:r>
         <w:t>.</w:t>
@@ -6406,15 +6358,7 @@
     </w:p>
     <w:p>
       <w:r>
-        <w:t xml:space="preserve">Una vez preparado nuestro entorno de pruebas comenzamos con los métodos de autenticación disponibles en SSH. </w:t>
-      </w:r>
-      <w:proofErr w:type="gramStart"/>
-      <w:r>
-        <w:t>Y</w:t>
-      </w:r>
-      <w:proofErr w:type="gramEnd"/>
-      <w:r>
-        <w:t xml:space="preserve"> en primer lugar, como no, comenzamos con el método que todo el mundo suele conocer, el de iniciar sesión con un usuario y una contraseña.</w:t>
+        <w:t>Una vez preparado nuestro entorno de pruebas comenzamos con los métodos de autenticación disponibles en SSH. Y en primer lugar, como no, comenzamos con el método que todo el mundo suele conocer, el de iniciar sesión con un usuario y una contraseña.</w:t>
       </w:r>
       <w:r>
         <w:t xml:space="preserve"> Es decir, deseamos </w:t>
@@ -6617,15 +6561,7 @@
     </w:p>
     <w:p>
       <w:r>
-        <w:t xml:space="preserve">A </w:t>
-      </w:r>
-      <w:proofErr w:type="gramStart"/>
-      <w:r>
-        <w:t>continuación</w:t>
-      </w:r>
-      <w:proofErr w:type="gramEnd"/>
-      <w:r>
-        <w:t xml:space="preserve"> se muestra un ejemplo de conexión SSH mediante el método de autenticación por usuario y contraseña</w:t>
+        <w:t>A continuación se muestra un ejemplo de conexión SSH mediante el método de autenticación por usuario y contraseña</w:t>
       </w:r>
       <w:r>
         <w:t>:</w:t>
@@ -7915,15 +7851,7 @@
         <w:t xml:space="preserve">. </w:t>
       </w:r>
       <w:r>
-        <w:t xml:space="preserve">Por </w:t>
-      </w:r>
-      <w:proofErr w:type="gramStart"/>
-      <w:r>
-        <w:t>tanto</w:t>
-      </w:r>
-      <w:proofErr w:type="gramEnd"/>
-      <w:r>
-        <w:t xml:space="preserve"> si no introducimos nada se nos guardarán con estos nombres.</w:t>
+        <w:t>Por tanto si no introducimos nada se nos guardarán con estos nombres.</w:t>
       </w:r>
       <w:r>
         <w:t xml:space="preserve"> Después de esto nos pide que introduzcamos una clave de paso </w:t>
@@ -7940,15 +7868,7 @@
         <w:t xml:space="preserve"> las dos veces que nos solicita la clave de paso y finalmente nos indicará que ha creado los archivos </w:t>
       </w:r>
       <w:r>
-        <w:t xml:space="preserve">de claves, en concreto nos muestra por la pantalla el fichero id_ecdsa.pub que es la clave pública. </w:t>
-      </w:r>
-      <w:proofErr w:type="gramStart"/>
-      <w:r>
-        <w:t>Además</w:t>
-      </w:r>
-      <w:proofErr w:type="gramEnd"/>
-      <w:r>
-        <w:t xml:space="preserve"> también nos muestra el hash asociado a dicha clave pública y un</w:t>
+        <w:t>de claves, en concreto nos muestra por la pantalla el fichero id_ecdsa.pub que es la clave pública. Además también nos muestra el hash asociado a dicha clave pública y un</w:t>
       </w:r>
       <w:r>
         <w:t xml:space="preserve"> </w:t>
@@ -9235,15 +9155,7 @@
         <w:t xml:space="preserve">nuestra clave pública? Como hemos comentado anteriormente la clave pública se genera a partir de la clave privada, por esto es de vital importancia custodiar </w:t>
       </w:r>
       <w:r>
-        <w:t xml:space="preserve">muy bien la clave privada (entre </w:t>
-      </w:r>
-      <w:proofErr w:type="gramStart"/>
-      <w:r>
-        <w:t>otro motivos</w:t>
-      </w:r>
-      <w:proofErr w:type="gramEnd"/>
-      <w:r>
-        <w:t>). Si en algún momento perdiéramos el acceso a todos los archivos de clave pública que tuviéramos (recordar que la clave pública se puede distribuir libremente y por lo tanto copiar cuantas veces sea necesario)</w:t>
+        <w:t>muy bien la clave privada (entre otro motivos). Si en algún momento perdiéramos el acceso a todos los archivos de clave pública que tuviéramos (recordar que la clave pública se puede distribuir libremente y por lo tanto copiar cuantas veces sea necesario)</w:t>
       </w:r>
       <w:r>
         <w:t xml:space="preserve"> </w:t>
@@ -9666,13 +9578,8 @@
         <w:t xml:space="preserve">usuario. </w:t>
       </w:r>
       <w:r>
-        <w:t xml:space="preserve">Sin </w:t>
-      </w:r>
-      <w:proofErr w:type="gramStart"/>
-      <w:r>
-        <w:t>embargo</w:t>
-      </w:r>
-      <w:proofErr w:type="gramEnd"/>
+        <w:t>Sin embargo</w:t>
+      </w:r>
       <w:r>
         <w:t xml:space="preserve"> lo normal es que nos pida esta frase de paso siempre que solicitamos la autenticación con el equipo remoto. </w:t>
       </w:r>
@@ -10073,15 +9980,7 @@
     </w:p>
     <w:p>
       <w:r>
-        <w:t xml:space="preserve">En primer </w:t>
-      </w:r>
-      <w:proofErr w:type="gramStart"/>
-      <w:r>
-        <w:t>lugar</w:t>
-      </w:r>
-      <w:proofErr w:type="gramEnd"/>
-      <w:r>
-        <w:t xml:space="preserve"> generamos un nuevo par de claves con </w:t>
+        <w:t xml:space="preserve">En primer lugar generamos un nuevo par de claves con </w:t>
       </w:r>
       <w:r>
         <w:rPr>
@@ -10098,15 +9997,7 @@
       </w:r>
       <w:proofErr w:type="spellEnd"/>
       <w:r>
-        <w:t xml:space="preserve">. Esta vez utilizamos otro algoritmo, por </w:t>
-      </w:r>
-      <w:proofErr w:type="gramStart"/>
-      <w:r>
-        <w:t>ejemplo</w:t>
-      </w:r>
-      <w:proofErr w:type="gramEnd"/>
-      <w:r>
-        <w:t xml:space="preserve"> RSA:</w:t>
+        <w:t>. Esta vez utilizamos otro algoritmo, por ejemplo RSA:</w:t>
       </w:r>
     </w:p>
     <w:p>
@@ -10160,15 +10051,7 @@
     </w:p>
     <w:p>
       <w:r>
-        <w:t xml:space="preserve">A </w:t>
-      </w:r>
-      <w:proofErr w:type="gramStart"/>
-      <w:r>
-        <w:t>continuación</w:t>
-      </w:r>
-      <w:proofErr w:type="gramEnd"/>
-      <w:r>
-        <w:t xml:space="preserve"> utilizamos el comando ssh-</w:t>
+        <w:t>A continuación utilizamos el comando ssh-</w:t>
       </w:r>
       <w:proofErr w:type="spellStart"/>
       <w:r>
@@ -10607,15 +10490,7 @@
         <w:t xml:space="preserve"> almacena las claves públicas que tienen permiso para autenticarse como el usuario al que pertenece.</w:t>
       </w:r>
       <w:r>
-        <w:t xml:space="preserve"> Por </w:t>
-      </w:r>
-      <w:proofErr w:type="gramStart"/>
-      <w:r>
-        <w:t>tanto</w:t>
-      </w:r>
-      <w:proofErr w:type="gramEnd"/>
-      <w:r>
-        <w:t xml:space="preserve"> visualizando el contenido de este fichero podremos saber </w:t>
+        <w:t xml:space="preserve"> Por tanto visualizando el contenido de este fichero podremos saber </w:t>
       </w:r>
       <w:proofErr w:type="spellStart"/>
       <w:r>
@@ -11393,15 +11268,7 @@
         <w:t xml:space="preserve"> de la maquina local a otras máquinas remotas para poder acceder a otros hosts que sean inaccesibles</w:t>
       </w:r>
       <w:r>
-        <w:t xml:space="preserve"> desde la máquina </w:t>
-      </w:r>
-      <w:proofErr w:type="gramStart"/>
-      <w:r>
-        <w:t>origen</w:t>
-      </w:r>
-      <w:proofErr w:type="gramEnd"/>
-      <w:r>
-        <w:t xml:space="preserve"> pero </w:t>
+        <w:t xml:space="preserve"> desde la máquina origen pero </w:t>
       </w:r>
       <w:r>
         <w:rPr>
@@ -11579,23 +11446,7 @@
         <w:t xml:space="preserve">. Para ello nuevamente tenemos que configurarlo en el cliente ssh, concretamente habilitando la propiedad ForwardX11 en el mismo fichero de configuración de antes. </w:t>
       </w:r>
       <w:r>
-        <w:t xml:space="preserve"> A partir de entonces podemos abrir una Shell remota e invocar a la aplicación gráfica que deseemos. La aplicación se ejecutará en la máquina </w:t>
-      </w:r>
-      <w:proofErr w:type="gramStart"/>
-      <w:r>
-        <w:t>remota</w:t>
-      </w:r>
-      <w:proofErr w:type="gramEnd"/>
-      <w:r>
-        <w:t xml:space="preserve"> pero se visualizará en la máquina local con la que estamos conectados. Por </w:t>
-      </w:r>
-      <w:proofErr w:type="gramStart"/>
-      <w:r>
-        <w:t>ejemplo</w:t>
-      </w:r>
-      <w:proofErr w:type="gramEnd"/>
-      <w:r>
-        <w:t xml:space="preserve"> si ejecutamos Firefox podremos reconocer en el título de la barra superior que la aplicación se está ejecutando en la máquina remota (en nuestro caso llamada “</w:t>
+        <w:t xml:space="preserve"> A partir de entonces podemos abrir una Shell remota e invocar a la aplicación gráfica que deseemos. La aplicación se ejecutará en la máquina remota pero se visualizará en la máquina local con la que estamos conectados. Por ejemplo si ejecutamos Firefox podremos reconocer en el título de la barra superior que la aplicación se está ejecutando en la máquina remota (en nuestro caso llamada “</w:t>
       </w:r>
       <w:proofErr w:type="spellStart"/>
       <w:r>
@@ -11911,15 +11762,7 @@
         <w:t>nos permite elegir que se almacene el código hash de esa dirección o directamente la dirección en texto claro</w:t>
       </w:r>
       <w:r>
-        <w:t xml:space="preserve">, lo cual resulta menos </w:t>
-      </w:r>
-      <w:proofErr w:type="gramStart"/>
-      <w:r>
-        <w:t>seguro</w:t>
-      </w:r>
-      <w:proofErr w:type="gramEnd"/>
-      <w:r>
-        <w:t xml:space="preserve"> pero más legible para el administrador.</w:t>
+        <w:t>, lo cual resulta menos seguro pero más legible para el administrador.</w:t>
       </w:r>
     </w:p>
     <w:p>
@@ -12184,15 +12027,7 @@
         <w:t>.</w:t>
       </w:r>
       <w:r>
-        <w:t xml:space="preserve"> Por </w:t>
-      </w:r>
-      <w:proofErr w:type="gramStart"/>
-      <w:r>
-        <w:t>ejemplo</w:t>
-      </w:r>
-      <w:proofErr w:type="gramEnd"/>
-      <w:r>
-        <w:t xml:space="preserve"> en este fichero podríamos configurar </w:t>
+        <w:t xml:space="preserve"> Por ejemplo en este fichero podríamos configurar </w:t>
       </w:r>
       <w:r>
         <w:t>qué claves de las que dispone el usuario debe usarse con su respectivo host remoto</w:t>
@@ -12201,15 +12036,7 @@
         <w:t>, así como el usuario al que nos queremos conectar, de forma que esta información no tendríamos que indicarla explícitamente en el comando SSH cada vez que queramos conectarnos a nuestras máquinas remotas</w:t>
       </w:r>
       <w:r>
-        <w:t xml:space="preserve">. Por </w:t>
-      </w:r>
-      <w:proofErr w:type="gramStart"/>
-      <w:r>
-        <w:t>ejemplo</w:t>
-      </w:r>
-      <w:proofErr w:type="gramEnd"/>
-      <w:r>
-        <w:t xml:space="preserve"> para hacer esto podríamos </w:t>
+        <w:t xml:space="preserve">. Por ejemplo para hacer esto podríamos </w:t>
       </w:r>
       <w:r>
         <w:t>escribir nuestro fichero de configuración del usuario de la siguiente forma:</w:t>
@@ -12471,15 +12298,7 @@
         <w:t xml:space="preserve">configuraciones sigue el orden contrario </w:t>
       </w:r>
       <w:r>
-        <w:t xml:space="preserve">a la explicación que hemos realizado. Es </w:t>
-      </w:r>
-      <w:proofErr w:type="gramStart"/>
-      <w:r>
-        <w:t>decir</w:t>
-      </w:r>
-      <w:proofErr w:type="gramEnd"/>
-      <w:r>
-        <w:t xml:space="preserve"> siempre que indiquemos cualquier configuración en el comando SSH siempre tendrá preferencia sobre las configuraciones del </w:t>
+        <w:t xml:space="preserve">a la explicación que hemos realizado. Es decir siempre que indiquemos cualquier configuración en el comando SSH siempre tendrá preferencia sobre las configuraciones del </w:t>
       </w:r>
       <w:r>
         <w:t>usuario</w:t>
@@ -12637,15 +12456,7 @@
         <w:t>#</w:t>
       </w:r>
       <w:r>
-        <w:t xml:space="preserve">”. Sin </w:t>
-      </w:r>
-      <w:proofErr w:type="gramStart"/>
-      <w:r>
-        <w:t>embargo</w:t>
-      </w:r>
-      <w:proofErr w:type="gramEnd"/>
-      <w:r>
-        <w:t xml:space="preserve"> es necesario recalcar que existen una serie de directivas que tienen un valor por defecto y que no aparecen en el fichero de configuración del servicio. </w:t>
+        <w:t xml:space="preserve">”. Sin embargo es necesario recalcar que existen una serie de directivas que tienen un valor por defecto y que no aparecen en el fichero de configuración del servicio. </w:t>
       </w:r>
       <w:r>
         <w:t xml:space="preserve">Es decir, que los parámetros de configuración que se aplican al servidor SSH están compuestos por aquellos parámetros que están </w:t>
@@ -12697,15 +12508,7 @@
         <w:t xml:space="preserve"> obtener por la salida del terminal todos aquellos parámetros que se están aplicando al servicio</w:t>
       </w:r>
       <w:r>
-        <w:t xml:space="preserve">. Por </w:t>
-      </w:r>
-      <w:proofErr w:type="gramStart"/>
-      <w:r>
-        <w:t>ejemplo</w:t>
-      </w:r>
-      <w:proofErr w:type="gramEnd"/>
-      <w:r>
-        <w:t xml:space="preserve"> en la siguiente captura podemos ver los primeros parámetros de configuración que nos devuelve el comando </w:t>
+        <w:t xml:space="preserve">. Por ejemplo en la siguiente captura podemos ver los primeros parámetros de configuración que nos devuelve el comando </w:t>
       </w:r>
       <w:proofErr w:type="spellStart"/>
       <w:r>
@@ -13614,15 +13417,7 @@
         <w:t xml:space="preserve"> mediante</w:t>
       </w:r>
       <w:r>
-        <w:t xml:space="preserve"> la opción -r. Por </w:t>
-      </w:r>
-      <w:proofErr w:type="gramStart"/>
-      <w:r>
-        <w:t>ejemplo</w:t>
-      </w:r>
-      <w:proofErr w:type="gramEnd"/>
-      <w:r>
-        <w:t xml:space="preserve"> con el siguiente comando podríamos descargar a nuestra máquina local todos los archivos contenidos en la carpeta “Apuntes” </w:t>
+        <w:t xml:space="preserve"> la opción -r. Por ejemplo con el siguiente comando podríamos descargar a nuestra máquina local todos los archivos contenidos en la carpeta “Apuntes” </w:t>
       </w:r>
       <w:r>
         <w:t xml:space="preserve">que se encuentra </w:t>
@@ -13916,13 +13711,8 @@
         <w:t>Como se puede imaginar, podríamos incluso realizar transferencias de ficheros entre distintas máquinas remotas, siempre y cuando dispongamos del método de acceso correspon</w:t>
       </w:r>
       <w:r>
-        <w:t xml:space="preserve">diente en ambas máquinas que participen en la transacción. Por </w:t>
-      </w:r>
-      <w:proofErr w:type="gramStart"/>
-      <w:r>
-        <w:t>ejemplo</w:t>
-      </w:r>
-      <w:proofErr w:type="gramEnd"/>
+        <w:t>diente en ambas máquinas que participen en la transacción. Por ejemplo</w:t>
+      </w:r>
       <w:r>
         <w:t xml:space="preserve"> el siguiente comando nos </w:t>
       </w:r>
@@ -14116,15 +13906,7 @@
         <w:t>Este comando no debe confundirse con el protocolo ftp</w:t>
       </w:r>
       <w:r>
-        <w:t xml:space="preserve"> ya que no tiene nada que ver, solamente utiliza el nombre porque realiza la transferencia de los datos al estilo de </w:t>
-      </w:r>
-      <w:proofErr w:type="gramStart"/>
-      <w:r>
-        <w:t>ftp</w:t>
-      </w:r>
-      <w:proofErr w:type="gramEnd"/>
-      <w:r>
-        <w:t xml:space="preserve"> pero todo se realiza sobre el protocolo ssh que estamos revisando. </w:t>
+        <w:t xml:space="preserve"> ya que no tiene nada que ver, solamente utiliza el nombre porque realiza la transferencia de los datos al estilo de ftp pero todo se realiza sobre el protocolo ssh que estamos revisando. </w:t>
       </w:r>
       <w:r>
         <w:t xml:space="preserve">El comando </w:t>
@@ -14248,15 +14030,7 @@
         <w:t xml:space="preserve"> </w:t>
       </w:r>
       <w:r>
-        <w:t xml:space="preserve">que nos permita habilitar sftp (por </w:t>
-      </w:r>
-      <w:proofErr w:type="gramStart"/>
-      <w:r>
-        <w:t>ejemplo</w:t>
-      </w:r>
-      <w:proofErr w:type="gramEnd"/>
-      <w:r>
-        <w:t xml:space="preserve"> FileZilla)</w:t>
+        <w:t>que nos permita habilitar sftp (por ejemplo FileZilla)</w:t>
       </w:r>
       <w:r>
         <w:t>, lo que nos permitirá utilizar el equivalente a ftp pero por un canal muy seguro como es SSH</w:t>
@@ -15511,15 +15285,7 @@
         <w:t xml:space="preserve"> el tipo de inicio de Desactivado a cualquiera de las otras 3 opciones. </w:t>
       </w:r>
       <w:r>
-        <w:t xml:space="preserve">Por </w:t>
-      </w:r>
-      <w:proofErr w:type="gramStart"/>
-      <w:r>
-        <w:t>ejemplo</w:t>
-      </w:r>
-      <w:proofErr w:type="gramEnd"/>
-      <w:r>
-        <w:t xml:space="preserve"> en</w:t>
+        <w:t>Por ejemplo en</w:t>
       </w:r>
       <w:r>
         <w:t xml:space="preserve"> </w:t>
@@ -15589,15 +15355,7 @@
         <w:t xml:space="preserve"> está en System32. </w:t>
       </w:r>
       <w:r>
-        <w:t xml:space="preserve">Por </w:t>
-      </w:r>
-      <w:proofErr w:type="gramStart"/>
-      <w:r>
-        <w:t>ejemplo</w:t>
-      </w:r>
-      <w:proofErr w:type="gramEnd"/>
-      <w:r>
-        <w:t xml:space="preserve"> os debería mostrar algo parecido a la siguiente ruta</w:t>
+        <w:t>Por ejemplo os debería mostrar algo parecido a la siguiente ruta</w:t>
       </w:r>
       <w:r>
         <w:t xml:space="preserve"> C:\Windows\System32\OpenSSH\ssh.exe. </w:t>
@@ -15643,15 +15401,7 @@
         <w:jc w:val="left"/>
       </w:pPr>
       <w:r>
-        <w:t xml:space="preserve">Por </w:t>
-      </w:r>
-      <w:proofErr w:type="gramStart"/>
-      <w:r>
-        <w:t>último</w:t>
-      </w:r>
-      <w:proofErr w:type="gramEnd"/>
-      <w:r>
-        <w:t xml:space="preserve"> ejecutad el comando </w:t>
+        <w:t xml:space="preserve">Por último ejecutad el comando </w:t>
       </w:r>
       <w:r>
         <w:rPr>
@@ -17049,7 +16799,19 @@
     <w:bookmarkEnd w:id="37"/>
     <w:p>
       <w:r>
-        <w:t xml:space="preserve">En el siguiente enlace tenéis disponible una plantilla de un proyecto en java para realizar una conexión mediante SSH: </w:t>
+        <w:t>En el siguiente enlace tenéis disponible una plantilla de un proyecto en java</w:t>
+      </w:r>
+      <w:r>
+        <w:t xml:space="preserve"> (Java</w:t>
+      </w:r>
+      <w:r>
+        <w:t>-</w:t>
+      </w:r>
+      <w:r>
+        <w:t>SSH)</w:t>
+      </w:r>
+      <w:r>
+        <w:t xml:space="preserve"> para realizar una conexión mediante SSH: </w:t>
       </w:r>
       <w:hyperlink r:id="rId57" w:history="1">
         <w:r>
@@ -17091,15 +16853,7 @@
     </w:p>
     <w:p>
       <w:r>
-        <w:t xml:space="preserve">Es por esto por lo que nosotros vamos a utilizar SFTP, un protocolo que, al igual que SCP, permite realizar operaciones sobre archivos remotos a través de una conexión </w:t>
-      </w:r>
-      <w:proofErr w:type="gramStart"/>
-      <w:r>
-        <w:t>SSH</w:t>
-      </w:r>
-      <w:proofErr w:type="gramEnd"/>
-      <w:r>
-        <w:t xml:space="preserve"> pero de una forma mucho más fácil desde Java. Este protocolo viene integrado en la librería de </w:t>
+        <w:t xml:space="preserve">Es por esto por lo que nosotros vamos a utilizar SFTP, un protocolo que, al igual que SCP, permite realizar operaciones sobre archivos remotos a través de una conexión SSH pero de una forma mucho más fácil desde Java. Este protocolo viene integrado en la librería de </w:t>
       </w:r>
       <w:proofErr w:type="spellStart"/>
       <w:r>
@@ -20302,6 +20056,1454 @@
         </w:drawing>
       </w:r>
     </w:p>
+    <w:p>
+      <w:pPr>
+        <w:pStyle w:val="Ttulo1"/>
+        <w:numPr>
+          <w:ilvl w:val="0"/>
+          <w:numId w:val="0"/>
+        </w:numPr>
+        <w:ind w:left="432" w:hanging="432"/>
+      </w:pPr>
+      <w:r>
+        <w:t xml:space="preserve">Anexo VI – </w:t>
+      </w:r>
+      <w:r>
+        <w:t>Peticiones GET</w:t>
+      </w:r>
+    </w:p>
+    <w:p>
+      <w:r>
+        <w:t>En las páginas web actuales, los clientes (también llamados navegadores) no solo obtienen un elemento HTML del servidor, sino que también envían información como la siguiente:</w:t>
+      </w:r>
+    </w:p>
+    <w:p>
+      <w:pPr>
+        <w:pStyle w:val="Prrafodelista"/>
+        <w:numPr>
+          <w:ilvl w:val="0"/>
+          <w:numId w:val="26"/>
+        </w:numPr>
+      </w:pPr>
+      <w:r>
+        <w:t>El texto de búsqueda que el usuario ha escrito en el motor de búsqueda</w:t>
+      </w:r>
+    </w:p>
+    <w:p>
+      <w:pPr>
+        <w:pStyle w:val="Prrafodelista"/>
+        <w:numPr>
+          <w:ilvl w:val="0"/>
+          <w:numId w:val="26"/>
+        </w:numPr>
+      </w:pPr>
+      <w:r>
+        <w:t>El contenido de los formularios</w:t>
+      </w:r>
+    </w:p>
+    <w:p>
+      <w:pPr>
+        <w:pStyle w:val="Prrafodelista"/>
+        <w:numPr>
+          <w:ilvl w:val="0"/>
+          <w:numId w:val="26"/>
+        </w:numPr>
+      </w:pPr>
+      <w:r>
+        <w:t>El filtro de selección en tiendas online</w:t>
+      </w:r>
+    </w:p>
+    <w:p>
+      <w:pPr>
+        <w:pStyle w:val="Prrafodelista"/>
+        <w:numPr>
+          <w:ilvl w:val="0"/>
+          <w:numId w:val="26"/>
+        </w:numPr>
+      </w:pPr>
+      <w:r>
+        <w:t>El orden de una lista</w:t>
+      </w:r>
+    </w:p>
+    <w:p>
+      <w:r>
+        <w:t>Para enviar ciertos tipos de información al servidor, el </w:t>
+      </w:r>
+      <w:r>
+        <w:t>protocolo HTTP </w:t>
+      </w:r>
+      <w:r>
+        <w:t>provee diferentes </w:t>
+      </w:r>
+      <w:r>
+        <w:t>métodos de petición</w:t>
+      </w:r>
+      <w:r>
+        <w:t xml:space="preserve">. Los dos más importantes son </w:t>
+      </w:r>
+      <w:r>
+        <w:rPr>
+          <w:b/>
+          <w:bCs/>
+        </w:rPr>
+        <w:t>GET</w:t>
+      </w:r>
+      <w:r>
+        <w:t xml:space="preserve"> y </w:t>
+      </w:r>
+      <w:r>
+        <w:rPr>
+          <w:b/>
+          <w:bCs/>
+        </w:rPr>
+        <w:t>POST</w:t>
+      </w:r>
+      <w:r>
+        <w:t>, los cuales, aunque entregan los mismos resultados, revelan algunas diferencias entre ellos</w:t>
+      </w:r>
+      <w:r>
+        <w:t>. Nosotros nos vamos a centrar en el método GET que se el que se va a utilizar durante el reto.</w:t>
+      </w:r>
+    </w:p>
+    <w:p>
+      <w:pPr>
+        <w:rPr>
+          <w:shd w:val="clear" w:color="auto" w:fill="FFFFFF"/>
+        </w:rPr>
+      </w:pPr>
+      <w:r>
+        <w:rPr>
+          <w:shd w:val="clear" w:color="auto" w:fill="FFFFFF"/>
+        </w:rPr>
+        <w:t>Con el método GET, los datos que se envían al servidor </w:t>
+      </w:r>
+      <w:r>
+        <w:rPr>
+          <w:b/>
+          <w:bCs/>
+          <w:shd w:val="clear" w:color="auto" w:fill="FFFFFF"/>
+        </w:rPr>
+        <w:t>se escriben en la misma dirección URL</w:t>
+      </w:r>
+      <w:r>
+        <w:rPr>
+          <w:shd w:val="clear" w:color="auto" w:fill="FFFFFF"/>
+        </w:rPr>
+        <w:t>. En la ventana del navegador, lo encontrarás así:</w:t>
+      </w:r>
+    </w:p>
+    <w:p>
+      <w:pPr>
+        <w:shd w:val="clear" w:color="auto" w:fill="F2F2F2" w:themeFill="background1" w:themeFillShade="F2"/>
+        <w:spacing w:line="240" w:lineRule="auto"/>
+        <w:jc w:val="left"/>
+        <w:rPr>
+          <w:rFonts w:ascii="Times New Roman" w:eastAsia="Times New Roman" w:hAnsi="Times New Roman" w:cs="Times New Roman"/>
+          <w:sz w:val="24"/>
+          <w:szCs w:val="24"/>
+          <w:lang w:eastAsia="es-ES"/>
+        </w:rPr>
+      </w:pPr>
+      <w:r>
+        <w:rPr>
+          <w:rFonts w:ascii="Courier New" w:eastAsia="Times New Roman" w:hAnsi="Courier New" w:cs="Courier New"/>
+          <w:b/>
+          <w:bCs/>
+          <w:color w:val="804000"/>
+          <w:lang w:eastAsia="es-ES"/>
+        </w:rPr>
+        <w:t>&lt;</w:t>
+      </w:r>
+      <w:r>
+        <w:rPr>
+          <w:rFonts w:ascii="Courier New" w:eastAsia="Times New Roman" w:hAnsi="Courier New" w:cs="Courier New"/>
+          <w:color w:val="000000"/>
+        </w:rPr>
+        <w:t>protocolo</w:t>
+      </w:r>
+      <w:r>
+        <w:rPr>
+          <w:rFonts w:ascii="Courier New" w:eastAsia="Times New Roman" w:hAnsi="Courier New" w:cs="Courier New"/>
+          <w:b/>
+          <w:bCs/>
+          <w:color w:val="804000"/>
+          <w:lang w:eastAsia="es-ES"/>
+        </w:rPr>
+        <w:t>&gt;</w:t>
+      </w:r>
+      <w:r>
+        <w:rPr>
+          <w:rFonts w:ascii="Courier New" w:eastAsia="Times New Roman" w:hAnsi="Courier New" w:cs="Courier New"/>
+          <w:color w:val="000000"/>
+        </w:rPr>
+        <w:t>://</w:t>
+      </w:r>
+      <w:r>
+        <w:rPr>
+          <w:rFonts w:ascii="Courier New" w:eastAsia="Times New Roman" w:hAnsi="Courier New" w:cs="Courier New"/>
+          <w:b/>
+          <w:bCs/>
+          <w:color w:val="804000"/>
+          <w:lang w:eastAsia="es-ES"/>
+        </w:rPr>
+        <w:t>&lt;</w:t>
+      </w:r>
+      <w:r>
+        <w:rPr>
+          <w:rFonts w:ascii="Courier New" w:eastAsia="Times New Roman" w:hAnsi="Courier New" w:cs="Courier New"/>
+          <w:color w:val="000000"/>
+        </w:rPr>
+        <w:t>URL</w:t>
+      </w:r>
+      <w:r>
+        <w:rPr>
+          <w:rFonts w:ascii="Courier New" w:eastAsia="Times New Roman" w:hAnsi="Courier New" w:cs="Courier New"/>
+          <w:b/>
+          <w:bCs/>
+          <w:color w:val="804000"/>
+          <w:lang w:eastAsia="es-ES"/>
+        </w:rPr>
+        <w:t>&gt;</w:t>
+      </w:r>
+      <w:r>
+        <w:rPr>
+          <w:rFonts w:ascii="Courier New" w:eastAsia="Times New Roman" w:hAnsi="Courier New" w:cs="Courier New"/>
+          <w:b/>
+          <w:bCs/>
+          <w:color w:val="804000"/>
+        </w:rPr>
+        <w:t>:</w:t>
+      </w:r>
+      <w:r>
+        <w:rPr>
+          <w:rFonts w:ascii="Courier New" w:eastAsia="Times New Roman" w:hAnsi="Courier New" w:cs="Courier New"/>
+          <w:b/>
+          <w:bCs/>
+          <w:color w:val="804000"/>
+          <w:lang w:eastAsia="es-ES"/>
+        </w:rPr>
+        <w:t>&lt;</w:t>
+      </w:r>
+      <w:r>
+        <w:rPr>
+          <w:rFonts w:ascii="Courier New" w:eastAsia="Times New Roman" w:hAnsi="Courier New" w:cs="Courier New"/>
+          <w:color w:val="000000"/>
+        </w:rPr>
+        <w:t>puerto</w:t>
+      </w:r>
+      <w:r>
+        <w:rPr>
+          <w:rFonts w:ascii="Courier New" w:eastAsia="Times New Roman" w:hAnsi="Courier New" w:cs="Courier New"/>
+          <w:b/>
+          <w:bCs/>
+          <w:color w:val="804000"/>
+          <w:lang w:eastAsia="es-ES"/>
+        </w:rPr>
+        <w:t>&gt;</w:t>
+      </w:r>
+      <w:r>
+        <w:rPr>
+          <w:rFonts w:ascii="Courier New" w:eastAsia="Times New Roman" w:hAnsi="Courier New" w:cs="Courier New"/>
+          <w:b/>
+          <w:bCs/>
+          <w:color w:val="804000"/>
+        </w:rPr>
+        <w:t>/</w:t>
+      </w:r>
+      <w:r>
+        <w:rPr>
+          <w:rFonts w:ascii="Courier New" w:eastAsia="Times New Roman" w:hAnsi="Courier New" w:cs="Courier New"/>
+          <w:b/>
+          <w:bCs/>
+          <w:color w:val="804000"/>
+          <w:lang w:eastAsia="es-ES"/>
+        </w:rPr>
+        <w:t>&lt;</w:t>
+      </w:r>
+      <w:r>
+        <w:rPr>
+          <w:rFonts w:ascii="Courier New" w:eastAsia="Times New Roman" w:hAnsi="Courier New" w:cs="Courier New"/>
+          <w:color w:val="000000"/>
+        </w:rPr>
+        <w:t>ruta</w:t>
+      </w:r>
+      <w:r>
+        <w:rPr>
+          <w:rFonts w:ascii="Courier New" w:eastAsia="Times New Roman" w:hAnsi="Courier New" w:cs="Courier New"/>
+          <w:b/>
+          <w:bCs/>
+          <w:color w:val="804000"/>
+          <w:lang w:eastAsia="es-ES"/>
+        </w:rPr>
+        <w:t>&gt;</w:t>
+      </w:r>
+      <w:r>
+        <w:rPr>
+          <w:rFonts w:ascii="Courier New" w:eastAsia="Times New Roman" w:hAnsi="Courier New" w:cs="Courier New"/>
+          <w:b/>
+          <w:bCs/>
+          <w:color w:val="804000"/>
+        </w:rPr>
+        <w:t>/</w:t>
+      </w:r>
+      <w:r>
+        <w:rPr>
+          <w:rFonts w:ascii="Courier New" w:eastAsia="Times New Roman" w:hAnsi="Courier New" w:cs="Courier New"/>
+          <w:b/>
+          <w:bCs/>
+          <w:color w:val="804000"/>
+          <w:lang w:eastAsia="es-ES"/>
+        </w:rPr>
+        <w:t>&lt;</w:t>
+      </w:r>
+      <w:r>
+        <w:rPr>
+          <w:rFonts w:ascii="Courier New" w:eastAsia="Times New Roman" w:hAnsi="Courier New" w:cs="Courier New"/>
+          <w:color w:val="000000"/>
+        </w:rPr>
+        <w:t>parámetro</w:t>
+      </w:r>
+      <w:r>
+        <w:rPr>
+          <w:rFonts w:ascii="Courier New" w:eastAsia="Times New Roman" w:hAnsi="Courier New" w:cs="Courier New"/>
+          <w:b/>
+          <w:bCs/>
+          <w:color w:val="804000"/>
+          <w:lang w:eastAsia="es-ES"/>
+        </w:rPr>
+        <w:t>&gt;</w:t>
+      </w:r>
+    </w:p>
+    <w:p>
+      <w:pPr>
+        <w:rPr>
+          <w:shd w:val="clear" w:color="auto" w:fill="FFFFFF"/>
+        </w:rPr>
+      </w:pPr>
+      <w:r>
+        <w:rPr>
+          <w:shd w:val="clear" w:color="auto" w:fill="FFFFFF"/>
+        </w:rPr>
+        <w:t xml:space="preserve">Por ejemplo: </w:t>
+      </w:r>
+    </w:p>
+    <w:p>
+      <w:pPr>
+        <w:shd w:val="clear" w:color="auto" w:fill="F2F2F2" w:themeFill="background1" w:themeFillShade="F2"/>
+        <w:spacing w:line="240" w:lineRule="auto"/>
+        <w:rPr>
+          <w:rFonts w:ascii="Times New Roman" w:eastAsia="Times New Roman" w:hAnsi="Times New Roman" w:cs="Times New Roman"/>
+          <w:sz w:val="24"/>
+          <w:szCs w:val="24"/>
+        </w:rPr>
+      </w:pPr>
+      <w:r>
+        <w:rPr>
+          <w:rFonts w:ascii="Courier New" w:eastAsia="Times New Roman" w:hAnsi="Courier New" w:cs="Courier New"/>
+          <w:color w:val="000000"/>
+        </w:rPr>
+        <w:t>http://mi-server.com:8080/saludo/hola_server</w:t>
+      </w:r>
+    </w:p>
+    <w:p>
+      <w:r>
+        <w:rPr>
+          <w:shd w:val="clear" w:color="auto" w:fill="FFFFFF"/>
+        </w:rPr>
+        <w:t>Esto enviaría a la ruta /saludo del servidor el dato “</w:t>
+      </w:r>
+      <w:proofErr w:type="spellStart"/>
+      <w:r>
+        <w:rPr>
+          <w:shd w:val="clear" w:color="auto" w:fill="FFFFFF"/>
+        </w:rPr>
+        <w:t>hola_server</w:t>
+      </w:r>
+      <w:proofErr w:type="spellEnd"/>
+      <w:r>
+        <w:rPr>
+          <w:shd w:val="clear" w:color="auto" w:fill="FFFFFF"/>
+        </w:rPr>
+        <w:t xml:space="preserve">”. </w:t>
+      </w:r>
+      <w:r>
+        <w:t>Si en el servidor, la ruta especificada está configurada para recibir un parámetro</w:t>
+      </w:r>
+      <w:r>
+        <w:t xml:space="preserve"> de tipo </w:t>
+      </w:r>
+      <w:proofErr w:type="spellStart"/>
+      <w:r>
+        <w:t>string</w:t>
+      </w:r>
+      <w:proofErr w:type="spellEnd"/>
+      <w:r>
+        <w:t xml:space="preserve"> (como es “</w:t>
+      </w:r>
+      <w:proofErr w:type="spellStart"/>
+      <w:r>
+        <w:t>hola_server</w:t>
+      </w:r>
+      <w:proofErr w:type="spellEnd"/>
+      <w:r>
+        <w:t>”)</w:t>
+      </w:r>
+      <w:r>
+        <w:t>, este procesará la petición y enviará al cliente una respuesta 200 (OK)</w:t>
+      </w:r>
+      <w:r>
+        <w:t>.</w:t>
+      </w:r>
+    </w:p>
+    <w:p>
+      <w:pPr>
+        <w:rPr>
+          <w:shd w:val="clear" w:color="auto" w:fill="FFFFFF"/>
+        </w:rPr>
+      </w:pPr>
+      <w:r>
+        <w:rPr>
+          <w:shd w:val="clear" w:color="auto" w:fill="FFFFFF"/>
+        </w:rPr>
+        <w:t xml:space="preserve">Desde Java se pueden lanzar peticiones GET utilizando la librería </w:t>
+      </w:r>
+      <w:r>
+        <w:rPr>
+          <w:b/>
+          <w:bCs/>
+          <w:shd w:val="clear" w:color="auto" w:fill="FFFFFF"/>
+        </w:rPr>
+        <w:t xml:space="preserve">Apache </w:t>
+      </w:r>
+      <w:proofErr w:type="spellStart"/>
+      <w:r>
+        <w:rPr>
+          <w:b/>
+          <w:bCs/>
+          <w:shd w:val="clear" w:color="auto" w:fill="FFFFFF"/>
+        </w:rPr>
+        <w:t>HttpClient</w:t>
+      </w:r>
+      <w:proofErr w:type="spellEnd"/>
+      <w:r>
+        <w:rPr>
+          <w:shd w:val="clear" w:color="auto" w:fill="FFFFFF"/>
+        </w:rPr>
+        <w:t xml:space="preserve"> que se puede importar a través de Maven de la siguiente forma:</w:t>
+      </w:r>
+    </w:p>
+    <w:p>
+      <w:pPr>
+        <w:pStyle w:val="HTMLconformatoprevio"/>
+        <w:shd w:val="clear" w:color="auto" w:fill="2B2B2B"/>
+        <w:rPr>
+          <w:color w:val="A9B7C6"/>
+        </w:rPr>
+      </w:pPr>
+      <w:r>
+        <w:rPr>
+          <w:color w:val="E8BF6A"/>
+        </w:rPr>
+        <w:t>&lt;</w:t>
+      </w:r>
+      <w:proofErr w:type="spellStart"/>
+      <w:r>
+        <w:rPr>
+          <w:color w:val="E8BF6A"/>
+        </w:rPr>
+        <w:t>dependency</w:t>
+      </w:r>
+      <w:proofErr w:type="spellEnd"/>
+      <w:r>
+        <w:rPr>
+          <w:color w:val="E8BF6A"/>
+        </w:rPr>
+        <w:t>&gt;</w:t>
+      </w:r>
+      <w:r>
+        <w:rPr>
+          <w:color w:val="E8BF6A"/>
+        </w:rPr>
+        <w:br/>
+        <w:t xml:space="preserve">    &lt;</w:t>
+      </w:r>
+      <w:proofErr w:type="spellStart"/>
+      <w:r>
+        <w:rPr>
+          <w:color w:val="E8BF6A"/>
+        </w:rPr>
+        <w:t>groupId</w:t>
+      </w:r>
+      <w:proofErr w:type="spellEnd"/>
+      <w:r>
+        <w:rPr>
+          <w:color w:val="E8BF6A"/>
+        </w:rPr>
+        <w:t>&gt;</w:t>
+      </w:r>
+      <w:proofErr w:type="spellStart"/>
+      <w:r>
+        <w:rPr>
+          <w:color w:val="A9B7C6"/>
+        </w:rPr>
+        <w:t>org.apache.httpcomponents</w:t>
+      </w:r>
+      <w:proofErr w:type="spellEnd"/>
+      <w:r>
+        <w:rPr>
+          <w:color w:val="E8BF6A"/>
+        </w:rPr>
+        <w:t>&lt;/</w:t>
+      </w:r>
+      <w:proofErr w:type="spellStart"/>
+      <w:r>
+        <w:rPr>
+          <w:color w:val="E8BF6A"/>
+        </w:rPr>
+        <w:t>groupId</w:t>
+      </w:r>
+      <w:proofErr w:type="spellEnd"/>
+      <w:r>
+        <w:rPr>
+          <w:color w:val="E8BF6A"/>
+        </w:rPr>
+        <w:t>&gt;</w:t>
+      </w:r>
+      <w:r>
+        <w:rPr>
+          <w:color w:val="E8BF6A"/>
+        </w:rPr>
+        <w:br/>
+        <w:t xml:space="preserve">    &lt;</w:t>
+      </w:r>
+      <w:proofErr w:type="spellStart"/>
+      <w:r>
+        <w:rPr>
+          <w:color w:val="E8BF6A"/>
+        </w:rPr>
+        <w:t>artifactId</w:t>
+      </w:r>
+      <w:proofErr w:type="spellEnd"/>
+      <w:r>
+        <w:rPr>
+          <w:color w:val="E8BF6A"/>
+        </w:rPr>
+        <w:t>&gt;</w:t>
+      </w:r>
+      <w:proofErr w:type="spellStart"/>
+      <w:r>
+        <w:rPr>
+          <w:color w:val="A9B7C6"/>
+        </w:rPr>
+        <w:t>httpclient</w:t>
+      </w:r>
+      <w:proofErr w:type="spellEnd"/>
+      <w:r>
+        <w:rPr>
+          <w:color w:val="E8BF6A"/>
+        </w:rPr>
+        <w:t>&lt;/</w:t>
+      </w:r>
+      <w:proofErr w:type="spellStart"/>
+      <w:r>
+        <w:rPr>
+          <w:color w:val="E8BF6A"/>
+        </w:rPr>
+        <w:t>artifactId</w:t>
+      </w:r>
+      <w:proofErr w:type="spellEnd"/>
+      <w:r>
+        <w:rPr>
+          <w:color w:val="E8BF6A"/>
+        </w:rPr>
+        <w:t>&gt;</w:t>
+      </w:r>
+      <w:r>
+        <w:rPr>
+          <w:color w:val="E8BF6A"/>
+        </w:rPr>
+        <w:br/>
+        <w:t xml:space="preserve">    &lt;</w:t>
+      </w:r>
+      <w:proofErr w:type="spellStart"/>
+      <w:r>
+        <w:rPr>
+          <w:color w:val="E8BF6A"/>
+        </w:rPr>
+        <w:t>version</w:t>
+      </w:r>
+      <w:proofErr w:type="spellEnd"/>
+      <w:r>
+        <w:rPr>
+          <w:color w:val="E8BF6A"/>
+        </w:rPr>
+        <w:t>&gt;</w:t>
+      </w:r>
+      <w:r>
+        <w:rPr>
+          <w:color w:val="A9B7C6"/>
+        </w:rPr>
+        <w:t>4.5.13</w:t>
+      </w:r>
+      <w:r>
+        <w:rPr>
+          <w:color w:val="E8BF6A"/>
+        </w:rPr>
+        <w:t>&lt;/</w:t>
+      </w:r>
+      <w:proofErr w:type="spellStart"/>
+      <w:r>
+        <w:rPr>
+          <w:color w:val="E8BF6A"/>
+        </w:rPr>
+        <w:t>version</w:t>
+      </w:r>
+      <w:proofErr w:type="spellEnd"/>
+      <w:r>
+        <w:rPr>
+          <w:color w:val="E8BF6A"/>
+        </w:rPr>
+        <w:t>&gt;</w:t>
+      </w:r>
+      <w:r>
+        <w:rPr>
+          <w:color w:val="E8BF6A"/>
+        </w:rPr>
+        <w:br/>
+        <w:t>&lt;/</w:t>
+      </w:r>
+      <w:proofErr w:type="spellStart"/>
+      <w:r>
+        <w:rPr>
+          <w:color w:val="E8BF6A"/>
+        </w:rPr>
+        <w:t>dependency</w:t>
+      </w:r>
+      <w:proofErr w:type="spellEnd"/>
+      <w:r>
+        <w:rPr>
+          <w:color w:val="E8BF6A"/>
+        </w:rPr>
+        <w:t>&gt;</w:t>
+      </w:r>
+    </w:p>
+    <w:p>
+      <w:pPr>
+        <w:rPr>
+          <w:shd w:val="clear" w:color="auto" w:fill="FFFFFF"/>
+        </w:rPr>
+      </w:pPr>
+    </w:p>
+    <w:p>
+      <w:pPr>
+        <w:rPr>
+          <w:shd w:val="clear" w:color="auto" w:fill="FFFFFF"/>
+        </w:rPr>
+      </w:pPr>
+      <w:r>
+        <w:rPr>
+          <w:shd w:val="clear" w:color="auto" w:fill="FFFFFF"/>
+        </w:rPr>
+        <w:lastRenderedPageBreak/>
+        <w:t>Para realizar la petición GET primero debemos de crearnos un cliente Http:</w:t>
+      </w:r>
+    </w:p>
+    <w:p>
+      <w:pPr>
+        <w:pStyle w:val="HTMLconformatoprevio"/>
+        <w:shd w:val="clear" w:color="auto" w:fill="2B2B2B"/>
+        <w:rPr>
+          <w:color w:val="A9B7C6"/>
+        </w:rPr>
+      </w:pPr>
+      <w:r>
+        <w:rPr>
+          <w:color w:val="808080"/>
+        </w:rPr>
+        <w:t>//Cre</w:t>
+      </w:r>
+      <w:r>
+        <w:rPr>
+          <w:color w:val="808080"/>
+        </w:rPr>
+        <w:t>a</w:t>
+      </w:r>
+      <w:r>
+        <w:rPr>
+          <w:color w:val="808080"/>
+        </w:rPr>
+        <w:t>mos un cliente</w:t>
+      </w:r>
+      <w:r>
+        <w:rPr>
+          <w:color w:val="808080"/>
+        </w:rPr>
+        <w:br/>
+      </w:r>
+      <w:r>
+        <w:rPr>
+          <w:color w:val="CC7832"/>
+        </w:rPr>
+        <w:t xml:space="preserve">final </w:t>
+      </w:r>
+      <w:proofErr w:type="spellStart"/>
+      <w:r>
+        <w:rPr>
+          <w:color w:val="A9B7C6"/>
+        </w:rPr>
+        <w:t>CloseableHttpClient</w:t>
+      </w:r>
+      <w:proofErr w:type="spellEnd"/>
+      <w:r>
+        <w:rPr>
+          <w:color w:val="A9B7C6"/>
+        </w:rPr>
+        <w:t xml:space="preserve"> </w:t>
+      </w:r>
+      <w:proofErr w:type="spellStart"/>
+      <w:r>
+        <w:rPr>
+          <w:color w:val="A9B7C6"/>
+        </w:rPr>
+        <w:t>httpClient</w:t>
+      </w:r>
+      <w:proofErr w:type="spellEnd"/>
+      <w:r>
+        <w:rPr>
+          <w:color w:val="A9B7C6"/>
+        </w:rPr>
+        <w:t xml:space="preserve"> = </w:t>
+      </w:r>
+      <w:proofErr w:type="spellStart"/>
+      <w:r>
+        <w:rPr>
+          <w:color w:val="A9B7C6"/>
+        </w:rPr>
+        <w:t>HttpClients.</w:t>
+      </w:r>
+      <w:r>
+        <w:rPr>
+          <w:i/>
+          <w:iCs/>
+          <w:color w:val="A9B7C6"/>
+        </w:rPr>
+        <w:t>createDefault</w:t>
+      </w:r>
+      <w:proofErr w:type="spellEnd"/>
+      <w:r>
+        <w:rPr>
+          <w:color w:val="A9B7C6"/>
+        </w:rPr>
+        <w:t>()</w:t>
+      </w:r>
+      <w:r>
+        <w:rPr>
+          <w:color w:val="CC7832"/>
+        </w:rPr>
+        <w:t>;</w:t>
+      </w:r>
+    </w:p>
+    <w:p>
+      <w:pPr>
+        <w:rPr>
+          <w:shd w:val="clear" w:color="auto" w:fill="FFFFFF"/>
+        </w:rPr>
+      </w:pPr>
+    </w:p>
+    <w:p>
+      <w:pPr>
+        <w:rPr>
+          <w:shd w:val="clear" w:color="auto" w:fill="FFFFFF"/>
+        </w:rPr>
+      </w:pPr>
+      <w:r>
+        <w:rPr>
+          <w:shd w:val="clear" w:color="auto" w:fill="FFFFFF"/>
+        </w:rPr>
+        <w:t>Después establecemos la ruta de la petición GET con la información que queremos enviar:</w:t>
+      </w:r>
+    </w:p>
+    <w:p>
+      <w:pPr>
+        <w:pStyle w:val="HTMLconformatoprevio"/>
+        <w:shd w:val="clear" w:color="auto" w:fill="2B2B2B"/>
+        <w:rPr>
+          <w:color w:val="A9B7C6"/>
+        </w:rPr>
+      </w:pPr>
+      <w:r>
+        <w:rPr>
+          <w:color w:val="808080"/>
+        </w:rPr>
+        <w:t xml:space="preserve">//Establecemos la ruta donde se quiere enviar la petición </w:t>
+      </w:r>
+      <w:proofErr w:type="spellStart"/>
+      <w:r>
+        <w:rPr>
+          <w:color w:val="808080"/>
+        </w:rPr>
+        <w:t>get</w:t>
+      </w:r>
+      <w:proofErr w:type="spellEnd"/>
+      <w:r>
+        <w:rPr>
+          <w:color w:val="808080"/>
+        </w:rPr>
+        <w:br/>
+      </w:r>
+      <w:proofErr w:type="spellStart"/>
+      <w:r>
+        <w:rPr>
+          <w:color w:val="A9B7C6"/>
+        </w:rPr>
+        <w:t>HttpGet</w:t>
+      </w:r>
+      <w:proofErr w:type="spellEnd"/>
+      <w:r>
+        <w:rPr>
+          <w:color w:val="A9B7C6"/>
+        </w:rPr>
+        <w:t xml:space="preserve"> </w:t>
+      </w:r>
+      <w:proofErr w:type="spellStart"/>
+      <w:r>
+        <w:rPr>
+          <w:color w:val="A9B7C6"/>
+        </w:rPr>
+        <w:t>request</w:t>
+      </w:r>
+      <w:proofErr w:type="spellEnd"/>
+      <w:r>
+        <w:rPr>
+          <w:color w:val="A9B7C6"/>
+        </w:rPr>
+        <w:t xml:space="preserve"> = </w:t>
+      </w:r>
+      <w:r>
+        <w:rPr>
+          <w:color w:val="CC7832"/>
+        </w:rPr>
+        <w:t xml:space="preserve">new </w:t>
+      </w:r>
+      <w:proofErr w:type="spellStart"/>
+      <w:r>
+        <w:rPr>
+          <w:color w:val="A9B7C6"/>
+        </w:rPr>
+        <w:t>HttpGet</w:t>
+      </w:r>
+      <w:proofErr w:type="spellEnd"/>
+      <w:r>
+        <w:rPr>
+          <w:color w:val="A9B7C6"/>
+        </w:rPr>
+        <w:t>(</w:t>
+      </w:r>
+      <w:r>
+        <w:rPr>
+          <w:color w:val="6A8759"/>
+        </w:rPr>
+        <w:t>"http://mi-server.com:8080/saludo/</w:t>
+      </w:r>
+      <w:proofErr w:type="spellStart"/>
+      <w:r>
+        <w:rPr>
+          <w:color w:val="6A8759"/>
+        </w:rPr>
+        <w:t>hola_server</w:t>
+      </w:r>
+      <w:proofErr w:type="spellEnd"/>
+      <w:r>
+        <w:rPr>
+          <w:color w:val="6A8759"/>
+        </w:rPr>
+        <w:t>"</w:t>
+      </w:r>
+      <w:r>
+        <w:rPr>
+          <w:color w:val="A9B7C6"/>
+        </w:rPr>
+        <w:t>)</w:t>
+      </w:r>
+      <w:r>
+        <w:rPr>
+          <w:color w:val="CC7832"/>
+        </w:rPr>
+        <w:t>;</w:t>
+      </w:r>
+    </w:p>
+    <w:p>
+      <w:pPr>
+        <w:rPr>
+          <w:shd w:val="clear" w:color="auto" w:fill="FFFFFF"/>
+        </w:rPr>
+      </w:pPr>
+    </w:p>
+    <w:p>
+      <w:pPr>
+        <w:rPr>
+          <w:shd w:val="clear" w:color="auto" w:fill="FFFFFF"/>
+        </w:rPr>
+      </w:pPr>
+      <w:r>
+        <w:rPr>
+          <w:shd w:val="clear" w:color="auto" w:fill="FFFFFF"/>
+        </w:rPr>
+        <w:t>Por último, realizamos la petición y recogemos e imprimimos la respuesta:</w:t>
+      </w:r>
+    </w:p>
+    <w:p>
+      <w:pPr>
+        <w:pStyle w:val="HTMLconformatoprevio"/>
+        <w:shd w:val="clear" w:color="auto" w:fill="2B2B2B"/>
+        <w:rPr>
+          <w:color w:val="A9B7C6"/>
+        </w:rPr>
+      </w:pPr>
+      <w:r>
+        <w:rPr>
+          <w:color w:val="808080"/>
+        </w:rPr>
+        <w:t>//Enviamos la petición y recogemos la respuesta</w:t>
+      </w:r>
+      <w:r>
+        <w:rPr>
+          <w:color w:val="808080"/>
+        </w:rPr>
+        <w:br/>
+      </w:r>
+      <w:r>
+        <w:rPr>
+          <w:color w:val="CC7832"/>
+        </w:rPr>
+        <w:t xml:space="preserve">try </w:t>
+      </w:r>
+      <w:r>
+        <w:rPr>
+          <w:color w:val="A9B7C6"/>
+        </w:rPr>
+        <w:t>(</w:t>
+      </w:r>
+      <w:proofErr w:type="spellStart"/>
+      <w:r>
+        <w:rPr>
+          <w:color w:val="A9B7C6"/>
+        </w:rPr>
+        <w:t>CloseableHttpResponse</w:t>
+      </w:r>
+      <w:proofErr w:type="spellEnd"/>
+      <w:r>
+        <w:rPr>
+          <w:color w:val="A9B7C6"/>
+        </w:rPr>
+        <w:t xml:space="preserve"> response = </w:t>
+      </w:r>
+      <w:proofErr w:type="spellStart"/>
+      <w:r>
+        <w:rPr>
+          <w:color w:val="A9B7C6"/>
+        </w:rPr>
+        <w:t>httpClient.execute</w:t>
+      </w:r>
+      <w:proofErr w:type="spellEnd"/>
+      <w:r>
+        <w:rPr>
+          <w:color w:val="A9B7C6"/>
+        </w:rPr>
+        <w:t>(</w:t>
+      </w:r>
+      <w:proofErr w:type="spellStart"/>
+      <w:r>
+        <w:rPr>
+          <w:color w:val="A9B7C6"/>
+        </w:rPr>
+        <w:t>request</w:t>
+      </w:r>
+      <w:proofErr w:type="spellEnd"/>
+      <w:r>
+        <w:rPr>
+          <w:color w:val="A9B7C6"/>
+        </w:rPr>
+        <w:t>)) {</w:t>
+      </w:r>
+      <w:r>
+        <w:rPr>
+          <w:color w:val="A9B7C6"/>
+        </w:rPr>
+        <w:br/>
+      </w:r>
+      <w:r>
+        <w:rPr>
+          <w:color w:val="A9B7C6"/>
+        </w:rPr>
+        <w:br/>
+        <w:t xml:space="preserve">    </w:t>
+      </w:r>
+      <w:r>
+        <w:rPr>
+          <w:color w:val="808080"/>
+        </w:rPr>
+        <w:t>// Imprimimos el código de respuesta</w:t>
+      </w:r>
+      <w:r>
+        <w:rPr>
+          <w:color w:val="808080"/>
+        </w:rPr>
+        <w:br/>
+        <w:t xml:space="preserve">    </w:t>
+      </w:r>
+      <w:proofErr w:type="spellStart"/>
+      <w:r>
+        <w:rPr>
+          <w:color w:val="A9B7C6"/>
+        </w:rPr>
+        <w:t>System.</w:t>
+      </w:r>
+      <w:r>
+        <w:rPr>
+          <w:i/>
+          <w:iCs/>
+          <w:color w:val="9876AA"/>
+        </w:rPr>
+        <w:t>out</w:t>
+      </w:r>
+      <w:r>
+        <w:rPr>
+          <w:color w:val="A9B7C6"/>
+        </w:rPr>
+        <w:t>.println</w:t>
+      </w:r>
+      <w:proofErr w:type="spellEnd"/>
+      <w:r>
+        <w:rPr>
+          <w:color w:val="A9B7C6"/>
+        </w:rPr>
+        <w:t>(</w:t>
+      </w:r>
+      <w:proofErr w:type="spellStart"/>
+      <w:r>
+        <w:rPr>
+          <w:color w:val="A9B7C6"/>
+        </w:rPr>
+        <w:t>response.getStatusLine</w:t>
+      </w:r>
+      <w:proofErr w:type="spellEnd"/>
+      <w:r>
+        <w:rPr>
+          <w:color w:val="A9B7C6"/>
+        </w:rPr>
+        <w:t>().</w:t>
+      </w:r>
+      <w:proofErr w:type="spellStart"/>
+      <w:r>
+        <w:rPr>
+          <w:color w:val="A9B7C6"/>
+        </w:rPr>
+        <w:t>toString</w:t>
+      </w:r>
+      <w:proofErr w:type="spellEnd"/>
+      <w:r>
+        <w:rPr>
+          <w:color w:val="A9B7C6"/>
+        </w:rPr>
+        <w:t>())</w:t>
+      </w:r>
+      <w:r>
+        <w:rPr>
+          <w:color w:val="CC7832"/>
+        </w:rPr>
+        <w:t>;</w:t>
+      </w:r>
+      <w:r>
+        <w:rPr>
+          <w:color w:val="CC7832"/>
+        </w:rPr>
+        <w:br/>
+      </w:r>
+      <w:r>
+        <w:rPr>
+          <w:color w:val="CC7832"/>
+        </w:rPr>
+        <w:br/>
+        <w:t xml:space="preserve">    </w:t>
+      </w:r>
+      <w:proofErr w:type="spellStart"/>
+      <w:r>
+        <w:rPr>
+          <w:color w:val="A9B7C6"/>
+        </w:rPr>
+        <w:t>HttpEntity</w:t>
+      </w:r>
+      <w:proofErr w:type="spellEnd"/>
+      <w:r>
+        <w:rPr>
+          <w:color w:val="A9B7C6"/>
+        </w:rPr>
+        <w:t xml:space="preserve"> </w:t>
+      </w:r>
+      <w:proofErr w:type="spellStart"/>
+      <w:r>
+        <w:rPr>
+          <w:color w:val="A9B7C6"/>
+        </w:rPr>
+        <w:t>entity</w:t>
+      </w:r>
+      <w:proofErr w:type="spellEnd"/>
+      <w:r>
+        <w:rPr>
+          <w:color w:val="A9B7C6"/>
+        </w:rPr>
+        <w:t xml:space="preserve"> = </w:t>
+      </w:r>
+      <w:proofErr w:type="spellStart"/>
+      <w:r>
+        <w:rPr>
+          <w:color w:val="A9B7C6"/>
+        </w:rPr>
+        <w:t>response.getEntity</w:t>
+      </w:r>
+      <w:proofErr w:type="spellEnd"/>
+      <w:r>
+        <w:rPr>
+          <w:color w:val="A9B7C6"/>
+        </w:rPr>
+        <w:t>()</w:t>
+      </w:r>
+      <w:r>
+        <w:rPr>
+          <w:color w:val="CC7832"/>
+        </w:rPr>
+        <w:t>;</w:t>
+      </w:r>
+      <w:r>
+        <w:rPr>
+          <w:color w:val="CC7832"/>
+        </w:rPr>
+        <w:br/>
+      </w:r>
+      <w:r>
+        <w:rPr>
+          <w:color w:val="CC7832"/>
+        </w:rPr>
+        <w:br/>
+        <w:t xml:space="preserve">    </w:t>
+      </w:r>
+      <w:r>
+        <w:rPr>
+          <w:color w:val="808080"/>
+        </w:rPr>
+        <w:t>//Imprimimos la información que nos envía el servidor</w:t>
+      </w:r>
+      <w:r>
+        <w:rPr>
+          <w:color w:val="808080"/>
+        </w:rPr>
+        <w:br/>
+        <w:t xml:space="preserve">    </w:t>
+      </w:r>
+      <w:proofErr w:type="spellStart"/>
+      <w:r>
+        <w:rPr>
+          <w:color w:val="CC7832"/>
+        </w:rPr>
+        <w:t>if</w:t>
+      </w:r>
+      <w:proofErr w:type="spellEnd"/>
+      <w:r>
+        <w:rPr>
+          <w:color w:val="CC7832"/>
+        </w:rPr>
+        <w:t xml:space="preserve"> </w:t>
+      </w:r>
+      <w:r>
+        <w:rPr>
+          <w:color w:val="A9B7C6"/>
+        </w:rPr>
+        <w:t>(</w:t>
+      </w:r>
+      <w:proofErr w:type="spellStart"/>
+      <w:r>
+        <w:rPr>
+          <w:color w:val="A9B7C6"/>
+        </w:rPr>
+        <w:t>entity</w:t>
+      </w:r>
+      <w:proofErr w:type="spellEnd"/>
+      <w:r>
+        <w:rPr>
+          <w:color w:val="A9B7C6"/>
+        </w:rPr>
+        <w:t xml:space="preserve"> != </w:t>
+      </w:r>
+      <w:proofErr w:type="spellStart"/>
+      <w:r>
+        <w:rPr>
+          <w:color w:val="CC7832"/>
+        </w:rPr>
+        <w:t>null</w:t>
+      </w:r>
+      <w:proofErr w:type="spellEnd"/>
+      <w:r>
+        <w:rPr>
+          <w:color w:val="A9B7C6"/>
+        </w:rPr>
+        <w:t>) {</w:t>
+      </w:r>
+      <w:r>
+        <w:rPr>
+          <w:color w:val="A9B7C6"/>
+        </w:rPr>
+        <w:br/>
+        <w:t xml:space="preserve">        </w:t>
+      </w:r>
+      <w:r>
+        <w:rPr>
+          <w:color w:val="808080"/>
+        </w:rPr>
+        <w:t xml:space="preserve">// </w:t>
+      </w:r>
+      <w:proofErr w:type="spellStart"/>
+      <w:r>
+        <w:rPr>
+          <w:color w:val="808080"/>
+        </w:rPr>
+        <w:t>return</w:t>
+      </w:r>
+      <w:proofErr w:type="spellEnd"/>
+      <w:r>
+        <w:rPr>
+          <w:color w:val="808080"/>
+        </w:rPr>
+        <w:t xml:space="preserve"> </w:t>
+      </w:r>
+      <w:proofErr w:type="spellStart"/>
+      <w:r>
+        <w:rPr>
+          <w:color w:val="808080"/>
+        </w:rPr>
+        <w:t>it</w:t>
+      </w:r>
+      <w:proofErr w:type="spellEnd"/>
+      <w:r>
+        <w:rPr>
+          <w:color w:val="808080"/>
+        </w:rPr>
+        <w:t xml:space="preserve"> as a </w:t>
+      </w:r>
+      <w:proofErr w:type="spellStart"/>
+      <w:r>
+        <w:rPr>
+          <w:color w:val="808080"/>
+        </w:rPr>
+        <w:t>String</w:t>
+      </w:r>
+      <w:proofErr w:type="spellEnd"/>
+      <w:r>
+        <w:rPr>
+          <w:color w:val="808080"/>
+        </w:rPr>
+        <w:br/>
+        <w:t xml:space="preserve">        </w:t>
+      </w:r>
+      <w:proofErr w:type="spellStart"/>
+      <w:r>
+        <w:rPr>
+          <w:color w:val="A9B7C6"/>
+        </w:rPr>
+        <w:t>String</w:t>
+      </w:r>
+      <w:proofErr w:type="spellEnd"/>
+      <w:r>
+        <w:rPr>
+          <w:color w:val="A9B7C6"/>
+        </w:rPr>
+        <w:t xml:space="preserve"> </w:t>
+      </w:r>
+      <w:proofErr w:type="spellStart"/>
+      <w:r>
+        <w:rPr>
+          <w:color w:val="A9B7C6"/>
+        </w:rPr>
+        <w:t>result</w:t>
+      </w:r>
+      <w:proofErr w:type="spellEnd"/>
+      <w:r>
+        <w:rPr>
+          <w:color w:val="A9B7C6"/>
+        </w:rPr>
+        <w:t xml:space="preserve"> = </w:t>
+      </w:r>
+      <w:proofErr w:type="spellStart"/>
+      <w:r>
+        <w:rPr>
+          <w:color w:val="A9B7C6"/>
+        </w:rPr>
+        <w:t>EntityUtils.</w:t>
+      </w:r>
+      <w:r>
+        <w:rPr>
+          <w:i/>
+          <w:iCs/>
+          <w:color w:val="A9B7C6"/>
+        </w:rPr>
+        <w:t>toString</w:t>
+      </w:r>
+      <w:proofErr w:type="spellEnd"/>
+      <w:r>
+        <w:rPr>
+          <w:color w:val="A9B7C6"/>
+        </w:rPr>
+        <w:t>(</w:t>
+      </w:r>
+      <w:proofErr w:type="spellStart"/>
+      <w:r>
+        <w:rPr>
+          <w:color w:val="A9B7C6"/>
+        </w:rPr>
+        <w:t>entity</w:t>
+      </w:r>
+      <w:proofErr w:type="spellEnd"/>
+      <w:r>
+        <w:rPr>
+          <w:color w:val="A9B7C6"/>
+        </w:rPr>
+        <w:t>)</w:t>
+      </w:r>
+      <w:r>
+        <w:rPr>
+          <w:color w:val="CC7832"/>
+        </w:rPr>
+        <w:t>;</w:t>
+      </w:r>
+      <w:r>
+        <w:rPr>
+          <w:color w:val="CC7832"/>
+        </w:rPr>
+        <w:br/>
+        <w:t xml:space="preserve">        </w:t>
+      </w:r>
+      <w:proofErr w:type="spellStart"/>
+      <w:r>
+        <w:rPr>
+          <w:color w:val="A9B7C6"/>
+        </w:rPr>
+        <w:t>System.</w:t>
+      </w:r>
+      <w:r>
+        <w:rPr>
+          <w:i/>
+          <w:iCs/>
+          <w:color w:val="9876AA"/>
+        </w:rPr>
+        <w:t>out</w:t>
+      </w:r>
+      <w:r>
+        <w:rPr>
+          <w:color w:val="A9B7C6"/>
+        </w:rPr>
+        <w:t>.println</w:t>
+      </w:r>
+      <w:proofErr w:type="spellEnd"/>
+      <w:r>
+        <w:rPr>
+          <w:color w:val="A9B7C6"/>
+        </w:rPr>
+        <w:t>(</w:t>
+      </w:r>
+      <w:proofErr w:type="spellStart"/>
+      <w:r>
+        <w:rPr>
+          <w:color w:val="A9B7C6"/>
+        </w:rPr>
+        <w:t>result</w:t>
+      </w:r>
+      <w:proofErr w:type="spellEnd"/>
+      <w:r>
+        <w:rPr>
+          <w:color w:val="A9B7C6"/>
+        </w:rPr>
+        <w:t>)</w:t>
+      </w:r>
+      <w:r>
+        <w:rPr>
+          <w:color w:val="CC7832"/>
+        </w:rPr>
+        <w:t>;</w:t>
+      </w:r>
+      <w:r>
+        <w:rPr>
+          <w:color w:val="CC7832"/>
+        </w:rPr>
+        <w:br/>
+        <w:t xml:space="preserve">    </w:t>
+      </w:r>
+      <w:r>
+        <w:rPr>
+          <w:color w:val="A9B7C6"/>
+        </w:rPr>
+        <w:t>}</w:t>
+      </w:r>
+      <w:r>
+        <w:rPr>
+          <w:color w:val="A9B7C6"/>
+        </w:rPr>
+        <w:br/>
+      </w:r>
+      <w:r>
+        <w:rPr>
+          <w:color w:val="A9B7C6"/>
+        </w:rPr>
+        <w:br/>
+        <w:t>}</w:t>
+      </w:r>
+    </w:p>
+    <w:p>
+      <w:pPr>
+        <w:rPr>
+          <w:shd w:val="clear" w:color="auto" w:fill="FFFFFF"/>
+        </w:rPr>
+      </w:pPr>
+    </w:p>
+    <w:p>
+      <w:r>
+        <w:t>En el siguiente enlace tenéis disponible una plantilla de un proyecto en java</w:t>
+      </w:r>
+      <w:r>
+        <w:t xml:space="preserve"> (</w:t>
+      </w:r>
+      <w:proofErr w:type="spellStart"/>
+      <w:r>
+        <w:t>Java_GET</w:t>
+      </w:r>
+      <w:proofErr w:type="spellEnd"/>
+      <w:r>
+        <w:t>)</w:t>
+      </w:r>
+      <w:r>
+        <w:t xml:space="preserve"> para realizar</w:t>
+      </w:r>
+      <w:r>
+        <w:t xml:space="preserve"> peticiones GET</w:t>
+      </w:r>
+      <w:r>
+        <w:t xml:space="preserve">: </w:t>
+      </w:r>
+      <w:hyperlink r:id="rId77" w:history="1">
+        <w:r>
+          <w:rPr>
+            <w:rStyle w:val="Hipervnculo"/>
+          </w:rPr>
+          <w:t>https://github.com/navasdamas/CTF-SSH</w:t>
+        </w:r>
+      </w:hyperlink>
+    </w:p>
+    <w:p>
+      <w:pPr>
+        <w:rPr>
+          <w:shd w:val="clear" w:color="auto" w:fill="FFFFFF"/>
+        </w:rPr>
+      </w:pPr>
+    </w:p>
     <w:sectPr>
       <w:pgSz w:w="11906" w:h="16838"/>
       <w:pgMar w:top="1417" w:right="1701" w:bottom="1417" w:left="1701" w:header="708" w:footer="708" w:gutter="0"/>
@@ -20313,7 +21515,7 @@
 </file>
 
 <file path=word/endnotes.xml><?xml version="1.0" encoding="utf-8"?>
-<w:endnotes xmlns:wpc="http://schemas.microsoft.com/office/word/2010/wordprocessingCanvas" xmlns:cx="http://schemas.microsoft.com/office/drawing/2014/chartex" xmlns:cx1="http://schemas.microsoft.com/office/drawing/2015/9/8/chartex" xmlns:cx2="http://schemas.microsoft.com/office/drawing/2015/10/21/chartex" xmlns:cx3="http://schemas.microsoft.com/office/drawing/2016/5/9/chartex" xmlns:cx4="http://schemas.microsoft.com/office/drawing/2016/5/10/chartex" xmlns:cx5="http://schemas.microsoft.com/office/drawing/2016/5/11/chartex" xmlns:cx6="http://schemas.microsoft.com/office/drawing/2016/5/12/chartex" xmlns:cx7="http://schemas.microsoft.com/office/drawing/2016/5/13/chartex" xmlns:cx8="http://schemas.microsoft.com/office/drawing/2016/5/14/chartex" xmlns:mc="http://schemas.openxmlformats.org/markup-compatibility/2006" xmlns:aink="http://schemas.microsoft.com/office/drawing/2016/ink" xmlns:am3d="http://schemas.microsoft.com/office/drawing/2017/model3d" xmlns:o="urn:schemas-microsoft-com:office:office" xmlns:r="http://schemas.openxmlformats.org/officeDocument/2006/relationships" xmlns:m="http://schemas.openxmlformats.org/officeDocument/2006/math" xmlns:v="urn:schemas-microsoft-com:vml" xmlns:wp14="http://schemas.microsoft.com/office/word/2010/wordprocessingDrawing" xmlns:wp="http://schemas.openxmlformats.org/drawingml/2006/wordprocessingDrawing" xmlns:w10="urn:schemas-microsoft-com:office:word" xmlns:w="http://schemas.openxmlformats.org/wordprocessingml/2006/main" xmlns:w14="http://schemas.microsoft.com/office/word/2010/wordml" xmlns:w15="http://schemas.microsoft.com/office/word/2012/wordml" xmlns:w16cex="http://schemas.microsoft.com/office/word/2018/wordml/cex" xmlns:w16cid="http://schemas.microsoft.com/office/word/2016/wordml/cid" xmlns:w16="http://schemas.microsoft.com/office/word/2018/wordml" xmlns:w16sdtdh="http://schemas.microsoft.com/office/word/2020/wordml/sdtdatahash" xmlns:w16se="http://schemas.microsoft.com/office/word/2015/wordml/symex" xmlns:wpg="http://schemas.microsoft.com/office/word/2010/wordprocessingGroup" xmlns:wpi="http://schemas.microsoft.com/office/word/2010/wordprocessingInk" xmlns:wne="http://schemas.microsoft.com/office/word/2006/wordml" xmlns:wps="http://schemas.microsoft.com/office/word/2010/wordprocessingShape" mc:Ignorable="w14 w15 w16se w16cid w16 w16cex w16sdtdh wp14">
+<w:endnotes xmlns:wpc="http://schemas.microsoft.com/office/word/2010/wordprocessingCanvas" xmlns:cx="http://schemas.microsoft.com/office/drawing/2014/chartex" xmlns:cx1="http://schemas.microsoft.com/office/drawing/2015/9/8/chartex" xmlns:cx2="http://schemas.microsoft.com/office/drawing/2015/10/21/chartex" xmlns:cx3="http://schemas.microsoft.com/office/drawing/2016/5/9/chartex" xmlns:cx4="http://schemas.microsoft.com/office/drawing/2016/5/10/chartex" xmlns:cx5="http://schemas.microsoft.com/office/drawing/2016/5/11/chartex" xmlns:cx6="http://schemas.microsoft.com/office/drawing/2016/5/12/chartex" xmlns:cx7="http://schemas.microsoft.com/office/drawing/2016/5/13/chartex" xmlns:cx8="http://schemas.microsoft.com/office/drawing/2016/5/14/chartex" xmlns:mc="http://schemas.openxmlformats.org/markup-compatibility/2006" xmlns:aink="http://schemas.microsoft.com/office/drawing/2016/ink" xmlns:am3d="http://schemas.microsoft.com/office/drawing/2017/model3d" xmlns:o="urn:schemas-microsoft-com:office:office" xmlns:oel="http://schemas.microsoft.com/office/2019/extlst" xmlns:r="http://schemas.openxmlformats.org/officeDocument/2006/relationships" xmlns:m="http://schemas.openxmlformats.org/officeDocument/2006/math" xmlns:v="urn:schemas-microsoft-com:vml" xmlns:wp14="http://schemas.microsoft.com/office/word/2010/wordprocessingDrawing" xmlns:wp="http://schemas.openxmlformats.org/drawingml/2006/wordprocessingDrawing" xmlns:w10="urn:schemas-microsoft-com:office:word" xmlns:w="http://schemas.openxmlformats.org/wordprocessingml/2006/main" xmlns:w14="http://schemas.microsoft.com/office/word/2010/wordml" xmlns:w15="http://schemas.microsoft.com/office/word/2012/wordml" xmlns:w16cex="http://schemas.microsoft.com/office/word/2018/wordml/cex" xmlns:w16cid="http://schemas.microsoft.com/office/word/2016/wordml/cid" xmlns:w16="http://schemas.microsoft.com/office/word/2018/wordml" xmlns:w16sdtdh="http://schemas.microsoft.com/office/word/2020/wordml/sdtdatahash" xmlns:w16se="http://schemas.microsoft.com/office/word/2015/wordml/symex" xmlns:wpg="http://schemas.microsoft.com/office/word/2010/wordprocessingGroup" xmlns:wpi="http://schemas.microsoft.com/office/word/2010/wordprocessingInk" xmlns:wne="http://schemas.microsoft.com/office/word/2006/wordml" xmlns:wps="http://schemas.microsoft.com/office/word/2010/wordprocessingShape" mc:Ignorable="w14 w15 w16se w16cid w16 w16cex w16sdtdh wp14">
   <w:endnote w:type="separator" w:id="-1">
     <w:p>
       <w:pPr>
@@ -20338,7 +21540,7 @@
 </file>
 
 <file path=word/footnotes.xml><?xml version="1.0" encoding="utf-8"?>
-<w:footnotes xmlns:wpc="http://schemas.microsoft.com/office/word/2010/wordprocessingCanvas" xmlns:cx="http://schemas.microsoft.com/office/drawing/2014/chartex" xmlns:cx1="http://schemas.microsoft.com/office/drawing/2015/9/8/chartex" xmlns:cx2="http://schemas.microsoft.com/office/drawing/2015/10/21/chartex" xmlns:cx3="http://schemas.microsoft.com/office/drawing/2016/5/9/chartex" xmlns:cx4="http://schemas.microsoft.com/office/drawing/2016/5/10/chartex" xmlns:cx5="http://schemas.microsoft.com/office/drawing/2016/5/11/chartex" xmlns:cx6="http://schemas.microsoft.com/office/drawing/2016/5/12/chartex" xmlns:cx7="http://schemas.microsoft.com/office/drawing/2016/5/13/chartex" xmlns:cx8="http://schemas.microsoft.com/office/drawing/2016/5/14/chartex" xmlns:mc="http://schemas.openxmlformats.org/markup-compatibility/2006" xmlns:aink="http://schemas.microsoft.com/office/drawing/2016/ink" xmlns:am3d="http://schemas.microsoft.com/office/drawing/2017/model3d" xmlns:o="urn:schemas-microsoft-com:office:office" xmlns:r="http://schemas.openxmlformats.org/officeDocument/2006/relationships" xmlns:m="http://schemas.openxmlformats.org/officeDocument/2006/math" xmlns:v="urn:schemas-microsoft-com:vml" xmlns:wp14="http://schemas.microsoft.com/office/word/2010/wordprocessingDrawing" xmlns:wp="http://schemas.openxmlformats.org/drawingml/2006/wordprocessingDrawing" xmlns:w10="urn:schemas-microsoft-com:office:word" xmlns:w="http://schemas.openxmlformats.org/wordprocessingml/2006/main" xmlns:w14="http://schemas.microsoft.com/office/word/2010/wordml" xmlns:w15="http://schemas.microsoft.com/office/word/2012/wordml" xmlns:w16cex="http://schemas.microsoft.com/office/word/2018/wordml/cex" xmlns:w16cid="http://schemas.microsoft.com/office/word/2016/wordml/cid" xmlns:w16="http://schemas.microsoft.com/office/word/2018/wordml" xmlns:w16sdtdh="http://schemas.microsoft.com/office/word/2020/wordml/sdtdatahash" xmlns:w16se="http://schemas.microsoft.com/office/word/2015/wordml/symex" xmlns:wpg="http://schemas.microsoft.com/office/word/2010/wordprocessingGroup" xmlns:wpi="http://schemas.microsoft.com/office/word/2010/wordprocessingInk" xmlns:wne="http://schemas.microsoft.com/office/word/2006/wordml" xmlns:wps="http://schemas.microsoft.com/office/word/2010/wordprocessingShape" mc:Ignorable="w14 w15 w16se w16cid w16 w16cex w16sdtdh wp14">
+<w:footnotes xmlns:wpc="http://schemas.microsoft.com/office/word/2010/wordprocessingCanvas" xmlns:cx="http://schemas.microsoft.com/office/drawing/2014/chartex" xmlns:cx1="http://schemas.microsoft.com/office/drawing/2015/9/8/chartex" xmlns:cx2="http://schemas.microsoft.com/office/drawing/2015/10/21/chartex" xmlns:cx3="http://schemas.microsoft.com/office/drawing/2016/5/9/chartex" xmlns:cx4="http://schemas.microsoft.com/office/drawing/2016/5/10/chartex" xmlns:cx5="http://schemas.microsoft.com/office/drawing/2016/5/11/chartex" xmlns:cx6="http://schemas.microsoft.com/office/drawing/2016/5/12/chartex" xmlns:cx7="http://schemas.microsoft.com/office/drawing/2016/5/13/chartex" xmlns:cx8="http://schemas.microsoft.com/office/drawing/2016/5/14/chartex" xmlns:mc="http://schemas.openxmlformats.org/markup-compatibility/2006" xmlns:aink="http://schemas.microsoft.com/office/drawing/2016/ink" xmlns:am3d="http://schemas.microsoft.com/office/drawing/2017/model3d" xmlns:o="urn:schemas-microsoft-com:office:office" xmlns:oel="http://schemas.microsoft.com/office/2019/extlst" xmlns:r="http://schemas.openxmlformats.org/officeDocument/2006/relationships" xmlns:m="http://schemas.openxmlformats.org/officeDocument/2006/math" xmlns:v="urn:schemas-microsoft-com:vml" xmlns:wp14="http://schemas.microsoft.com/office/word/2010/wordprocessingDrawing" xmlns:wp="http://schemas.openxmlformats.org/drawingml/2006/wordprocessingDrawing" xmlns:w10="urn:schemas-microsoft-com:office:word" xmlns:w="http://schemas.openxmlformats.org/wordprocessingml/2006/main" xmlns:w14="http://schemas.microsoft.com/office/word/2010/wordml" xmlns:w15="http://schemas.microsoft.com/office/word/2012/wordml" xmlns:w16cex="http://schemas.microsoft.com/office/word/2018/wordml/cex" xmlns:w16cid="http://schemas.microsoft.com/office/word/2016/wordml/cid" xmlns:w16="http://schemas.microsoft.com/office/word/2018/wordml" xmlns:w16sdtdh="http://schemas.microsoft.com/office/word/2020/wordml/sdtdatahash" xmlns:w16se="http://schemas.microsoft.com/office/word/2015/wordml/symex" xmlns:wpg="http://schemas.microsoft.com/office/word/2010/wordprocessingGroup" xmlns:wpi="http://schemas.microsoft.com/office/word/2010/wordprocessingInk" xmlns:wne="http://schemas.microsoft.com/office/word/2006/wordml" xmlns:wps="http://schemas.microsoft.com/office/word/2010/wordprocessingShape" mc:Ignorable="w14 w15 w16se w16cid w16 w16cex w16sdtdh wp14">
   <w:footnote w:type="separator" w:id="-1">
     <w:p>
       <w:pPr>
@@ -20512,7 +21714,7 @@
 </file>
 
 <file path=word/numbering.xml><?xml version="1.0" encoding="utf-8"?>
-<w:numbering xmlns:wpc="http://schemas.microsoft.com/office/word/2010/wordprocessingCanvas" xmlns:cx="http://schemas.microsoft.com/office/drawing/2014/chartex" xmlns:cx1="http://schemas.microsoft.com/office/drawing/2015/9/8/chartex" xmlns:cx2="http://schemas.microsoft.com/office/drawing/2015/10/21/chartex" xmlns:cx3="http://schemas.microsoft.com/office/drawing/2016/5/9/chartex" xmlns:cx4="http://schemas.microsoft.com/office/drawing/2016/5/10/chartex" xmlns:cx5="http://schemas.microsoft.com/office/drawing/2016/5/11/chartex" xmlns:cx6="http://schemas.microsoft.com/office/drawing/2016/5/12/chartex" xmlns:cx7="http://schemas.microsoft.com/office/drawing/2016/5/13/chartex" xmlns:cx8="http://schemas.microsoft.com/office/drawing/2016/5/14/chartex" xmlns:mc="http://schemas.openxmlformats.org/markup-compatibility/2006" xmlns:aink="http://schemas.microsoft.com/office/drawing/2016/ink" xmlns:am3d="http://schemas.microsoft.com/office/drawing/2017/model3d" xmlns:o="urn:schemas-microsoft-com:office:office" xmlns:r="http://schemas.openxmlformats.org/officeDocument/2006/relationships" xmlns:m="http://schemas.openxmlformats.org/officeDocument/2006/math" xmlns:v="urn:schemas-microsoft-com:vml" xmlns:wp14="http://schemas.microsoft.com/office/word/2010/wordprocessingDrawing" xmlns:wp="http://schemas.openxmlformats.org/drawingml/2006/wordprocessingDrawing" xmlns:w10="urn:schemas-microsoft-com:office:word" xmlns:w="http://schemas.openxmlformats.org/wordprocessingml/2006/main" xmlns:w14="http://schemas.microsoft.com/office/word/2010/wordml" xmlns:w15="http://schemas.microsoft.com/office/word/2012/wordml" xmlns:w16cex="http://schemas.microsoft.com/office/word/2018/wordml/cex" xmlns:w16cid="http://schemas.microsoft.com/office/word/2016/wordml/cid" xmlns:w16="http://schemas.microsoft.com/office/word/2018/wordml" xmlns:w16sdtdh="http://schemas.microsoft.com/office/word/2020/wordml/sdtdatahash" xmlns:w16se="http://schemas.microsoft.com/office/word/2015/wordml/symex" xmlns:wpg="http://schemas.microsoft.com/office/word/2010/wordprocessingGroup" xmlns:wpi="http://schemas.microsoft.com/office/word/2010/wordprocessingInk" xmlns:wne="http://schemas.microsoft.com/office/word/2006/wordml" xmlns:wps="http://schemas.microsoft.com/office/word/2010/wordprocessingShape" mc:Ignorable="w14 w15 w16se w16cid w16 w16cex w16sdtdh wp14">
+<w:numbering xmlns:wpc="http://schemas.microsoft.com/office/word/2010/wordprocessingCanvas" xmlns:cx="http://schemas.microsoft.com/office/drawing/2014/chartex" xmlns:cx1="http://schemas.microsoft.com/office/drawing/2015/9/8/chartex" xmlns:cx2="http://schemas.microsoft.com/office/drawing/2015/10/21/chartex" xmlns:cx3="http://schemas.microsoft.com/office/drawing/2016/5/9/chartex" xmlns:cx4="http://schemas.microsoft.com/office/drawing/2016/5/10/chartex" xmlns:cx5="http://schemas.microsoft.com/office/drawing/2016/5/11/chartex" xmlns:cx6="http://schemas.microsoft.com/office/drawing/2016/5/12/chartex" xmlns:cx7="http://schemas.microsoft.com/office/drawing/2016/5/13/chartex" xmlns:cx8="http://schemas.microsoft.com/office/drawing/2016/5/14/chartex" xmlns:mc="http://schemas.openxmlformats.org/markup-compatibility/2006" xmlns:aink="http://schemas.microsoft.com/office/drawing/2016/ink" xmlns:am3d="http://schemas.microsoft.com/office/drawing/2017/model3d" xmlns:o="urn:schemas-microsoft-com:office:office" xmlns:oel="http://schemas.microsoft.com/office/2019/extlst" xmlns:r="http://schemas.openxmlformats.org/officeDocument/2006/relationships" xmlns:m="http://schemas.openxmlformats.org/officeDocument/2006/math" xmlns:v="urn:schemas-microsoft-com:vml" xmlns:wp14="http://schemas.microsoft.com/office/word/2010/wordprocessingDrawing" xmlns:wp="http://schemas.openxmlformats.org/drawingml/2006/wordprocessingDrawing" xmlns:w10="urn:schemas-microsoft-com:office:word" xmlns:w="http://schemas.openxmlformats.org/wordprocessingml/2006/main" xmlns:w14="http://schemas.microsoft.com/office/word/2010/wordml" xmlns:w15="http://schemas.microsoft.com/office/word/2012/wordml" xmlns:w16cex="http://schemas.microsoft.com/office/word/2018/wordml/cex" xmlns:w16cid="http://schemas.microsoft.com/office/word/2016/wordml/cid" xmlns:w16="http://schemas.microsoft.com/office/word/2018/wordml" xmlns:w16sdtdh="http://schemas.microsoft.com/office/word/2020/wordml/sdtdatahash" xmlns:w16se="http://schemas.microsoft.com/office/word/2015/wordml/symex" xmlns:wpg="http://schemas.microsoft.com/office/word/2010/wordprocessingGroup" xmlns:wpi="http://schemas.microsoft.com/office/word/2010/wordprocessingInk" xmlns:wne="http://schemas.microsoft.com/office/word/2006/wordml" xmlns:wps="http://schemas.microsoft.com/office/word/2010/wordprocessingShape" mc:Ignorable="w14 w15 w16se w16cid w16 w16cex w16sdtdh wp14">
   <w:abstractNum w:abstractNumId="0" w15:restartNumberingAfterBreak="0">
     <w:nsid w:val="0BA14358"/>
     <w:multiLevelType w:val="hybridMultilevel"/>
@@ -20715,7 +21917,7 @@
   <w:abstractNum w:abstractNumId="2" w15:restartNumberingAfterBreak="0">
     <w:nsid w:val="1B3D1E18"/>
     <w:multiLevelType w:val="hybridMultilevel"/>
-    <w:tmpl w:val="FD705DD0"/>
+    <w:tmpl w:val="895E57E0"/>
     <w:lvl w:ilvl="0" w:tplc="0C0A0001">
       <w:start w:val="1"/>
       <w:numFmt w:val="bullet"/>
@@ -22558,6 +23760,147 @@
     </w:lvl>
   </w:abstractNum>
   <w:abstractNum w:abstractNumId="19" w15:restartNumberingAfterBreak="0">
+    <w:nsid w:val="677A0689"/>
+    <w:multiLevelType w:val="multilevel"/>
+    <w:tmpl w:val="ADDEB1E2"/>
+    <w:lvl w:ilvl="0">
+      <w:start w:val="1"/>
+      <w:numFmt w:val="bullet"/>
+      <w:lvlText w:val=""/>
+      <w:lvlJc w:val="left"/>
+      <w:pPr>
+        <w:tabs>
+          <w:tab w:val="num" w:pos="720"/>
+        </w:tabs>
+        <w:ind w:left="720" w:hanging="360"/>
+      </w:pPr>
+      <w:rPr>
+        <w:rFonts w:ascii="Symbol" w:hAnsi="Symbol" w:hint="default"/>
+        <w:sz w:val="20"/>
+      </w:rPr>
+    </w:lvl>
+    <w:lvl w:ilvl="1" w:tentative="1">
+      <w:numFmt w:val="bullet"/>
+      <w:lvlText w:val="o"/>
+      <w:lvlJc w:val="left"/>
+      <w:pPr>
+        <w:tabs>
+          <w:tab w:val="num" w:pos="1440"/>
+        </w:tabs>
+        <w:ind w:left="1440" w:hanging="360"/>
+      </w:pPr>
+      <w:rPr>
+        <w:rFonts w:ascii="Courier New" w:hAnsi="Courier New" w:hint="default"/>
+        <w:sz w:val="20"/>
+      </w:rPr>
+    </w:lvl>
+    <w:lvl w:ilvl="2" w:tentative="1">
+      <w:numFmt w:val="bullet"/>
+      <w:lvlText w:val=""/>
+      <w:lvlJc w:val="left"/>
+      <w:pPr>
+        <w:tabs>
+          <w:tab w:val="num" w:pos="2160"/>
+        </w:tabs>
+        <w:ind w:left="2160" w:hanging="360"/>
+      </w:pPr>
+      <w:rPr>
+        <w:rFonts w:ascii="Wingdings" w:hAnsi="Wingdings" w:hint="default"/>
+        <w:sz w:val="20"/>
+      </w:rPr>
+    </w:lvl>
+    <w:lvl w:ilvl="3" w:tentative="1">
+      <w:numFmt w:val="bullet"/>
+      <w:lvlText w:val=""/>
+      <w:lvlJc w:val="left"/>
+      <w:pPr>
+        <w:tabs>
+          <w:tab w:val="num" w:pos="2880"/>
+        </w:tabs>
+        <w:ind w:left="2880" w:hanging="360"/>
+      </w:pPr>
+      <w:rPr>
+        <w:rFonts w:ascii="Wingdings" w:hAnsi="Wingdings" w:hint="default"/>
+        <w:sz w:val="20"/>
+      </w:rPr>
+    </w:lvl>
+    <w:lvl w:ilvl="4" w:tentative="1">
+      <w:numFmt w:val="bullet"/>
+      <w:lvlText w:val=""/>
+      <w:lvlJc w:val="left"/>
+      <w:pPr>
+        <w:tabs>
+          <w:tab w:val="num" w:pos="3600"/>
+        </w:tabs>
+        <w:ind w:left="3600" w:hanging="360"/>
+      </w:pPr>
+      <w:rPr>
+        <w:rFonts w:ascii="Wingdings" w:hAnsi="Wingdings" w:hint="default"/>
+        <w:sz w:val="20"/>
+      </w:rPr>
+    </w:lvl>
+    <w:lvl w:ilvl="5" w:tentative="1">
+      <w:numFmt w:val="bullet"/>
+      <w:lvlText w:val=""/>
+      <w:lvlJc w:val="left"/>
+      <w:pPr>
+        <w:tabs>
+          <w:tab w:val="num" w:pos="4320"/>
+        </w:tabs>
+        <w:ind w:left="4320" w:hanging="360"/>
+      </w:pPr>
+      <w:rPr>
+        <w:rFonts w:ascii="Wingdings" w:hAnsi="Wingdings" w:hint="default"/>
+        <w:sz w:val="20"/>
+      </w:rPr>
+    </w:lvl>
+    <w:lvl w:ilvl="6" w:tentative="1">
+      <w:numFmt w:val="bullet"/>
+      <w:lvlText w:val=""/>
+      <w:lvlJc w:val="left"/>
+      <w:pPr>
+        <w:tabs>
+          <w:tab w:val="num" w:pos="5040"/>
+        </w:tabs>
+        <w:ind w:left="5040" w:hanging="360"/>
+      </w:pPr>
+      <w:rPr>
+        <w:rFonts w:ascii="Wingdings" w:hAnsi="Wingdings" w:hint="default"/>
+        <w:sz w:val="20"/>
+      </w:rPr>
+    </w:lvl>
+    <w:lvl w:ilvl="7" w:tentative="1">
+      <w:numFmt w:val="bullet"/>
+      <w:lvlText w:val=""/>
+      <w:lvlJc w:val="left"/>
+      <w:pPr>
+        <w:tabs>
+          <w:tab w:val="num" w:pos="5760"/>
+        </w:tabs>
+        <w:ind w:left="5760" w:hanging="360"/>
+      </w:pPr>
+      <w:rPr>
+        <w:rFonts w:ascii="Wingdings" w:hAnsi="Wingdings" w:hint="default"/>
+        <w:sz w:val="20"/>
+      </w:rPr>
+    </w:lvl>
+    <w:lvl w:ilvl="8" w:tentative="1">
+      <w:numFmt w:val="bullet"/>
+      <w:lvlText w:val=""/>
+      <w:lvlJc w:val="left"/>
+      <w:pPr>
+        <w:tabs>
+          <w:tab w:val="num" w:pos="6480"/>
+        </w:tabs>
+        <w:ind w:left="6480" w:hanging="360"/>
+      </w:pPr>
+      <w:rPr>
+        <w:rFonts w:ascii="Wingdings" w:hAnsi="Wingdings" w:hint="default"/>
+        <w:sz w:val="20"/>
+      </w:rPr>
+    </w:lvl>
+  </w:abstractNum>
+  <w:abstractNum w:abstractNumId="20" w15:restartNumberingAfterBreak="0">
     <w:nsid w:val="6E8650A4"/>
     <w:multiLevelType w:val="hybridMultilevel"/>
     <w:tmpl w:val="BB46EC9C"/>
@@ -22670,7 +24013,7 @@
       </w:rPr>
     </w:lvl>
   </w:abstractNum>
-  <w:abstractNum w:abstractNumId="20" w15:restartNumberingAfterBreak="0">
+  <w:abstractNum w:abstractNumId="21" w15:restartNumberingAfterBreak="0">
     <w:nsid w:val="6EDD7498"/>
     <w:multiLevelType w:val="hybridMultilevel"/>
     <w:tmpl w:val="23469FFE"/>
@@ -22782,7 +24125,7 @@
       </w:rPr>
     </w:lvl>
   </w:abstractNum>
-  <w:abstractNum w:abstractNumId="21" w15:restartNumberingAfterBreak="0">
+  <w:abstractNum w:abstractNumId="22" w15:restartNumberingAfterBreak="0">
     <w:nsid w:val="72742D3E"/>
     <w:multiLevelType w:val="multilevel"/>
     <w:tmpl w:val="0C0A0025"/>
@@ -22877,7 +24220,7 @@
       </w:pPr>
     </w:lvl>
   </w:abstractNum>
-  <w:abstractNum w:abstractNumId="22" w15:restartNumberingAfterBreak="0">
+  <w:abstractNum w:abstractNumId="23" w15:restartNumberingAfterBreak="0">
     <w:nsid w:val="741C240A"/>
     <w:multiLevelType w:val="hybridMultilevel"/>
     <w:tmpl w:val="81F048FE"/>
@@ -22990,7 +24333,7 @@
       </w:rPr>
     </w:lvl>
   </w:abstractNum>
-  <w:abstractNum w:abstractNumId="23" w15:restartNumberingAfterBreak="0">
+  <w:abstractNum w:abstractNumId="24" w15:restartNumberingAfterBreak="0">
     <w:nsid w:val="74D84D32"/>
     <w:multiLevelType w:val="hybridMultilevel"/>
     <w:tmpl w:val="5EC083EA"/>
@@ -23103,7 +24446,7 @@
       </w:rPr>
     </w:lvl>
   </w:abstractNum>
-  <w:abstractNum w:abstractNumId="24" w15:restartNumberingAfterBreak="0">
+  <w:abstractNum w:abstractNumId="25" w15:restartNumberingAfterBreak="0">
     <w:nsid w:val="7CE40A3E"/>
     <w:multiLevelType w:val="hybridMultilevel"/>
     <w:tmpl w:val="398C2142"/>
@@ -23216,7 +24559,7 @@
       </w:rPr>
     </w:lvl>
   </w:abstractNum>
-  <w:abstractNum w:abstractNumId="25" w15:restartNumberingAfterBreak="0">
+  <w:abstractNum w:abstractNumId="26" w15:restartNumberingAfterBreak="0">
     <w:nsid w:val="7DE46E66"/>
     <w:multiLevelType w:val="hybridMultilevel"/>
     <w:tmpl w:val="3E48B414"/>
@@ -23330,13 +24673,13 @@
     </w:lvl>
   </w:abstractNum>
   <w:num w:numId="1" w16cid:durableId="1393164360">
-    <w:abstractNumId w:val="19"/>
+    <w:abstractNumId w:val="20"/>
   </w:num>
   <w:num w:numId="2" w16cid:durableId="490294135">
     <w:abstractNumId w:val="17"/>
   </w:num>
   <w:num w:numId="3" w16cid:durableId="2137484468">
-    <w:abstractNumId w:val="25"/>
+    <w:abstractNumId w:val="26"/>
   </w:num>
   <w:num w:numId="4" w16cid:durableId="508526465">
     <w:abstractNumId w:val="16"/>
@@ -23345,19 +24688,19 @@
     <w:abstractNumId w:val="7"/>
   </w:num>
   <w:num w:numId="6" w16cid:durableId="2087220935">
-    <w:abstractNumId w:val="24"/>
+    <w:abstractNumId w:val="25"/>
   </w:num>
   <w:num w:numId="7" w16cid:durableId="1051081314">
-    <w:abstractNumId w:val="21"/>
+    <w:abstractNumId w:val="22"/>
   </w:num>
   <w:num w:numId="8" w16cid:durableId="2062243566">
-    <w:abstractNumId w:val="20"/>
+    <w:abstractNumId w:val="21"/>
   </w:num>
   <w:num w:numId="9" w16cid:durableId="2068334120">
     <w:abstractNumId w:val="8"/>
   </w:num>
   <w:num w:numId="10" w16cid:durableId="848106359">
-    <w:abstractNumId w:val="23"/>
+    <w:abstractNumId w:val="24"/>
   </w:num>
   <w:num w:numId="11" w16cid:durableId="1514225402">
     <w:abstractNumId w:val="13"/>
@@ -23378,7 +24721,7 @@
     <w:abstractNumId w:val="6"/>
   </w:num>
   <w:num w:numId="17" w16cid:durableId="1808236234">
-    <w:abstractNumId w:val="22"/>
+    <w:abstractNumId w:val="23"/>
   </w:num>
   <w:num w:numId="18" w16cid:durableId="884219747">
     <w:abstractNumId w:val="14"/>
@@ -23406,6 +24749,9 @@
   </w:num>
   <w:num w:numId="26" w16cid:durableId="448546602">
     <w:abstractNumId w:val="2"/>
+  </w:num>
+  <w:num w:numId="27" w16cid:durableId="2082940831">
+    <w:abstractNumId w:val="19"/>
   </w:num>
 </w:numbering>
 </file>
@@ -23807,7 +25153,7 @@
   <w:style w:type="paragraph" w:default="1" w:styleId="Normal">
     <w:name w:val="Normal"/>
     <w:qFormat/>
-    <w:rsid w:val="00AE09C3"/>
+    <w:rsid w:val="007C212A"/>
   </w:style>
   <w:style w:type="paragraph" w:styleId="Ttulo1">
     <w:name w:val="heading 1"/>
@@ -24070,7 +25416,6 @@
   <w:style w:type="character" w:default="1" w:styleId="Fuentedeprrafopredeter">
     <w:name w:val="Default Paragraph Font"/>
     <w:uiPriority w:val="1"/>
-    <w:semiHidden/>
     <w:unhideWhenUsed/>
   </w:style>
   <w:style w:type="table" w:default="1" w:styleId="Tablanormal">
@@ -24737,6 +26082,24 @@
       <w:szCs w:val="20"/>
     </w:rPr>
   </w:style>
+  <w:style w:type="paragraph" w:styleId="NormalWeb">
+    <w:name w:val="Normal (Web)"/>
+    <w:basedOn w:val="Normal"/>
+    <w:uiPriority w:val="99"/>
+    <w:semiHidden/>
+    <w:unhideWhenUsed/>
+    <w:rsid w:val="00D26380"/>
+    <w:pPr>
+      <w:spacing w:before="100" w:beforeAutospacing="1" w:after="100" w:afterAutospacing="1" w:line="240" w:lineRule="auto"/>
+      <w:jc w:val="left"/>
+    </w:pPr>
+    <w:rPr>
+      <w:rFonts w:ascii="Times New Roman" w:eastAsia="Times New Roman" w:hAnsi="Times New Roman" w:cs="Times New Roman"/>
+      <w:sz w:val="24"/>
+      <w:szCs w:val="24"/>
+      <w:lang w:eastAsia="es-ES"/>
+    </w:rPr>
+  </w:style>
 </w:styles>
 </file>
 

</xml_diff>